<commit_message>
Added function and improved output from littoral drift stats function
littoraldriftstats - changed to return a dstable (saves having to input dsproperties).
scale_waterlevels - function added to allow range of waterlevels to be adjusted.
ctWaveModel - extend class selection to include muiUserModel class
</commit_message>
<xml_diff>
--- a/muiAppDocs/Section templates/Sec4.X_DeriveOutput.docx
+++ b/muiAppDocs/Section templates/Sec4.X_DeriveOutput.docx
@@ -72,31 +72,13 @@
       </w:r>
       <w:bookmarkStart w:id="4" w:name="_Hlk41120195"/>
       <w:r>
-        <w:t xml:space="preserve">If the data set being sampled includes </w:t>
-      </w:r>
-      <w:proofErr w:type="spellStart"/>
-      <w:r>
-        <w:t>NaNs</w:t>
-      </w:r>
-      <w:proofErr w:type="spellEnd"/>
-      <w:r>
-        <w:t>, the default is for these to be included (button to right of Var</w:t>
+        <w:t>If the data set being sampled includes NaNs, the default is for these to be included (button to right of Var</w:t>
       </w:r>
       <w:r>
         <w:t>iable</w:t>
       </w:r>
       <w:r>
-        <w:t xml:space="preserve"> is set to ‘+N’). To exclude </w:t>
-      </w:r>
-      <w:proofErr w:type="spellStart"/>
-      <w:proofErr w:type="gramStart"/>
-      <w:r>
-        <w:t>NaNs</w:t>
-      </w:r>
-      <w:proofErr w:type="spellEnd"/>
-      <w:proofErr w:type="gramEnd"/>
-      <w:r>
-        <w:t xml:space="preserve"> press the button so that it displays ‘-N’. The selection is </w:t>
+        <w:t xml:space="preserve"> is set to ‘+N’). To exclude NaNs press the button so that it displays ‘-N’. The selection is </w:t>
       </w:r>
       <w:r>
         <w:t xml:space="preserve">based on </w:t>
@@ -136,23 +118,13 @@
           <w:szCs w:val="20"/>
         </w:rPr>
       </w:pPr>
-      <w:proofErr w:type="spellStart"/>
-      <w:r>
-        <w:rPr>
-          <w:rFonts w:ascii="Consolas" w:eastAsia="Times New Roman" w:hAnsi="Consolas" w:cs="Times New Roman"/>
-          <w:sz w:val="20"/>
-          <w:szCs w:val="20"/>
-        </w:rPr>
-        <w:t>heq</w:t>
-      </w:r>
-      <w:proofErr w:type="spellEnd"/>
-      <w:r>
-        <w:rPr>
-          <w:rFonts w:ascii="Consolas" w:eastAsia="Times New Roman" w:hAnsi="Consolas" w:cs="Times New Roman"/>
-          <w:sz w:val="20"/>
-          <w:szCs w:val="20"/>
-        </w:rPr>
-        <w:t xml:space="preserve"> = str2func([</w:t>
+      <w:r>
+        <w:rPr>
+          <w:rFonts w:ascii="Consolas" w:eastAsia="Times New Roman" w:hAnsi="Consolas" w:cs="Times New Roman"/>
+          <w:sz w:val="20"/>
+          <w:szCs w:val="20"/>
+        </w:rPr>
+        <w:t>heq = str2func([</w:t>
       </w:r>
       <w:r>
         <w:rPr>
@@ -161,53 +133,15 @@
           <w:sz w:val="20"/>
           <w:szCs w:val="20"/>
         </w:rPr>
-        <w:t>'@(</w:t>
-      </w:r>
-      <w:proofErr w:type="spellStart"/>
-      <w:r>
-        <w:rPr>
-          <w:rFonts w:ascii="Consolas" w:eastAsia="Times New Roman" w:hAnsi="Consolas" w:cs="Times New Roman"/>
-          <w:color w:val="A709F5"/>
-          <w:sz w:val="20"/>
-          <w:szCs w:val="20"/>
-        </w:rPr>
-        <w:t>t,x,y,z,mobj</w:t>
-      </w:r>
-      <w:proofErr w:type="spellEnd"/>
-      <w:r>
-        <w:rPr>
-          <w:rFonts w:ascii="Consolas" w:eastAsia="Times New Roman" w:hAnsi="Consolas" w:cs="Times New Roman"/>
-          <w:color w:val="A709F5"/>
-          <w:sz w:val="20"/>
-          <w:szCs w:val="20"/>
-        </w:rPr>
-        <w:t>) '</w:t>
-      </w:r>
-      <w:r>
-        <w:rPr>
-          <w:rFonts w:ascii="Consolas" w:eastAsia="Times New Roman" w:hAnsi="Consolas" w:cs="Times New Roman"/>
-          <w:sz w:val="20"/>
-          <w:szCs w:val="20"/>
-        </w:rPr>
-        <w:t>,</w:t>
-      </w:r>
-      <w:proofErr w:type="spellStart"/>
-      <w:r>
-        <w:rPr>
-          <w:rFonts w:ascii="Consolas" w:eastAsia="Times New Roman" w:hAnsi="Consolas" w:cs="Times New Roman"/>
-          <w:sz w:val="20"/>
-          <w:szCs w:val="20"/>
-        </w:rPr>
-        <w:t>inp.eqn</w:t>
-      </w:r>
-      <w:proofErr w:type="spellEnd"/>
-      <w:r>
-        <w:rPr>
-          <w:rFonts w:ascii="Consolas" w:eastAsia="Times New Roman" w:hAnsi="Consolas" w:cs="Times New Roman"/>
-          <w:sz w:val="20"/>
-          <w:szCs w:val="20"/>
-        </w:rPr>
-        <w:t>]);</w:t>
+        <w:t>'@(t,x,y,z,mobj) '</w:t>
+      </w:r>
+      <w:r>
+        <w:rPr>
+          <w:rFonts w:ascii="Consolas" w:eastAsia="Times New Roman" w:hAnsi="Consolas" w:cs="Times New Roman"/>
+          <w:sz w:val="20"/>
+          <w:szCs w:val="20"/>
+        </w:rPr>
+        <w:t>,inp.eqn]);</w:t>
       </w:r>
       <w:r>
         <w:rPr>
@@ -253,61 +187,7 @@
           <w:sz w:val="20"/>
           <w:szCs w:val="20"/>
         </w:rPr>
-        <w:t>[</w:t>
-      </w:r>
-      <w:proofErr w:type="spellStart"/>
-      <w:r>
-        <w:rPr>
-          <w:rFonts w:ascii="Consolas" w:eastAsia="Times New Roman" w:hAnsi="Consolas" w:cs="Times New Roman"/>
-          <w:sz w:val="20"/>
-          <w:szCs w:val="20"/>
-        </w:rPr>
-        <w:t>varout</w:t>
-      </w:r>
-      <w:proofErr w:type="spellEnd"/>
-      <w:r>
-        <w:rPr>
-          <w:rFonts w:ascii="Consolas" w:eastAsia="Times New Roman" w:hAnsi="Consolas" w:cs="Times New Roman"/>
-          <w:sz w:val="20"/>
-          <w:szCs w:val="20"/>
-        </w:rPr>
-        <w:t xml:space="preserve">{:}] = </w:t>
-      </w:r>
-      <w:proofErr w:type="spellStart"/>
-      <w:r>
-        <w:rPr>
-          <w:rFonts w:ascii="Consolas" w:eastAsia="Times New Roman" w:hAnsi="Consolas" w:cs="Times New Roman"/>
-          <w:sz w:val="20"/>
-          <w:szCs w:val="20"/>
-        </w:rPr>
-        <w:t>heq</w:t>
-      </w:r>
-      <w:proofErr w:type="spellEnd"/>
-      <w:r>
-        <w:rPr>
-          <w:rFonts w:ascii="Consolas" w:eastAsia="Times New Roman" w:hAnsi="Consolas" w:cs="Times New Roman"/>
-          <w:sz w:val="20"/>
-          <w:szCs w:val="20"/>
-        </w:rPr>
-        <w:t>(</w:t>
-      </w:r>
-      <w:proofErr w:type="spellStart"/>
-      <w:r>
-        <w:rPr>
-          <w:rFonts w:ascii="Consolas" w:eastAsia="Times New Roman" w:hAnsi="Consolas" w:cs="Times New Roman"/>
-          <w:sz w:val="20"/>
-          <w:szCs w:val="20"/>
-        </w:rPr>
-        <w:t>t,x,y,z,mobj</w:t>
-      </w:r>
-      <w:proofErr w:type="spellEnd"/>
-      <w:r>
-        <w:rPr>
-          <w:rFonts w:ascii="Consolas" w:eastAsia="Times New Roman" w:hAnsi="Consolas" w:cs="Times New Roman"/>
-          <w:sz w:val="20"/>
-          <w:szCs w:val="20"/>
-        </w:rPr>
-        <w:t>);</w:t>
+        <w:t>[varout{:}] = heq(t,x,y,z,mobj);</w:t>
       </w:r>
     </w:p>
     <w:p>
@@ -334,15 +214,7 @@
         <w:t>r</w:t>
       </w:r>
       <w:r>
-        <w:t xml:space="preserve"> when using </w:t>
-      </w:r>
-      <w:proofErr w:type="spellStart"/>
-      <w:r>
-        <w:t>dstables</w:t>
-      </w:r>
-      <w:proofErr w:type="spellEnd"/>
-      <w:r>
-        <w:t>:</w:t>
+        <w:t xml:space="preserve"> when using dstables:</w:t>
       </w:r>
     </w:p>
     <w:p>
@@ -355,23 +227,13 @@
           <w:szCs w:val="20"/>
         </w:rPr>
       </w:pPr>
-      <w:proofErr w:type="spellStart"/>
-      <w:r>
-        <w:rPr>
-          <w:rFonts w:ascii="Consolas" w:eastAsia="Times New Roman" w:hAnsi="Consolas" w:cs="Times New Roman"/>
-          <w:sz w:val="20"/>
-          <w:szCs w:val="20"/>
-        </w:rPr>
-        <w:t>heq</w:t>
-      </w:r>
-      <w:proofErr w:type="spellEnd"/>
-      <w:r>
-        <w:rPr>
-          <w:rFonts w:ascii="Consolas" w:eastAsia="Times New Roman" w:hAnsi="Consolas" w:cs="Times New Roman"/>
-          <w:sz w:val="20"/>
-          <w:szCs w:val="20"/>
-        </w:rPr>
-        <w:t xml:space="preserve"> = str2func([</w:t>
+      <w:r>
+        <w:rPr>
+          <w:rFonts w:ascii="Consolas" w:eastAsia="Times New Roman" w:hAnsi="Consolas" w:cs="Times New Roman"/>
+          <w:sz w:val="20"/>
+          <w:szCs w:val="20"/>
+        </w:rPr>
+        <w:t>heq = str2func([</w:t>
       </w:r>
       <w:r>
         <w:rPr>
@@ -380,53 +242,15 @@
           <w:sz w:val="20"/>
           <w:szCs w:val="20"/>
         </w:rPr>
-        <w:t>'@(</w:t>
-      </w:r>
-      <w:proofErr w:type="spellStart"/>
-      <w:r>
-        <w:rPr>
-          <w:rFonts w:ascii="Consolas" w:eastAsia="Times New Roman" w:hAnsi="Consolas" w:cs="Times New Roman"/>
-          <w:color w:val="A709F5"/>
-          <w:sz w:val="20"/>
-          <w:szCs w:val="20"/>
-        </w:rPr>
-        <w:t>dst,mobj</w:t>
-      </w:r>
-      <w:proofErr w:type="spellEnd"/>
-      <w:r>
-        <w:rPr>
-          <w:rFonts w:ascii="Consolas" w:eastAsia="Times New Roman" w:hAnsi="Consolas" w:cs="Times New Roman"/>
-          <w:color w:val="A709F5"/>
-          <w:sz w:val="20"/>
-          <w:szCs w:val="20"/>
-        </w:rPr>
-        <w:t>) '</w:t>
-      </w:r>
-      <w:r>
-        <w:rPr>
-          <w:rFonts w:ascii="Consolas" w:eastAsia="Times New Roman" w:hAnsi="Consolas" w:cs="Times New Roman"/>
-          <w:sz w:val="20"/>
-          <w:szCs w:val="20"/>
-        </w:rPr>
-        <w:t>,</w:t>
-      </w:r>
-      <w:proofErr w:type="spellStart"/>
-      <w:r>
-        <w:rPr>
-          <w:rFonts w:ascii="Consolas" w:eastAsia="Times New Roman" w:hAnsi="Consolas" w:cs="Times New Roman"/>
-          <w:sz w:val="20"/>
-          <w:szCs w:val="20"/>
-        </w:rPr>
-        <w:t>inp.eqn</w:t>
-      </w:r>
-      <w:proofErr w:type="spellEnd"/>
-      <w:r>
-        <w:rPr>
-          <w:rFonts w:ascii="Consolas" w:eastAsia="Times New Roman" w:hAnsi="Consolas" w:cs="Times New Roman"/>
-          <w:sz w:val="20"/>
-          <w:szCs w:val="20"/>
-        </w:rPr>
-        <w:t>]);</w:t>
+        <w:t>'@(dst,mobj) '</w:t>
+      </w:r>
+      <w:r>
+        <w:rPr>
+          <w:rFonts w:ascii="Consolas" w:eastAsia="Times New Roman" w:hAnsi="Consolas" w:cs="Times New Roman"/>
+          <w:sz w:val="20"/>
+          <w:szCs w:val="20"/>
+        </w:rPr>
+        <w:t>,inp.eqn]);</w:t>
       </w:r>
       <w:r>
         <w:rPr>
@@ -471,61 +295,7 @@
           <w:sz w:val="20"/>
           <w:szCs w:val="20"/>
         </w:rPr>
-        <w:t>[</w:t>
-      </w:r>
-      <w:proofErr w:type="spellStart"/>
-      <w:r>
-        <w:rPr>
-          <w:rFonts w:ascii="Consolas" w:eastAsia="Times New Roman" w:hAnsi="Consolas" w:cs="Times New Roman"/>
-          <w:sz w:val="20"/>
-          <w:szCs w:val="20"/>
-        </w:rPr>
-        <w:t>varout</w:t>
-      </w:r>
-      <w:proofErr w:type="spellEnd"/>
-      <w:r>
-        <w:rPr>
-          <w:rFonts w:ascii="Consolas" w:eastAsia="Times New Roman" w:hAnsi="Consolas" w:cs="Times New Roman"/>
-          <w:sz w:val="20"/>
-          <w:szCs w:val="20"/>
-        </w:rPr>
-        <w:t xml:space="preserve">{:}] = </w:t>
-      </w:r>
-      <w:proofErr w:type="spellStart"/>
-      <w:r>
-        <w:rPr>
-          <w:rFonts w:ascii="Consolas" w:eastAsia="Times New Roman" w:hAnsi="Consolas" w:cs="Times New Roman"/>
-          <w:sz w:val="20"/>
-          <w:szCs w:val="20"/>
-        </w:rPr>
-        <w:t>heq</w:t>
-      </w:r>
-      <w:proofErr w:type="spellEnd"/>
-      <w:r>
-        <w:rPr>
-          <w:rFonts w:ascii="Consolas" w:eastAsia="Times New Roman" w:hAnsi="Consolas" w:cs="Times New Roman"/>
-          <w:sz w:val="20"/>
-          <w:szCs w:val="20"/>
-        </w:rPr>
-        <w:t>(</w:t>
-      </w:r>
-      <w:proofErr w:type="spellStart"/>
-      <w:r>
-        <w:rPr>
-          <w:rFonts w:ascii="Consolas" w:eastAsia="Times New Roman" w:hAnsi="Consolas" w:cs="Times New Roman"/>
-          <w:sz w:val="20"/>
-          <w:szCs w:val="20"/>
-        </w:rPr>
-        <w:t>dst,mobj</w:t>
-      </w:r>
-      <w:proofErr w:type="spellEnd"/>
-      <w:r>
-        <w:rPr>
-          <w:rFonts w:ascii="Consolas" w:eastAsia="Times New Roman" w:hAnsi="Consolas" w:cs="Times New Roman"/>
-          <w:sz w:val="20"/>
-          <w:szCs w:val="20"/>
-        </w:rPr>
-        <w:t>);</w:t>
+        <w:t>[varout{:}] = heq(dst,mobj);</w:t>
       </w:r>
     </w:p>
     <w:p>
@@ -575,7 +345,6 @@
       <w:r>
         <w:t xml:space="preserve"> and optionally </w:t>
       </w:r>
-      <w:proofErr w:type="spellStart"/>
       <w:r>
         <w:rPr>
           <w:i/>
@@ -583,7 +352,6 @@
         </w:rPr>
         <w:t>mobj</w:t>
       </w:r>
-      <w:proofErr w:type="spellEnd"/>
       <w:r>
         <w:rPr>
           <w:i/>
@@ -597,7 +365,6 @@
       <w:r>
         <w:t xml:space="preserve"> </w:t>
       </w:r>
-      <w:proofErr w:type="spellStart"/>
       <w:r>
         <w:rPr>
           <w:i/>
@@ -605,7 +372,6 @@
         </w:rPr>
         <w:t>mobj</w:t>
       </w:r>
-      <w:proofErr w:type="spellEnd"/>
       <w:r>
         <w:t xml:space="preserve"> passes the handle</w:t>
       </w:r>
@@ -772,49 +538,17 @@
     </w:p>
     <w:p>
       <w:r>
-        <w:t xml:space="preserve">Equations can use functions such as diff(x) - difference between adjacent values - but the result is n-1 in length and may need to be padded, if it is to be added to an existing data set. This can be done by adding a </w:t>
-      </w:r>
-      <w:proofErr w:type="spellStart"/>
-      <w:r>
-        <w:t>NaN</w:t>
-      </w:r>
-      <w:proofErr w:type="spellEnd"/>
-      <w:r>
-        <w:t xml:space="preserve"> at the beginning or the end: </w:t>
-      </w:r>
-    </w:p>
-    <w:p>
-      <w:r>
-        <w:t>e.g.: [</w:t>
-      </w:r>
-      <w:proofErr w:type="spellStart"/>
-      <w:r>
-        <w:t>NaN;diff</w:t>
-      </w:r>
-      <w:proofErr w:type="spellEnd"/>
-      <w:r>
-        <w:t>(x)]</w:t>
-      </w:r>
-    </w:p>
-    <w:p>
-      <w:r>
-        <w:t xml:space="preserve">NB: the separator needs to be a semi-colon to ensure the correct vector concatenation. Putting the </w:t>
-      </w:r>
-      <w:proofErr w:type="spellStart"/>
-      <w:r>
-        <w:t>NaN</w:t>
-      </w:r>
-      <w:proofErr w:type="spellEnd"/>
-      <w:r>
-        <w:t xml:space="preserve"> before the equation means that the difference over the first interval is assigned to a record at the end of the interval. If the </w:t>
-      </w:r>
-      <w:proofErr w:type="spellStart"/>
-      <w:r>
-        <w:t>NaN</w:t>
-      </w:r>
-      <w:proofErr w:type="spellEnd"/>
-      <w:r>
-        <w:t xml:space="preserve"> is put after the function, then the assignment would be to the records at the start of each interval. </w:t>
+        <w:t xml:space="preserve">Equations can use functions such as diff(x) - difference between adjacent values - but the result is n-1 in length and may need to be padded, if it is to be added to an existing data set. This can be done by adding a NaN at the beginning or the end: </w:t>
+      </w:r>
+    </w:p>
+    <w:p>
+      <w:r>
+        <w:t>e.g.: [NaN;diff(x)]</w:t>
+      </w:r>
+    </w:p>
+    <w:p>
+      <w:r>
+        <w:t xml:space="preserve">NB: the separator needs to be a semi-colon to ensure the correct vector concatenation. Putting the NaN before the equation means that the difference over the first interval is assigned to a record at the end of the interval. If the NaN is put after the function, then the assignment would be to the records at the start of each interval. </w:t>
       </w:r>
     </w:p>
     <w:p>
@@ -888,27 +622,7 @@
           <w:sz w:val="20"/>
           <w:szCs w:val="20"/>
         </w:rPr>
-        <w:t>z.*</w:t>
-      </w:r>
-      <w:proofErr w:type="spellStart"/>
-      <w:r>
-        <w:rPr>
-          <w:rFonts w:ascii="Courier New" w:hAnsi="Courier New" w:cs="Courier New"/>
-          <w:color w:val="000000"/>
-          <w:sz w:val="20"/>
-          <w:szCs w:val="20"/>
-        </w:rPr>
-        <w:t>repmat</w:t>
-      </w:r>
-      <w:proofErr w:type="spellEnd"/>
-      <w:r>
-        <w:rPr>
-          <w:rFonts w:ascii="Courier New" w:hAnsi="Courier New" w:cs="Courier New"/>
-          <w:color w:val="000000"/>
-          <w:sz w:val="20"/>
-          <w:szCs w:val="20"/>
-        </w:rPr>
-        <w:t>(1, length(t), length(x), length(y))</w:t>
+        <w:t>z.*repmat(1, length(t), length(x), length(y))</w:t>
       </w:r>
       <w:r>
         <w:rPr>
@@ -1178,11 +892,9 @@
       <w:r>
         <w:t xml:space="preserve"> or a </w:t>
       </w:r>
-      <w:proofErr w:type="spellStart"/>
       <w:r>
         <w:t>dstable</w:t>
       </w:r>
-      <w:proofErr w:type="spellEnd"/>
       <w:r>
         <w:t xml:space="preserve"> (see Section </w:t>
       </w:r>
@@ -1242,15 +954,7 @@
         <w:t xml:space="preserve"> </w:t>
       </w:r>
       <w:r>
-        <w:t xml:space="preserve">If there is a need to handle additional dimensions then use the option to return a </w:t>
-      </w:r>
-      <w:proofErr w:type="spellStart"/>
-      <w:r>
-        <w:t>dstable</w:t>
-      </w:r>
-      <w:proofErr w:type="spellEnd"/>
-      <w:r>
-        <w:t>.</w:t>
+        <w:t>If there is a need to handle additional dimensions then use the option to return a dstable.</w:t>
       </w:r>
     </w:p>
     <w:p>
@@ -1281,23 +985,7 @@
     </w:p>
     <w:p>
       <w:r>
-        <w:t xml:space="preserve">An alternative when calling external functions is to pass the selected variables as </w:t>
-      </w:r>
-      <w:proofErr w:type="spellStart"/>
-      <w:r>
-        <w:t>dstables</w:t>
-      </w:r>
-      <w:proofErr w:type="spellEnd"/>
-      <w:r>
-        <w:t xml:space="preserve">, thereby also passing all the associated metadata and </w:t>
-      </w:r>
-      <w:proofErr w:type="spellStart"/>
-      <w:r>
-        <w:t>RowNames</w:t>
-      </w:r>
-      <w:proofErr w:type="spellEnd"/>
-      <w:r>
-        <w:t xml:space="preserve"> for each dataset selected. For this option up to 3 variables can be selected </w:t>
+        <w:t xml:space="preserve">An alternative when calling external functions is to pass the selected variables as dstables, thereby also passing all the associated metadata and RowNames for each dataset selected. For this option up to 3 variables can be selected </w:t>
       </w:r>
       <w:bookmarkStart w:id="13" w:name="_Hlk129445673"/>
       <w:r>
@@ -1319,7 +1007,6 @@
       <w:r>
         <w:t xml:space="preserve">but they are defined in the call using </w:t>
       </w:r>
-      <w:proofErr w:type="spellStart"/>
       <w:r>
         <w:rPr>
           <w:i/>
@@ -1327,7 +1014,6 @@
         </w:rPr>
         <w:t>dst</w:t>
       </w:r>
-      <w:proofErr w:type="spellEnd"/>
       <w:r>
         <w:t>, for example:</w:t>
       </w:r>
@@ -1347,54 +1033,33 @@
           <w:sz w:val="20"/>
           <w:szCs w:val="20"/>
         </w:rPr>
-        <w:t>[</w:t>
-      </w:r>
-      <w:proofErr w:type="spellStart"/>
-      <w:r>
-        <w:rPr>
-          <w:rFonts w:ascii="Consolas" w:eastAsia="Times New Roman" w:hAnsi="Consolas" w:cs="Times New Roman"/>
-          <w:sz w:val="20"/>
-          <w:szCs w:val="20"/>
-        </w:rPr>
-        <w:t>time,varout</w:t>
-      </w:r>
-      <w:proofErr w:type="spellEnd"/>
-      <w:r>
-        <w:rPr>
-          <w:rFonts w:ascii="Consolas" w:eastAsia="Times New Roman" w:hAnsi="Consolas" w:cs="Times New Roman"/>
-          <w:sz w:val="20"/>
-          <w:szCs w:val="20"/>
-        </w:rPr>
-        <w:t xml:space="preserve">] = </w:t>
-      </w:r>
-      <w:proofErr w:type="spellStart"/>
-      <w:r>
-        <w:rPr>
-          <w:rFonts w:ascii="Consolas" w:eastAsia="Times New Roman" w:hAnsi="Consolas" w:cs="Times New Roman"/>
-          <w:sz w:val="20"/>
-          <w:szCs w:val="20"/>
-        </w:rPr>
-        <w:t>myfunction</w:t>
-      </w:r>
-      <w:proofErr w:type="spellEnd"/>
-      <w:r>
-        <w:rPr>
-          <w:rFonts w:ascii="Consolas" w:eastAsia="Times New Roman" w:hAnsi="Consolas" w:cs="Times New Roman"/>
-          <w:sz w:val="20"/>
-          <w:szCs w:val="20"/>
-        </w:rPr>
-        <w:t>(</w:t>
-      </w:r>
-      <w:proofErr w:type="spellStart"/>
-      <w:r>
-        <w:rPr>
-          <w:rFonts w:ascii="Consolas" w:eastAsia="Times New Roman" w:hAnsi="Consolas" w:cs="Times New Roman"/>
-          <w:sz w:val="20"/>
-          <w:szCs w:val="20"/>
-        </w:rPr>
-        <w:t>dst</w:t>
-      </w:r>
-      <w:proofErr w:type="spellEnd"/>
+        <w:t xml:space="preserve">[time,varout] = </w:t>
+      </w:r>
+      <w:r>
+        <w:rPr>
+          <w:rFonts w:ascii="Consolas" w:eastAsia="Times New Roman" w:hAnsi="Consolas" w:cs="Times New Roman"/>
+          <w:sz w:val="20"/>
+          <w:szCs w:val="20"/>
+        </w:rPr>
+        <w:t>myfunction(dst,</w:t>
+      </w:r>
+      <w:r>
+        <w:rPr>
+          <w:rFonts w:ascii="Consolas" w:eastAsia="Times New Roman" w:hAnsi="Consolas" w:cs="Times New Roman"/>
+          <w:sz w:val="20"/>
+          <w:szCs w:val="20"/>
+        </w:rPr>
+        <w:t xml:space="preserve"> </w:t>
+      </w:r>
+      <w:r>
+        <w:rPr>
+          <w:rFonts w:ascii="Consolas" w:eastAsia="Times New Roman" w:hAnsi="Consolas" w:cs="Times New Roman"/>
+          <w:color w:val="A709F5"/>
+          <w:sz w:val="20"/>
+          <w:szCs w:val="20"/>
+        </w:rPr>
+        <w:t>'usertext'</w:t>
+      </w:r>
       <w:r>
         <w:rPr>
           <w:rFonts w:ascii="Consolas" w:eastAsia="Times New Roman" w:hAnsi="Consolas" w:cs="Times New Roman"/>
@@ -1414,13 +1079,72 @@
       <w:r>
         <w:rPr>
           <w:rFonts w:ascii="Consolas" w:eastAsia="Times New Roman" w:hAnsi="Consolas" w:cs="Times New Roman"/>
+          <w:sz w:val="20"/>
+          <w:szCs w:val="20"/>
+        </w:rPr>
+        <w:t>mobj)</w:t>
+      </w:r>
+      <w:r>
+        <w:rPr>
+          <w:rFonts w:ascii="Consolas" w:eastAsia="Times New Roman" w:hAnsi="Consolas" w:cs="Times New Roman"/>
+          <w:sz w:val="20"/>
+          <w:szCs w:val="20"/>
+        </w:rPr>
+        <w:t>;</w:t>
+      </w:r>
+    </w:p>
+    <w:p>
+      <w:pPr>
+        <w:spacing w:after="0" w:line="240" w:lineRule="auto"/>
+        <w:rPr>
+          <w:rFonts w:ascii="Consolas" w:eastAsia="Times New Roman" w:hAnsi="Consolas" w:cs="Times New Roman"/>
+          <w:sz w:val="20"/>
+          <w:szCs w:val="20"/>
+        </w:rPr>
+      </w:pPr>
+    </w:p>
+    <w:p>
+      <w:pPr>
+        <w:spacing w:after="0" w:line="240" w:lineRule="auto"/>
+        <w:rPr>
+          <w:rFonts w:ascii="Consolas" w:eastAsia="Times New Roman" w:hAnsi="Consolas" w:cs="Times New Roman"/>
+          <w:sz w:val="20"/>
+          <w:szCs w:val="20"/>
+        </w:rPr>
+      </w:pPr>
+      <w:r>
+        <w:rPr>
+          <w:rFonts w:ascii="Consolas" w:eastAsia="Times New Roman" w:hAnsi="Consolas" w:cs="Times New Roman"/>
+          <w:sz w:val="20"/>
+          <w:szCs w:val="20"/>
+        </w:rPr>
+        <w:t xml:space="preserve">dst = </w:t>
+      </w:r>
+      <w:r>
+        <w:rPr>
+          <w:rFonts w:ascii="Consolas" w:eastAsia="Times New Roman" w:hAnsi="Consolas" w:cs="Times New Roman"/>
+          <w:sz w:val="20"/>
+          <w:szCs w:val="20"/>
+        </w:rPr>
+        <w:t>myfunction(dst,</w:t>
+      </w:r>
+      <w:r>
+        <w:rPr>
+          <w:rFonts w:ascii="Consolas" w:eastAsia="Times New Roman" w:hAnsi="Consolas" w:cs="Times New Roman"/>
+          <w:sz w:val="20"/>
+          <w:szCs w:val="20"/>
+        </w:rPr>
+        <w:t xml:space="preserve"> </w:t>
+      </w:r>
+      <w:r>
+        <w:rPr>
+          <w:rFonts w:ascii="Consolas" w:eastAsia="Times New Roman" w:hAnsi="Consolas" w:cs="Times New Roman"/>
           <w:color w:val="A709F5"/>
           <w:sz w:val="20"/>
           <w:szCs w:val="20"/>
         </w:rPr>
-        <w:t>'</w:t>
-      </w:r>
-      <w:proofErr w:type="spellStart"/>
+        <w:t>'usertext</w:t>
+      </w:r>
       <w:r>
         <w:rPr>
           <w:rFonts w:ascii="Consolas" w:eastAsia="Times New Roman" w:hAnsi="Consolas" w:cs="Times New Roman"/>
@@ -1428,17 +1152,7 @@
           <w:sz w:val="20"/>
           <w:szCs w:val="20"/>
         </w:rPr>
-        <w:t>usertext</w:t>
-      </w:r>
-      <w:proofErr w:type="spellEnd"/>
-      <w:r>
-        <w:rPr>
-          <w:rFonts w:ascii="Consolas" w:eastAsia="Times New Roman" w:hAnsi="Consolas" w:cs="Times New Roman"/>
-          <w:color w:val="A709F5"/>
-          <w:sz w:val="20"/>
-          <w:szCs w:val="20"/>
-        </w:rPr>
-        <w:t>'</w:t>
+        <w:t>’</w:t>
       </w:r>
       <w:r>
         <w:rPr>
@@ -1456,23 +1170,13 @@
         </w:rPr>
         <w:t xml:space="preserve"> </w:t>
       </w:r>
-      <w:proofErr w:type="spellStart"/>
-      <w:r>
-        <w:rPr>
-          <w:rFonts w:ascii="Consolas" w:eastAsia="Times New Roman" w:hAnsi="Consolas" w:cs="Times New Roman"/>
-          <w:sz w:val="20"/>
-          <w:szCs w:val="20"/>
-        </w:rPr>
-        <w:t>mobj</w:t>
-      </w:r>
-      <w:proofErr w:type="spellEnd"/>
-      <w:r>
-        <w:rPr>
-          <w:rFonts w:ascii="Consolas" w:eastAsia="Times New Roman" w:hAnsi="Consolas" w:cs="Times New Roman"/>
-          <w:sz w:val="20"/>
-          <w:szCs w:val="20"/>
-        </w:rPr>
-        <w:t>)</w:t>
+      <w:r>
+        <w:rPr>
+          <w:rFonts w:ascii="Consolas" w:eastAsia="Times New Roman" w:hAnsi="Consolas" w:cs="Times New Roman"/>
+          <w:sz w:val="20"/>
+          <w:szCs w:val="20"/>
+        </w:rPr>
+        <w:t>mobj)</w:t>
       </w:r>
       <w:r>
         <w:rPr>
@@ -1483,165 +1187,11 @@
         <w:t>;</w:t>
       </w:r>
     </w:p>
-    <w:p>
-      <w:pPr>
-        <w:spacing w:after="0" w:line="240" w:lineRule="auto"/>
-        <w:rPr>
-          <w:rFonts w:ascii="Consolas" w:eastAsia="Times New Roman" w:hAnsi="Consolas" w:cs="Times New Roman"/>
-          <w:sz w:val="20"/>
-          <w:szCs w:val="20"/>
-        </w:rPr>
-      </w:pPr>
-    </w:p>
-    <w:p>
-      <w:pPr>
-        <w:spacing w:after="0" w:line="240" w:lineRule="auto"/>
-        <w:rPr>
-          <w:rFonts w:ascii="Consolas" w:eastAsia="Times New Roman" w:hAnsi="Consolas" w:cs="Times New Roman"/>
-          <w:sz w:val="20"/>
-          <w:szCs w:val="20"/>
-        </w:rPr>
-      </w:pPr>
-      <w:proofErr w:type="spellStart"/>
-      <w:r>
-        <w:rPr>
-          <w:rFonts w:ascii="Consolas" w:eastAsia="Times New Roman" w:hAnsi="Consolas" w:cs="Times New Roman"/>
-          <w:sz w:val="20"/>
-          <w:szCs w:val="20"/>
-        </w:rPr>
-        <w:t>dst</w:t>
-      </w:r>
-      <w:proofErr w:type="spellEnd"/>
-      <w:r>
-        <w:rPr>
-          <w:rFonts w:ascii="Consolas" w:eastAsia="Times New Roman" w:hAnsi="Consolas" w:cs="Times New Roman"/>
-          <w:sz w:val="20"/>
-          <w:szCs w:val="20"/>
-        </w:rPr>
-        <w:t xml:space="preserve"> = </w:t>
-      </w:r>
-      <w:proofErr w:type="spellStart"/>
-      <w:r>
-        <w:rPr>
-          <w:rFonts w:ascii="Consolas" w:eastAsia="Times New Roman" w:hAnsi="Consolas" w:cs="Times New Roman"/>
-          <w:sz w:val="20"/>
-          <w:szCs w:val="20"/>
-        </w:rPr>
-        <w:t>myfunction</w:t>
-      </w:r>
-      <w:proofErr w:type="spellEnd"/>
-      <w:r>
-        <w:rPr>
-          <w:rFonts w:ascii="Consolas" w:eastAsia="Times New Roman" w:hAnsi="Consolas" w:cs="Times New Roman"/>
-          <w:sz w:val="20"/>
-          <w:szCs w:val="20"/>
-        </w:rPr>
-        <w:t>(</w:t>
-      </w:r>
-      <w:proofErr w:type="spellStart"/>
-      <w:r>
-        <w:rPr>
-          <w:rFonts w:ascii="Consolas" w:eastAsia="Times New Roman" w:hAnsi="Consolas" w:cs="Times New Roman"/>
-          <w:sz w:val="20"/>
-          <w:szCs w:val="20"/>
-        </w:rPr>
-        <w:t>dst</w:t>
-      </w:r>
-      <w:proofErr w:type="spellEnd"/>
-      <w:r>
-        <w:rPr>
-          <w:rFonts w:ascii="Consolas" w:eastAsia="Times New Roman" w:hAnsi="Consolas" w:cs="Times New Roman"/>
-          <w:sz w:val="20"/>
-          <w:szCs w:val="20"/>
-        </w:rPr>
-        <w:t>,</w:t>
-      </w:r>
-      <w:r>
-        <w:rPr>
-          <w:rFonts w:ascii="Consolas" w:eastAsia="Times New Roman" w:hAnsi="Consolas" w:cs="Times New Roman"/>
-          <w:sz w:val="20"/>
-          <w:szCs w:val="20"/>
-        </w:rPr>
-        <w:t xml:space="preserve"> </w:t>
-      </w:r>
-      <w:r>
-        <w:rPr>
-          <w:rFonts w:ascii="Consolas" w:eastAsia="Times New Roman" w:hAnsi="Consolas" w:cs="Times New Roman"/>
-          <w:color w:val="A709F5"/>
-          <w:sz w:val="20"/>
-          <w:szCs w:val="20"/>
-        </w:rPr>
-        <w:t>'</w:t>
-      </w:r>
-      <w:proofErr w:type="spellStart"/>
-      <w:r>
-        <w:rPr>
-          <w:rFonts w:ascii="Consolas" w:eastAsia="Times New Roman" w:hAnsi="Consolas" w:cs="Times New Roman"/>
-          <w:color w:val="A709F5"/>
-          <w:sz w:val="20"/>
-          <w:szCs w:val="20"/>
-        </w:rPr>
-        <w:t>usertext</w:t>
-      </w:r>
-      <w:proofErr w:type="spellEnd"/>
-      <w:r>
-        <w:rPr>
-          <w:rFonts w:ascii="Consolas" w:eastAsia="Times New Roman" w:hAnsi="Consolas" w:cs="Times New Roman"/>
-          <w:color w:val="A709F5"/>
-          <w:sz w:val="20"/>
-          <w:szCs w:val="20"/>
-        </w:rPr>
-        <w:t>’</w:t>
-      </w:r>
-      <w:r>
-        <w:rPr>
-          <w:rFonts w:ascii="Consolas" w:eastAsia="Times New Roman" w:hAnsi="Consolas" w:cs="Times New Roman"/>
-          <w:sz w:val="20"/>
-          <w:szCs w:val="20"/>
-        </w:rPr>
-        <w:t>,</w:t>
-      </w:r>
-      <w:r>
-        <w:rPr>
-          <w:rFonts w:ascii="Consolas" w:eastAsia="Times New Roman" w:hAnsi="Consolas" w:cs="Times New Roman"/>
-          <w:sz w:val="20"/>
-          <w:szCs w:val="20"/>
-        </w:rPr>
-        <w:t xml:space="preserve"> </w:t>
-      </w:r>
-      <w:proofErr w:type="spellStart"/>
-      <w:r>
-        <w:rPr>
-          <w:rFonts w:ascii="Consolas" w:eastAsia="Times New Roman" w:hAnsi="Consolas" w:cs="Times New Roman"/>
-          <w:sz w:val="20"/>
-          <w:szCs w:val="20"/>
-        </w:rPr>
-        <w:t>mobj</w:t>
-      </w:r>
-      <w:proofErr w:type="spellEnd"/>
-      <w:r>
-        <w:rPr>
-          <w:rFonts w:ascii="Consolas" w:eastAsia="Times New Roman" w:hAnsi="Consolas" w:cs="Times New Roman"/>
-          <w:sz w:val="20"/>
-          <w:szCs w:val="20"/>
-        </w:rPr>
-        <w:t>)</w:t>
-      </w:r>
-      <w:r>
-        <w:rPr>
-          <w:rFonts w:ascii="Consolas" w:eastAsia="Times New Roman" w:hAnsi="Consolas" w:cs="Times New Roman"/>
-          <w:sz w:val="20"/>
-          <w:szCs w:val="20"/>
-        </w:rPr>
-        <w:t>;</w:t>
-      </w:r>
-    </w:p>
     <w:p/>
     <w:p>
       <w:r>
         <w:t>where ‘</w:t>
       </w:r>
-      <w:proofErr w:type="spellStart"/>
       <w:r>
         <w:rPr>
           <w:i/>
@@ -1663,11 +1213,9 @@
         </w:rPr>
         <w:t>text</w:t>
       </w:r>
-      <w:proofErr w:type="spellEnd"/>
       <w:r>
         <w:t xml:space="preserve">’ and </w:t>
       </w:r>
-      <w:proofErr w:type="spellStart"/>
       <w:r>
         <w:rPr>
           <w:i/>
@@ -1675,7 +1223,6 @@
         </w:rPr>
         <w:t>mobj</w:t>
       </w:r>
-      <w:proofErr w:type="spellEnd"/>
       <w:r>
         <w:t xml:space="preserve"> are </w:t>
       </w:r>
@@ -1688,37 +1235,13 @@
     </w:p>
     <w:p>
       <w:r>
-        <w:t xml:space="preserve">This passes the selected variables as a struct array of </w:t>
-      </w:r>
-      <w:proofErr w:type="spellStart"/>
-      <w:r>
-        <w:t>dstables</w:t>
-      </w:r>
-      <w:proofErr w:type="spellEnd"/>
-      <w:r>
-        <w:t xml:space="preserve"> to the function. Using this syntax</w:t>
+        <w:t>This passes the selected variables as a struct array of dstables to the function. Using this syntax</w:t>
       </w:r>
       <w:r>
         <w:t>,</w:t>
       </w:r>
       <w:r>
-        <w:t xml:space="preserve"> the function can return a </w:t>
-      </w:r>
-      <w:proofErr w:type="spellStart"/>
-      <w:r>
-        <w:t>dstable</w:t>
-      </w:r>
-      <w:proofErr w:type="spellEnd"/>
-      <w:r>
-        <w:t xml:space="preserve"> or struct of </w:t>
-      </w:r>
-      <w:proofErr w:type="spellStart"/>
-      <w:r>
-        <w:t>dstables</w:t>
-      </w:r>
-      <w:proofErr w:type="spellEnd"/>
-      <w:r>
-        <w:t xml:space="preserve">, or </w:t>
+        <w:t xml:space="preserve"> the function can return a dstable or struct of dstables, or </w:t>
       </w:r>
       <w:r>
         <w:t xml:space="preserve">as variables, </w:t>
@@ -1760,15 +1283,7 @@
     </w:p>
     <w:p>
       <w:r>
-        <w:t xml:space="preserve">When using a function that generates a table, plots a figure, or some other </w:t>
-      </w:r>
-      <w:proofErr w:type="spellStart"/>
-      <w:r>
-        <w:t>stand alone</w:t>
-      </w:r>
-      <w:proofErr w:type="spellEnd"/>
-      <w:r>
-        <w:t xml:space="preserve"> operation, where the function does not return data to the main UI, the function should have a single output variable. The output variable can be assigned a text string</w:t>
+        <w:t>When using a function that generates a table, plots a figure, or some other stand alone operation, where the function does not return data to the main UI, the function should have a single output variable. The output variable can be assigned a text string</w:t>
       </w:r>
       <w:r>
         <w:t>,</w:t>
@@ -1820,43 +1335,7 @@
           <w:sz w:val="20"/>
           <w:szCs w:val="20"/>
         </w:rPr>
-        <w:t xml:space="preserve">res = </w:t>
-      </w:r>
-      <w:proofErr w:type="spellStart"/>
-      <w:r>
-        <w:rPr>
-          <w:rFonts w:ascii="Consolas" w:eastAsia="Times New Roman" w:hAnsi="Consolas" w:cs="Times New Roman"/>
-          <w:sz w:val="20"/>
-          <w:szCs w:val="20"/>
-        </w:rPr>
-        <w:t>phaseplot</w:t>
-      </w:r>
-      <w:proofErr w:type="spellEnd"/>
-      <w:r>
-        <w:rPr>
-          <w:rFonts w:ascii="Consolas" w:eastAsia="Times New Roman" w:hAnsi="Consolas" w:cs="Times New Roman"/>
-          <w:sz w:val="20"/>
-          <w:szCs w:val="20"/>
-        </w:rPr>
-        <w:t>(</w:t>
-      </w:r>
-      <w:proofErr w:type="spellStart"/>
-      <w:r>
-        <w:rPr>
-          <w:rFonts w:ascii="Consolas" w:eastAsia="Times New Roman" w:hAnsi="Consolas" w:cs="Times New Roman"/>
-          <w:sz w:val="20"/>
-          <w:szCs w:val="20"/>
-        </w:rPr>
-        <w:t>x,y,t,labels</w:t>
-      </w:r>
-      <w:proofErr w:type="spellEnd"/>
-      <w:r>
-        <w:rPr>
-          <w:rFonts w:ascii="Consolas" w:eastAsia="Times New Roman" w:hAnsi="Consolas" w:cs="Times New Roman"/>
-          <w:sz w:val="20"/>
-          <w:szCs w:val="20"/>
-        </w:rPr>
-        <w:t>)</w:t>
+        <w:t>res = phaseplot(x,y,t,labels)</w:t>
       </w:r>
     </w:p>
     <w:p>
@@ -2048,61 +1527,7 @@
           <w:sz w:val="20"/>
           <w:szCs w:val="20"/>
         </w:rPr>
-        <w:t>[</w:t>
-      </w:r>
-      <w:proofErr w:type="spellStart"/>
-      <w:r>
-        <w:rPr>
-          <w:rFonts w:ascii="Consolas" w:eastAsia="Times New Roman" w:hAnsi="Consolas" w:cs="Times New Roman"/>
-          <w:sz w:val="20"/>
-          <w:szCs w:val="20"/>
-        </w:rPr>
-        <w:t>qtime,qdrift</w:t>
-      </w:r>
-      <w:proofErr w:type="spellEnd"/>
-      <w:r>
-        <w:rPr>
-          <w:rFonts w:ascii="Consolas" w:eastAsia="Times New Roman" w:hAnsi="Consolas" w:cs="Times New Roman"/>
-          <w:sz w:val="20"/>
-          <w:szCs w:val="20"/>
-        </w:rPr>
-        <w:t xml:space="preserve">] = </w:t>
-      </w:r>
-      <w:proofErr w:type="spellStart"/>
-      <w:r>
-        <w:rPr>
-          <w:rFonts w:ascii="Consolas" w:eastAsia="Times New Roman" w:hAnsi="Consolas" w:cs="Times New Roman"/>
-          <w:sz w:val="20"/>
-          <w:szCs w:val="20"/>
-        </w:rPr>
-        <w:t>littoraldriftstats</w:t>
-      </w:r>
-      <w:proofErr w:type="spellEnd"/>
-      <w:r>
-        <w:rPr>
-          <w:rFonts w:ascii="Consolas" w:eastAsia="Times New Roman" w:hAnsi="Consolas" w:cs="Times New Roman"/>
-          <w:sz w:val="20"/>
-          <w:szCs w:val="20"/>
-        </w:rPr>
-        <w:t>(</w:t>
-      </w:r>
-      <w:proofErr w:type="spellStart"/>
-      <w:r>
-        <w:rPr>
-          <w:rFonts w:ascii="Consolas" w:eastAsia="Times New Roman" w:hAnsi="Consolas" w:cs="Times New Roman"/>
-          <w:sz w:val="20"/>
-          <w:szCs w:val="20"/>
-        </w:rPr>
-        <w:t>qs,tdt,varargin</w:t>
-      </w:r>
-      <w:proofErr w:type="spellEnd"/>
-      <w:r>
-        <w:rPr>
-          <w:rFonts w:ascii="Consolas" w:eastAsia="Times New Roman" w:hAnsi="Consolas" w:cs="Times New Roman"/>
-          <w:sz w:val="20"/>
-          <w:szCs w:val="20"/>
-        </w:rPr>
-        <w:t>)</w:t>
+        <w:t>[qtime,qdrift] = littoraldriftstats(qs,tdt,varargin)</w:t>
       </w:r>
     </w:p>
     <w:p>
@@ -2156,7 +1581,6 @@
           <w:szCs w:val="20"/>
         </w:rPr>
       </w:pPr>
-      <w:proofErr w:type="spellStart"/>
       <w:r>
         <w:rPr>
           <w:rFonts w:ascii="Consolas" w:eastAsia="Times New Roman" w:hAnsi="Consolas" w:cs="Times New Roman"/>
@@ -2173,7 +1597,6 @@
         </w:rPr>
         <w:t>time</w:t>
       </w:r>
-      <w:proofErr w:type="spellEnd"/>
       <w:r>
         <w:rPr>
           <w:rFonts w:ascii="Consolas" w:eastAsia="Times New Roman" w:hAnsi="Consolas" w:cs="Times New Roman"/>
@@ -2201,23 +1624,13 @@
           <w:szCs w:val="20"/>
         </w:rPr>
       </w:pPr>
-      <w:proofErr w:type="spellStart"/>
-      <w:r>
-        <w:rPr>
-          <w:rFonts w:ascii="Consolas" w:eastAsia="Times New Roman" w:hAnsi="Consolas" w:cs="Times New Roman"/>
-          <w:sz w:val="20"/>
-          <w:szCs w:val="20"/>
-        </w:rPr>
-        <w:t>qdrift</w:t>
-      </w:r>
-      <w:proofErr w:type="spellEnd"/>
-      <w:r>
-        <w:rPr>
-          <w:rFonts w:ascii="Consolas" w:eastAsia="Times New Roman" w:hAnsi="Consolas" w:cs="Times New Roman"/>
-          <w:sz w:val="20"/>
-          <w:szCs w:val="20"/>
-        </w:rPr>
-        <w:t xml:space="preserve"> = </w:t>
+      <w:r>
+        <w:rPr>
+          <w:rFonts w:ascii="Consolas" w:eastAsia="Times New Roman" w:hAnsi="Consolas" w:cs="Times New Roman"/>
+          <w:sz w:val="20"/>
+          <w:szCs w:val="20"/>
+        </w:rPr>
+        <w:t xml:space="preserve">qdrift = </w:t>
       </w:r>
       <w:r>
         <w:rPr>
@@ -2259,7 +1672,6 @@
           <w:szCs w:val="20"/>
         </w:rPr>
       </w:pPr>
-      <w:proofErr w:type="spellStart"/>
       <w:r>
         <w:rPr>
           <w:rFonts w:ascii="Consolas" w:eastAsia="Times New Roman" w:hAnsi="Consolas" w:cs="Times New Roman"/>
@@ -2276,7 +1688,6 @@
         </w:rPr>
         <w:t>time</w:t>
       </w:r>
-      <w:proofErr w:type="spellEnd"/>
       <w:r>
         <w:rPr>
           <w:rFonts w:ascii="Consolas" w:eastAsia="Times New Roman" w:hAnsi="Consolas" w:cs="Times New Roman"/>
@@ -2360,41 +1771,13 @@
           <w:szCs w:val="20"/>
         </w:rPr>
       </w:pPr>
-      <w:proofErr w:type="spellStart"/>
-      <w:r>
-        <w:rPr>
-          <w:rFonts w:ascii="Consolas" w:eastAsia="Times New Roman" w:hAnsi="Consolas" w:cs="Times New Roman"/>
-          <w:sz w:val="20"/>
-          <w:szCs w:val="20"/>
-        </w:rPr>
-        <w:t>qtime</w:t>
-      </w:r>
-      <w:proofErr w:type="spellEnd"/>
-      <w:r>
-        <w:rPr>
-          <w:rFonts w:ascii="Consolas" w:eastAsia="Times New Roman" w:hAnsi="Consolas" w:cs="Times New Roman"/>
-          <w:sz w:val="20"/>
-          <w:szCs w:val="20"/>
-        </w:rPr>
-        <w:t xml:space="preserve"> = </w:t>
-      </w:r>
-      <w:proofErr w:type="spellStart"/>
-      <w:r>
-        <w:rPr>
-          <w:rFonts w:ascii="Consolas" w:eastAsia="Times New Roman" w:hAnsi="Consolas" w:cs="Times New Roman"/>
-          <w:sz w:val="20"/>
-          <w:szCs w:val="20"/>
-        </w:rPr>
-        <w:t>sprintf</w:t>
-      </w:r>
-      <w:proofErr w:type="spellEnd"/>
-      <w:r>
-        <w:rPr>
-          <w:rFonts w:ascii="Consolas" w:eastAsia="Times New Roman" w:hAnsi="Consolas" w:cs="Times New Roman"/>
-          <w:sz w:val="20"/>
-          <w:szCs w:val="20"/>
-        </w:rPr>
-        <w:t>(</w:t>
+      <w:r>
+        <w:rPr>
+          <w:rFonts w:ascii="Consolas" w:eastAsia="Times New Roman" w:hAnsi="Consolas" w:cs="Times New Roman"/>
+          <w:sz w:val="20"/>
+          <w:szCs w:val="20"/>
+        </w:rPr>
+        <w:t>qtime = sprintf(</w:t>
       </w:r>
       <w:r>
         <w:rPr>
@@ -2612,25 +1995,7 @@
           <w:sz w:val="20"/>
           <w:szCs w:val="20"/>
         </w:rPr>
-        <w:t>y = moving(</w:t>
-      </w:r>
-      <w:proofErr w:type="spellStart"/>
-      <w:r>
-        <w:rPr>
-          <w:rFonts w:ascii="Consolas" w:eastAsia="Times New Roman" w:hAnsi="Consolas" w:cs="Times New Roman"/>
-          <w:sz w:val="20"/>
-          <w:szCs w:val="20"/>
-        </w:rPr>
-        <w:t>x,m,fun</w:t>
-      </w:r>
-      <w:proofErr w:type="spellEnd"/>
-      <w:r>
-        <w:rPr>
-          <w:rFonts w:ascii="Consolas" w:eastAsia="Times New Roman" w:hAnsi="Consolas" w:cs="Times New Roman"/>
-          <w:sz w:val="20"/>
-          <w:szCs w:val="20"/>
-        </w:rPr>
-        <w:t>)</w:t>
+        <w:t>y = moving(x,m,fun)</w:t>
       </w:r>
     </w:p>
     <w:p>
@@ -2652,7 +2017,6 @@
         </w:rPr>
         <w:t>%</w:t>
       </w:r>
-      <w:proofErr w:type="gramStart"/>
       <w:r>
         <w:rPr>
           <w:rFonts w:ascii="Consolas" w:eastAsia="Times New Roman" w:hAnsi="Consolas" w:cs="Times New Roman"/>
@@ -2660,17 +2024,7 @@
           <w:sz w:val="20"/>
           <w:szCs w:val="20"/>
         </w:rPr>
-        <w:t>a</w:t>
-      </w:r>
-      <w:proofErr w:type="gramEnd"/>
-      <w:r>
-        <w:rPr>
-          <w:rFonts w:ascii="Consolas" w:eastAsia="Times New Roman" w:hAnsi="Consolas" w:cs="Times New Roman"/>
-          <w:color w:val="008013"/>
-          <w:sz w:val="20"/>
-          <w:szCs w:val="20"/>
-        </w:rPr>
-        <w:t xml:space="preserve"> single variable is returned with no rows</w:t>
+        <w:t>a single variable is returned with no rows</w:t>
       </w:r>
       <w:r>
         <w:rPr>
@@ -2764,25 +2118,7 @@
           <w:sz w:val="20"/>
           <w:szCs w:val="20"/>
         </w:rPr>
-        <w:t>[</w:t>
-      </w:r>
-      <w:proofErr w:type="spellStart"/>
-      <w:r>
-        <w:rPr>
-          <w:rFonts w:ascii="Consolas" w:eastAsia="Times New Roman" w:hAnsi="Consolas" w:cs="Times New Roman"/>
-          <w:sz w:val="20"/>
-          <w:szCs w:val="20"/>
-        </w:rPr>
-        <w:t>x,y,z</w:t>
-      </w:r>
-      <w:proofErr w:type="spellEnd"/>
-      <w:r>
-        <w:rPr>
-          <w:rFonts w:ascii="Consolas" w:eastAsia="Times New Roman" w:hAnsi="Consolas" w:cs="Times New Roman"/>
-          <w:sz w:val="20"/>
-          <w:szCs w:val="20"/>
-        </w:rPr>
-        <w:t>]</w:t>
+        <w:t>[x,y,z]</w:t>
       </w:r>
       <w:r>
         <w:rPr>
@@ -2792,7 +2128,6 @@
         </w:rPr>
         <w:t xml:space="preserve"> = </w:t>
       </w:r>
-      <w:proofErr w:type="spellStart"/>
       <w:r>
         <w:rPr>
           <w:rFonts w:ascii="Consolas" w:eastAsia="Times New Roman" w:hAnsi="Consolas" w:cs="Times New Roman"/>
@@ -2801,32 +2136,13 @@
         </w:rPr>
         <w:t>afunction</w:t>
       </w:r>
-      <w:proofErr w:type="spellEnd"/>
-      <w:r>
-        <w:rPr>
-          <w:rFonts w:ascii="Consolas" w:eastAsia="Times New Roman" w:hAnsi="Consolas" w:cs="Times New Roman"/>
-          <w:sz w:val="20"/>
-          <w:szCs w:val="20"/>
-        </w:rPr>
-        <w:t>(</w:t>
-      </w:r>
-      <w:proofErr w:type="spellStart"/>
-      <w:r>
-        <w:rPr>
-          <w:rFonts w:ascii="Consolas" w:eastAsia="Times New Roman" w:hAnsi="Consolas" w:cs="Times New Roman"/>
-          <w:sz w:val="20"/>
-          <w:szCs w:val="20"/>
-        </w:rPr>
-        <w:t>x,m,fun</w:t>
-      </w:r>
-      <w:proofErr w:type="spellEnd"/>
-      <w:r>
-        <w:rPr>
-          <w:rFonts w:ascii="Consolas" w:eastAsia="Times New Roman" w:hAnsi="Consolas" w:cs="Times New Roman"/>
-          <w:sz w:val="20"/>
-          <w:szCs w:val="20"/>
-        </w:rPr>
-        <w:t>)</w:t>
+      <w:r>
+        <w:rPr>
+          <w:rFonts w:ascii="Consolas" w:eastAsia="Times New Roman" w:hAnsi="Consolas" w:cs="Times New Roman"/>
+          <w:sz w:val="20"/>
+          <w:szCs w:val="20"/>
+        </w:rPr>
+        <w:t>(x,m,fun)</w:t>
       </w:r>
     </w:p>
     <w:p>
@@ -2975,7 +2291,6 @@
         <w:t>[</w:t>
       </w:r>
       <w:bookmarkStart w:id="16" w:name="_Hlk153637464"/>
-      <w:proofErr w:type="spellStart"/>
       <w:r>
         <w:rPr>
           <w:rFonts w:ascii="Consolas" w:eastAsia="Times New Roman" w:hAnsi="Consolas" w:cs="Times New Roman"/>
@@ -2985,50 +2300,13 @@
         <w:t>trange,range,hwl,lwl</w:t>
       </w:r>
       <w:bookmarkEnd w:id="16"/>
-      <w:proofErr w:type="spellEnd"/>
-      <w:r>
-        <w:rPr>
-          <w:rFonts w:ascii="Consolas" w:eastAsia="Times New Roman" w:hAnsi="Consolas" w:cs="Times New Roman"/>
-          <w:sz w:val="20"/>
-          <w:szCs w:val="20"/>
-        </w:rPr>
-        <w:t xml:space="preserve">] = </w:t>
-      </w:r>
-      <w:proofErr w:type="spellStart"/>
-      <w:r>
-        <w:rPr>
-          <w:rFonts w:ascii="Consolas" w:eastAsia="Times New Roman" w:hAnsi="Consolas" w:cs="Times New Roman"/>
-          <w:sz w:val="20"/>
-          <w:szCs w:val="20"/>
-        </w:rPr>
-        <w:t>tidalrange</w:t>
-      </w:r>
-      <w:proofErr w:type="spellEnd"/>
-      <w:r>
-        <w:rPr>
-          <w:rFonts w:ascii="Consolas" w:eastAsia="Times New Roman" w:hAnsi="Consolas" w:cs="Times New Roman"/>
-          <w:sz w:val="20"/>
-          <w:szCs w:val="20"/>
-        </w:rPr>
-        <w:t>(</w:t>
-      </w:r>
-      <w:proofErr w:type="spellStart"/>
-      <w:r>
-        <w:rPr>
-          <w:rFonts w:ascii="Consolas" w:eastAsia="Times New Roman" w:hAnsi="Consolas" w:cs="Times New Roman"/>
-          <w:sz w:val="20"/>
-          <w:szCs w:val="20"/>
-        </w:rPr>
-        <w:t>wl,t,issave,isplot</w:t>
-      </w:r>
-      <w:proofErr w:type="spellEnd"/>
-      <w:r>
-        <w:rPr>
-          <w:rFonts w:ascii="Consolas" w:eastAsia="Times New Roman" w:hAnsi="Consolas" w:cs="Times New Roman"/>
-          <w:sz w:val="20"/>
-          <w:szCs w:val="20"/>
-        </w:rPr>
-        <w:t>)</w:t>
+      <w:r>
+        <w:rPr>
+          <w:rFonts w:ascii="Consolas" w:eastAsia="Times New Roman" w:hAnsi="Consolas" w:cs="Times New Roman"/>
+          <w:sz w:val="20"/>
+          <w:szCs w:val="20"/>
+        </w:rPr>
+        <w:t>] = tidalrange(wl,t,issave,isplot)</w:t>
       </w:r>
     </w:p>
     <w:p>
@@ -3073,7 +2351,6 @@
       <w:r>
         <w:tab/>
       </w:r>
-      <w:proofErr w:type="spellStart"/>
       <w:r>
         <w:rPr>
           <w:rFonts w:ascii="Consolas" w:eastAsia="Times New Roman" w:hAnsi="Consolas" w:cs="Times New Roman"/>
@@ -3082,25 +2359,14 @@
         </w:rPr>
         <w:t>trange,range,hwl,lwl</w:t>
       </w:r>
-      <w:proofErr w:type="spellEnd"/>
-      <w:r>
-        <w:rPr>
-          <w:rFonts w:ascii="Consolas" w:eastAsia="Times New Roman" w:hAnsi="Consolas" w:cs="Times New Roman"/>
-          <w:sz w:val="20"/>
-          <w:szCs w:val="20"/>
-        </w:rPr>
-        <w:t xml:space="preserve"> are vectors or </w:t>
-      </w:r>
-      <w:proofErr w:type="gramStart"/>
-      <w:r>
-        <w:rPr>
-          <w:rFonts w:ascii="Consolas" w:eastAsia="Times New Roman" w:hAnsi="Consolas" w:cs="Times New Roman"/>
-          <w:sz w:val="20"/>
-          <w:szCs w:val="20"/>
-        </w:rPr>
-        <w:t>arrays</w:t>
-      </w:r>
-      <w:proofErr w:type="gramEnd"/>
+      <w:r>
+        <w:rPr>
+          <w:rFonts w:ascii="Consolas" w:eastAsia="Times New Roman" w:hAnsi="Consolas" w:cs="Times New Roman"/>
+          <w:sz w:val="20"/>
+          <w:szCs w:val="20"/>
+        </w:rPr>
+        <w:t xml:space="preserve"> are vectors or arrays</w:t>
+      </w:r>
     </w:p>
     <w:p>
       <w:pPr>
@@ -3147,62 +2413,25 @@
         <w:pStyle w:val="Heading4"/>
       </w:pPr>
       <w:r>
-        <w:t xml:space="preserve">Using </w:t>
-      </w:r>
-      <w:proofErr w:type="spellStart"/>
-      <w:r>
-        <w:t>dstable</w:t>
+        <w:t>Using dstable</w:t>
       </w:r>
       <w:r>
         <w:t>s</w:t>
       </w:r>
-      <w:proofErr w:type="spellEnd"/>
-    </w:p>
-    <w:p>
-      <w:r>
-        <w:t xml:space="preserve">When the output has multiple variables of a defined type it can be more convenient to define the </w:t>
-      </w:r>
-      <w:proofErr w:type="spellStart"/>
-      <w:r>
-        <w:t>dsproperties</w:t>
-      </w:r>
-      <w:proofErr w:type="spellEnd"/>
-      <w:r>
-        <w:t xml:space="preserve"> within the function and return the data in a </w:t>
-      </w:r>
-      <w:proofErr w:type="spellStart"/>
-      <w:r>
-        <w:t>dstable</w:t>
-      </w:r>
-      <w:proofErr w:type="spellEnd"/>
-      <w:r>
-        <w:t xml:space="preserve">. This avoids the need for the user to </w:t>
+    </w:p>
+    <w:p>
+      <w:r>
+        <w:t xml:space="preserve">When the output has multiple variables of a defined type it can be more convenient to define the dsproperties within the function and return the data in a dstable. This avoids the need for the user to </w:t>
       </w:r>
       <w:r>
         <w:lastRenderedPageBreak/>
-        <w:t xml:space="preserve">manually input the meta-data properties. In addition, if the function generates multiple </w:t>
-      </w:r>
-      <w:proofErr w:type="spellStart"/>
-      <w:r>
-        <w:t>dstables</w:t>
-      </w:r>
-      <w:proofErr w:type="spellEnd"/>
-      <w:r>
-        <w:t>, these can be returned as a struct</w:t>
+        <w:t>manually input the meta-data properties. In addition, if the function generates multiple dstables, these can be returned as a struct</w:t>
       </w:r>
       <w:r>
         <w:t>,</w:t>
       </w:r>
       <w:r>
-        <w:t xml:space="preserve"> where the </w:t>
-      </w:r>
-      <w:proofErr w:type="gramStart"/>
-      <w:r>
-        <w:t>struct</w:t>
-      </w:r>
-      <w:proofErr w:type="gramEnd"/>
-      <w:r>
-        <w:t xml:space="preserve"> fieldnames define the Dataset name.</w:t>
+        <w:t xml:space="preserve"> where the struct fieldnames define the Dataset name.</w:t>
       </w:r>
     </w:p>
     <w:p>
@@ -3224,7 +2453,6 @@
         </w:rPr>
         <w:t xml:space="preserve">function </w:t>
       </w:r>
-      <w:proofErr w:type="spellStart"/>
       <w:r>
         <w:rPr>
           <w:rFonts w:ascii="Consolas" w:eastAsia="Times New Roman" w:hAnsi="Consolas" w:cs="Times New Roman"/>
@@ -3233,50 +2461,13 @@
         </w:rPr>
         <w:t>dst</w:t>
       </w:r>
-      <w:proofErr w:type="spellEnd"/>
-      <w:r>
-        <w:rPr>
-          <w:rFonts w:ascii="Consolas" w:eastAsia="Times New Roman" w:hAnsi="Consolas" w:cs="Times New Roman"/>
-          <w:sz w:val="20"/>
-          <w:szCs w:val="20"/>
-        </w:rPr>
-        <w:t xml:space="preserve"> = </w:t>
-      </w:r>
-      <w:proofErr w:type="spellStart"/>
-      <w:r>
-        <w:rPr>
-          <w:rFonts w:ascii="Consolas" w:eastAsia="Times New Roman" w:hAnsi="Consolas" w:cs="Times New Roman"/>
-          <w:sz w:val="20"/>
-          <w:szCs w:val="20"/>
-        </w:rPr>
-        <w:t>tidalrange</w:t>
-      </w:r>
-      <w:proofErr w:type="spellEnd"/>
-      <w:r>
-        <w:rPr>
-          <w:rFonts w:ascii="Consolas" w:eastAsia="Times New Roman" w:hAnsi="Consolas" w:cs="Times New Roman"/>
-          <w:sz w:val="20"/>
-          <w:szCs w:val="20"/>
-        </w:rPr>
-        <w:t>(</w:t>
-      </w:r>
-      <w:proofErr w:type="spellStart"/>
-      <w:r>
-        <w:rPr>
-          <w:rFonts w:ascii="Consolas" w:eastAsia="Times New Roman" w:hAnsi="Consolas" w:cs="Times New Roman"/>
-          <w:sz w:val="20"/>
-          <w:szCs w:val="20"/>
-        </w:rPr>
-        <w:t>wl,t,issave,isplot</w:t>
-      </w:r>
-      <w:proofErr w:type="spellEnd"/>
-      <w:r>
-        <w:rPr>
-          <w:rFonts w:ascii="Consolas" w:eastAsia="Times New Roman" w:hAnsi="Consolas" w:cs="Times New Roman"/>
-          <w:sz w:val="20"/>
-          <w:szCs w:val="20"/>
-        </w:rPr>
-        <w:t>)</w:t>
+      <w:r>
+        <w:rPr>
+          <w:rFonts w:ascii="Consolas" w:eastAsia="Times New Roman" w:hAnsi="Consolas" w:cs="Times New Roman"/>
+          <w:sz w:val="20"/>
+          <w:szCs w:val="20"/>
+        </w:rPr>
+        <w:t xml:space="preserve"> = tidalrange(wl,t,issave,isplot)</w:t>
       </w:r>
     </w:p>
     <w:p>
@@ -3299,8 +2490,6 @@
         </w:rPr>
         <w:t>%</w:t>
       </w:r>
-      <w:proofErr w:type="spellStart"/>
-      <w:proofErr w:type="gramStart"/>
       <w:r>
         <w:rPr>
           <w:rFonts w:ascii="Consolas" w:eastAsia="Times New Roman" w:hAnsi="Consolas" w:cs="Times New Roman"/>
@@ -3308,58 +2497,7 @@
           <w:sz w:val="20"/>
           <w:szCs w:val="20"/>
         </w:rPr>
-        <w:t>dst</w:t>
-      </w:r>
-      <w:proofErr w:type="spellEnd"/>
-      <w:proofErr w:type="gramEnd"/>
-      <w:r>
-        <w:rPr>
-          <w:rFonts w:ascii="Consolas" w:eastAsia="Times New Roman" w:hAnsi="Consolas" w:cs="Times New Roman"/>
-          <w:color w:val="008013"/>
-          <w:sz w:val="20"/>
-          <w:szCs w:val="20"/>
-        </w:rPr>
-        <w:t xml:space="preserve"> is a </w:t>
-      </w:r>
-      <w:proofErr w:type="spellStart"/>
-      <w:r>
-        <w:rPr>
-          <w:rFonts w:ascii="Consolas" w:eastAsia="Times New Roman" w:hAnsi="Consolas" w:cs="Times New Roman"/>
-          <w:color w:val="008013"/>
-          <w:sz w:val="20"/>
-          <w:szCs w:val="20"/>
-        </w:rPr>
-        <w:t>dstable</w:t>
-      </w:r>
-      <w:proofErr w:type="spellEnd"/>
-      <w:r>
-        <w:rPr>
-          <w:rFonts w:ascii="Consolas" w:eastAsia="Times New Roman" w:hAnsi="Consolas" w:cs="Times New Roman"/>
-          <w:color w:val="008013"/>
-          <w:sz w:val="20"/>
-          <w:szCs w:val="20"/>
-        </w:rPr>
-        <w:t xml:space="preserve"> with variables, dimensions and </w:t>
-      </w:r>
-      <w:proofErr w:type="spellStart"/>
-      <w:r>
-        <w:rPr>
-          <w:rFonts w:ascii="Consolas" w:eastAsia="Times New Roman" w:hAnsi="Consolas" w:cs="Times New Roman"/>
-          <w:color w:val="008013"/>
-          <w:sz w:val="20"/>
-          <w:szCs w:val="20"/>
-        </w:rPr>
-        <w:t>dsproprties</w:t>
-      </w:r>
-      <w:proofErr w:type="spellEnd"/>
-      <w:r>
-        <w:rPr>
-          <w:rFonts w:ascii="Consolas" w:eastAsia="Times New Roman" w:hAnsi="Consolas" w:cs="Times New Roman"/>
-          <w:color w:val="008013"/>
-          <w:sz w:val="20"/>
-          <w:szCs w:val="20"/>
-        </w:rPr>
-        <w:t xml:space="preserve"> assigned </w:t>
+        <w:t xml:space="preserve">dst is a dstable with variables, dimensions and dsproprties assigned </w:t>
       </w:r>
     </w:p>
     <w:p>
@@ -3398,27 +2536,7 @@
           <w:sz w:val="20"/>
           <w:szCs w:val="20"/>
         </w:rPr>
-        <w:t xml:space="preserve">struct of </w:t>
-      </w:r>
-      <w:proofErr w:type="spellStart"/>
-      <w:r>
-        <w:rPr>
-          <w:rFonts w:ascii="Consolas" w:eastAsia="Times New Roman" w:hAnsi="Consolas" w:cs="Times New Roman"/>
-          <w:color w:val="008013"/>
-          <w:sz w:val="20"/>
-          <w:szCs w:val="20"/>
-        </w:rPr>
-        <w:t>dstables</w:t>
-      </w:r>
-      <w:proofErr w:type="spellEnd"/>
-      <w:r>
-        <w:rPr>
-          <w:rFonts w:ascii="Consolas" w:eastAsia="Times New Roman" w:hAnsi="Consolas" w:cs="Times New Roman"/>
-          <w:color w:val="008013"/>
-          <w:sz w:val="20"/>
-          <w:szCs w:val="20"/>
-        </w:rPr>
-        <w:t xml:space="preserve"> with the struct fieldnames defining</w:t>
+        <w:t>struct of dstables with the struct fieldnames defining</w:t>
       </w:r>
     </w:p>
     <w:p>
@@ -3440,7 +2558,6 @@
         </w:rPr>
         <w:t>%</w:t>
       </w:r>
-      <w:proofErr w:type="gramStart"/>
       <w:r>
         <w:rPr>
           <w:rFonts w:ascii="Consolas" w:eastAsia="Times New Roman" w:hAnsi="Consolas" w:cs="Times New Roman"/>
@@ -3448,40 +2565,20 @@
           <w:sz w:val="20"/>
           <w:szCs w:val="20"/>
         </w:rPr>
-        <w:t>each</w:t>
-      </w:r>
-      <w:proofErr w:type="gramEnd"/>
-      <w:r>
-        <w:rPr>
-          <w:rFonts w:ascii="Consolas" w:eastAsia="Times New Roman" w:hAnsi="Consolas" w:cs="Times New Roman"/>
-          <w:color w:val="008013"/>
-          <w:sz w:val="20"/>
-          <w:szCs w:val="20"/>
-        </w:rPr>
-        <w:t xml:space="preserve"> Dataset.</w:t>
+        <w:t>each Dataset.</w:t>
       </w:r>
     </w:p>
     <w:p>
       <w:r>
         <w:tab/>
       </w:r>
-      <w:proofErr w:type="spellStart"/>
-      <w:r>
-        <w:rPr>
-          <w:rFonts w:ascii="Consolas" w:eastAsia="Times New Roman" w:hAnsi="Consolas" w:cs="Times New Roman"/>
-          <w:sz w:val="20"/>
-          <w:szCs w:val="20"/>
-        </w:rPr>
-        <w:t>dst</w:t>
-      </w:r>
-      <w:proofErr w:type="spellEnd"/>
-      <w:r>
-        <w:rPr>
-          <w:rFonts w:ascii="Consolas" w:eastAsia="Times New Roman" w:hAnsi="Consolas" w:cs="Times New Roman"/>
-          <w:sz w:val="20"/>
-          <w:szCs w:val="20"/>
-        </w:rPr>
-        <w:t xml:space="preserve"> = …</w:t>
+      <w:r>
+        <w:rPr>
+          <w:rFonts w:ascii="Consolas" w:eastAsia="Times New Roman" w:hAnsi="Consolas" w:cs="Times New Roman"/>
+          <w:sz w:val="20"/>
+          <w:szCs w:val="20"/>
+        </w:rPr>
+        <w:t>dst = …</w:t>
       </w:r>
     </w:p>
     <w:p>
@@ -3533,15 +2630,7 @@
         <w:t>,</w:t>
       </w:r>
       <w:r>
-        <w:t xml:space="preserve"> if the input is also using </w:t>
-      </w:r>
-      <w:proofErr w:type="spellStart"/>
-      <w:r>
-        <w:t>dstables</w:t>
-      </w:r>
-      <w:proofErr w:type="spellEnd"/>
-      <w:r>
-        <w:t>, the syntax is as follows:</w:t>
+        <w:t xml:space="preserve"> if the input is also using dstables, the syntax is as follows:</w:t>
       </w:r>
     </w:p>
     <w:p>
@@ -3562,7 +2651,6 @@
         </w:rPr>
         <w:t xml:space="preserve">function </w:t>
       </w:r>
-      <w:proofErr w:type="spellStart"/>
       <w:r>
         <w:rPr>
           <w:rFonts w:ascii="Consolas" w:eastAsia="Times New Roman" w:hAnsi="Consolas" w:cs="Times New Roman"/>
@@ -3571,7 +2659,6 @@
         </w:rPr>
         <w:t>dst_out</w:t>
       </w:r>
-      <w:proofErr w:type="spellEnd"/>
       <w:r>
         <w:rPr>
           <w:rFonts w:ascii="Consolas" w:eastAsia="Times New Roman" w:hAnsi="Consolas" w:cs="Times New Roman"/>
@@ -3602,43 +2689,7 @@
           <w:sz w:val="20"/>
           <w:szCs w:val="20"/>
         </w:rPr>
-        <w:t>,'</w:t>
-      </w:r>
-      <w:proofErr w:type="spellStart"/>
-      <w:r>
-        <w:rPr>
-          <w:rFonts w:ascii="Consolas" w:eastAsia="Times New Roman" w:hAnsi="Consolas" w:cs="Times New Roman"/>
-          <w:sz w:val="20"/>
-          <w:szCs w:val="20"/>
-        </w:rPr>
-        <w:t>usertext</w:t>
-      </w:r>
-      <w:proofErr w:type="spellEnd"/>
-      <w:r>
-        <w:rPr>
-          <w:rFonts w:ascii="Consolas" w:eastAsia="Times New Roman" w:hAnsi="Consolas" w:cs="Times New Roman"/>
-          <w:sz w:val="20"/>
-          <w:szCs w:val="20"/>
-        </w:rPr>
-        <w:t>',</w:t>
-      </w:r>
-      <w:proofErr w:type="spellStart"/>
-      <w:r>
-        <w:rPr>
-          <w:rFonts w:ascii="Consolas" w:eastAsia="Times New Roman" w:hAnsi="Consolas" w:cs="Times New Roman"/>
-          <w:sz w:val="20"/>
-          <w:szCs w:val="20"/>
-        </w:rPr>
-        <w:t>mobj</w:t>
-      </w:r>
-      <w:proofErr w:type="spellEnd"/>
-      <w:r>
-        <w:rPr>
-          <w:rFonts w:ascii="Consolas" w:eastAsia="Times New Roman" w:hAnsi="Consolas" w:cs="Times New Roman"/>
-          <w:sz w:val="20"/>
-          <w:szCs w:val="20"/>
-        </w:rPr>
-        <w:t>)</w:t>
+        <w:t>,'usertext',mobj)</w:t>
       </w:r>
     </w:p>
     <w:p>
@@ -3661,8 +2712,6 @@
         </w:rPr>
         <w:t>%</w:t>
       </w:r>
-      <w:proofErr w:type="spellStart"/>
-      <w:proofErr w:type="gramStart"/>
       <w:r>
         <w:rPr>
           <w:rFonts w:ascii="Consolas" w:eastAsia="Times New Roman" w:hAnsi="Consolas" w:cs="Times New Roman"/>
@@ -3670,67 +2719,7 @@
           <w:sz w:val="20"/>
           <w:szCs w:val="20"/>
         </w:rPr>
-        <w:t>dst</w:t>
-      </w:r>
-      <w:proofErr w:type="gramEnd"/>
-      <w:r>
-        <w:rPr>
-          <w:rFonts w:ascii="Consolas" w:eastAsia="Times New Roman" w:hAnsi="Consolas" w:cs="Times New Roman"/>
-          <w:color w:val="008013"/>
-          <w:sz w:val="20"/>
-          <w:szCs w:val="20"/>
-        </w:rPr>
-        <w:t>_in</w:t>
-      </w:r>
-      <w:proofErr w:type="spellEnd"/>
-      <w:r>
-        <w:rPr>
-          <w:rFonts w:ascii="Consolas" w:eastAsia="Times New Roman" w:hAnsi="Consolas" w:cs="Times New Roman"/>
-          <w:color w:val="008013"/>
-          <w:sz w:val="20"/>
-          <w:szCs w:val="20"/>
-        </w:rPr>
-        <w:t xml:space="preserve"> is one or more input </w:t>
-      </w:r>
-      <w:proofErr w:type="spellStart"/>
-      <w:r>
-        <w:rPr>
-          <w:rFonts w:ascii="Consolas" w:eastAsia="Times New Roman" w:hAnsi="Consolas" w:cs="Times New Roman"/>
-          <w:color w:val="008013"/>
-          <w:sz w:val="20"/>
-          <w:szCs w:val="20"/>
-        </w:rPr>
-        <w:t>dstables</w:t>
-      </w:r>
-      <w:proofErr w:type="spellEnd"/>
-      <w:r>
-        <w:rPr>
-          <w:rFonts w:ascii="Consolas" w:eastAsia="Times New Roman" w:hAnsi="Consolas" w:cs="Times New Roman"/>
-          <w:color w:val="008013"/>
-          <w:sz w:val="20"/>
-          <w:szCs w:val="20"/>
-        </w:rPr>
-        <w:t>, ‘</w:t>
-      </w:r>
-      <w:proofErr w:type="spellStart"/>
-      <w:r>
-        <w:rPr>
-          <w:rFonts w:ascii="Consolas" w:eastAsia="Times New Roman" w:hAnsi="Consolas" w:cs="Times New Roman"/>
-          <w:color w:val="008013"/>
-          <w:sz w:val="20"/>
-          <w:szCs w:val="20"/>
-        </w:rPr>
-        <w:t>usertext</w:t>
-      </w:r>
-      <w:proofErr w:type="spellEnd"/>
-      <w:r>
-        <w:rPr>
-          <w:rFonts w:ascii="Consolas" w:eastAsia="Times New Roman" w:hAnsi="Consolas" w:cs="Times New Roman"/>
-          <w:color w:val="008013"/>
-          <w:sz w:val="20"/>
-          <w:szCs w:val="20"/>
-        </w:rPr>
-        <w:t>’ is some additional</w:t>
+        <w:t>dst_in is one or more input dstables, ‘usertext’ is some additional</w:t>
       </w:r>
     </w:p>
     <w:p>
@@ -3751,27 +2740,7 @@
           <w:sz w:val="20"/>
           <w:szCs w:val="20"/>
         </w:rPr>
-        <w:t xml:space="preserve">%instruction to the function and </w:t>
-      </w:r>
-      <w:proofErr w:type="spellStart"/>
-      <w:r>
-        <w:rPr>
-          <w:rFonts w:ascii="Consolas" w:eastAsia="Times New Roman" w:hAnsi="Consolas" w:cs="Times New Roman"/>
-          <w:color w:val="008013"/>
-          <w:sz w:val="20"/>
-          <w:szCs w:val="20"/>
-        </w:rPr>
-        <w:t>mobj</w:t>
-      </w:r>
-      <w:proofErr w:type="spellEnd"/>
-      <w:r>
-        <w:rPr>
-          <w:rFonts w:ascii="Consolas" w:eastAsia="Times New Roman" w:hAnsi="Consolas" w:cs="Times New Roman"/>
-          <w:color w:val="008013"/>
-          <w:sz w:val="20"/>
-          <w:szCs w:val="20"/>
-        </w:rPr>
-        <w:t xml:space="preserve"> is a handle to the model </w:t>
+        <w:t xml:space="preserve">%instruction to the function and mobj is a handle to the model </w:t>
       </w:r>
     </w:p>
     <w:p>
@@ -3792,47 +2761,7 @@
           <w:sz w:val="20"/>
           <w:szCs w:val="20"/>
         </w:rPr>
-        <w:t xml:space="preserve">%allowing access to other datasets. </w:t>
-      </w:r>
-      <w:proofErr w:type="spellStart"/>
-      <w:r>
-        <w:rPr>
-          <w:rFonts w:ascii="Consolas" w:eastAsia="Times New Roman" w:hAnsi="Consolas" w:cs="Times New Roman"/>
-          <w:color w:val="008013"/>
-          <w:sz w:val="20"/>
-          <w:szCs w:val="20"/>
-        </w:rPr>
-        <w:t>dst_out</w:t>
-      </w:r>
-      <w:proofErr w:type="spellEnd"/>
-      <w:r>
-        <w:rPr>
-          <w:rFonts w:ascii="Consolas" w:eastAsia="Times New Roman" w:hAnsi="Consolas" w:cs="Times New Roman"/>
-          <w:color w:val="008013"/>
-          <w:sz w:val="20"/>
-          <w:szCs w:val="20"/>
-        </w:rPr>
-        <w:t xml:space="preserve"> is either a </w:t>
-      </w:r>
-      <w:proofErr w:type="spellStart"/>
-      <w:r>
-        <w:rPr>
-          <w:rFonts w:ascii="Consolas" w:eastAsia="Times New Roman" w:hAnsi="Consolas" w:cs="Times New Roman"/>
-          <w:color w:val="008013"/>
-          <w:sz w:val="20"/>
-          <w:szCs w:val="20"/>
-        </w:rPr>
-        <w:t>dstable</w:t>
-      </w:r>
-      <w:proofErr w:type="spellEnd"/>
-      <w:r>
-        <w:rPr>
-          <w:rFonts w:ascii="Consolas" w:eastAsia="Times New Roman" w:hAnsi="Consolas" w:cs="Times New Roman"/>
-          <w:color w:val="008013"/>
-          <w:sz w:val="20"/>
-          <w:szCs w:val="20"/>
-        </w:rPr>
-        <w:t xml:space="preserve">, or a </w:t>
+        <w:t xml:space="preserve">%allowing access to other datasets. dst_out is either a dstable, or a </w:t>
       </w:r>
     </w:p>
     <w:p>
@@ -3856,7 +2785,6 @@
         <w:t>%</w:t>
       </w:r>
       <w:bookmarkStart w:id="18" w:name="_Hlk153653304"/>
-      <w:proofErr w:type="gramStart"/>
       <w:r>
         <w:rPr>
           <w:rFonts w:ascii="Consolas" w:eastAsia="Times New Roman" w:hAnsi="Consolas" w:cs="Times New Roman"/>
@@ -3864,37 +2792,7 @@
           <w:sz w:val="20"/>
           <w:szCs w:val="20"/>
         </w:rPr>
-        <w:t>struct</w:t>
-      </w:r>
-      <w:proofErr w:type="gramEnd"/>
-      <w:r>
-        <w:rPr>
-          <w:rFonts w:ascii="Consolas" w:eastAsia="Times New Roman" w:hAnsi="Consolas" w:cs="Times New Roman"/>
-          <w:color w:val="008013"/>
-          <w:sz w:val="20"/>
-          <w:szCs w:val="20"/>
-        </w:rPr>
-        <w:t xml:space="preserve"> of </w:t>
-      </w:r>
-      <w:proofErr w:type="spellStart"/>
-      <w:r>
-        <w:rPr>
-          <w:rFonts w:ascii="Consolas" w:eastAsia="Times New Roman" w:hAnsi="Consolas" w:cs="Times New Roman"/>
-          <w:color w:val="008013"/>
-          <w:sz w:val="20"/>
-          <w:szCs w:val="20"/>
-        </w:rPr>
-        <w:t>dstables</w:t>
-      </w:r>
-      <w:proofErr w:type="spellEnd"/>
-      <w:r>
-        <w:rPr>
-          <w:rFonts w:ascii="Consolas" w:eastAsia="Times New Roman" w:hAnsi="Consolas" w:cs="Times New Roman"/>
-          <w:color w:val="008013"/>
-          <w:sz w:val="20"/>
-          <w:szCs w:val="20"/>
-        </w:rPr>
-        <w:t xml:space="preserve"> with the struct fieldnames defining each Dataset.</w:t>
+        <w:t>struct of dstables with the struct fieldnames defining each Dataset.</w:t>
       </w:r>
     </w:p>
     <w:bookmarkEnd w:id="18"/>
@@ -3902,23 +2800,13 @@
       <w:r>
         <w:tab/>
       </w:r>
-      <w:proofErr w:type="spellStart"/>
-      <w:r>
-        <w:rPr>
-          <w:rFonts w:ascii="Consolas" w:eastAsia="Times New Roman" w:hAnsi="Consolas" w:cs="Times New Roman"/>
-          <w:sz w:val="20"/>
-          <w:szCs w:val="20"/>
-        </w:rPr>
-        <w:t>dst</w:t>
-      </w:r>
-      <w:proofErr w:type="spellEnd"/>
-      <w:r>
-        <w:rPr>
-          <w:rFonts w:ascii="Consolas" w:eastAsia="Times New Roman" w:hAnsi="Consolas" w:cs="Times New Roman"/>
-          <w:sz w:val="20"/>
-          <w:szCs w:val="20"/>
-        </w:rPr>
-        <w:t xml:space="preserve"> = …</w:t>
+      <w:r>
+        <w:rPr>
+          <w:rFonts w:ascii="Consolas" w:eastAsia="Times New Roman" w:hAnsi="Consolas" w:cs="Times New Roman"/>
+          <w:sz w:val="20"/>
+          <w:szCs w:val="20"/>
+        </w:rPr>
+        <w:t>dst = …</w:t>
       </w:r>
     </w:p>
     <w:p>
@@ -3971,31 +2859,7 @@
     </w:p>
     <w:p>
       <w:r>
-        <w:t xml:space="preserve">When saving function results as </w:t>
-      </w:r>
-      <w:proofErr w:type="spellStart"/>
-      <w:r>
-        <w:t>dstable</w:t>
-      </w:r>
-      <w:proofErr w:type="spellEnd"/>
-      <w:r>
-        <w:t xml:space="preserve">, it is also possible to save additional parameters as part of the table. The following example puts a table of summary statistics in the </w:t>
-      </w:r>
-      <w:proofErr w:type="spellStart"/>
-      <w:r>
-        <w:t>dstable</w:t>
-      </w:r>
-      <w:proofErr w:type="spellEnd"/>
-      <w:r>
-        <w:t xml:space="preserve"> </w:t>
-      </w:r>
-      <w:proofErr w:type="spellStart"/>
-      <w:r>
-        <w:t>UserData</w:t>
-      </w:r>
-      <w:proofErr w:type="spellEnd"/>
-      <w:r>
-        <w:t xml:space="preserve"> property.</w:t>
+        <w:t>When saving function results as dstable, it is also possible to save additional parameters as part of the table. The following example puts a table of summary statistics in the dstable UserData property.</w:t>
       </w:r>
     </w:p>
     <w:p>
@@ -4016,59 +2880,13 @@
         </w:rPr>
         <w:t xml:space="preserve">function </w:t>
       </w:r>
-      <w:proofErr w:type="spellStart"/>
-      <w:r>
-        <w:rPr>
-          <w:rFonts w:ascii="Consolas" w:eastAsia="Times New Roman" w:hAnsi="Consolas" w:cs="Times New Roman"/>
-          <w:sz w:val="20"/>
-          <w:szCs w:val="20"/>
-        </w:rPr>
-        <w:t>dst</w:t>
-      </w:r>
-      <w:proofErr w:type="spellEnd"/>
-      <w:r>
-        <w:rPr>
-          <w:rFonts w:ascii="Consolas" w:eastAsia="Times New Roman" w:hAnsi="Consolas" w:cs="Times New Roman"/>
-          <w:sz w:val="20"/>
-          <w:szCs w:val="20"/>
-        </w:rPr>
-        <w:t xml:space="preserve"> = </w:t>
-      </w:r>
-      <w:proofErr w:type="spellStart"/>
-      <w:r>
-        <w:rPr>
-          <w:rFonts w:ascii="Consolas" w:eastAsia="Times New Roman" w:hAnsi="Consolas" w:cs="Times New Roman"/>
-          <w:sz w:val="20"/>
-          <w:szCs w:val="20"/>
-        </w:rPr>
-        <w:t>tidalrange</w:t>
-      </w:r>
-      <w:proofErr w:type="spellEnd"/>
-      <w:r>
-        <w:rPr>
-          <w:rFonts w:ascii="Consolas" w:eastAsia="Times New Roman" w:hAnsi="Consolas" w:cs="Times New Roman"/>
-          <w:sz w:val="20"/>
-          <w:szCs w:val="20"/>
-        </w:rPr>
-        <w:t>(</w:t>
-      </w:r>
-      <w:proofErr w:type="spellStart"/>
-      <w:r>
-        <w:rPr>
-          <w:rFonts w:ascii="Consolas" w:eastAsia="Times New Roman" w:hAnsi="Consolas" w:cs="Times New Roman"/>
-          <w:sz w:val="20"/>
-          <w:szCs w:val="20"/>
-        </w:rPr>
-        <w:t>wl,t,issave,isplot</w:t>
-      </w:r>
-      <w:proofErr w:type="spellEnd"/>
-      <w:r>
-        <w:rPr>
-          <w:rFonts w:ascii="Consolas" w:eastAsia="Times New Roman" w:hAnsi="Consolas" w:cs="Times New Roman"/>
-          <w:sz w:val="20"/>
-          <w:szCs w:val="20"/>
-        </w:rPr>
-        <w:t>)</w:t>
+      <w:r>
+        <w:rPr>
+          <w:rFonts w:ascii="Consolas" w:eastAsia="Times New Roman" w:hAnsi="Consolas" w:cs="Times New Roman"/>
+          <w:sz w:val="20"/>
+          <w:szCs w:val="20"/>
+        </w:rPr>
+        <w:t>dst = tidalrange(wl,t,issave,isplot)</w:t>
       </w:r>
     </w:p>
     <w:p>
@@ -4092,43 +2910,104 @@
           <w:sz w:val="20"/>
           <w:szCs w:val="20"/>
         </w:rPr>
+        <w:t xml:space="preserve">       dsp = setDSproperties();</w:t>
+      </w:r>
+    </w:p>
+    <w:p>
+      <w:pPr>
+        <w:spacing w:after="0" w:line="240" w:lineRule="auto"/>
+        <w:rPr>
+          <w:rFonts w:ascii="Consolas" w:eastAsia="Times New Roman" w:hAnsi="Consolas" w:cs="Times New Roman"/>
+          <w:sz w:val="20"/>
+          <w:szCs w:val="20"/>
+        </w:rPr>
+      </w:pPr>
+      <w:r>
+        <w:rPr>
+          <w:rFonts w:ascii="Consolas" w:eastAsia="Times New Roman" w:hAnsi="Consolas" w:cs="Times New Roman"/>
+          <w:sz w:val="20"/>
+          <w:szCs w:val="20"/>
+        </w:rPr>
+        <w:t xml:space="preserve">       results = {R,hwl,lwl};</w:t>
+      </w:r>
+    </w:p>
+    <w:p>
+      <w:pPr>
+        <w:spacing w:after="0" w:line="240" w:lineRule="auto"/>
+        <w:rPr>
+          <w:rFonts w:ascii="Consolas" w:eastAsia="Times New Roman" w:hAnsi="Consolas" w:cs="Times New Roman"/>
+          <w:sz w:val="20"/>
+          <w:szCs w:val="20"/>
+        </w:rPr>
+      </w:pPr>
+      <w:r>
+        <w:rPr>
+          <w:rFonts w:ascii="Consolas" w:eastAsia="Times New Roman" w:hAnsi="Consolas" w:cs="Times New Roman"/>
+          <w:sz w:val="20"/>
+          <w:szCs w:val="20"/>
+        </w:rPr>
+        <w:t xml:space="preserve">       dst = dstable(results{:},</w:t>
+      </w:r>
+      <w:r>
+        <w:rPr>
+          <w:rFonts w:ascii="Consolas" w:eastAsia="Times New Roman" w:hAnsi="Consolas" w:cs="Times New Roman"/>
+          <w:color w:val="A709F5"/>
+          <w:sz w:val="20"/>
+          <w:szCs w:val="20"/>
+        </w:rPr>
+        <w:t>'RowNames</w:t>
+      </w:r>
+      <w:r>
+        <w:rPr>
+          <w:rFonts w:ascii="Consolas" w:eastAsia="Times New Roman" w:hAnsi="Consolas" w:cs="Times New Roman"/>
+          <w:sz w:val="20"/>
+          <w:szCs w:val="20"/>
+        </w:rPr>
+        <w:t>,rt,</w:t>
+      </w:r>
+      <w:r>
+        <w:rPr>
+          <w:rFonts w:ascii="Consolas" w:eastAsia="Times New Roman" w:hAnsi="Consolas" w:cs="Times New Roman"/>
+          <w:color w:val="A709F5"/>
+          <w:sz w:val="20"/>
+          <w:szCs w:val="20"/>
+        </w:rPr>
+        <w:t>'DSproperties'</w:t>
+      </w:r>
+      <w:r>
+        <w:rPr>
+          <w:rFonts w:ascii="Consolas" w:eastAsia="Times New Roman" w:hAnsi="Consolas" w:cs="Times New Roman"/>
+          <w:sz w:val="20"/>
+          <w:szCs w:val="20"/>
+        </w:rPr>
+        <w:t>,dsp);</w:t>
+      </w:r>
+    </w:p>
+    <w:p>
+      <w:pPr>
+        <w:spacing w:after="0" w:line="240" w:lineRule="auto"/>
+        <w:rPr>
+          <w:rFonts w:ascii="Consolas" w:eastAsia="Times New Roman" w:hAnsi="Consolas" w:cs="Times New Roman"/>
+          <w:sz w:val="20"/>
+          <w:szCs w:val="20"/>
+        </w:rPr>
+      </w:pPr>
+      <w:r>
+        <w:rPr>
+          <w:rFonts w:ascii="Consolas" w:eastAsia="Times New Roman" w:hAnsi="Consolas" w:cs="Times New Roman"/>
+          <w:sz w:val="20"/>
+          <w:szCs w:val="20"/>
+        </w:rPr>
         <w:t xml:space="preserve">       </w:t>
       </w:r>
-      <w:proofErr w:type="spellStart"/>
-      <w:r>
-        <w:rPr>
-          <w:rFonts w:ascii="Consolas" w:eastAsia="Times New Roman" w:hAnsi="Consolas" w:cs="Times New Roman"/>
-          <w:sz w:val="20"/>
-          <w:szCs w:val="20"/>
-        </w:rPr>
-        <w:t>dsp</w:t>
-      </w:r>
-      <w:proofErr w:type="spellEnd"/>
-      <w:r>
-        <w:rPr>
-          <w:rFonts w:ascii="Consolas" w:eastAsia="Times New Roman" w:hAnsi="Consolas" w:cs="Times New Roman"/>
-          <w:sz w:val="20"/>
-          <w:szCs w:val="20"/>
-        </w:rPr>
-        <w:t xml:space="preserve"> = </w:t>
-      </w:r>
-      <w:proofErr w:type="spellStart"/>
-      <w:r>
-        <w:rPr>
-          <w:rFonts w:ascii="Consolas" w:eastAsia="Times New Roman" w:hAnsi="Consolas" w:cs="Times New Roman"/>
-          <w:sz w:val="20"/>
-          <w:szCs w:val="20"/>
-        </w:rPr>
-        <w:t>setDSproperties</w:t>
-      </w:r>
-      <w:proofErr w:type="spellEnd"/>
-      <w:r>
-        <w:rPr>
-          <w:rFonts w:ascii="Consolas" w:eastAsia="Times New Roman" w:hAnsi="Consolas" w:cs="Times New Roman"/>
-          <w:sz w:val="20"/>
-          <w:szCs w:val="20"/>
-        </w:rPr>
-        <w:t>();</w:t>
+      <w:r>
+        <w:rPr>
+          <w:rFonts w:ascii="Consolas" w:eastAsia="Times New Roman" w:hAnsi="Consolas" w:cs="Times New Roman"/>
+          <w:color w:val="008013"/>
+          <w:sz w:val="20"/>
+          <w:szCs w:val="20"/>
+        </w:rPr>
+        <w:t>%Put fit parameters in UserData</w:t>
       </w:r>
     </w:p>
     <w:p>
@@ -4146,243 +3025,7 @@
           <w:sz w:val="20"/>
           <w:szCs w:val="20"/>
         </w:rPr>
-        <w:t xml:space="preserve">       results = {</w:t>
-      </w:r>
-      <w:proofErr w:type="spellStart"/>
-      <w:r>
-        <w:rPr>
-          <w:rFonts w:ascii="Consolas" w:eastAsia="Times New Roman" w:hAnsi="Consolas" w:cs="Times New Roman"/>
-          <w:sz w:val="20"/>
-          <w:szCs w:val="20"/>
-        </w:rPr>
-        <w:t>R,hwl,lwl</w:t>
-      </w:r>
-      <w:proofErr w:type="spellEnd"/>
-      <w:r>
-        <w:rPr>
-          <w:rFonts w:ascii="Consolas" w:eastAsia="Times New Roman" w:hAnsi="Consolas" w:cs="Times New Roman"/>
-          <w:sz w:val="20"/>
-          <w:szCs w:val="20"/>
-        </w:rPr>
-        <w:t>};</w:t>
-      </w:r>
-    </w:p>
-    <w:p>
-      <w:pPr>
-        <w:spacing w:after="0" w:line="240" w:lineRule="auto"/>
-        <w:rPr>
-          <w:rFonts w:ascii="Consolas" w:eastAsia="Times New Roman" w:hAnsi="Consolas" w:cs="Times New Roman"/>
-          <w:sz w:val="20"/>
-          <w:szCs w:val="20"/>
-        </w:rPr>
-      </w:pPr>
-      <w:r>
-        <w:rPr>
-          <w:rFonts w:ascii="Consolas" w:eastAsia="Times New Roman" w:hAnsi="Consolas" w:cs="Times New Roman"/>
-          <w:sz w:val="20"/>
-          <w:szCs w:val="20"/>
-        </w:rPr>
-        <w:t xml:space="preserve">       </w:t>
-      </w:r>
-      <w:proofErr w:type="spellStart"/>
-      <w:r>
-        <w:rPr>
-          <w:rFonts w:ascii="Consolas" w:eastAsia="Times New Roman" w:hAnsi="Consolas" w:cs="Times New Roman"/>
-          <w:sz w:val="20"/>
-          <w:szCs w:val="20"/>
-        </w:rPr>
-        <w:t>dst</w:t>
-      </w:r>
-      <w:proofErr w:type="spellEnd"/>
-      <w:r>
-        <w:rPr>
-          <w:rFonts w:ascii="Consolas" w:eastAsia="Times New Roman" w:hAnsi="Consolas" w:cs="Times New Roman"/>
-          <w:sz w:val="20"/>
-          <w:szCs w:val="20"/>
-        </w:rPr>
-        <w:t xml:space="preserve"> = </w:t>
-      </w:r>
-      <w:proofErr w:type="spellStart"/>
-      <w:r>
-        <w:rPr>
-          <w:rFonts w:ascii="Consolas" w:eastAsia="Times New Roman" w:hAnsi="Consolas" w:cs="Times New Roman"/>
-          <w:sz w:val="20"/>
-          <w:szCs w:val="20"/>
-        </w:rPr>
-        <w:t>dstable</w:t>
-      </w:r>
-      <w:proofErr w:type="spellEnd"/>
-      <w:r>
-        <w:rPr>
-          <w:rFonts w:ascii="Consolas" w:eastAsia="Times New Roman" w:hAnsi="Consolas" w:cs="Times New Roman"/>
-          <w:sz w:val="20"/>
-          <w:szCs w:val="20"/>
-        </w:rPr>
-        <w:t>(results{:},</w:t>
-      </w:r>
-      <w:r>
-        <w:rPr>
-          <w:rFonts w:ascii="Consolas" w:eastAsia="Times New Roman" w:hAnsi="Consolas" w:cs="Times New Roman"/>
-          <w:color w:val="A709F5"/>
-          <w:sz w:val="20"/>
-          <w:szCs w:val="20"/>
-        </w:rPr>
-        <w:t>'RowNames</w:t>
-      </w:r>
-      <w:r>
-        <w:rPr>
-          <w:rFonts w:ascii="Consolas" w:eastAsia="Times New Roman" w:hAnsi="Consolas" w:cs="Times New Roman"/>
-          <w:sz w:val="20"/>
-          <w:szCs w:val="20"/>
-        </w:rPr>
-        <w:t>,rt,</w:t>
-      </w:r>
-      <w:r>
-        <w:rPr>
-          <w:rFonts w:ascii="Consolas" w:eastAsia="Times New Roman" w:hAnsi="Consolas" w:cs="Times New Roman"/>
-          <w:color w:val="A709F5"/>
-          <w:sz w:val="20"/>
-          <w:szCs w:val="20"/>
-        </w:rPr>
-        <w:t>'</w:t>
-      </w:r>
-      <w:proofErr w:type="spellStart"/>
-      <w:r>
-        <w:rPr>
-          <w:rFonts w:ascii="Consolas" w:eastAsia="Times New Roman" w:hAnsi="Consolas" w:cs="Times New Roman"/>
-          <w:color w:val="A709F5"/>
-          <w:sz w:val="20"/>
-          <w:szCs w:val="20"/>
-        </w:rPr>
-        <w:t>DSproperties</w:t>
-      </w:r>
-      <w:proofErr w:type="spellEnd"/>
-      <w:r>
-        <w:rPr>
-          <w:rFonts w:ascii="Consolas" w:eastAsia="Times New Roman" w:hAnsi="Consolas" w:cs="Times New Roman"/>
-          <w:color w:val="A709F5"/>
-          <w:sz w:val="20"/>
-          <w:szCs w:val="20"/>
-        </w:rPr>
-        <w:t>'</w:t>
-      </w:r>
-      <w:r>
-        <w:rPr>
-          <w:rFonts w:ascii="Consolas" w:eastAsia="Times New Roman" w:hAnsi="Consolas" w:cs="Times New Roman"/>
-          <w:sz w:val="20"/>
-          <w:szCs w:val="20"/>
-        </w:rPr>
-        <w:t>,</w:t>
-      </w:r>
-      <w:proofErr w:type="spellStart"/>
-      <w:r>
-        <w:rPr>
-          <w:rFonts w:ascii="Consolas" w:eastAsia="Times New Roman" w:hAnsi="Consolas" w:cs="Times New Roman"/>
-          <w:sz w:val="20"/>
-          <w:szCs w:val="20"/>
-        </w:rPr>
-        <w:t>dsp</w:t>
-      </w:r>
-      <w:proofErr w:type="spellEnd"/>
-      <w:r>
-        <w:rPr>
-          <w:rFonts w:ascii="Consolas" w:eastAsia="Times New Roman" w:hAnsi="Consolas" w:cs="Times New Roman"/>
-          <w:sz w:val="20"/>
-          <w:szCs w:val="20"/>
-        </w:rPr>
-        <w:t>);</w:t>
-      </w:r>
-    </w:p>
-    <w:p>
-      <w:pPr>
-        <w:spacing w:after="0" w:line="240" w:lineRule="auto"/>
-        <w:rPr>
-          <w:rFonts w:ascii="Consolas" w:eastAsia="Times New Roman" w:hAnsi="Consolas" w:cs="Times New Roman"/>
-          <w:sz w:val="20"/>
-          <w:szCs w:val="20"/>
-        </w:rPr>
-      </w:pPr>
-      <w:r>
-        <w:rPr>
-          <w:rFonts w:ascii="Consolas" w:eastAsia="Times New Roman" w:hAnsi="Consolas" w:cs="Times New Roman"/>
-          <w:sz w:val="20"/>
-          <w:szCs w:val="20"/>
-        </w:rPr>
-        <w:t xml:space="preserve">       </w:t>
-      </w:r>
-      <w:r>
-        <w:rPr>
-          <w:rFonts w:ascii="Consolas" w:eastAsia="Times New Roman" w:hAnsi="Consolas" w:cs="Times New Roman"/>
-          <w:color w:val="008013"/>
-          <w:sz w:val="20"/>
-          <w:szCs w:val="20"/>
-        </w:rPr>
-        <w:t xml:space="preserve">%Put fit parameters in </w:t>
-      </w:r>
-      <w:proofErr w:type="spellStart"/>
-      <w:r>
-        <w:rPr>
-          <w:rFonts w:ascii="Consolas" w:eastAsia="Times New Roman" w:hAnsi="Consolas" w:cs="Times New Roman"/>
-          <w:color w:val="008013"/>
-          <w:sz w:val="20"/>
-          <w:szCs w:val="20"/>
-        </w:rPr>
-        <w:t>UserData</w:t>
-      </w:r>
-      <w:proofErr w:type="spellEnd"/>
-    </w:p>
-    <w:p>
-      <w:pPr>
-        <w:spacing w:after="0" w:line="240" w:lineRule="auto"/>
-        <w:rPr>
-          <w:rFonts w:ascii="Consolas" w:eastAsia="Times New Roman" w:hAnsi="Consolas" w:cs="Times New Roman"/>
-          <w:sz w:val="20"/>
-          <w:szCs w:val="20"/>
-        </w:rPr>
-      </w:pPr>
-      <w:r>
-        <w:rPr>
-          <w:rFonts w:ascii="Consolas" w:eastAsia="Times New Roman" w:hAnsi="Consolas" w:cs="Times New Roman"/>
-          <w:sz w:val="20"/>
-          <w:szCs w:val="20"/>
-        </w:rPr>
-        <w:t xml:space="preserve">       </w:t>
-      </w:r>
-      <w:proofErr w:type="spellStart"/>
-      <w:r>
-        <w:rPr>
-          <w:rFonts w:ascii="Consolas" w:eastAsia="Times New Roman" w:hAnsi="Consolas" w:cs="Times New Roman"/>
-          <w:sz w:val="20"/>
-          <w:szCs w:val="20"/>
-        </w:rPr>
-        <w:t>dst.UserData</w:t>
-      </w:r>
-      <w:proofErr w:type="spellEnd"/>
-      <w:r>
-        <w:rPr>
-          <w:rFonts w:ascii="Consolas" w:eastAsia="Times New Roman" w:hAnsi="Consolas" w:cs="Times New Roman"/>
-          <w:sz w:val="20"/>
-          <w:szCs w:val="20"/>
-        </w:rPr>
-        <w:t xml:space="preserve"> = </w:t>
-      </w:r>
-      <w:proofErr w:type="spellStart"/>
-      <w:r>
-        <w:rPr>
-          <w:rFonts w:ascii="Consolas" w:eastAsia="Times New Roman" w:hAnsi="Consolas" w:cs="Times New Roman"/>
-          <w:sz w:val="20"/>
-          <w:szCs w:val="20"/>
-        </w:rPr>
-        <w:t>summary_stats_table</w:t>
-      </w:r>
-      <w:proofErr w:type="spellEnd"/>
-      <w:r>
-        <w:rPr>
-          <w:rFonts w:ascii="Consolas" w:eastAsia="Times New Roman" w:hAnsi="Consolas" w:cs="Times New Roman"/>
-          <w:sz w:val="20"/>
-          <w:szCs w:val="20"/>
-        </w:rPr>
-        <w:t>;</w:t>
+        <w:t xml:space="preserve">       dst.UserData = summary_stats_table;</w:t>
       </w:r>
     </w:p>
     <w:p>
@@ -4444,15 +3087,7 @@
     </w:p>
     <w:p>
       <w:r>
-        <w:t xml:space="preserve">To simplify accessing and using a range of functions that are commonly used in an application, the function syntax can be predefined in the file </w:t>
-      </w:r>
-      <w:proofErr w:type="spellStart"/>
-      <w:r>
-        <w:t>functionlibrarylist.m</w:t>
-      </w:r>
-      <w:proofErr w:type="spellEnd"/>
-      <w:r>
-        <w:t xml:space="preserve"> which can be found in the utils folder of the muitoolbox.  This defines a struct for library entries that contain:</w:t>
+        <w:t>To simplify accessing and using a range of functions that are commonly used in an application, the function syntax can be predefined in the file functionlibrarylist.m which can be found in the utils folder of the muitoolbox.  This defines a struct for library entries that contain:</w:t>
       </w:r>
     </w:p>
     <w:p>
@@ -4463,13 +3098,8 @@
         </w:numPr>
         <w:contextualSpacing/>
       </w:pPr>
-      <w:proofErr w:type="spellStart"/>
-      <w:r>
-        <w:t>fname</w:t>
-      </w:r>
-      <w:proofErr w:type="spellEnd"/>
-      <w:r>
-        <w:t xml:space="preserve"> - cell array of function call syntax</w:t>
+      <w:r>
+        <w:t>fname - cell array of function call syntax</w:t>
       </w:r>
       <w:r>
         <w:t>;</w:t>
@@ -4483,13 +3113,8 @@
         </w:numPr>
         <w:contextualSpacing/>
       </w:pPr>
-      <w:proofErr w:type="spellStart"/>
-      <w:r>
-        <w:t>fvars</w:t>
-      </w:r>
-      <w:proofErr w:type="spellEnd"/>
-      <w:r>
-        <w:t xml:space="preserve"> - cell array describing the input variables for each function</w:t>
+      <w:r>
+        <w:t>fvars - cell array describing the input variables for each function</w:t>
       </w:r>
       <w:r>
         <w:t>;</w:t>
@@ -4503,13 +3128,8 @@
         </w:numPr>
         <w:contextualSpacing/>
       </w:pPr>
-      <w:proofErr w:type="spellStart"/>
-      <w:r>
-        <w:t>fdesc</w:t>
-      </w:r>
-      <w:proofErr w:type="spellEnd"/>
-      <w:r>
-        <w:t xml:space="preserve"> - cell array with a short description of each function</w:t>
+      <w:r>
+        <w:t>fdesc - cell array with a short description of each function</w:t>
       </w:r>
       <w:r>
         <w:t>.</w:t>
@@ -4523,15 +3143,7 @@
     </w:p>
     <w:p>
       <w:r>
-        <w:t xml:space="preserve">New functions can be added by simply editing the struct in </w:t>
-      </w:r>
-      <w:proofErr w:type="spellStart"/>
-      <w:r>
-        <w:t>functionlibrarylist.m</w:t>
-      </w:r>
-      <w:proofErr w:type="spellEnd"/>
-      <w:r>
-        <w:t>, noting that the cell array of each field in the struct must contain an entry for the function being added.</w:t>
+        <w:t>New functions can be added by simply editing the struct in functionlibrarylist.m, noting that the cell array of each field in the struct must contain an entry for the function being added.</w:t>
       </w:r>
       <w:r>
         <w:t xml:space="preserve"> </w:t>
@@ -4555,13 +3167,8 @@
         <w:t>switch</w:t>
       </w:r>
       <w:r>
-        <w:t xml:space="preserve"> </w:t>
-      </w:r>
-      <w:proofErr w:type="spellStart"/>
-      <w:r>
-        <w:t>classname</w:t>
-      </w:r>
-      <w:proofErr w:type="spellEnd"/>
+        <w:t xml:space="preserve"> classname</w:t>
+      </w:r>
       <w:r>
         <w:t>’ statement towards the end of the function.</w:t>
       </w:r>
@@ -4645,33 +3252,21 @@
           <w:iCs/>
           <w:highlight w:val="yellow"/>
         </w:rPr>
-        <w:t xml:space="preserve">Select from the following according to the </w:t>
-      </w:r>
-      <w:proofErr w:type="gramStart"/>
+        <w:t>Select from the following according to the App</w:t>
+      </w:r>
+    </w:p>
+    <w:p/>
+    <w:p>
+      <w:r>
+        <w:t xml:space="preserve">This is illustrated in the Diffusion2D model. The function </w:t>
+      </w:r>
       <w:r>
         <w:rPr>
           <w:i/>
           <w:iCs/>
-          <w:highlight w:val="yellow"/>
-        </w:rPr>
-        <w:t>App</w:t>
-      </w:r>
-      <w:proofErr w:type="gramEnd"/>
-    </w:p>
-    <w:p/>
-    <w:p>
-      <w:r>
-        <w:t xml:space="preserve">This is illustrated in the Diffusion2D model. The function </w:t>
-      </w:r>
-      <w:proofErr w:type="spellStart"/>
-      <w:r>
-        <w:rPr>
-          <w:i/>
-          <w:iCs/>
         </w:rPr>
         <w:t>userderivedoutput</w:t>
       </w:r>
-      <w:proofErr w:type="spellEnd"/>
       <w:r>
         <w:t xml:space="preserve"> can be called to generate either the integral under the surface at each time step, or the surface gradients at each time step</w:t>
       </w:r>
@@ -4684,7 +3279,6 @@
       <w:r>
         <w:t xml:space="preserve">For the integral option enter &gt; </w:t>
       </w:r>
-      <w:proofErr w:type="spellStart"/>
       <w:r>
         <w:rPr>
           <w:rFonts w:ascii="Courier New" w:hAnsi="Courier New" w:cs="Courier New"/>
@@ -4692,9 +3286,14 @@
           <w:sz w:val="20"/>
           <w:szCs w:val="20"/>
         </w:rPr>
-        <w:t>userderivedoutput</w:t>
-      </w:r>
-      <w:proofErr w:type="spellEnd"/>
+        <w:t>userderivedoutput(t,x,y,z,’integral’)</w:t>
+      </w:r>
+    </w:p>
+    <w:bookmarkEnd w:id="22"/>
+    <w:p>
+      <w:r>
+        <w:t xml:space="preserve">For the gradient option enter &gt; </w:t>
+      </w:r>
       <w:r>
         <w:rPr>
           <w:rFonts w:ascii="Courier New" w:hAnsi="Courier New" w:cs="Courier New"/>
@@ -4702,73 +3301,7 @@
           <w:sz w:val="20"/>
           <w:szCs w:val="20"/>
         </w:rPr>
-        <w:t>(</w:t>
-      </w:r>
-      <w:proofErr w:type="spellStart"/>
-      <w:r>
-        <w:rPr>
-          <w:rFonts w:ascii="Courier New" w:hAnsi="Courier New" w:cs="Courier New"/>
-          <w:color w:val="000000"/>
-          <w:sz w:val="20"/>
-          <w:szCs w:val="20"/>
-        </w:rPr>
-        <w:t>t,x,y,z,’integral</w:t>
-      </w:r>
-      <w:proofErr w:type="spellEnd"/>
-      <w:r>
-        <w:rPr>
-          <w:rFonts w:ascii="Courier New" w:hAnsi="Courier New" w:cs="Courier New"/>
-          <w:color w:val="000000"/>
-          <w:sz w:val="20"/>
-          <w:szCs w:val="20"/>
-        </w:rPr>
-        <w:t>’)</w:t>
-      </w:r>
-    </w:p>
-    <w:bookmarkEnd w:id="22"/>
-    <w:p>
-      <w:r>
-        <w:t xml:space="preserve">For the gradient option enter &gt; </w:t>
-      </w:r>
-      <w:proofErr w:type="spellStart"/>
-      <w:r>
-        <w:rPr>
-          <w:rFonts w:ascii="Courier New" w:hAnsi="Courier New" w:cs="Courier New"/>
-          <w:color w:val="000000"/>
-          <w:sz w:val="20"/>
-          <w:szCs w:val="20"/>
-        </w:rPr>
-        <w:t>userderivedoutput</w:t>
-      </w:r>
-      <w:proofErr w:type="spellEnd"/>
-      <w:r>
-        <w:rPr>
-          <w:rFonts w:ascii="Courier New" w:hAnsi="Courier New" w:cs="Courier New"/>
-          <w:color w:val="000000"/>
-          <w:sz w:val="20"/>
-          <w:szCs w:val="20"/>
-        </w:rPr>
-        <w:t>(</w:t>
-      </w:r>
-      <w:proofErr w:type="spellStart"/>
-      <w:r>
-        <w:rPr>
-          <w:rFonts w:ascii="Courier New" w:hAnsi="Courier New" w:cs="Courier New"/>
-          <w:color w:val="000000"/>
-          <w:sz w:val="20"/>
-          <w:szCs w:val="20"/>
-        </w:rPr>
-        <w:t>t,x,y,z,’gradient</w:t>
-      </w:r>
-      <w:proofErr w:type="spellEnd"/>
-      <w:r>
-        <w:rPr>
-          <w:rFonts w:ascii="Courier New" w:hAnsi="Courier New" w:cs="Courier New"/>
-          <w:color w:val="000000"/>
-          <w:sz w:val="20"/>
-          <w:szCs w:val="20"/>
-        </w:rPr>
-        <w:t>’)</w:t>
+        <w:t>userderivedoutput(t,x,y,z,’gradient’)</w:t>
       </w:r>
     </w:p>
     <w:p/>
@@ -4916,15 +3449,7 @@
         <w:t>Moving Average</w:t>
       </w:r>
       <w:r>
-        <w:t xml:space="preserve">. There are several moving average functions available from the Matlab Exchange Forum, such as </w:t>
-      </w:r>
-      <w:proofErr w:type="spellStart"/>
-      <w:r>
-        <w:t>moving.m</w:t>
-      </w:r>
-      <w:proofErr w:type="spellEnd"/>
-      <w:r>
-        <w:t xml:space="preserve">. </w:t>
+        <w:t xml:space="preserve">. There are several moving average functions available from the Matlab Exchange Forum, such as moving.m. </w:t>
       </w:r>
       <w:bookmarkStart w:id="23" w:name="_Hlk487057395"/>
       <w:r>
@@ -4945,27 +3470,7 @@
           <w:sz w:val="20"/>
           <w:szCs w:val="20"/>
         </w:rPr>
-        <w:t>moving(X, n, '</w:t>
-      </w:r>
-      <w:proofErr w:type="spellStart"/>
-      <w:r>
-        <w:rPr>
-          <w:rFonts w:ascii="Courier New" w:hAnsi="Courier New" w:cs="Courier New"/>
-          <w:color w:val="000000"/>
-          <w:sz w:val="20"/>
-          <w:szCs w:val="20"/>
-        </w:rPr>
-        <w:t>func</w:t>
-      </w:r>
-      <w:proofErr w:type="spellEnd"/>
-      <w:r>
-        <w:rPr>
-          <w:rFonts w:ascii="Courier New" w:hAnsi="Courier New" w:cs="Courier New"/>
-          <w:color w:val="000000"/>
-          <w:sz w:val="20"/>
-          <w:szCs w:val="20"/>
-        </w:rPr>
-        <w:t>')</w:t>
+        <w:t>moving(X, n, 'func')</w:t>
       </w:r>
       <w:r>
         <w:t xml:space="preserve"> ,  </w:t>
@@ -4978,7 +3483,6 @@
       <w:r>
         <w:t>n specifies the number of points to average over and ‘</w:t>
       </w:r>
-      <w:proofErr w:type="spellStart"/>
       <w:r>
         <w:rPr>
           <w:i/>
@@ -4986,17 +3490,8 @@
         </w:rPr>
         <w:t>func</w:t>
       </w:r>
-      <w:proofErr w:type="spellEnd"/>
-      <w:r>
-        <w:t>’ is the statistical function to use (</w:t>
-      </w:r>
-      <w:proofErr w:type="gramStart"/>
-      <w:r>
-        <w:t>e.g.</w:t>
-      </w:r>
-      <w:proofErr w:type="gramEnd"/>
-      <w:r>
-        <w:t xml:space="preserve"> mean, std, etc). If omitted the</w:t>
+      <w:r>
+        <w:t>’ is the statistical function to use (e.g. mean, std, etc). If omitted the</w:t>
       </w:r>
       <w:r>
         <w:rPr>
@@ -5050,7 +3545,6 @@
         <w:spacing w:after="120"/>
         <w:ind w:left="357"/>
       </w:pPr>
-      <w:proofErr w:type="spellStart"/>
       <w:r>
         <w:rPr>
           <w:rFonts w:ascii="Courier New" w:hAnsi="Courier New" w:cs="Courier New"/>
@@ -5058,82 +3552,11 @@
           <w:sz w:val="20"/>
           <w:szCs w:val="20"/>
         </w:rPr>
-        <w:t>movingtime</w:t>
-      </w:r>
-      <w:proofErr w:type="spellEnd"/>
-      <w:r>
-        <w:rPr>
-          <w:rFonts w:ascii="Courier New" w:hAnsi="Courier New" w:cs="Courier New"/>
-          <w:color w:val="000000"/>
-          <w:sz w:val="20"/>
-          <w:szCs w:val="20"/>
-        </w:rPr>
-        <w:t xml:space="preserve">(x, t, </w:t>
-      </w:r>
-      <w:proofErr w:type="spellStart"/>
-      <w:r>
-        <w:rPr>
-          <w:rFonts w:ascii="Courier New" w:hAnsi="Courier New" w:cs="Courier New"/>
-          <w:color w:val="000000"/>
-          <w:sz w:val="20"/>
-          <w:szCs w:val="20"/>
-        </w:rPr>
-        <w:t>tdur</w:t>
-      </w:r>
-      <w:proofErr w:type="spellEnd"/>
-      <w:r>
-        <w:rPr>
-          <w:rFonts w:ascii="Courier New" w:hAnsi="Courier New" w:cs="Courier New"/>
-          <w:color w:val="000000"/>
-          <w:sz w:val="20"/>
-          <w:szCs w:val="20"/>
-        </w:rPr>
-        <w:t xml:space="preserve">, </w:t>
-      </w:r>
-      <w:proofErr w:type="spellStart"/>
-      <w:r>
-        <w:rPr>
-          <w:rFonts w:ascii="Courier New" w:hAnsi="Courier New" w:cs="Courier New"/>
-          <w:color w:val="000000"/>
-          <w:sz w:val="20"/>
-          <w:szCs w:val="20"/>
-        </w:rPr>
-        <w:t>tstep</w:t>
-      </w:r>
-      <w:proofErr w:type="spellEnd"/>
-      <w:r>
-        <w:rPr>
-          <w:rFonts w:ascii="Courier New" w:hAnsi="Courier New" w:cs="Courier New"/>
-          <w:color w:val="000000"/>
-          <w:sz w:val="20"/>
-          <w:szCs w:val="20"/>
-        </w:rPr>
-        <w:t>, '</w:t>
-      </w:r>
-      <w:proofErr w:type="spellStart"/>
-      <w:r>
-        <w:rPr>
-          <w:rFonts w:ascii="Courier New" w:hAnsi="Courier New" w:cs="Courier New"/>
-          <w:color w:val="000000"/>
-          <w:sz w:val="20"/>
-          <w:szCs w:val="20"/>
-        </w:rPr>
-        <w:t>func</w:t>
-      </w:r>
-      <w:proofErr w:type="spellEnd"/>
-      <w:r>
-        <w:rPr>
-          <w:rFonts w:ascii="Courier New" w:hAnsi="Courier New" w:cs="Courier New"/>
-          <w:color w:val="000000"/>
-          <w:sz w:val="20"/>
-          <w:szCs w:val="20"/>
-        </w:rPr>
-        <w:t>')</w:t>
+        <w:t>movingtime(x, t, tdur, tstep, 'func')</w:t>
       </w:r>
       <w:r>
         <w:t xml:space="preserve">, where x is the variable to be used and t the associated datetimes (defined by variable selection), </w:t>
       </w:r>
-      <w:proofErr w:type="spellStart"/>
       <w:r>
         <w:rPr>
           <w:i/>
@@ -5141,11 +3564,9 @@
         </w:rPr>
         <w:t>tdur</w:t>
       </w:r>
-      <w:proofErr w:type="spellEnd"/>
       <w:r>
         <w:t xml:space="preserve"> is the duration over which to apply the statistic, </w:t>
       </w:r>
-      <w:proofErr w:type="spellStart"/>
       <w:r>
         <w:rPr>
           <w:i/>
@@ -5153,11 +3574,9 @@
         </w:rPr>
         <w:t>tstep</w:t>
       </w:r>
-      <w:proofErr w:type="spellEnd"/>
       <w:r>
         <w:t xml:space="preserve"> is the interval to advance the start time for the averaging period and ‘</w:t>
       </w:r>
-      <w:proofErr w:type="spellStart"/>
       <w:r>
         <w:rPr>
           <w:i/>
@@ -5165,17 +3584,8 @@
         </w:rPr>
         <w:t>func</w:t>
       </w:r>
-      <w:proofErr w:type="spellEnd"/>
-      <w:r>
-        <w:t>’ is the statistical function to use (</w:t>
-      </w:r>
-      <w:proofErr w:type="gramStart"/>
-      <w:r>
-        <w:t>e.g.</w:t>
-      </w:r>
-      <w:proofErr w:type="gramEnd"/>
-      <w:r>
-        <w:t xml:space="preserve"> mean, std, etc). If omitted the </w:t>
+      <w:r>
+        <w:t xml:space="preserve">’ is the statistical function to use (e.g. mean, std, etc). If omitted the </w:t>
       </w:r>
       <w:r>
         <w:rPr>
@@ -5187,7 +3597,6 @@
       <w:r>
         <w:t xml:space="preserve"> is used. </w:t>
       </w:r>
-      <w:proofErr w:type="spellStart"/>
       <w:r>
         <w:rPr>
           <w:i/>
@@ -5195,11 +3604,9 @@
         </w:rPr>
         <w:t>tdur</w:t>
       </w:r>
-      <w:proofErr w:type="spellEnd"/>
       <w:r>
         <w:t xml:space="preserve"> and </w:t>
       </w:r>
-      <w:proofErr w:type="spellStart"/>
       <w:r>
         <w:rPr>
           <w:i/>
@@ -5207,11 +3614,9 @@
         </w:rPr>
         <w:t>tstep</w:t>
       </w:r>
-      <w:proofErr w:type="spellEnd"/>
       <w:r>
         <w:t xml:space="preserve"> are both duration character strings of form ‘2.5 d’. Any of the following duration intervals ca be used:  y, d, h, m, or s. Returns a time series based on the defined </w:t>
       </w:r>
-      <w:proofErr w:type="spellStart"/>
       <w:r>
         <w:rPr>
           <w:i/>
@@ -5219,19 +3624,9 @@
         </w:rPr>
         <w:t>tstep</w:t>
       </w:r>
-      <w:proofErr w:type="spellEnd"/>
-      <w:r>
-        <w:t xml:space="preserve">, where the time used is for the beginning of each stepping interval, </w:t>
-      </w:r>
-      <w:proofErr w:type="gramStart"/>
-      <w:r>
-        <w:t>i.e.</w:t>
-      </w:r>
-      <w:proofErr w:type="gramEnd"/>
-      <w:r>
-        <w:t xml:space="preserve"> every </w:t>
-      </w:r>
-      <w:proofErr w:type="spellStart"/>
+      <w:r>
+        <w:t xml:space="preserve">, where the time used is for the beginning of each stepping interval, i.e. every </w:t>
+      </w:r>
       <w:r>
         <w:rPr>
           <w:i/>
@@ -5239,11 +3634,9 @@
         </w:rPr>
         <w:t>tstep</w:t>
       </w:r>
-      <w:proofErr w:type="spellEnd"/>
       <w:r>
         <w:t xml:space="preserve"> from the start of the record to the nearest interval that is less than </w:t>
       </w:r>
-      <w:proofErr w:type="spellStart"/>
       <w:r>
         <w:rPr>
           <w:i/>
@@ -5251,7 +3644,6 @@
         </w:rPr>
         <w:t>tdur</w:t>
       </w:r>
-      <w:proofErr w:type="spellEnd"/>
       <w:r>
         <w:t xml:space="preserve"> from the end of the record.</w:t>
       </w:r>
@@ -5293,7 +3685,6 @@
       <w:r>
         <w:t xml:space="preserve"> </w:t>
       </w:r>
-      <w:proofErr w:type="spellStart"/>
       <w:r>
         <w:rPr>
           <w:rFonts w:ascii="Courier New" w:hAnsi="Courier New" w:cs="Courier New"/>
@@ -5301,17 +3692,7 @@
           <w:sz w:val="20"/>
           <w:szCs w:val="20"/>
         </w:rPr>
-        <w:t>downsample</w:t>
-      </w:r>
-      <w:proofErr w:type="spellEnd"/>
-      <w:r>
-        <w:rPr>
-          <w:rFonts w:ascii="Courier New" w:hAnsi="Courier New" w:cs="Courier New"/>
-          <w:color w:val="000000"/>
-          <w:sz w:val="20"/>
-          <w:szCs w:val="20"/>
-        </w:rPr>
-        <w:t>(x, t, ’period’, ’method’)</w:t>
+        <w:t>downsample(x, t, ’period’, ’method’)</w:t>
       </w:r>
       <w:r>
         <w:t xml:space="preserve">, where x is the variable to be resampled, time is the associated time for that variable, period can be ‘year’, ’month’, </w:t>
@@ -5328,15 +3709,7 @@
         <w:ind w:left="357"/>
       </w:pPr>
       <w:r>
-        <w:t>For timeseries with gaps the ‘</w:t>
-      </w:r>
-      <w:proofErr w:type="spellStart"/>
-      <w:r>
-        <w:t>nanmean</w:t>
-      </w:r>
-      <w:proofErr w:type="spellEnd"/>
-      <w:r>
-        <w:t>’ function is particularly useful but requires the Statistics toolbox.</w:t>
+        <w:t>For timeseries with gaps the ‘nanmean’ function is particularly useful but requires the Statistics toolbox.</w:t>
       </w:r>
     </w:p>
     <w:p>
@@ -5361,92 +3734,22 @@
       <w:r>
         <w:t xml:space="preserve">.  To infill a record with additional points and, if required, add some random noise to the interpolated values. This is called using: </w:t>
       </w:r>
-      <w:proofErr w:type="spellStart"/>
       <w:r>
         <w:rPr>
           <w:rFonts w:ascii="Courier New" w:hAnsi="Courier New" w:cs="Courier New"/>
           <w:sz w:val="20"/>
           <w:szCs w:val="20"/>
         </w:rPr>
-        <w:t>interpwithnoise</w:t>
-      </w:r>
-      <w:proofErr w:type="spellEnd"/>
+        <w:t>interpwithnoise(x, t, npad, scale, method, ispos)</w:t>
+      </w:r>
       <w:r>
         <w:rPr>
           <w:rFonts w:ascii="Courier New" w:hAnsi="Courier New" w:cs="Courier New"/>
-          <w:sz w:val="20"/>
-          <w:szCs w:val="20"/>
-        </w:rPr>
-        <w:t>(x, t, </w:t>
-      </w:r>
-      <w:proofErr w:type="spellStart"/>
-      <w:r>
-        <w:rPr>
-          <w:rFonts w:ascii="Courier New" w:hAnsi="Courier New" w:cs="Courier New"/>
-          <w:sz w:val="20"/>
-          <w:szCs w:val="20"/>
-        </w:rPr>
-        <w:t>npad</w:t>
-      </w:r>
-      <w:proofErr w:type="spellEnd"/>
-      <w:r>
-        <w:rPr>
-          <w:rFonts w:ascii="Courier New" w:hAnsi="Courier New" w:cs="Courier New"/>
-          <w:sz w:val="20"/>
-          <w:szCs w:val="20"/>
-        </w:rPr>
-        <w:t>, scale, method, </w:t>
-      </w:r>
-      <w:proofErr w:type="spellStart"/>
-      <w:r>
-        <w:rPr>
-          <w:rFonts w:ascii="Courier New" w:hAnsi="Courier New" w:cs="Courier New"/>
-          <w:sz w:val="20"/>
-          <w:szCs w:val="20"/>
-        </w:rPr>
-        <w:t>ispos</w:t>
-      </w:r>
-      <w:proofErr w:type="spellEnd"/>
-      <w:r>
-        <w:rPr>
-          <w:rFonts w:ascii="Courier New" w:hAnsi="Courier New" w:cs="Courier New"/>
-          <w:sz w:val="20"/>
-          <w:szCs w:val="20"/>
-        </w:rPr>
-        <w:t>)</w:t>
-      </w:r>
-      <w:r>
-        <w:rPr>
-          <w:rFonts w:ascii="Courier New" w:hAnsi="Courier New" w:cs="Courier New"/>
         </w:rPr>
         <w:t xml:space="preserve"> </w:t>
       </w:r>
       <w:r>
-        <w:t xml:space="preserve">, where X is the variable, </w:t>
-      </w:r>
-      <w:proofErr w:type="spellStart"/>
-      <w:r>
-        <w:t>t</w:t>
-      </w:r>
-      <w:proofErr w:type="spellEnd"/>
-      <w:r>
-        <w:t xml:space="preserve"> is time, </w:t>
-      </w:r>
-      <w:proofErr w:type="spellStart"/>
-      <w:r>
-        <w:t>npad</w:t>
-      </w:r>
-      <w:proofErr w:type="spellEnd"/>
-      <w:r>
-        <w:t xml:space="preserve"> is the number of points to add between the existing data points, scale determines the magnitude of the random noise (a value of 0 results in an interpolated record with no noise), method is the Matlab algorithm used for the interpolation (the default is linear) and </w:t>
-      </w:r>
-      <w:proofErr w:type="spellStart"/>
-      <w:r>
-        <w:t>ispos</w:t>
-      </w:r>
-      <w:proofErr w:type="spellEnd"/>
-      <w:r>
-        <w:t xml:space="preserve"> is a true/false flag which sets negative values to zero if true.</w:t>
+        <w:t>, where X is the variable, t is time, npad is the number of points to add between the existing data points, scale determines the magnitude of the random noise (a value of 0 results in an interpolated record with no noise), method is the Matlab algorithm used for the interpolation (the default is linear) and ispos is a true/false flag which sets negative values to zero if true.</w:t>
       </w:r>
     </w:p>
     <w:p>
@@ -5467,15 +3770,7 @@
         <w:t>Subsample one record at the time intervals of another record</w:t>
       </w:r>
       <w:r>
-        <w:t xml:space="preserve"> (</w:t>
-      </w:r>
-      <w:proofErr w:type="gramStart"/>
-      <w:r>
-        <w:t>e.g.</w:t>
-      </w:r>
-      <w:proofErr w:type="gramEnd"/>
-      <w:r>
-        <w:t xml:space="preserve"> subsample water levels to be at the same intervals as the wave data). Function is:</w:t>
+        <w:t xml:space="preserve"> (e.g. subsample water levels to be at the same intervals as the wave data). Function is:</w:t>
       </w:r>
     </w:p>
     <w:p>
@@ -5483,41 +3778,13 @@
         <w:ind w:left="360"/>
         <w:contextualSpacing/>
       </w:pPr>
-      <w:proofErr w:type="spellStart"/>
       <w:r>
         <w:rPr>
           <w:rFonts w:ascii="Courier New" w:hAnsi="Courier New" w:cs="Courier New"/>
           <w:sz w:val="20"/>
           <w:szCs w:val="20"/>
         </w:rPr>
-        <w:t>subsample_ts</w:t>
-      </w:r>
-      <w:proofErr w:type="spellEnd"/>
-      <w:r>
-        <w:rPr>
-          <w:rFonts w:ascii="Courier New" w:hAnsi="Courier New" w:cs="Courier New"/>
-          <w:sz w:val="20"/>
-          <w:szCs w:val="20"/>
-        </w:rPr>
-        <w:t xml:space="preserve">(X, t,  </w:t>
-      </w:r>
-      <w:proofErr w:type="spellStart"/>
-      <w:r>
-        <w:rPr>
-          <w:rFonts w:ascii="Courier New" w:hAnsi="Courier New" w:cs="Courier New"/>
-          <w:sz w:val="20"/>
-          <w:szCs w:val="20"/>
-        </w:rPr>
-        <w:t>mobj</w:t>
-      </w:r>
-      <w:proofErr w:type="spellEnd"/>
-      <w:r>
-        <w:rPr>
-          <w:rFonts w:ascii="Courier New" w:hAnsi="Courier New" w:cs="Courier New"/>
-          <w:sz w:val="20"/>
-          <w:szCs w:val="20"/>
-        </w:rPr>
-        <w:t>)</w:t>
+        <w:t>subsample_ts(X, t,  mobj)</w:t>
       </w:r>
       <w:r>
         <w:t>, where X and t are the variable to be subsampled and</w:t>
@@ -5527,35 +3794,17 @@
           <w:i/>
           <w:iCs/>
         </w:rPr>
-        <w:t xml:space="preserve"> </w:t>
-      </w:r>
-      <w:proofErr w:type="spellStart"/>
+        <w:t xml:space="preserve"> mobj</w:t>
+      </w:r>
+      <w:r>
+        <w:t xml:space="preserve"> is the UI handle (must be </w:t>
+      </w:r>
       <w:r>
         <w:rPr>
           <w:i/>
           <w:iCs/>
         </w:rPr>
-        <w:t>mobj</w:t>
-      </w:r>
-      <w:proofErr w:type="spellEnd"/>
-      <w:r>
-        <w:t xml:space="preserve"> is the UI handle (must be </w:t>
-      </w:r>
-      <w:proofErr w:type="spellStart"/>
-      <w:r>
-        <w:rPr>
-          <w:i/>
-          <w:iCs/>
-        </w:rPr>
-        <w:t>mobj</w:t>
-      </w:r>
-      <w:proofErr w:type="spellEnd"/>
-      <w:r>
-        <w:rPr>
-          <w:i/>
-          <w:iCs/>
-        </w:rPr>
-        <w:t>)</w:t>
+        <w:t>mobj)</w:t>
       </w:r>
       <w:r>
         <w:t>. The user is prompted to select the dataset to be used to define the time intervals. A time series is returned and added as a Derived data set. The user is prompted to define the metadata for the new data set.</w:t>
@@ -5580,15 +3829,7 @@
         <w:t>Subsample one record based on a threshold defined for another record</w:t>
       </w:r>
       <w:r>
-        <w:t xml:space="preserve"> (</w:t>
-      </w:r>
-      <w:proofErr w:type="gramStart"/>
-      <w:r>
-        <w:t>e.g.</w:t>
-      </w:r>
-      <w:proofErr w:type="gramEnd"/>
-      <w:r>
-        <w:t xml:space="preserve"> subsample waves based on a threshold water level). Function is:</w:t>
+        <w:t xml:space="preserve"> (e.g. subsample waves based on a threshold water level). Function is:</w:t>
       </w:r>
     </w:p>
     <w:p>
@@ -5603,67 +3844,31 @@
           <w:sz w:val="20"/>
           <w:szCs w:val="20"/>
         </w:rPr>
-        <w:t xml:space="preserve">subsample(X, t,  </w:t>
-      </w:r>
-      <w:proofErr w:type="spellStart"/>
-      <w:r>
-        <w:rPr>
-          <w:rFonts w:ascii="Courier New" w:hAnsi="Courier New" w:cs="Courier New"/>
-          <w:sz w:val="20"/>
-          <w:szCs w:val="20"/>
-        </w:rPr>
-        <w:t>thr</w:t>
-      </w:r>
-      <w:proofErr w:type="spellEnd"/>
-      <w:r>
-        <w:rPr>
-          <w:rFonts w:ascii="Courier New" w:hAnsi="Courier New" w:cs="Courier New"/>
-          <w:sz w:val="20"/>
-          <w:szCs w:val="20"/>
-        </w:rPr>
-        <w:t xml:space="preserve">, </w:t>
-      </w:r>
-      <w:proofErr w:type="spellStart"/>
-      <w:r>
-        <w:rPr>
-          <w:rFonts w:ascii="Courier New" w:hAnsi="Courier New" w:cs="Courier New"/>
-          <w:sz w:val="20"/>
-          <w:szCs w:val="20"/>
-        </w:rPr>
-        <w:t>mobj</w:t>
-      </w:r>
-      <w:proofErr w:type="spellEnd"/>
-      <w:r>
-        <w:rPr>
-          <w:rFonts w:ascii="Courier New" w:hAnsi="Courier New" w:cs="Courier New"/>
-          <w:sz w:val="20"/>
-          <w:szCs w:val="20"/>
-        </w:rPr>
-        <w:t>)</w:t>
+        <w:t>subsample(X, t,  thr, mobj)</w:t>
       </w:r>
       <w:r>
         <w:t xml:space="preserve">, where X and t are the variable to be subsampled, </w:t>
       </w:r>
-      <w:proofErr w:type="spellStart"/>
       <w:r>
         <w:rPr>
           <w:i/>
           <w:iCs/>
         </w:rPr>
-        <w:t>thr</w:t>
-      </w:r>
-      <w:proofErr w:type="spellEnd"/>
+        <w:t xml:space="preserve">thr </w:t>
+      </w:r>
+      <w:r>
+        <w:t xml:space="preserve">is the threshold value and </w:t>
+      </w:r>
       <w:r>
         <w:rPr>
           <w:i/>
           <w:iCs/>
         </w:rPr>
-        <w:t xml:space="preserve"> </w:t>
-      </w:r>
-      <w:r>
-        <w:t xml:space="preserve">is the threshold value and </w:t>
-      </w:r>
-      <w:proofErr w:type="spellStart"/>
+        <w:t>mobj</w:t>
+      </w:r>
+      <w:r>
+        <w:t xml:space="preserve"> is the UI handle (must be </w:t>
+      </w:r>
       <w:r>
         <w:rPr>
           <w:i/>
@@ -5671,19 +3876,6 @@
         </w:rPr>
         <w:t>mobj</w:t>
       </w:r>
-      <w:proofErr w:type="spellEnd"/>
-      <w:r>
-        <w:t xml:space="preserve"> is the UI handle (must be </w:t>
-      </w:r>
-      <w:proofErr w:type="spellStart"/>
-      <w:r>
-        <w:rPr>
-          <w:i/>
-          <w:iCs/>
-        </w:rPr>
-        <w:t>mobj</w:t>
-      </w:r>
-      <w:proofErr w:type="spellEnd"/>
       <w:r>
         <w:t>). The user is prompted to select the dataset and variable to be used to define the condition and a condition operator (&lt;=, ==, etc). A time series is returned and added as a Derived data set. The user is prompted to define the metadata for the new data set.</w:t>
       </w:r>
@@ -5717,34 +3909,16 @@
         <w:spacing w:after="120"/>
         <w:ind w:left="357"/>
       </w:pPr>
-      <w:proofErr w:type="spellStart"/>
       <w:r>
         <w:rPr>
           <w:rFonts w:ascii="Courier New" w:hAnsi="Courier New" w:cs="Courier New"/>
           <w:sz w:val="20"/>
           <w:szCs w:val="20"/>
         </w:rPr>
-        <w:t>phaseplot</w:t>
-      </w:r>
-      <w:proofErr w:type="spellEnd"/>
-      <w:r>
-        <w:rPr>
-          <w:rFonts w:ascii="Courier New" w:hAnsi="Courier New" w:cs="Courier New"/>
-          <w:sz w:val="20"/>
-          <w:szCs w:val="20"/>
-        </w:rPr>
-        <w:t>(X, Y , t)</w:t>
-      </w:r>
-      <w:r>
-        <w:t xml:space="preserve">, where X and Y are the variables assigned to the respective buttons and </w:t>
-      </w:r>
-      <w:proofErr w:type="spellStart"/>
-      <w:r>
-        <w:t>t</w:t>
-      </w:r>
-      <w:proofErr w:type="spellEnd"/>
-      <w:r>
-        <w:t xml:space="preserve"> is time (this does not need to be assigned to a button and  t can be omitted if a time stamp for the datapoints is not required).</w:t>
+        <w:t>phaseplot(X, Y , t)</w:t>
+      </w:r>
+      <w:r>
+        <w:t>, where X and Y are the variables assigned to the respective buttons and t is time (this does not need to be assigned to a button and  t can be omitted if a time stamp for the datapoints is not required).</w:t>
       </w:r>
     </w:p>
     <w:p>
@@ -5767,15 +3941,7 @@
         <w:t>Recursive plot</w:t>
       </w:r>
       <w:r>
-        <w:t>. Generates a plot of a variable plotted against itself with an offset (</w:t>
-      </w:r>
-      <w:proofErr w:type="gramStart"/>
-      <w:r>
-        <w:t>e.g.</w:t>
-      </w:r>
-      <w:proofErr w:type="gramEnd"/>
-      <w:r>
-        <w:t xml:space="preserve"> x(i) versus x(i+1) ). This is called from the Derive Output GUI using:</w:t>
+        <w:t>. Generates a plot of a variable plotted against itself with an offset (e.g. x(i) versus x(i+1) ). This is called from the Derive Output GUI using:</w:t>
       </w:r>
     </w:p>
     <w:p>
@@ -5784,64 +3950,17 @@
         <w:spacing w:after="120"/>
         <w:ind w:left="357"/>
       </w:pPr>
-      <w:proofErr w:type="spellStart"/>
       <w:r>
         <w:rPr>
           <w:rFonts w:ascii="Courier New" w:hAnsi="Courier New" w:cs="Courier New"/>
           <w:sz w:val="20"/>
           <w:szCs w:val="20"/>
         </w:rPr>
-        <w:t>recursive_plot</w:t>
-      </w:r>
-      <w:proofErr w:type="spellEnd"/>
-      <w:r>
-        <w:rPr>
-          <w:rFonts w:ascii="Courier New" w:hAnsi="Courier New" w:cs="Courier New"/>
-          <w:sz w:val="20"/>
-          <w:szCs w:val="20"/>
-        </w:rPr>
-        <w:t>(x, ’</w:t>
-      </w:r>
-      <w:proofErr w:type="spellStart"/>
-      <w:r>
-        <w:rPr>
-          <w:rFonts w:ascii="Courier New" w:hAnsi="Courier New" w:cs="Courier New"/>
-          <w:sz w:val="20"/>
-          <w:szCs w:val="20"/>
-        </w:rPr>
-        <w:t>varname</w:t>
-      </w:r>
-      <w:proofErr w:type="spellEnd"/>
-      <w:r>
-        <w:rPr>
-          <w:rFonts w:ascii="Courier New" w:hAnsi="Courier New" w:cs="Courier New"/>
-          <w:sz w:val="20"/>
-          <w:szCs w:val="20"/>
-        </w:rPr>
-        <w:t>’, </w:t>
-      </w:r>
-      <w:proofErr w:type="spellStart"/>
-      <w:r>
-        <w:rPr>
-          <w:rFonts w:ascii="Courier New" w:hAnsi="Courier New" w:cs="Courier New"/>
-          <w:sz w:val="20"/>
-          <w:szCs w:val="20"/>
-        </w:rPr>
-        <w:t>nint</w:t>
-      </w:r>
-      <w:proofErr w:type="spellEnd"/>
-      <w:r>
-        <w:rPr>
-          <w:rFonts w:ascii="Courier New" w:hAnsi="Courier New" w:cs="Courier New"/>
-          <w:sz w:val="20"/>
-          <w:szCs w:val="20"/>
-        </w:rPr>
-        <w:t>)</w:t>
+        <w:t>recursive_plot(x, ’varname’, nint)</w:t>
       </w:r>
       <w:r>
         <w:t>, where x is the variable, ‘</w:t>
       </w:r>
-      <w:proofErr w:type="spellStart"/>
       <w:r>
         <w:rPr>
           <w:i/>
@@ -5849,11 +3968,9 @@
         </w:rPr>
         <w:t>varname</w:t>
       </w:r>
-      <w:proofErr w:type="spellEnd"/>
       <w:r>
         <w:t xml:space="preserve">’ is a text string in single quotes and </w:t>
       </w:r>
-      <w:proofErr w:type="spellStart"/>
       <w:r>
         <w:rPr>
           <w:i/>
@@ -5861,7 +3978,6 @@
         </w:rPr>
         <w:t>nint</w:t>
       </w:r>
-      <w:proofErr w:type="spellEnd"/>
       <w:r>
         <w:t xml:space="preserve"> is an integer value that defines the size of the offset. </w:t>
       </w:r>
@@ -5897,17 +4013,7 @@
         <w:t>to tidal water levels</w:t>
       </w:r>
       <w:r>
-        <w:t xml:space="preserve"> (</w:t>
-      </w:r>
-      <w:proofErr w:type="spellStart"/>
-      <w:proofErr w:type="gramStart"/>
-      <w:r>
-        <w:t>ie</w:t>
-      </w:r>
-      <w:proofErr w:type="spellEnd"/>
-      <w:proofErr w:type="gramEnd"/>
-      <w:r>
-        <w:t xml:space="preserve"> typically predictions rather than measured water levels). Based on exponential growth from 1900 and zeroed to a defined year using:</w:t>
+        <w:t xml:space="preserve"> (ie typically predictions rather than measured water levels). Based on exponential growth from 1900 and zeroed to a defined year using:</w:t>
       </w:r>
     </w:p>
     <w:p>
@@ -5916,72 +4022,17 @@
         <w:spacing w:after="120"/>
         <w:ind w:left="357"/>
       </w:pPr>
-      <w:proofErr w:type="spellStart"/>
       <w:r>
         <w:rPr>
           <w:rFonts w:ascii="Courier New" w:hAnsi="Courier New" w:cs="Courier New"/>
           <w:sz w:val="20"/>
           <w:szCs w:val="20"/>
         </w:rPr>
-        <w:t>addslrtotides</w:t>
-      </w:r>
-      <w:proofErr w:type="spellEnd"/>
-      <w:r>
-        <w:rPr>
-          <w:rFonts w:ascii="Courier New" w:hAnsi="Courier New" w:cs="Courier New"/>
-          <w:sz w:val="20"/>
-          <w:szCs w:val="20"/>
-        </w:rPr>
-        <w:t xml:space="preserve">(X, t, delta, </w:t>
-      </w:r>
-      <w:proofErr w:type="spellStart"/>
-      <w:r>
-        <w:rPr>
-          <w:rFonts w:ascii="Courier New" w:hAnsi="Courier New" w:cs="Courier New"/>
-          <w:sz w:val="20"/>
-          <w:szCs w:val="20"/>
-        </w:rPr>
-        <w:t>exprate</w:t>
-      </w:r>
-      <w:proofErr w:type="spellEnd"/>
-      <w:r>
-        <w:rPr>
-          <w:rFonts w:ascii="Courier New" w:hAnsi="Courier New" w:cs="Courier New"/>
-          <w:sz w:val="20"/>
-          <w:szCs w:val="20"/>
-        </w:rPr>
-        <w:t xml:space="preserve">, </w:t>
-      </w:r>
-      <w:proofErr w:type="spellStart"/>
-      <w:r>
-        <w:rPr>
-          <w:rFonts w:ascii="Courier New" w:hAnsi="Courier New" w:cs="Courier New"/>
-          <w:sz w:val="20"/>
-          <w:szCs w:val="20"/>
-        </w:rPr>
-        <w:t>pivotyear</w:t>
-      </w:r>
-      <w:proofErr w:type="spellEnd"/>
-      <w:r>
-        <w:rPr>
-          <w:rFonts w:ascii="Courier New" w:hAnsi="Courier New" w:cs="Courier New"/>
-          <w:sz w:val="20"/>
-          <w:szCs w:val="20"/>
-        </w:rPr>
-        <w:t>)</w:t>
-      </w:r>
-      <w:r>
-        <w:t>, where X and t relate to the water level variable to be adjusted, delta is a rate for the year 1900 (e.g. 0.001 m/</w:t>
-      </w:r>
-      <w:proofErr w:type="spellStart"/>
-      <w:r>
-        <w:t>yr</w:t>
-      </w:r>
-      <w:proofErr w:type="spellEnd"/>
-      <w:r>
-        <w:t xml:space="preserve">), </w:t>
-      </w:r>
-      <w:proofErr w:type="spellStart"/>
+        <w:t>addslrtotides(X, t, delta, exprate, pivotyear)</w:t>
+      </w:r>
+      <w:r>
+        <w:t xml:space="preserve">, where X and t relate to the water level variable to be adjusted, delta is a rate for the year 1900 (e.g. 0.001 m/yr), </w:t>
+      </w:r>
       <w:r>
         <w:rPr>
           <w:i/>
@@ -5989,11 +4040,9 @@
         </w:rPr>
         <w:t>exprate</w:t>
       </w:r>
-      <w:proofErr w:type="spellEnd"/>
       <w:r>
         <w:t xml:space="preserve"> is the rate of exponential growth (e.g 0.011 for a fit to observations to-date) </w:t>
       </w:r>
-      <w:proofErr w:type="spellStart"/>
       <w:r>
         <w:rPr>
           <w:i/>
@@ -6001,25 +4050,8 @@
         </w:rPr>
         <w:t>pivotyear</w:t>
       </w:r>
-      <w:proofErr w:type="spellEnd"/>
-      <w:r>
-        <w:t xml:space="preserve"> is the year to use for zero sea level rise (e.g. 1900 adds </w:t>
-      </w:r>
-      <w:proofErr w:type="spellStart"/>
-      <w:r>
-        <w:t>slr</w:t>
-      </w:r>
-      <w:proofErr w:type="spellEnd"/>
-      <w:r>
-        <w:t xml:space="preserve"> based on change since 1900, whereas 2000 assumes that the tidal predictions are correct to the datum for the year 2000 and adjusts the record based on the </w:t>
-      </w:r>
-      <w:proofErr w:type="spellStart"/>
-      <w:r>
-        <w:t>slr</w:t>
-      </w:r>
-      <w:proofErr w:type="spellEnd"/>
-      <w:r>
-        <w:t xml:space="preserve"> function relative to that year).</w:t>
+      <w:r>
+        <w:t xml:space="preserve"> is the year to use for zero sea level rise (e.g. 1900 adds slr based on change since 1900, whereas 2000 assumes that the tidal predictions are correct to the datum for the year 2000 and adjusts the record based on the slr function relative to that year).</w:t>
       </w:r>
     </w:p>
     <w:p>
@@ -6052,23 +4084,21 @@
         <w:spacing w:after="120"/>
         <w:ind w:left="357"/>
       </w:pPr>
-      <w:proofErr w:type="spellStart"/>
       <w:r>
         <w:rPr>
           <w:rFonts w:ascii="Courier New" w:hAnsi="Courier New" w:cs="Courier New"/>
           <w:sz w:val="20"/>
           <w:szCs w:val="20"/>
         </w:rPr>
-        <w:t>tidalrange</w:t>
-      </w:r>
-      <w:proofErr w:type="spellEnd"/>
+        <w:t>tidalrange(X, t</w:t>
+      </w:r>
       <w:r>
         <w:rPr>
           <w:rFonts w:ascii="Courier New" w:hAnsi="Courier New" w:cs="Courier New"/>
           <w:sz w:val="20"/>
           <w:szCs w:val="20"/>
         </w:rPr>
-        <w:t>(X, t</w:t>
+        <w:t>, issave, isplot</w:t>
       </w:r>
       <w:r>
         <w:rPr>
@@ -6076,73 +4106,19 @@
           <w:sz w:val="20"/>
           <w:szCs w:val="20"/>
         </w:rPr>
-        <w:t xml:space="preserve">, </w:t>
-      </w:r>
-      <w:proofErr w:type="spellStart"/>
-      <w:r>
-        <w:rPr>
-          <w:rFonts w:ascii="Courier New" w:hAnsi="Courier New" w:cs="Courier New"/>
-          <w:sz w:val="20"/>
-          <w:szCs w:val="20"/>
-        </w:rPr>
-        <w:t>issave</w:t>
-      </w:r>
-      <w:proofErr w:type="spellEnd"/>
-      <w:r>
-        <w:rPr>
-          <w:rFonts w:ascii="Courier New" w:hAnsi="Courier New" w:cs="Courier New"/>
-          <w:sz w:val="20"/>
-          <w:szCs w:val="20"/>
-        </w:rPr>
-        <w:t xml:space="preserve">, </w:t>
-      </w:r>
-      <w:proofErr w:type="spellStart"/>
-      <w:r>
-        <w:rPr>
-          <w:rFonts w:ascii="Courier New" w:hAnsi="Courier New" w:cs="Courier New"/>
-          <w:sz w:val="20"/>
-          <w:szCs w:val="20"/>
-        </w:rPr>
-        <w:t>isplot</w:t>
-      </w:r>
-      <w:proofErr w:type="spellEnd"/>
-      <w:r>
-        <w:rPr>
-          <w:rFonts w:ascii="Courier New" w:hAnsi="Courier New" w:cs="Courier New"/>
-          <w:sz w:val="20"/>
-          <w:szCs w:val="20"/>
-        </w:rPr>
         <w:t>)</w:t>
       </w:r>
       <w:r>
         <w:t xml:space="preserve"> where X is the water level and t </w:t>
       </w:r>
-      <w:proofErr w:type="gramStart"/>
-      <w:r>
-        <w:t>is</w:t>
-      </w:r>
-      <w:proofErr w:type="gramEnd"/>
+      <w:r>
+        <w:t>are</w:t>
+      </w:r>
       <w:r>
         <w:t xml:space="preserve"> the times of the water level values. Assumes that there are multiple water level values per tide. Also, outputs mean water level and tidal range values as a table.</w:t>
       </w:r>
       <w:r>
-        <w:t xml:space="preserve"> </w:t>
-      </w:r>
-      <w:proofErr w:type="spellStart"/>
-      <w:r>
-        <w:t>issave</w:t>
-      </w:r>
-      <w:proofErr w:type="spellEnd"/>
-      <w:r>
-        <w:t xml:space="preserve"> = true to save the results as a dataset and </w:t>
-      </w:r>
-      <w:proofErr w:type="spellStart"/>
-      <w:r>
-        <w:t>isplot</w:t>
-      </w:r>
-      <w:proofErr w:type="spellEnd"/>
-      <w:r>
-        <w:t xml:space="preserve"> = true to generate a plot of the results.</w:t>
+        <w:t xml:space="preserve"> issave = true to save the results as a dataset and isplot = true to generate a plot of the results.</w:t>
       </w:r>
     </w:p>
     <w:p>
@@ -6154,21 +4130,33 @@
         <w:snapToGrid w:val="0"/>
         <w:spacing w:after="120"/>
         <w:ind w:left="502"/>
-      </w:pPr>
-      <w:r>
         <w:rPr>
           <w:b/>
           <w:bCs/>
           <w:i/>
           <w:iCs/>
         </w:rPr>
-        <w:t>Fit trends and cycles to tidal range or high/low water time series</w:t>
-      </w:r>
-      <w:r>
-        <w:t>:</w:t>
-      </w:r>
-      <w:r>
-        <w:t xml:space="preserve"> The call to the function is:</w:t>
+      </w:pPr>
+      <w:r>
+        <w:rPr>
+          <w:b/>
+          <w:bCs/>
+          <w:i/>
+          <w:iCs/>
+        </w:rPr>
+        <w:t>S</w:t>
+      </w:r>
+      <w:r>
+        <w:rPr>
+          <w:b/>
+          <w:bCs/>
+          <w:i/>
+          <w:iCs/>
+        </w:rPr>
+        <w:t xml:space="preserve">cale water levels: </w:t>
+      </w:r>
+      <w:r>
+        <w:t>The call to the function is:</w:t>
       </w:r>
     </w:p>
     <w:p>
@@ -6176,23 +4164,19 @@
         <w:snapToGrid w:val="0"/>
         <w:spacing w:after="120"/>
         <w:ind w:left="357"/>
-      </w:pPr>
-      <w:proofErr w:type="spellStart"/>
-      <w:r>
         <w:rPr>
           <w:rFonts w:ascii="Courier New" w:hAnsi="Courier New" w:cs="Courier New"/>
           <w:sz w:val="20"/>
           <w:szCs w:val="20"/>
         </w:rPr>
-        <w:t>t</w:t>
-      </w:r>
+      </w:pPr>
       <w:r>
         <w:rPr>
           <w:rFonts w:ascii="Courier New" w:hAnsi="Courier New" w:cs="Courier New"/>
           <w:sz w:val="20"/>
           <w:szCs w:val="20"/>
         </w:rPr>
-        <w:t>idalrange</w:t>
+        <w:t>scale_waterlevels (</w:t>
       </w:r>
       <w:r>
         <w:rPr>
@@ -6200,132 +4184,30 @@
           <w:sz w:val="20"/>
           <w:szCs w:val="20"/>
         </w:rPr>
-        <w:t>_nltc</w:t>
-      </w:r>
-      <w:proofErr w:type="spellEnd"/>
+        <w:t>X</w:t>
+      </w:r>
       <w:r>
         <w:rPr>
           <w:rFonts w:ascii="Courier New" w:hAnsi="Courier New" w:cs="Courier New"/>
           <w:sz w:val="20"/>
           <w:szCs w:val="20"/>
         </w:rPr>
-        <w:t>(X, t</w:t>
-      </w:r>
-      <w:r>
-        <w:rPr>
-          <w:rFonts w:ascii="Courier New" w:hAnsi="Courier New" w:cs="Courier New"/>
-          <w:sz w:val="20"/>
-          <w:szCs w:val="20"/>
-        </w:rPr>
-        <w:t>,</w:t>
-      </w:r>
-      <w:r>
-        <w:rPr>
-          <w:rFonts w:ascii="Courier New" w:hAnsi="Courier New" w:cs="Courier New"/>
-          <w:sz w:val="20"/>
-          <w:szCs w:val="20"/>
-        </w:rPr>
-        <w:t xml:space="preserve"> </w:t>
-      </w:r>
-      <w:proofErr w:type="spellStart"/>
-      <w:r>
-        <w:rPr>
-          <w:rFonts w:ascii="Courier New" w:hAnsi="Courier New" w:cs="Courier New"/>
-          <w:sz w:val="20"/>
-          <w:szCs w:val="20"/>
-        </w:rPr>
-        <w:t>issave</w:t>
-      </w:r>
-      <w:proofErr w:type="spellEnd"/>
-      <w:r>
-        <w:rPr>
-          <w:rFonts w:ascii="Courier New" w:hAnsi="Courier New" w:cs="Courier New"/>
-          <w:sz w:val="20"/>
-          <w:szCs w:val="20"/>
-        </w:rPr>
-        <w:t xml:space="preserve">, </w:t>
-      </w:r>
-      <w:proofErr w:type="spellStart"/>
-      <w:r>
-        <w:rPr>
-          <w:rFonts w:ascii="Courier New" w:hAnsi="Courier New" w:cs="Courier New"/>
-          <w:sz w:val="20"/>
-          <w:szCs w:val="20"/>
-        </w:rPr>
-        <w:t>isplot</w:t>
-      </w:r>
-      <w:proofErr w:type="spellEnd"/>
-      <w:r>
-        <w:rPr>
-          <w:rFonts w:ascii="Courier New" w:hAnsi="Courier New" w:cs="Courier New"/>
-          <w:sz w:val="20"/>
-          <w:szCs w:val="20"/>
-        </w:rPr>
-        <w:t>, ‘</w:t>
-      </w:r>
-      <w:proofErr w:type="spellStart"/>
-      <w:r>
-        <w:rPr>
-          <w:rFonts w:ascii="Courier New" w:hAnsi="Courier New" w:cs="Courier New"/>
-          <w:sz w:val="20"/>
-          <w:szCs w:val="20"/>
-        </w:rPr>
-        <w:t>titletxt</w:t>
-      </w:r>
-      <w:proofErr w:type="spellEnd"/>
-      <w:r>
-        <w:rPr>
-          <w:rFonts w:ascii="Courier New" w:hAnsi="Courier New" w:cs="Courier New"/>
-          <w:sz w:val="20"/>
-          <w:szCs w:val="20"/>
-        </w:rPr>
-        <w:t>’</w:t>
-      </w:r>
-      <w:r>
-        <w:rPr>
-          <w:rFonts w:ascii="Courier New" w:hAnsi="Courier New" w:cs="Courier New"/>
-          <w:sz w:val="20"/>
-          <w:szCs w:val="20"/>
-        </w:rPr>
-        <w:t>)</w:t>
-      </w:r>
-      <w:r>
-        <w:t xml:space="preserve">  where X is the water level and t </w:t>
-      </w:r>
-      <w:proofErr w:type="gramStart"/>
-      <w:r>
-        <w:t>is</w:t>
-      </w:r>
-      <w:proofErr w:type="gramEnd"/>
-      <w:r>
-        <w:t xml:space="preserve"> the times of the water level values. Assumes that there are multiple water level values per tide. </w:t>
-      </w:r>
-      <w:r>
-        <w:t xml:space="preserve">When </w:t>
-      </w:r>
-      <w:proofErr w:type="spellStart"/>
-      <w:r>
-        <w:t>issave</w:t>
-      </w:r>
-      <w:proofErr w:type="spellEnd"/>
-      <w:r>
-        <w:t xml:space="preserve"> = true the fit parameters of the selected are also saved. If </w:t>
-      </w:r>
-      <w:proofErr w:type="spellStart"/>
-      <w:r>
-        <w:t>isplot</w:t>
-      </w:r>
-      <w:proofErr w:type="spellEnd"/>
-      <w:r>
-        <w:t xml:space="preserve"> = true the fit plots are generated by the function in addition to the summary table of fit parameters. The ‘</w:t>
-      </w:r>
-      <w:proofErr w:type="spellStart"/>
-      <w:r>
-        <w:t>titletxt</w:t>
-      </w:r>
-      <w:proofErr w:type="spellEnd"/>
-      <w:r>
-        <w:t>’ variable is optional and is used to define the output label used for the dataset.</w:t>
+        <w:t>,t,issave,isplot)</w:t>
+      </w:r>
+      <w:r>
+        <w:t xml:space="preserve">, where X is the water level and t </w:t>
+      </w:r>
+      <w:r>
+        <w:t>are</w:t>
+      </w:r>
+      <w:r>
+        <w:t xml:space="preserve"> the times of the water level values. User is prompted to give a scaling factor for values </w:t>
+      </w:r>
+      <w:r>
+        <w:t>&gt;</w:t>
+      </w:r>
+      <w:r>
+        <w:t xml:space="preserve"> and &lt;= to 0.</w:t>
       </w:r>
     </w:p>
     <w:p>
@@ -6336,6 +4218,7 @@
         </w:numPr>
         <w:snapToGrid w:val="0"/>
         <w:spacing w:after="120"/>
+        <w:ind w:left="502"/>
       </w:pPr>
       <w:r>
         <w:rPr>
@@ -6344,8 +4227,107 @@
           <w:i/>
           <w:iCs/>
         </w:rPr>
-        <w:t>Selection of plots for water level frequency and duration</w:t>
-      </w:r>
+        <w:t>Fit trends and cycles to tidal range or high/low water time series</w:t>
+      </w:r>
+      <w:r>
+        <w:t>:</w:t>
+      </w:r>
+      <w:r>
+        <w:t xml:space="preserve"> The call to the function is:</w:t>
+      </w:r>
+    </w:p>
+    <w:p>
+      <w:pPr>
+        <w:snapToGrid w:val="0"/>
+        <w:spacing w:after="120"/>
+        <w:ind w:left="357"/>
+      </w:pPr>
+      <w:r>
+        <w:rPr>
+          <w:rFonts w:ascii="Courier New" w:hAnsi="Courier New" w:cs="Courier New"/>
+          <w:sz w:val="20"/>
+          <w:szCs w:val="20"/>
+        </w:rPr>
+        <w:t>t</w:t>
+      </w:r>
+      <w:r>
+        <w:rPr>
+          <w:rFonts w:ascii="Courier New" w:hAnsi="Courier New" w:cs="Courier New"/>
+          <w:sz w:val="20"/>
+          <w:szCs w:val="20"/>
+        </w:rPr>
+        <w:t>idalrange</w:t>
+      </w:r>
+      <w:r>
+        <w:rPr>
+          <w:rFonts w:ascii="Courier New" w:hAnsi="Courier New" w:cs="Courier New"/>
+          <w:sz w:val="20"/>
+          <w:szCs w:val="20"/>
+        </w:rPr>
+        <w:t>_nltc</w:t>
+      </w:r>
+      <w:r>
+        <w:rPr>
+          <w:rFonts w:ascii="Courier New" w:hAnsi="Courier New" w:cs="Courier New"/>
+          <w:sz w:val="20"/>
+          <w:szCs w:val="20"/>
+        </w:rPr>
+        <w:t>(X, t</w:t>
+      </w:r>
+      <w:r>
+        <w:rPr>
+          <w:rFonts w:ascii="Courier New" w:hAnsi="Courier New" w:cs="Courier New"/>
+          <w:sz w:val="20"/>
+          <w:szCs w:val="20"/>
+        </w:rPr>
+        <w:t>,</w:t>
+      </w:r>
+      <w:r>
+        <w:rPr>
+          <w:rFonts w:ascii="Courier New" w:hAnsi="Courier New" w:cs="Courier New"/>
+          <w:sz w:val="20"/>
+          <w:szCs w:val="20"/>
+        </w:rPr>
+        <w:t xml:space="preserve"> </w:t>
+      </w:r>
+      <w:r>
+        <w:rPr>
+          <w:rFonts w:ascii="Courier New" w:hAnsi="Courier New" w:cs="Courier New"/>
+          <w:sz w:val="20"/>
+          <w:szCs w:val="20"/>
+        </w:rPr>
+        <w:t>issave, isplot, ‘titletxt’</w:t>
+      </w:r>
+      <w:r>
+        <w:rPr>
+          <w:rFonts w:ascii="Courier New" w:hAnsi="Courier New" w:cs="Courier New"/>
+          <w:sz w:val="20"/>
+          <w:szCs w:val="20"/>
+        </w:rPr>
+        <w:t>)</w:t>
+      </w:r>
+      <w:r>
+        <w:t xml:space="preserve">  where X is the water level and t </w:t>
+      </w:r>
+      <w:r>
+        <w:t>are</w:t>
+      </w:r>
+      <w:r>
+        <w:t xml:space="preserve"> the times of the water level values. Assumes that there are multiple water level values per tide. </w:t>
+      </w:r>
+      <w:r>
+        <w:t>When issave = true the fit parameters of the selected are also saved. If isplot = true the fit plots are generated by the function in addition to the summary table of fit parameters. The ‘titletxt’ variable is optional and is used to define the output label used for the dataset.</w:t>
+      </w:r>
+    </w:p>
+    <w:p>
+      <w:pPr>
+        <w:numPr>
+          <w:ilvl w:val="0"/>
+          <w:numId w:val="3"/>
+        </w:numPr>
+        <w:snapToGrid w:val="0"/>
+        <w:spacing w:after="120"/>
+      </w:pPr>
       <w:r>
         <w:rPr>
           <w:b/>
@@ -6353,6 +4335,15 @@
           <w:i/>
           <w:iCs/>
         </w:rPr>
+        <w:t>Selection of plots for water level frequency and duration</w:t>
+      </w:r>
+      <w:r>
+        <w:rPr>
+          <w:b/>
+          <w:bCs/>
+          <w:i/>
+          <w:iCs/>
+        </w:rPr>
         <w:t xml:space="preserve"> </w:t>
       </w:r>
       <w:r>
@@ -6365,50 +4356,24 @@
         <w:spacing w:after="120"/>
         <w:ind w:left="357"/>
       </w:pPr>
-      <w:proofErr w:type="spellStart"/>
       <w:r>
         <w:rPr>
           <w:rFonts w:ascii="Courier New" w:hAnsi="Courier New" w:cs="Courier New"/>
           <w:sz w:val="20"/>
           <w:szCs w:val="20"/>
         </w:rPr>
-        <w:t>waterlevelfreqplots</w:t>
-      </w:r>
-      <w:proofErr w:type="spellEnd"/>
+        <w:t xml:space="preserve">waterlevelfreqplots </w:t>
+      </w:r>
       <w:r>
         <w:rPr>
           <w:rFonts w:ascii="Courier New" w:hAnsi="Courier New" w:cs="Courier New"/>
           <w:sz w:val="20"/>
           <w:szCs w:val="20"/>
         </w:rPr>
-        <w:t xml:space="preserve"> </w:t>
-      </w:r>
-      <w:r>
-        <w:rPr>
-          <w:rFonts w:ascii="Courier New" w:hAnsi="Courier New" w:cs="Courier New"/>
-          <w:sz w:val="20"/>
-          <w:szCs w:val="20"/>
-        </w:rPr>
         <w:t>(X, t)</w:t>
       </w:r>
       <w:r>
-        <w:t xml:space="preserve"> where X is the variable and </w:t>
-      </w:r>
-      <w:proofErr w:type="spellStart"/>
-      <w:r>
-        <w:t>t</w:t>
-      </w:r>
-      <w:proofErr w:type="spellEnd"/>
-      <w:r>
-        <w:t xml:space="preserve"> </w:t>
-      </w:r>
-      <w:proofErr w:type="gramStart"/>
-      <w:r>
-        <w:t>is</w:t>
-      </w:r>
-      <w:proofErr w:type="gramEnd"/>
-      <w:r>
-        <w:t xml:space="preserve"> time. Plot options include Water level elevation frequency, Water level spectrum, Elevations above a threshold, Duration of threshold exceedance, Elevation frequency above threshold. Designed to analyse water levels but could easily be adapted for other variables.</w:t>
+        <w:t xml:space="preserve"> where X is the variable and t is time. Plot options include Water level elevation frequency, Water level spectrum, Elevations above a threshold, Duration of threshold exceedance, Elevation frequency above threshold. Designed to analyse water levels but could easily be adapted for other variables.</w:t>
       </w:r>
     </w:p>
     <w:p>
@@ -6632,23 +4597,21 @@
         <w:spacing w:after="120"/>
         <w:ind w:left="357"/>
       </w:pPr>
-      <w:proofErr w:type="spellStart"/>
       <w:r>
         <w:rPr>
           <w:rFonts w:ascii="Courier New" w:hAnsi="Courier New" w:cs="Courier New"/>
           <w:sz w:val="20"/>
           <w:szCs w:val="20"/>
         </w:rPr>
-        <w:t>frequencyanalysis</w:t>
-      </w:r>
-      <w:proofErr w:type="spellEnd"/>
+        <w:t>frequencyanalysis(</w:t>
+      </w:r>
       <w:r>
         <w:rPr>
           <w:rFonts w:ascii="Courier New" w:hAnsi="Courier New" w:cs="Courier New"/>
           <w:sz w:val="20"/>
           <w:szCs w:val="20"/>
         </w:rPr>
-        <w:t>(</w:t>
+        <w:t>X</w:t>
       </w:r>
       <w:r>
         <w:rPr>
@@ -6656,7 +4619,7 @@
           <w:sz w:val="20"/>
           <w:szCs w:val="20"/>
         </w:rPr>
-        <w:t>X</w:t>
+        <w:t>,</w:t>
       </w:r>
       <w:r>
         <w:rPr>
@@ -6664,7 +4627,7 @@
           <w:sz w:val="20"/>
           <w:szCs w:val="20"/>
         </w:rPr>
-        <w:t>,</w:t>
+        <w:t xml:space="preserve"> </w:t>
       </w:r>
       <w:r>
         <w:rPr>
@@ -6672,62 +4635,27 @@
           <w:sz w:val="20"/>
           <w:szCs w:val="20"/>
         </w:rPr>
+        <w:t>t,'vardesc'</w:t>
+      </w:r>
+      <w:r>
+        <w:rPr>
+          <w:rFonts w:ascii="Courier New" w:hAnsi="Courier New" w:cs="Courier New"/>
+          <w:sz w:val="20"/>
+          <w:szCs w:val="20"/>
+        </w:rPr>
+        <w:t>)</w:t>
+      </w:r>
+      <w:r>
+        <w:rPr>
+          <w:rFonts w:ascii="Courier New" w:hAnsi="Courier New" w:cs="Courier New"/>
+          <w:sz w:val="20"/>
+          <w:szCs w:val="20"/>
+        </w:rPr>
         <w:t xml:space="preserve"> </w:t>
       </w:r>
       <w:r>
-        <w:rPr>
-          <w:rFonts w:ascii="Courier New" w:hAnsi="Courier New" w:cs="Courier New"/>
-          <w:sz w:val="20"/>
-          <w:szCs w:val="20"/>
-        </w:rPr>
-        <w:t>t,'</w:t>
-      </w:r>
-      <w:proofErr w:type="spellStart"/>
-      <w:r>
-        <w:rPr>
-          <w:rFonts w:ascii="Courier New" w:hAnsi="Courier New" w:cs="Courier New"/>
-          <w:sz w:val="20"/>
-          <w:szCs w:val="20"/>
-        </w:rPr>
-        <w:t>vardesc</w:t>
-      </w:r>
-      <w:proofErr w:type="spellEnd"/>
-      <w:r>
-        <w:rPr>
-          <w:rFonts w:ascii="Courier New" w:hAnsi="Courier New" w:cs="Courier New"/>
-          <w:sz w:val="20"/>
-          <w:szCs w:val="20"/>
-        </w:rPr>
-        <w:t>'</w:t>
-      </w:r>
-      <w:r>
-        <w:rPr>
-          <w:rFonts w:ascii="Courier New" w:hAnsi="Courier New" w:cs="Courier New"/>
-          <w:sz w:val="20"/>
-          <w:szCs w:val="20"/>
-        </w:rPr>
-        <w:t>)</w:t>
-      </w:r>
-      <w:r>
-        <w:rPr>
-          <w:rFonts w:ascii="Courier New" w:hAnsi="Courier New" w:cs="Courier New"/>
-          <w:sz w:val="20"/>
-          <w:szCs w:val="20"/>
-        </w:rPr>
-        <w:t xml:space="preserve"> </w:t>
-      </w:r>
-      <w:r>
-        <w:t xml:space="preserve">where X is the variable, </w:t>
-      </w:r>
-      <w:proofErr w:type="spellStart"/>
-      <w:r>
-        <w:t>t</w:t>
-      </w:r>
-      <w:proofErr w:type="spellEnd"/>
-      <w:r>
-        <w:t xml:space="preserve"> is time and </w:t>
-      </w:r>
-      <w:proofErr w:type="spellStart"/>
+        <w:t xml:space="preserve">where X is the variable, t is time and </w:t>
+      </w:r>
       <w:r>
         <w:rPr>
           <w:i/>
@@ -6735,7 +4663,6 @@
         </w:rPr>
         <w:t>vardesc</w:t>
       </w:r>
-      <w:proofErr w:type="spellEnd"/>
       <w:r>
         <w:t xml:space="preserve"> is the description of the variable to be used in the plots (optional – defaults to ‘Variable’).</w:t>
       </w:r>
@@ -6746,15 +4673,7 @@
         <w:t xml:space="preserve"> </w:t>
       </w:r>
       <w:r>
-        <w:t xml:space="preserve">Time series plot of variable, Time series plot of variable above threshold, 'Plot variable frequency, </w:t>
-      </w:r>
-      <w:proofErr w:type="gramStart"/>
-      <w:r>
-        <w:t>Plot</w:t>
-      </w:r>
-      <w:proofErr w:type="gramEnd"/>
-      <w:r>
-        <w:t xml:space="preserve"> variable frequency above threshold, Spectral analysis plot, Duration of threshold exceedance, Rolling mean duration above a threshold.</w:t>
+        <w:t>Time series plot of variable, Time series plot of variable above threshold, 'Plot variable frequency, Plot variable frequency above threshold, Spectral analysis plot, Duration of threshold exceedance, Rolling mean duration above a threshold.</w:t>
       </w:r>
     </w:p>
     <w:p>
@@ -6791,7 +4710,6 @@
         </w:rPr>
       </w:pPr>
       <w:bookmarkStart w:id="26" w:name="_Hlk129452473"/>
-      <w:proofErr w:type="spellStart"/>
       <w:r>
         <w:rPr>
           <w:rFonts w:ascii="Courier New" w:hAnsi="Courier New" w:cs="Courier New"/>
@@ -6822,16 +4740,15 @@
           <w:sz w:val="20"/>
           <w:szCs w:val="20"/>
         </w:rPr>
-        <w:t>steepness</w:t>
-      </w:r>
-      <w:proofErr w:type="spellEnd"/>
+        <w:t xml:space="preserve">steepness(X, </w:t>
+      </w:r>
       <w:r>
         <w:rPr>
           <w:rFonts w:ascii="Courier New" w:hAnsi="Courier New" w:cs="Courier New"/>
           <w:sz w:val="20"/>
           <w:szCs w:val="20"/>
         </w:rPr>
-        <w:t xml:space="preserve">(X, </w:t>
+        <w:t>Y</w:t>
       </w:r>
       <w:r>
         <w:rPr>
@@ -6839,7 +4756,7 @@
           <w:sz w:val="20"/>
           <w:szCs w:val="20"/>
         </w:rPr>
-        <w:t>Y</w:t>
+        <w:t xml:space="preserve"> , </w:t>
       </w:r>
       <w:r>
         <w:rPr>
@@ -6847,7 +4764,7 @@
           <w:sz w:val="20"/>
           <w:szCs w:val="20"/>
         </w:rPr>
-        <w:t xml:space="preserve"> , </w:t>
+        <w:t>Z, t</w:t>
       </w:r>
       <w:r>
         <w:rPr>
@@ -6855,7 +4772,14 @@
           <w:sz w:val="20"/>
           <w:szCs w:val="20"/>
         </w:rPr>
-        <w:t>Z, t</w:t>
+        <w:t>)</w:t>
+      </w:r>
+      <w:r>
+        <w:t xml:space="preserve"> </w:t>
+      </w:r>
+      <w:bookmarkEnd w:id="26"/>
+      <w:r>
+        <w:t>where X is the wave height, Y the wave period and Z the water depth, with t passing the time associated with the timeseries variables. Note that the water depth data should be a times series of the same length and at the same time intervals as the wave data, or specified as a single constant value (i.e.:</w:t>
       </w:r>
       <w:r>
         <w:rPr>
@@ -6863,40 +4787,15 @@
           <w:sz w:val="20"/>
           <w:szCs w:val="20"/>
         </w:rPr>
-        <w:t>)</w:t>
-      </w:r>
-      <w:r>
         <w:t xml:space="preserve"> </w:t>
       </w:r>
-      <w:bookmarkEnd w:id="26"/>
-      <w:r>
-        <w:t>where X is the wave height, Y the wave period and Z the water depth, with t passing the time associated with the timeseries variables. Note that the water depth data should be a times series of the same length and at the same time intervals as the wave data, or specified as a single constant value (i.e.:</w:t>
-      </w:r>
       <w:r>
         <w:rPr>
           <w:rFonts w:ascii="Courier New" w:hAnsi="Courier New" w:cs="Courier New"/>
           <w:sz w:val="20"/>
           <w:szCs w:val="20"/>
         </w:rPr>
-        <w:t xml:space="preserve"> </w:t>
-      </w:r>
-      <w:proofErr w:type="spellStart"/>
-      <w:r>
-        <w:rPr>
-          <w:rFonts w:ascii="Courier New" w:hAnsi="Courier New" w:cs="Courier New"/>
-          <w:sz w:val="20"/>
-          <w:szCs w:val="20"/>
-        </w:rPr>
-        <w:t>wavesteepness</w:t>
-      </w:r>
-      <w:proofErr w:type="spellEnd"/>
-      <w:r>
-        <w:rPr>
-          <w:rFonts w:ascii="Courier New" w:hAnsi="Courier New" w:cs="Courier New"/>
-          <w:sz w:val="20"/>
-          <w:szCs w:val="20"/>
-        </w:rPr>
-        <w:t xml:space="preserve">(X, </w:t>
+        <w:t xml:space="preserve">wavesteepness(X, </w:t>
       </w:r>
       <w:r>
         <w:rPr>
@@ -6968,13 +4867,13 @@
         <w:spacing w:after="120"/>
         <w:ind w:left="357"/>
       </w:pPr>
-      <w:proofErr w:type="spellStart"/>
       <w:r>
         <w:rPr>
           <w:rFonts w:ascii="Courier New" w:hAnsi="Courier New" w:cs="Courier New"/>
           <w:sz w:val="20"/>
           <w:szCs w:val="20"/>
         </w:rPr>
+        <w:lastRenderedPageBreak/>
         <w:t>w</w:t>
       </w:r>
       <w:r>
@@ -6999,39 +4898,27 @@
           <w:sz w:val="20"/>
           <w:szCs w:val="20"/>
         </w:rPr>
-        <w:t>scatter</w:t>
-      </w:r>
-      <w:proofErr w:type="spellEnd"/>
+        <w:t>scatter(</w:t>
+      </w:r>
       <w:r>
         <w:rPr>
           <w:rFonts w:ascii="Courier New" w:hAnsi="Courier New" w:cs="Courier New"/>
           <w:sz w:val="20"/>
           <w:szCs w:val="20"/>
         </w:rPr>
-        <w:t>(</w:t>
-      </w:r>
-      <w:proofErr w:type="spellStart"/>
+        <w:t>dst</w:t>
+      </w:r>
       <w:r>
         <w:rPr>
           <w:rFonts w:ascii="Courier New" w:hAnsi="Courier New" w:cs="Courier New"/>
           <w:sz w:val="20"/>
           <w:szCs w:val="20"/>
         </w:rPr>
-        <w:t>dst</w:t>
-      </w:r>
-      <w:proofErr w:type="spellEnd"/>
-      <w:r>
-        <w:rPr>
-          <w:rFonts w:ascii="Courier New" w:hAnsi="Courier New" w:cs="Courier New"/>
-          <w:sz w:val="20"/>
-          <w:szCs w:val="20"/>
-        </w:rPr>
         <w:t>)</w:t>
       </w:r>
       <w:r>
         <w:t xml:space="preserve"> where </w:t>
       </w:r>
-      <w:proofErr w:type="spellStart"/>
       <w:r>
         <w:rPr>
           <w:i/>
@@ -7039,17 +4926,8 @@
         </w:rPr>
         <w:t>dst</w:t>
       </w:r>
-      <w:proofErr w:type="spellEnd"/>
-      <w:r>
-        <w:t xml:space="preserve"> invokes the option to pass the data as </w:t>
-      </w:r>
-      <w:proofErr w:type="spellStart"/>
-      <w:r>
-        <w:t>dstables</w:t>
-      </w:r>
-      <w:proofErr w:type="spellEnd"/>
-      <w:r>
-        <w:t>. This requires that the wave height, wave period and water depth time series to be used are assigned to the x, y and x buttons respectively.</w:t>
+      <w:r>
+        <w:t xml:space="preserve"> invokes the option to pass the data as dstables. This requires that the wave height, wave period and water depth time series to be used are assigned to the x, y and x buttons respectively.</w:t>
       </w:r>
     </w:p>
     <w:p>
@@ -7069,7 +4947,6 @@
           <w:i/>
           <w:iCs/>
         </w:rPr>
-        <w:lastRenderedPageBreak/>
         <w:t>Ratio of alongshore to cross-shore transport</w:t>
       </w:r>
       <w:r>
@@ -7082,60 +4959,16 @@
         <w:spacing w:after="120"/>
         <w:ind w:left="357"/>
       </w:pPr>
-      <w:proofErr w:type="spellStart"/>
       <w:r>
         <w:rPr>
           <w:rFonts w:ascii="Courier New" w:hAnsi="Courier New" w:cs="Courier New"/>
           <w:sz w:val="20"/>
           <w:szCs w:val="20"/>
         </w:rPr>
-        <w:t>beachtransportratio</w:t>
-      </w:r>
-      <w:proofErr w:type="spellEnd"/>
-      <w:r>
-        <w:rPr>
-          <w:rFonts w:ascii="Courier New" w:hAnsi="Courier New" w:cs="Courier New"/>
-          <w:sz w:val="20"/>
-          <w:szCs w:val="20"/>
-        </w:rPr>
-        <w:t>(</w:t>
-      </w:r>
-      <w:proofErr w:type="spellStart"/>
-      <w:r>
-        <w:rPr>
-          <w:rFonts w:ascii="Courier New" w:hAnsi="Courier New" w:cs="Courier New"/>
-          <w:sz w:val="20"/>
-          <w:szCs w:val="20"/>
-        </w:rPr>
-        <w:t>x,theta</w:t>
-      </w:r>
-      <w:proofErr w:type="spellEnd"/>
-      <w:r>
-        <w:rPr>
-          <w:rFonts w:ascii="Courier New" w:hAnsi="Courier New" w:cs="Courier New"/>
-          <w:sz w:val="20"/>
-          <w:szCs w:val="20"/>
-        </w:rPr>
-        <w:t>)</w:t>
-      </w:r>
-      <w:r>
-        <w:t xml:space="preserve"> where X is the wave direction and theta </w:t>
-      </w:r>
-      <w:proofErr w:type="gramStart"/>
-      <w:r>
-        <w:t>is</w:t>
-      </w:r>
-      <w:proofErr w:type="gramEnd"/>
-      <w:r>
-        <w:t xml:space="preserve"> the beach or shoreline angle (both in </w:t>
-      </w:r>
-      <w:proofErr w:type="spellStart"/>
-      <w:r>
-        <w:t>degTN</w:t>
-      </w:r>
-      <w:proofErr w:type="spellEnd"/>
-      <w:r>
-        <w:t xml:space="preserve">).  </w:t>
+        <w:t>beachtransportratio(x,theta)</w:t>
+      </w:r>
+      <w:r>
+        <w:t xml:space="preserve"> where X is the wave direction and theta is the beach or shoreline angle (both in degTN).  </w:t>
       </w:r>
     </w:p>
     <w:p>
@@ -7231,23 +5064,13 @@
         <w:spacing w:after="120"/>
         <w:ind w:left="357"/>
       </w:pPr>
-      <w:proofErr w:type="spellStart"/>
       <w:r>
         <w:rPr>
           <w:rFonts w:ascii="Courier New" w:hAnsi="Courier New" w:cs="Courier New"/>
           <w:sz w:val="20"/>
           <w:szCs w:val="20"/>
         </w:rPr>
-        <w:t>littoraldriftstats</w:t>
-      </w:r>
-      <w:proofErr w:type="spellEnd"/>
-      <w:r>
-        <w:rPr>
-          <w:rFonts w:ascii="Courier New" w:hAnsi="Courier New" w:cs="Courier New"/>
-          <w:sz w:val="20"/>
-          <w:szCs w:val="20"/>
-        </w:rPr>
-        <w:t>(X, t, ’period’)</w:t>
+        <w:t>littoraldriftstats(X, t, ’period’)</w:t>
       </w:r>
       <w:r>
         <w:t>, where X is the rate of drift, time is the associated time for that variable and</w:t>
@@ -7323,23 +5146,7 @@
         <w:t>Ratio of alongshore to cross-shore transport</w:t>
       </w:r>
       <w:r>
-        <w:t xml:space="preserve">. The CERC formula for littoral transport is based on the energy flux (P) in the direction of wave advance per unit length of beach. </w:t>
-      </w:r>
-      <w:proofErr w:type="spellStart"/>
-      <w:r>
-        <w:t>ie</w:t>
-      </w:r>
-      <w:proofErr w:type="spellEnd"/>
-      <w:r>
-        <w:t xml:space="preserve">: F = </w:t>
-      </w:r>
-      <w:proofErr w:type="spellStart"/>
-      <w:r>
-        <w:t>P.cos</w:t>
-      </w:r>
-      <w:proofErr w:type="spellEnd"/>
-      <w:r>
-        <w:t>(</w:t>
+        <w:t>. The CERC formula for littoral transport is based on the energy flux (P) in the direction of wave advance per unit length of beach. ie: F = P.cos(</w:t>
       </w:r>
       <w:r>
         <w:rPr>
@@ -7357,15 +5164,7 @@
         <w:t></w:t>
       </w:r>
       <w:r>
-        <w:t xml:space="preserve"> is the angle between wave crest and bed contour. The longshore component of energy flux is </w:t>
-      </w:r>
-      <w:proofErr w:type="spellStart"/>
-      <w:r>
-        <w:t>P.cos</w:t>
-      </w:r>
-      <w:proofErr w:type="spellEnd"/>
-      <w:r>
-        <w:t>(</w:t>
+        <w:t xml:space="preserve"> is the angle between wave crest and bed contour. The longshore component of energy flux is P.cos(</w:t>
       </w:r>
       <w:r>
         <w:rPr>
@@ -7424,42 +5223,22 @@
         <w:spacing w:after="0"/>
         <w:ind w:left="351"/>
       </w:pPr>
-      <w:proofErr w:type="spellStart"/>
       <w:r>
         <w:rPr>
           <w:rFonts w:ascii="Courier New" w:hAnsi="Courier New" w:cs="Courier New"/>
           <w:sz w:val="20"/>
           <w:szCs w:val="20"/>
         </w:rPr>
-        <w:t>beachtransportratio</w:t>
-      </w:r>
-      <w:proofErr w:type="spellEnd"/>
+        <w:t>beachtransportratio(X,theta</w:t>
+      </w:r>
       <w:r>
         <w:rPr>
           <w:rFonts w:ascii="Courier New" w:hAnsi="Courier New" w:cs="Courier New"/>
           <w:sz w:val="20"/>
           <w:szCs w:val="20"/>
         </w:rPr>
-        <w:t>(</w:t>
-      </w:r>
-      <w:proofErr w:type="spellStart"/>
-      <w:r>
-        <w:rPr>
-          <w:rFonts w:ascii="Courier New" w:hAnsi="Courier New" w:cs="Courier New"/>
-          <w:sz w:val="20"/>
-          <w:szCs w:val="20"/>
-        </w:rPr>
-        <w:t>X,theta</w:t>
-      </w:r>
-      <w:r>
-        <w:rPr>
-          <w:rFonts w:ascii="Courier New" w:hAnsi="Courier New" w:cs="Courier New"/>
-          <w:sz w:val="20"/>
-          <w:szCs w:val="20"/>
-        </w:rPr>
         <w:t>,isvector</w:t>
       </w:r>
-      <w:proofErr w:type="spellEnd"/>
       <w:r>
         <w:rPr>
           <w:rFonts w:ascii="Courier New" w:hAnsi="Courier New" w:cs="Courier New"/>
@@ -7488,15 +5267,7 @@
         <w:t>’ is the angle of the shoreline to True North</w:t>
       </w:r>
       <w:r>
-        <w:t xml:space="preserve"> and ‘</w:t>
-      </w:r>
-      <w:proofErr w:type="spellStart"/>
-      <w:r>
-        <w:t>isvector</w:t>
-      </w:r>
-      <w:proofErr w:type="spellEnd"/>
-      <w:r>
-        <w:t>’ is optional and is set to 1 or true if the direction is be retained in the output (default if 0/false)</w:t>
+        <w:t xml:space="preserve"> and ‘isvector’ is optional and is set to 1 or true if the direction is be retained in the output (default if 0/false)</w:t>
       </w:r>
       <w:r>
         <w:t>.</w:t>
@@ -7551,15 +5322,7 @@
         <w:t>Warning</w:t>
       </w:r>
       <w:r>
-        <w:t>: the results are entirely dependent on the adequacy of the source data to represent change (</w:t>
-      </w:r>
-      <w:proofErr w:type="gramStart"/>
-      <w:r>
-        <w:t>e.g.</w:t>
-      </w:r>
-      <w:proofErr w:type="gramEnd"/>
-      <w:r>
-        <w:t xml:space="preserve"> volumes or shoreline position). If the survey frequency is not regular the results are unlikely to be reliable.</w:t>
+        <w:t>: the results are entirely dependent on the adequacy of the source data to represent change (e.g. volumes or shoreline position). If the survey frequency is not regular the results are unlikely to be reliable.</w:t>
       </w:r>
     </w:p>
     <w:p>
@@ -7574,46 +5337,17 @@
       <w:pPr>
         <w:ind w:left="360"/>
       </w:pPr>
-      <w:proofErr w:type="spellStart"/>
       <w:r>
         <w:rPr>
           <w:rFonts w:ascii="Courier New" w:hAnsi="Courier New" w:cs="Courier New"/>
           <w:sz w:val="20"/>
           <w:szCs w:val="20"/>
         </w:rPr>
-        <w:t>posneg_v_stats</w:t>
-      </w:r>
-      <w:proofErr w:type="spellEnd"/>
-      <w:r>
-        <w:rPr>
-          <w:rFonts w:ascii="Courier New" w:hAnsi="Courier New" w:cs="Courier New"/>
-          <w:sz w:val="20"/>
-          <w:szCs w:val="20"/>
-        </w:rPr>
-        <w:t>(x, t, ’</w:t>
-      </w:r>
-      <w:proofErr w:type="spellStart"/>
-      <w:r>
-        <w:rPr>
-          <w:rFonts w:ascii="Courier New" w:hAnsi="Courier New" w:cs="Courier New"/>
-          <w:sz w:val="20"/>
-          <w:szCs w:val="20"/>
-        </w:rPr>
-        <w:t>VariableName</w:t>
-      </w:r>
-      <w:proofErr w:type="spellEnd"/>
-      <w:r>
-        <w:rPr>
-          <w:rFonts w:ascii="Courier New" w:hAnsi="Courier New" w:cs="Courier New"/>
-          <w:sz w:val="20"/>
-          <w:szCs w:val="20"/>
-        </w:rPr>
-        <w:t>’)</w:t>
+        <w:t>posneg_v_stats(x, t, ’VariableName’)</w:t>
       </w:r>
       <w:r>
         <w:t xml:space="preserve">, where x is a time series variable, such as beach volume of shoreline position, with associated time, t (defined by variable selection). The </w:t>
       </w:r>
-      <w:proofErr w:type="spellStart"/>
       <w:r>
         <w:rPr>
           <w:i/>
@@ -7621,11 +5355,9 @@
         </w:rPr>
         <w:t>VariableName</w:t>
       </w:r>
-      <w:proofErr w:type="spellEnd"/>
       <w:r>
         <w:t xml:space="preserve"> is optional but if used should be between single quote marks. The </w:t>
       </w:r>
-      <w:proofErr w:type="spellStart"/>
       <w:r>
         <w:rPr>
           <w:i/>
@@ -7633,13 +5365,13 @@
         </w:rPr>
         <w:t>VariableName</w:t>
       </w:r>
-      <w:proofErr w:type="spellEnd"/>
       <w:r>
         <w:t xml:space="preserve"> is used to label the plot axes. </w:t>
       </w:r>
     </w:p>
     <w:p>
       <w:r>
+        <w:lastRenderedPageBreak/>
         <w:t>The output comprises the following plots and dialogue box:</w:t>
       </w:r>
     </w:p>
@@ -7663,7 +5395,6 @@
               <w:rPr>
                 <w:noProof/>
               </w:rPr>
-              <w:lastRenderedPageBreak/>
               <w:drawing>
                 <wp:inline distT="0" distB="0" distL="0" distR="0" wp14:anchorId="11CF7E9C" wp14:editId="6038D7F9">
                   <wp:extent cx="2719070" cy="2042160"/>
@@ -7837,31 +5568,7 @@
           </w:tcPr>
           <w:p>
             <w:r>
-              <w:t xml:space="preserve">Where </w:t>
-            </w:r>
-            <w:proofErr w:type="spellStart"/>
-            <w:r>
-              <w:t>dV</w:t>
-            </w:r>
-            <w:proofErr w:type="spellEnd"/>
-            <w:r>
-              <w:t xml:space="preserve"> is the change in the variable (</w:t>
-            </w:r>
-            <w:proofErr w:type="gramStart"/>
-            <w:r>
-              <w:t>e.g.</w:t>
-            </w:r>
-            <w:proofErr w:type="gramEnd"/>
-            <w:r>
-              <w:t xml:space="preserve"> volume) and </w:t>
-            </w:r>
-            <w:proofErr w:type="spellStart"/>
-            <w:r>
-              <w:t>dVdt</w:t>
-            </w:r>
-            <w:proofErr w:type="spellEnd"/>
-            <w:r>
-              <w:t xml:space="preserve"> is the rate of change. In the plot above, an exponential pdf has been fitted to the data and the coefficient is reported in the title for each subplot as the ‘mu’ value and listed in the dialogue box (as shown on the left). The probability density function (pdf) is:</w:t>
+              <w:t>Where dV is the change in the variable (e.g. volume) and dVdt is the rate of change. In the plot above, an exponential pdf has been fitted to the data and the coefficient is reported in the title for each subplot as the ‘mu’ value and listed in the dialogue box (as shown on the left). The probability density function (pdf) is:</w:t>
             </w:r>
           </w:p>
           <w:p>
@@ -7922,28 +5629,14 @@
         <w:rPr>
           <w:i/>
         </w:rPr>
-        <w:t xml:space="preserve">N.B. </w:t>
-      </w:r>
-      <w:proofErr w:type="spellStart"/>
-      <w:r>
+        <w:t>N.B. posneg_dv_stats.m requires the statistics and machine learning toolbox.</w:t>
+      </w:r>
+    </w:p>
+    <w:p>
+      <w:pPr>
         <w:rPr>
           <w:i/>
         </w:rPr>
-        <w:t>posneg_dv_stats.m</w:t>
-      </w:r>
-      <w:proofErr w:type="spellEnd"/>
-      <w:r>
-        <w:rPr>
-          <w:i/>
-        </w:rPr>
-        <w:t xml:space="preserve"> requires the statistics and machine learning toolbox.</w:t>
-      </w:r>
-    </w:p>
-    <w:p>
-      <w:pPr>
-        <w:rPr>
-          <w:i/>
-        </w:rPr>
       </w:pPr>
     </w:p>
     <w:p>
@@ -7963,34 +5656,13 @@
         <w:t>A</w:t>
       </w:r>
       <w:r>
-        <w:t xml:space="preserve">dding variables to peak and cluster time </w:t>
-      </w:r>
-      <w:proofErr w:type="gramStart"/>
-      <w:r>
-        <w:t>series</w:t>
+        <w:t>dding variables to peak and cluster time series</w:t>
       </w:r>
       <w:bookmarkEnd w:id="29"/>
-      <w:proofErr w:type="gramEnd"/>
-    </w:p>
-    <w:p>
-      <w:r>
-        <w:t>Peak and cluster time series are a subset of the source data set, saved as an independent record. For some workflows, there may be a need to add other variables with the same date-time as the subseries (</w:t>
-      </w:r>
-      <w:proofErr w:type="gramStart"/>
-      <w:r>
-        <w:t>e.g.</w:t>
-      </w:r>
-      <w:proofErr w:type="gramEnd"/>
-      <w:r>
-        <w:t xml:space="preserve"> to produce a polar plot of the cluster events, direction must be added to the timeseries, or to run a model (such as overtopping) period and direction may need to be added). This can be done using the Derive Output GUI, by selecting the subseries variable (</w:t>
-      </w:r>
-      <w:proofErr w:type="gramStart"/>
-      <w:r>
-        <w:t>e.g.</w:t>
-      </w:r>
-      <w:proofErr w:type="gramEnd"/>
-      <w:r>
-        <w:t xml:space="preserve"> wave energy clusters) as X (it must be X) and the source data set variable (e.g. wave period or direction) as the Y variable. </w:t>
+    </w:p>
+    <w:p>
+      <w:r>
+        <w:t xml:space="preserve">Peak and cluster time series are a subset of the source data set, saved as an independent record. For some workflows, there may be a need to add other variables with the same date-time as the subseries (e.g. to produce a polar plot of the cluster events, direction must be added to the timeseries, or to run a model (such as overtopping) period and direction may need to be added). This can be done using the Derive Output GUI, by selecting the subseries variable (e.g. wave energy clusters) as X (it must be X) and the source data set variable (e.g. wave period or direction) as the Y variable. </w:t>
       </w:r>
     </w:p>
     <w:p>
@@ -8016,15 +5688,7 @@
         <w:t>direction</w:t>
       </w:r>
       <w:r>
-        <w:t xml:space="preserve"> and it is to be used in the plotting routines (</w:t>
-      </w:r>
-      <w:proofErr w:type="gramStart"/>
-      <w:r>
-        <w:t>e.g.</w:t>
-      </w:r>
-      <w:proofErr w:type="gramEnd"/>
-      <w:r>
-        <w:t xml:space="preserve"> wave roses) the Variable Name MUST begin with ‘Dir’ but this can be followed by any additional characters.</w:t>
+        <w:t xml:space="preserve"> and it is to be used in the plotting routines (e.g. wave roses) the Variable Name MUST begin with ‘Dir’ but this can be followed by any additional characters.</w:t>
       </w:r>
     </w:p>
     <w:p/>

</xml_diff>

<commit_message>
Added new wave data format
ctWaveData - added copernicus_format as an import option
hs_surf - problem with convergence of fzero. resolved by using try/catch for the call.
scale_waterlevels and alterangle - minor text corrections.
</commit_message>
<xml_diff>
--- a/muiAppDocs/Section templates/Sec4.X_DeriveOutput.docx
+++ b/muiAppDocs/Section templates/Sec4.X_DeriveOutput.docx
@@ -72,13 +72,31 @@
       </w:r>
       <w:bookmarkStart w:id="4" w:name="_Hlk41120195"/>
       <w:r>
-        <w:t>If the data set being sampled includes NaNs, the default is for these to be included (button to right of Var</w:t>
+        <w:t xml:space="preserve">If the data set being sampled includes </w:t>
+      </w:r>
+      <w:proofErr w:type="spellStart"/>
+      <w:r>
+        <w:t>NaNs</w:t>
+      </w:r>
+      <w:proofErr w:type="spellEnd"/>
+      <w:r>
+        <w:t>, the default is for these to be included (button to right of Var</w:t>
       </w:r>
       <w:r>
         <w:t>iable</w:t>
       </w:r>
       <w:r>
-        <w:t xml:space="preserve"> is set to ‘+N’). To exclude NaNs press the button so that it displays ‘-N’. The selection is </w:t>
+        <w:t xml:space="preserve"> is set to ‘+N’). To exclude </w:t>
+      </w:r>
+      <w:proofErr w:type="spellStart"/>
+      <w:proofErr w:type="gramStart"/>
+      <w:r>
+        <w:t>NaNs</w:t>
+      </w:r>
+      <w:proofErr w:type="spellEnd"/>
+      <w:proofErr w:type="gramEnd"/>
+      <w:r>
+        <w:t xml:space="preserve"> press the button so that it displays ‘-N’. The selection is </w:t>
       </w:r>
       <w:r>
         <w:t xml:space="preserve">based on </w:t>
@@ -118,13 +136,23 @@
           <w:szCs w:val="20"/>
         </w:rPr>
       </w:pPr>
-      <w:r>
-        <w:rPr>
-          <w:rFonts w:ascii="Consolas" w:eastAsia="Times New Roman" w:hAnsi="Consolas" w:cs="Times New Roman"/>
-          <w:sz w:val="20"/>
-          <w:szCs w:val="20"/>
-        </w:rPr>
-        <w:t>heq = str2func([</w:t>
+      <w:proofErr w:type="spellStart"/>
+      <w:r>
+        <w:rPr>
+          <w:rFonts w:ascii="Consolas" w:eastAsia="Times New Roman" w:hAnsi="Consolas" w:cs="Times New Roman"/>
+          <w:sz w:val="20"/>
+          <w:szCs w:val="20"/>
+        </w:rPr>
+        <w:t>heq</w:t>
+      </w:r>
+      <w:proofErr w:type="spellEnd"/>
+      <w:r>
+        <w:rPr>
+          <w:rFonts w:ascii="Consolas" w:eastAsia="Times New Roman" w:hAnsi="Consolas" w:cs="Times New Roman"/>
+          <w:sz w:val="20"/>
+          <w:szCs w:val="20"/>
+        </w:rPr>
+        <w:t xml:space="preserve"> = str2func([</w:t>
       </w:r>
       <w:r>
         <w:rPr>
@@ -133,15 +161,53 @@
           <w:sz w:val="20"/>
           <w:szCs w:val="20"/>
         </w:rPr>
-        <w:t>'@(t,x,y,z,mobj) '</w:t>
-      </w:r>
-      <w:r>
-        <w:rPr>
-          <w:rFonts w:ascii="Consolas" w:eastAsia="Times New Roman" w:hAnsi="Consolas" w:cs="Times New Roman"/>
-          <w:sz w:val="20"/>
-          <w:szCs w:val="20"/>
-        </w:rPr>
-        <w:t>,inp.eqn]);</w:t>
+        <w:t>'@(</w:t>
+      </w:r>
+      <w:proofErr w:type="spellStart"/>
+      <w:r>
+        <w:rPr>
+          <w:rFonts w:ascii="Consolas" w:eastAsia="Times New Roman" w:hAnsi="Consolas" w:cs="Times New Roman"/>
+          <w:color w:val="A709F5"/>
+          <w:sz w:val="20"/>
+          <w:szCs w:val="20"/>
+        </w:rPr>
+        <w:t>t,x,y,z,mobj</w:t>
+      </w:r>
+      <w:proofErr w:type="spellEnd"/>
+      <w:r>
+        <w:rPr>
+          <w:rFonts w:ascii="Consolas" w:eastAsia="Times New Roman" w:hAnsi="Consolas" w:cs="Times New Roman"/>
+          <w:color w:val="A709F5"/>
+          <w:sz w:val="20"/>
+          <w:szCs w:val="20"/>
+        </w:rPr>
+        <w:t>) '</w:t>
+      </w:r>
+      <w:r>
+        <w:rPr>
+          <w:rFonts w:ascii="Consolas" w:eastAsia="Times New Roman" w:hAnsi="Consolas" w:cs="Times New Roman"/>
+          <w:sz w:val="20"/>
+          <w:szCs w:val="20"/>
+        </w:rPr>
+        <w:t>,</w:t>
+      </w:r>
+      <w:proofErr w:type="spellStart"/>
+      <w:r>
+        <w:rPr>
+          <w:rFonts w:ascii="Consolas" w:eastAsia="Times New Roman" w:hAnsi="Consolas" w:cs="Times New Roman"/>
+          <w:sz w:val="20"/>
+          <w:szCs w:val="20"/>
+        </w:rPr>
+        <w:t>inp.eqn</w:t>
+      </w:r>
+      <w:proofErr w:type="spellEnd"/>
+      <w:r>
+        <w:rPr>
+          <w:rFonts w:ascii="Consolas" w:eastAsia="Times New Roman" w:hAnsi="Consolas" w:cs="Times New Roman"/>
+          <w:sz w:val="20"/>
+          <w:szCs w:val="20"/>
+        </w:rPr>
+        <w:t>]);</w:t>
       </w:r>
       <w:r>
         <w:rPr>
@@ -187,7 +253,61 @@
           <w:sz w:val="20"/>
           <w:szCs w:val="20"/>
         </w:rPr>
-        <w:t>[varout{:}] = heq(t,x,y,z,mobj);</w:t>
+        <w:t>[</w:t>
+      </w:r>
+      <w:proofErr w:type="spellStart"/>
+      <w:r>
+        <w:rPr>
+          <w:rFonts w:ascii="Consolas" w:eastAsia="Times New Roman" w:hAnsi="Consolas" w:cs="Times New Roman"/>
+          <w:sz w:val="20"/>
+          <w:szCs w:val="20"/>
+        </w:rPr>
+        <w:t>varout</w:t>
+      </w:r>
+      <w:proofErr w:type="spellEnd"/>
+      <w:r>
+        <w:rPr>
+          <w:rFonts w:ascii="Consolas" w:eastAsia="Times New Roman" w:hAnsi="Consolas" w:cs="Times New Roman"/>
+          <w:sz w:val="20"/>
+          <w:szCs w:val="20"/>
+        </w:rPr>
+        <w:t xml:space="preserve">{:}] = </w:t>
+      </w:r>
+      <w:proofErr w:type="spellStart"/>
+      <w:r>
+        <w:rPr>
+          <w:rFonts w:ascii="Consolas" w:eastAsia="Times New Roman" w:hAnsi="Consolas" w:cs="Times New Roman"/>
+          <w:sz w:val="20"/>
+          <w:szCs w:val="20"/>
+        </w:rPr>
+        <w:t>heq</w:t>
+      </w:r>
+      <w:proofErr w:type="spellEnd"/>
+      <w:r>
+        <w:rPr>
+          <w:rFonts w:ascii="Consolas" w:eastAsia="Times New Roman" w:hAnsi="Consolas" w:cs="Times New Roman"/>
+          <w:sz w:val="20"/>
+          <w:szCs w:val="20"/>
+        </w:rPr>
+        <w:t>(</w:t>
+      </w:r>
+      <w:proofErr w:type="spellStart"/>
+      <w:r>
+        <w:rPr>
+          <w:rFonts w:ascii="Consolas" w:eastAsia="Times New Roman" w:hAnsi="Consolas" w:cs="Times New Roman"/>
+          <w:sz w:val="20"/>
+          <w:szCs w:val="20"/>
+        </w:rPr>
+        <w:t>t,x,y,z,mobj</w:t>
+      </w:r>
+      <w:proofErr w:type="spellEnd"/>
+      <w:r>
+        <w:rPr>
+          <w:rFonts w:ascii="Consolas" w:eastAsia="Times New Roman" w:hAnsi="Consolas" w:cs="Times New Roman"/>
+          <w:sz w:val="20"/>
+          <w:szCs w:val="20"/>
+        </w:rPr>
+        <w:t>);</w:t>
       </w:r>
     </w:p>
     <w:p>
@@ -214,7 +334,15 @@
         <w:t>r</w:t>
       </w:r>
       <w:r>
-        <w:t xml:space="preserve"> when using dstables:</w:t>
+        <w:t xml:space="preserve"> when using </w:t>
+      </w:r>
+      <w:proofErr w:type="spellStart"/>
+      <w:r>
+        <w:t>dstables</w:t>
+      </w:r>
+      <w:proofErr w:type="spellEnd"/>
+      <w:r>
+        <w:t>:</w:t>
       </w:r>
     </w:p>
     <w:p>
@@ -227,13 +355,23 @@
           <w:szCs w:val="20"/>
         </w:rPr>
       </w:pPr>
-      <w:r>
-        <w:rPr>
-          <w:rFonts w:ascii="Consolas" w:eastAsia="Times New Roman" w:hAnsi="Consolas" w:cs="Times New Roman"/>
-          <w:sz w:val="20"/>
-          <w:szCs w:val="20"/>
-        </w:rPr>
-        <w:t>heq = str2func([</w:t>
+      <w:proofErr w:type="spellStart"/>
+      <w:r>
+        <w:rPr>
+          <w:rFonts w:ascii="Consolas" w:eastAsia="Times New Roman" w:hAnsi="Consolas" w:cs="Times New Roman"/>
+          <w:sz w:val="20"/>
+          <w:szCs w:val="20"/>
+        </w:rPr>
+        <w:t>heq</w:t>
+      </w:r>
+      <w:proofErr w:type="spellEnd"/>
+      <w:r>
+        <w:rPr>
+          <w:rFonts w:ascii="Consolas" w:eastAsia="Times New Roman" w:hAnsi="Consolas" w:cs="Times New Roman"/>
+          <w:sz w:val="20"/>
+          <w:szCs w:val="20"/>
+        </w:rPr>
+        <w:t xml:space="preserve"> = str2func([</w:t>
       </w:r>
       <w:r>
         <w:rPr>
@@ -242,15 +380,53 @@
           <w:sz w:val="20"/>
           <w:szCs w:val="20"/>
         </w:rPr>
-        <w:t>'@(dst,mobj) '</w:t>
-      </w:r>
-      <w:r>
-        <w:rPr>
-          <w:rFonts w:ascii="Consolas" w:eastAsia="Times New Roman" w:hAnsi="Consolas" w:cs="Times New Roman"/>
-          <w:sz w:val="20"/>
-          <w:szCs w:val="20"/>
-        </w:rPr>
-        <w:t>,inp.eqn]);</w:t>
+        <w:t>'@(</w:t>
+      </w:r>
+      <w:proofErr w:type="spellStart"/>
+      <w:r>
+        <w:rPr>
+          <w:rFonts w:ascii="Consolas" w:eastAsia="Times New Roman" w:hAnsi="Consolas" w:cs="Times New Roman"/>
+          <w:color w:val="A709F5"/>
+          <w:sz w:val="20"/>
+          <w:szCs w:val="20"/>
+        </w:rPr>
+        <w:t>dst,mobj</w:t>
+      </w:r>
+      <w:proofErr w:type="spellEnd"/>
+      <w:r>
+        <w:rPr>
+          <w:rFonts w:ascii="Consolas" w:eastAsia="Times New Roman" w:hAnsi="Consolas" w:cs="Times New Roman"/>
+          <w:color w:val="A709F5"/>
+          <w:sz w:val="20"/>
+          <w:szCs w:val="20"/>
+        </w:rPr>
+        <w:t>) '</w:t>
+      </w:r>
+      <w:r>
+        <w:rPr>
+          <w:rFonts w:ascii="Consolas" w:eastAsia="Times New Roman" w:hAnsi="Consolas" w:cs="Times New Roman"/>
+          <w:sz w:val="20"/>
+          <w:szCs w:val="20"/>
+        </w:rPr>
+        <w:t>,</w:t>
+      </w:r>
+      <w:proofErr w:type="spellStart"/>
+      <w:r>
+        <w:rPr>
+          <w:rFonts w:ascii="Consolas" w:eastAsia="Times New Roman" w:hAnsi="Consolas" w:cs="Times New Roman"/>
+          <w:sz w:val="20"/>
+          <w:szCs w:val="20"/>
+        </w:rPr>
+        <w:t>inp.eqn</w:t>
+      </w:r>
+      <w:proofErr w:type="spellEnd"/>
+      <w:r>
+        <w:rPr>
+          <w:rFonts w:ascii="Consolas" w:eastAsia="Times New Roman" w:hAnsi="Consolas" w:cs="Times New Roman"/>
+          <w:sz w:val="20"/>
+          <w:szCs w:val="20"/>
+        </w:rPr>
+        <w:t>]);</w:t>
       </w:r>
       <w:r>
         <w:rPr>
@@ -295,7 +471,61 @@
           <w:sz w:val="20"/>
           <w:szCs w:val="20"/>
         </w:rPr>
-        <w:t>[varout{:}] = heq(dst,mobj);</w:t>
+        <w:t>[</w:t>
+      </w:r>
+      <w:proofErr w:type="spellStart"/>
+      <w:r>
+        <w:rPr>
+          <w:rFonts w:ascii="Consolas" w:eastAsia="Times New Roman" w:hAnsi="Consolas" w:cs="Times New Roman"/>
+          <w:sz w:val="20"/>
+          <w:szCs w:val="20"/>
+        </w:rPr>
+        <w:t>varout</w:t>
+      </w:r>
+      <w:proofErr w:type="spellEnd"/>
+      <w:r>
+        <w:rPr>
+          <w:rFonts w:ascii="Consolas" w:eastAsia="Times New Roman" w:hAnsi="Consolas" w:cs="Times New Roman"/>
+          <w:sz w:val="20"/>
+          <w:szCs w:val="20"/>
+        </w:rPr>
+        <w:t xml:space="preserve">{:}] = </w:t>
+      </w:r>
+      <w:proofErr w:type="spellStart"/>
+      <w:r>
+        <w:rPr>
+          <w:rFonts w:ascii="Consolas" w:eastAsia="Times New Roman" w:hAnsi="Consolas" w:cs="Times New Roman"/>
+          <w:sz w:val="20"/>
+          <w:szCs w:val="20"/>
+        </w:rPr>
+        <w:t>heq</w:t>
+      </w:r>
+      <w:proofErr w:type="spellEnd"/>
+      <w:r>
+        <w:rPr>
+          <w:rFonts w:ascii="Consolas" w:eastAsia="Times New Roman" w:hAnsi="Consolas" w:cs="Times New Roman"/>
+          <w:sz w:val="20"/>
+          <w:szCs w:val="20"/>
+        </w:rPr>
+        <w:t>(</w:t>
+      </w:r>
+      <w:proofErr w:type="spellStart"/>
+      <w:r>
+        <w:rPr>
+          <w:rFonts w:ascii="Consolas" w:eastAsia="Times New Roman" w:hAnsi="Consolas" w:cs="Times New Roman"/>
+          <w:sz w:val="20"/>
+          <w:szCs w:val="20"/>
+        </w:rPr>
+        <w:t>dst,mobj</w:t>
+      </w:r>
+      <w:proofErr w:type="spellEnd"/>
+      <w:r>
+        <w:rPr>
+          <w:rFonts w:ascii="Consolas" w:eastAsia="Times New Roman" w:hAnsi="Consolas" w:cs="Times New Roman"/>
+          <w:sz w:val="20"/>
+          <w:szCs w:val="20"/>
+        </w:rPr>
+        <w:t>);</w:t>
       </w:r>
     </w:p>
     <w:p>
@@ -345,6 +575,7 @@
       <w:r>
         <w:t xml:space="preserve"> and optionally </w:t>
       </w:r>
+      <w:proofErr w:type="spellStart"/>
       <w:r>
         <w:rPr>
           <w:i/>
@@ -352,6 +583,7 @@
         </w:rPr>
         <w:t>mobj</w:t>
       </w:r>
+      <w:proofErr w:type="spellEnd"/>
       <w:r>
         <w:rPr>
           <w:i/>
@@ -365,6 +597,7 @@
       <w:r>
         <w:t xml:space="preserve"> </w:t>
       </w:r>
+      <w:proofErr w:type="spellStart"/>
       <w:r>
         <w:rPr>
           <w:i/>
@@ -372,6 +605,7 @@
         </w:rPr>
         <w:t>mobj</w:t>
       </w:r>
+      <w:proofErr w:type="spellEnd"/>
       <w:r>
         <w:t xml:space="preserve"> passes the handle</w:t>
       </w:r>
@@ -538,17 +772,49 @@
     </w:p>
     <w:p>
       <w:r>
-        <w:t xml:space="preserve">Equations can use functions such as diff(x) - difference between adjacent values - but the result is n-1 in length and may need to be padded, if it is to be added to an existing data set. This can be done by adding a NaN at the beginning or the end: </w:t>
-      </w:r>
-    </w:p>
-    <w:p>
-      <w:r>
-        <w:t>e.g.: [NaN;diff(x)]</w:t>
-      </w:r>
-    </w:p>
-    <w:p>
-      <w:r>
-        <w:t xml:space="preserve">NB: the separator needs to be a semi-colon to ensure the correct vector concatenation. Putting the NaN before the equation means that the difference over the first interval is assigned to a record at the end of the interval. If the NaN is put after the function, then the assignment would be to the records at the start of each interval. </w:t>
+        <w:t xml:space="preserve">Equations can use functions such as diff(x) - difference between adjacent values - but the result is n-1 in length and may need to be padded, if it is to be added to an existing data set. This can be done by adding a </w:t>
+      </w:r>
+      <w:proofErr w:type="spellStart"/>
+      <w:r>
+        <w:t>NaN</w:t>
+      </w:r>
+      <w:proofErr w:type="spellEnd"/>
+      <w:r>
+        <w:t xml:space="preserve"> at the beginning or the end: </w:t>
+      </w:r>
+    </w:p>
+    <w:p>
+      <w:r>
+        <w:t>e.g.: [</w:t>
+      </w:r>
+      <w:proofErr w:type="spellStart"/>
+      <w:r>
+        <w:t>NaN;diff</w:t>
+      </w:r>
+      <w:proofErr w:type="spellEnd"/>
+      <w:r>
+        <w:t>(x)]</w:t>
+      </w:r>
+    </w:p>
+    <w:p>
+      <w:r>
+        <w:t xml:space="preserve">NB: the separator needs to be a semi-colon to ensure the correct vector concatenation. Putting the </w:t>
+      </w:r>
+      <w:proofErr w:type="spellStart"/>
+      <w:r>
+        <w:t>NaN</w:t>
+      </w:r>
+      <w:proofErr w:type="spellEnd"/>
+      <w:r>
+        <w:t xml:space="preserve"> before the equation means that the difference over the first interval is assigned to a record at the end of the interval. If the </w:t>
+      </w:r>
+      <w:proofErr w:type="spellStart"/>
+      <w:r>
+        <w:t>NaN</w:t>
+      </w:r>
+      <w:proofErr w:type="spellEnd"/>
+      <w:r>
+        <w:t xml:space="preserve"> is put after the function, then the assignment would be to the records at the start of each interval. </w:t>
       </w:r>
     </w:p>
     <w:p>
@@ -622,7 +888,27 @@
           <w:sz w:val="20"/>
           <w:szCs w:val="20"/>
         </w:rPr>
-        <w:t>z.*repmat(1, length(t), length(x), length(y))</w:t>
+        <w:t>z.*</w:t>
+      </w:r>
+      <w:proofErr w:type="spellStart"/>
+      <w:r>
+        <w:rPr>
+          <w:rFonts w:ascii="Courier New" w:hAnsi="Courier New" w:cs="Courier New"/>
+          <w:color w:val="000000"/>
+          <w:sz w:val="20"/>
+          <w:szCs w:val="20"/>
+        </w:rPr>
+        <w:t>repmat</w:t>
+      </w:r>
+      <w:proofErr w:type="spellEnd"/>
+      <w:r>
+        <w:rPr>
+          <w:rFonts w:ascii="Courier New" w:hAnsi="Courier New" w:cs="Courier New"/>
+          <w:color w:val="000000"/>
+          <w:sz w:val="20"/>
+          <w:szCs w:val="20"/>
+        </w:rPr>
+        <w:t>(1, length(t), length(x), length(y))</w:t>
       </w:r>
       <w:r>
         <w:rPr>
@@ -892,9 +1178,11 @@
       <w:r>
         <w:t xml:space="preserve"> or a </w:t>
       </w:r>
+      <w:proofErr w:type="spellStart"/>
       <w:r>
         <w:t>dstable</w:t>
       </w:r>
+      <w:proofErr w:type="spellEnd"/>
       <w:r>
         <w:t xml:space="preserve"> (see Section </w:t>
       </w:r>
@@ -954,7 +1242,15 @@
         <w:t xml:space="preserve"> </w:t>
       </w:r>
       <w:r>
-        <w:t>If there is a need to handle additional dimensions then use the option to return a dstable.</w:t>
+        <w:t xml:space="preserve">If there is a need to handle additional dimensions then use the option to return a </w:t>
+      </w:r>
+      <w:proofErr w:type="spellStart"/>
+      <w:r>
+        <w:t>dstable</w:t>
+      </w:r>
+      <w:proofErr w:type="spellEnd"/>
+      <w:r>
+        <w:t>.</w:t>
       </w:r>
     </w:p>
     <w:p>
@@ -985,7 +1281,23 @@
     </w:p>
     <w:p>
       <w:r>
-        <w:t xml:space="preserve">An alternative when calling external functions is to pass the selected variables as dstables, thereby also passing all the associated metadata and RowNames for each dataset selected. For this option up to 3 variables can be selected </w:t>
+        <w:t xml:space="preserve">An alternative when calling external functions is to pass the selected variables as </w:t>
+      </w:r>
+      <w:proofErr w:type="spellStart"/>
+      <w:r>
+        <w:t>dstables</w:t>
+      </w:r>
+      <w:proofErr w:type="spellEnd"/>
+      <w:r>
+        <w:t xml:space="preserve">, thereby also passing all the associated metadata and </w:t>
+      </w:r>
+      <w:proofErr w:type="spellStart"/>
+      <w:r>
+        <w:t>RowNames</w:t>
+      </w:r>
+      <w:proofErr w:type="spellEnd"/>
+      <w:r>
+        <w:t xml:space="preserve"> for each dataset selected. For this option up to 3 variables can be selected </w:t>
       </w:r>
       <w:bookmarkStart w:id="13" w:name="_Hlk129445673"/>
       <w:r>
@@ -1007,6 +1319,7 @@
       <w:r>
         <w:t xml:space="preserve">but they are defined in the call using </w:t>
       </w:r>
+      <w:proofErr w:type="spellStart"/>
       <w:r>
         <w:rPr>
           <w:i/>
@@ -1014,6 +1327,7 @@
         </w:rPr>
         <w:t>dst</w:t>
       </w:r>
+      <w:proofErr w:type="spellEnd"/>
       <w:r>
         <w:t>, for example:</w:t>
       </w:r>
@@ -1033,15 +1347,61 @@
           <w:sz w:val="20"/>
           <w:szCs w:val="20"/>
         </w:rPr>
-        <w:t xml:space="preserve">[time,varout] = </w:t>
-      </w:r>
-      <w:r>
-        <w:rPr>
-          <w:rFonts w:ascii="Consolas" w:eastAsia="Times New Roman" w:hAnsi="Consolas" w:cs="Times New Roman"/>
-          <w:sz w:val="20"/>
-          <w:szCs w:val="20"/>
-        </w:rPr>
-        <w:t>myfunction(dst,</w:t>
+        <w:t>[</w:t>
+      </w:r>
+      <w:proofErr w:type="spellStart"/>
+      <w:r>
+        <w:rPr>
+          <w:rFonts w:ascii="Consolas" w:eastAsia="Times New Roman" w:hAnsi="Consolas" w:cs="Times New Roman"/>
+          <w:sz w:val="20"/>
+          <w:szCs w:val="20"/>
+        </w:rPr>
+        <w:t>time,varout</w:t>
+      </w:r>
+      <w:proofErr w:type="spellEnd"/>
+      <w:r>
+        <w:rPr>
+          <w:rFonts w:ascii="Consolas" w:eastAsia="Times New Roman" w:hAnsi="Consolas" w:cs="Times New Roman"/>
+          <w:sz w:val="20"/>
+          <w:szCs w:val="20"/>
+        </w:rPr>
+        <w:t xml:space="preserve">] = </w:t>
+      </w:r>
+      <w:proofErr w:type="spellStart"/>
+      <w:r>
+        <w:rPr>
+          <w:rFonts w:ascii="Consolas" w:eastAsia="Times New Roman" w:hAnsi="Consolas" w:cs="Times New Roman"/>
+          <w:sz w:val="20"/>
+          <w:szCs w:val="20"/>
+        </w:rPr>
+        <w:t>myfunction</w:t>
+      </w:r>
+      <w:proofErr w:type="spellEnd"/>
+      <w:r>
+        <w:rPr>
+          <w:rFonts w:ascii="Consolas" w:eastAsia="Times New Roman" w:hAnsi="Consolas" w:cs="Times New Roman"/>
+          <w:sz w:val="20"/>
+          <w:szCs w:val="20"/>
+        </w:rPr>
+        <w:t>(</w:t>
+      </w:r>
+      <w:proofErr w:type="spellStart"/>
+      <w:r>
+        <w:rPr>
+          <w:rFonts w:ascii="Consolas" w:eastAsia="Times New Roman" w:hAnsi="Consolas" w:cs="Times New Roman"/>
+          <w:sz w:val="20"/>
+          <w:szCs w:val="20"/>
+        </w:rPr>
+        <w:t>dst</w:t>
+      </w:r>
+      <w:proofErr w:type="spellEnd"/>
+      <w:r>
+        <w:rPr>
+          <w:rFonts w:ascii="Consolas" w:eastAsia="Times New Roman" w:hAnsi="Consolas" w:cs="Times New Roman"/>
+          <w:sz w:val="20"/>
+          <w:szCs w:val="20"/>
+        </w:rPr>
+        <w:t>,</w:t>
       </w:r>
       <w:r>
         <w:rPr>
@@ -1058,7 +1418,27 @@
           <w:sz w:val="20"/>
           <w:szCs w:val="20"/>
         </w:rPr>
-        <w:t>'usertext'</w:t>
+        <w:t>'</w:t>
+      </w:r>
+      <w:proofErr w:type="spellStart"/>
+      <w:r>
+        <w:rPr>
+          <w:rFonts w:ascii="Consolas" w:eastAsia="Times New Roman" w:hAnsi="Consolas" w:cs="Times New Roman"/>
+          <w:color w:val="A709F5"/>
+          <w:sz w:val="20"/>
+          <w:szCs w:val="20"/>
+        </w:rPr>
+        <w:t>usertext</w:t>
+      </w:r>
+      <w:proofErr w:type="spellEnd"/>
+      <w:r>
+        <w:rPr>
+          <w:rFonts w:ascii="Consolas" w:eastAsia="Times New Roman" w:hAnsi="Consolas" w:cs="Times New Roman"/>
+          <w:color w:val="A709F5"/>
+          <w:sz w:val="20"/>
+          <w:szCs w:val="20"/>
+        </w:rPr>
+        <w:t>'</w:t>
       </w:r>
       <w:r>
         <w:rPr>
@@ -1076,13 +1456,23 @@
         </w:rPr>
         <w:t xml:space="preserve"> </w:t>
       </w:r>
-      <w:r>
-        <w:rPr>
-          <w:rFonts w:ascii="Consolas" w:eastAsia="Times New Roman" w:hAnsi="Consolas" w:cs="Times New Roman"/>
-          <w:sz w:val="20"/>
-          <w:szCs w:val="20"/>
-        </w:rPr>
-        <w:t>mobj)</w:t>
+      <w:proofErr w:type="spellStart"/>
+      <w:r>
+        <w:rPr>
+          <w:rFonts w:ascii="Consolas" w:eastAsia="Times New Roman" w:hAnsi="Consolas" w:cs="Times New Roman"/>
+          <w:sz w:val="20"/>
+          <w:szCs w:val="20"/>
+        </w:rPr>
+        <w:t>mobj</w:t>
+      </w:r>
+      <w:proofErr w:type="spellEnd"/>
+      <w:r>
+        <w:rPr>
+          <w:rFonts w:ascii="Consolas" w:eastAsia="Times New Roman" w:hAnsi="Consolas" w:cs="Times New Roman"/>
+          <w:sz w:val="20"/>
+          <w:szCs w:val="20"/>
+        </w:rPr>
+        <w:t>)</w:t>
       </w:r>
       <w:r>
         <w:rPr>
@@ -1112,21 +1502,59 @@
           <w:szCs w:val="20"/>
         </w:rPr>
       </w:pPr>
-      <w:r>
-        <w:rPr>
-          <w:rFonts w:ascii="Consolas" w:eastAsia="Times New Roman" w:hAnsi="Consolas" w:cs="Times New Roman"/>
-          <w:sz w:val="20"/>
-          <w:szCs w:val="20"/>
-        </w:rPr>
-        <w:t xml:space="preserve">dst = </w:t>
-      </w:r>
-      <w:r>
-        <w:rPr>
-          <w:rFonts w:ascii="Consolas" w:eastAsia="Times New Roman" w:hAnsi="Consolas" w:cs="Times New Roman"/>
-          <w:sz w:val="20"/>
-          <w:szCs w:val="20"/>
-        </w:rPr>
-        <w:t>myfunction(dst,</w:t>
+      <w:proofErr w:type="spellStart"/>
+      <w:r>
+        <w:rPr>
+          <w:rFonts w:ascii="Consolas" w:eastAsia="Times New Roman" w:hAnsi="Consolas" w:cs="Times New Roman"/>
+          <w:sz w:val="20"/>
+          <w:szCs w:val="20"/>
+        </w:rPr>
+        <w:t>dst</w:t>
+      </w:r>
+      <w:proofErr w:type="spellEnd"/>
+      <w:r>
+        <w:rPr>
+          <w:rFonts w:ascii="Consolas" w:eastAsia="Times New Roman" w:hAnsi="Consolas" w:cs="Times New Roman"/>
+          <w:sz w:val="20"/>
+          <w:szCs w:val="20"/>
+        </w:rPr>
+        <w:t xml:space="preserve"> = </w:t>
+      </w:r>
+      <w:proofErr w:type="spellStart"/>
+      <w:r>
+        <w:rPr>
+          <w:rFonts w:ascii="Consolas" w:eastAsia="Times New Roman" w:hAnsi="Consolas" w:cs="Times New Roman"/>
+          <w:sz w:val="20"/>
+          <w:szCs w:val="20"/>
+        </w:rPr>
+        <w:t>myfunction</w:t>
+      </w:r>
+      <w:proofErr w:type="spellEnd"/>
+      <w:r>
+        <w:rPr>
+          <w:rFonts w:ascii="Consolas" w:eastAsia="Times New Roman" w:hAnsi="Consolas" w:cs="Times New Roman"/>
+          <w:sz w:val="20"/>
+          <w:szCs w:val="20"/>
+        </w:rPr>
+        <w:t>(</w:t>
+      </w:r>
+      <w:proofErr w:type="spellStart"/>
+      <w:r>
+        <w:rPr>
+          <w:rFonts w:ascii="Consolas" w:eastAsia="Times New Roman" w:hAnsi="Consolas" w:cs="Times New Roman"/>
+          <w:sz w:val="20"/>
+          <w:szCs w:val="20"/>
+        </w:rPr>
+        <w:t>dst</w:t>
+      </w:r>
+      <w:proofErr w:type="spellEnd"/>
+      <w:r>
+        <w:rPr>
+          <w:rFonts w:ascii="Consolas" w:eastAsia="Times New Roman" w:hAnsi="Consolas" w:cs="Times New Roman"/>
+          <w:sz w:val="20"/>
+          <w:szCs w:val="20"/>
+        </w:rPr>
+        <w:t>,</w:t>
       </w:r>
       <w:r>
         <w:rPr>
@@ -1143,8 +1571,9 @@
           <w:sz w:val="20"/>
           <w:szCs w:val="20"/>
         </w:rPr>
-        <w:t>'usertext</w:t>
-      </w:r>
+        <w:t>'</w:t>
+      </w:r>
+      <w:proofErr w:type="spellStart"/>
       <w:r>
         <w:rPr>
           <w:rFonts w:ascii="Consolas" w:eastAsia="Times New Roman" w:hAnsi="Consolas" w:cs="Times New Roman"/>
@@ -1152,6 +1581,16 @@
           <w:sz w:val="20"/>
           <w:szCs w:val="20"/>
         </w:rPr>
+        <w:t>usertext</w:t>
+      </w:r>
+      <w:proofErr w:type="spellEnd"/>
+      <w:r>
+        <w:rPr>
+          <w:rFonts w:ascii="Consolas" w:eastAsia="Times New Roman" w:hAnsi="Consolas" w:cs="Times New Roman"/>
+          <w:color w:val="A709F5"/>
+          <w:sz w:val="20"/>
+          <w:szCs w:val="20"/>
+        </w:rPr>
         <w:t>’</w:t>
       </w:r>
       <w:r>
@@ -1170,13 +1609,23 @@
         </w:rPr>
         <w:t xml:space="preserve"> </w:t>
       </w:r>
-      <w:r>
-        <w:rPr>
-          <w:rFonts w:ascii="Consolas" w:eastAsia="Times New Roman" w:hAnsi="Consolas" w:cs="Times New Roman"/>
-          <w:sz w:val="20"/>
-          <w:szCs w:val="20"/>
-        </w:rPr>
-        <w:t>mobj)</w:t>
+      <w:proofErr w:type="spellStart"/>
+      <w:r>
+        <w:rPr>
+          <w:rFonts w:ascii="Consolas" w:eastAsia="Times New Roman" w:hAnsi="Consolas" w:cs="Times New Roman"/>
+          <w:sz w:val="20"/>
+          <w:szCs w:val="20"/>
+        </w:rPr>
+        <w:t>mobj</w:t>
+      </w:r>
+      <w:proofErr w:type="spellEnd"/>
+      <w:r>
+        <w:rPr>
+          <w:rFonts w:ascii="Consolas" w:eastAsia="Times New Roman" w:hAnsi="Consolas" w:cs="Times New Roman"/>
+          <w:sz w:val="20"/>
+          <w:szCs w:val="20"/>
+        </w:rPr>
+        <w:t>)</w:t>
       </w:r>
       <w:r>
         <w:rPr>
@@ -1192,6 +1641,7 @@
       <w:r>
         <w:t>where ‘</w:t>
       </w:r>
+      <w:proofErr w:type="spellStart"/>
       <w:r>
         <w:rPr>
           <w:i/>
@@ -1213,9 +1663,11 @@
         </w:rPr>
         <w:t>text</w:t>
       </w:r>
+      <w:proofErr w:type="spellEnd"/>
       <w:r>
         <w:t xml:space="preserve">’ and </w:t>
       </w:r>
+      <w:proofErr w:type="spellStart"/>
       <w:r>
         <w:rPr>
           <w:i/>
@@ -1223,6 +1675,7 @@
         </w:rPr>
         <w:t>mobj</w:t>
       </w:r>
+      <w:proofErr w:type="spellEnd"/>
       <w:r>
         <w:t xml:space="preserve"> are </w:t>
       </w:r>
@@ -1235,13 +1688,37 @@
     </w:p>
     <w:p>
       <w:r>
-        <w:t>This passes the selected variables as a struct array of dstables to the function. Using this syntax</w:t>
+        <w:t xml:space="preserve">This passes the selected variables as a struct array of </w:t>
+      </w:r>
+      <w:proofErr w:type="spellStart"/>
+      <w:r>
+        <w:t>dstables</w:t>
+      </w:r>
+      <w:proofErr w:type="spellEnd"/>
+      <w:r>
+        <w:t xml:space="preserve"> to the function. Using this syntax</w:t>
       </w:r>
       <w:r>
         <w:t>,</w:t>
       </w:r>
       <w:r>
-        <w:t xml:space="preserve"> the function can return a dstable or struct of dstables, or </w:t>
+        <w:t xml:space="preserve"> the function can return a </w:t>
+      </w:r>
+      <w:proofErr w:type="spellStart"/>
+      <w:r>
+        <w:t>dstable</w:t>
+      </w:r>
+      <w:proofErr w:type="spellEnd"/>
+      <w:r>
+        <w:t xml:space="preserve"> or struct of </w:t>
+      </w:r>
+      <w:proofErr w:type="spellStart"/>
+      <w:r>
+        <w:t>dstables</w:t>
+      </w:r>
+      <w:proofErr w:type="spellEnd"/>
+      <w:r>
+        <w:t xml:space="preserve">, or </w:t>
       </w:r>
       <w:r>
         <w:t xml:space="preserve">as variables, </w:t>
@@ -1257,9 +1734,14 @@
       </w:pPr>
       <w:bookmarkStart w:id="14" w:name="_Ref153636767"/>
       <w:r>
-        <w:t>Input and output format for external functions</w:t>
+        <w:t xml:space="preserve">Input and output format for external </w:t>
+      </w:r>
+      <w:proofErr w:type="gramStart"/>
+      <w:r>
+        <w:t>functions</w:t>
       </w:r>
       <w:bookmarkEnd w:id="14"/>
+      <w:proofErr w:type="gramEnd"/>
     </w:p>
     <w:p>
       <w:r>
@@ -1283,7 +1765,15 @@
     </w:p>
     <w:p>
       <w:r>
-        <w:t>When using a function that generates a table, plots a figure, or some other stand alone operation, where the function does not return data to the main UI, the function should have a single output variable. The output variable can be assigned a text string</w:t>
+        <w:t xml:space="preserve">When using a function that generates a table, plots a figure, or some other </w:t>
+      </w:r>
+      <w:proofErr w:type="spellStart"/>
+      <w:r>
+        <w:t>stand alone</w:t>
+      </w:r>
+      <w:proofErr w:type="spellEnd"/>
+      <w:r>
+        <w:t xml:space="preserve"> operation, where the function does not return data to the main UI, the function should have a single output variable. The output variable can be assigned a text string</w:t>
       </w:r>
       <w:r>
         <w:t>,</w:t>
@@ -1335,7 +1825,43 @@
           <w:sz w:val="20"/>
           <w:szCs w:val="20"/>
         </w:rPr>
-        <w:t>res = phaseplot(x,y,t,labels)</w:t>
+        <w:t xml:space="preserve">res = </w:t>
+      </w:r>
+      <w:proofErr w:type="spellStart"/>
+      <w:r>
+        <w:rPr>
+          <w:rFonts w:ascii="Consolas" w:eastAsia="Times New Roman" w:hAnsi="Consolas" w:cs="Times New Roman"/>
+          <w:sz w:val="20"/>
+          <w:szCs w:val="20"/>
+        </w:rPr>
+        <w:t>phaseplot</w:t>
+      </w:r>
+      <w:proofErr w:type="spellEnd"/>
+      <w:r>
+        <w:rPr>
+          <w:rFonts w:ascii="Consolas" w:eastAsia="Times New Roman" w:hAnsi="Consolas" w:cs="Times New Roman"/>
+          <w:sz w:val="20"/>
+          <w:szCs w:val="20"/>
+        </w:rPr>
+        <w:t>(</w:t>
+      </w:r>
+      <w:proofErr w:type="spellStart"/>
+      <w:r>
+        <w:rPr>
+          <w:rFonts w:ascii="Consolas" w:eastAsia="Times New Roman" w:hAnsi="Consolas" w:cs="Times New Roman"/>
+          <w:sz w:val="20"/>
+          <w:szCs w:val="20"/>
+        </w:rPr>
+        <w:t>x,y,t,labels</w:t>
+      </w:r>
+      <w:proofErr w:type="spellEnd"/>
+      <w:r>
+        <w:rPr>
+          <w:rFonts w:ascii="Consolas" w:eastAsia="Times New Roman" w:hAnsi="Consolas" w:cs="Times New Roman"/>
+          <w:sz w:val="20"/>
+          <w:szCs w:val="20"/>
+        </w:rPr>
+        <w:t>)</w:t>
       </w:r>
     </w:p>
     <w:p>
@@ -1527,7 +2053,61 @@
           <w:sz w:val="20"/>
           <w:szCs w:val="20"/>
         </w:rPr>
-        <w:t>[qtime,qdrift] = littoraldriftstats(qs,tdt,varargin)</w:t>
+        <w:t>[</w:t>
+      </w:r>
+      <w:proofErr w:type="spellStart"/>
+      <w:r>
+        <w:rPr>
+          <w:rFonts w:ascii="Consolas" w:eastAsia="Times New Roman" w:hAnsi="Consolas" w:cs="Times New Roman"/>
+          <w:sz w:val="20"/>
+          <w:szCs w:val="20"/>
+        </w:rPr>
+        <w:t>qtime,qdrift</w:t>
+      </w:r>
+      <w:proofErr w:type="spellEnd"/>
+      <w:r>
+        <w:rPr>
+          <w:rFonts w:ascii="Consolas" w:eastAsia="Times New Roman" w:hAnsi="Consolas" w:cs="Times New Roman"/>
+          <w:sz w:val="20"/>
+          <w:szCs w:val="20"/>
+        </w:rPr>
+        <w:t xml:space="preserve">] = </w:t>
+      </w:r>
+      <w:proofErr w:type="spellStart"/>
+      <w:r>
+        <w:rPr>
+          <w:rFonts w:ascii="Consolas" w:eastAsia="Times New Roman" w:hAnsi="Consolas" w:cs="Times New Roman"/>
+          <w:sz w:val="20"/>
+          <w:szCs w:val="20"/>
+        </w:rPr>
+        <w:t>littoraldriftstats</w:t>
+      </w:r>
+      <w:proofErr w:type="spellEnd"/>
+      <w:r>
+        <w:rPr>
+          <w:rFonts w:ascii="Consolas" w:eastAsia="Times New Roman" w:hAnsi="Consolas" w:cs="Times New Roman"/>
+          <w:sz w:val="20"/>
+          <w:szCs w:val="20"/>
+        </w:rPr>
+        <w:t>(</w:t>
+      </w:r>
+      <w:proofErr w:type="spellStart"/>
+      <w:r>
+        <w:rPr>
+          <w:rFonts w:ascii="Consolas" w:eastAsia="Times New Roman" w:hAnsi="Consolas" w:cs="Times New Roman"/>
+          <w:sz w:val="20"/>
+          <w:szCs w:val="20"/>
+        </w:rPr>
+        <w:t>qs,tdt,varargin</w:t>
+      </w:r>
+      <w:proofErr w:type="spellEnd"/>
+      <w:r>
+        <w:rPr>
+          <w:rFonts w:ascii="Consolas" w:eastAsia="Times New Roman" w:hAnsi="Consolas" w:cs="Times New Roman"/>
+          <w:sz w:val="20"/>
+          <w:szCs w:val="20"/>
+        </w:rPr>
+        <w:t>)</w:t>
       </w:r>
     </w:p>
     <w:p>
@@ -1581,6 +2161,7 @@
           <w:szCs w:val="20"/>
         </w:rPr>
       </w:pPr>
+      <w:proofErr w:type="spellStart"/>
       <w:r>
         <w:rPr>
           <w:rFonts w:ascii="Consolas" w:eastAsia="Times New Roman" w:hAnsi="Consolas" w:cs="Times New Roman"/>
@@ -1597,6 +2178,7 @@
         </w:rPr>
         <w:t>time</w:t>
       </w:r>
+      <w:proofErr w:type="spellEnd"/>
       <w:r>
         <w:rPr>
           <w:rFonts w:ascii="Consolas" w:eastAsia="Times New Roman" w:hAnsi="Consolas" w:cs="Times New Roman"/>
@@ -1624,13 +2206,23 @@
           <w:szCs w:val="20"/>
         </w:rPr>
       </w:pPr>
-      <w:r>
-        <w:rPr>
-          <w:rFonts w:ascii="Consolas" w:eastAsia="Times New Roman" w:hAnsi="Consolas" w:cs="Times New Roman"/>
-          <w:sz w:val="20"/>
-          <w:szCs w:val="20"/>
-        </w:rPr>
-        <w:t xml:space="preserve">qdrift = </w:t>
+      <w:proofErr w:type="spellStart"/>
+      <w:r>
+        <w:rPr>
+          <w:rFonts w:ascii="Consolas" w:eastAsia="Times New Roman" w:hAnsi="Consolas" w:cs="Times New Roman"/>
+          <w:sz w:val="20"/>
+          <w:szCs w:val="20"/>
+        </w:rPr>
+        <w:t>qdrift</w:t>
+      </w:r>
+      <w:proofErr w:type="spellEnd"/>
+      <w:r>
+        <w:rPr>
+          <w:rFonts w:ascii="Consolas" w:eastAsia="Times New Roman" w:hAnsi="Consolas" w:cs="Times New Roman"/>
+          <w:sz w:val="20"/>
+          <w:szCs w:val="20"/>
+        </w:rPr>
+        <w:t xml:space="preserve"> = </w:t>
       </w:r>
       <w:r>
         <w:rPr>
@@ -1672,6 +2264,7 @@
           <w:szCs w:val="20"/>
         </w:rPr>
       </w:pPr>
+      <w:proofErr w:type="spellStart"/>
       <w:r>
         <w:rPr>
           <w:rFonts w:ascii="Consolas" w:eastAsia="Times New Roman" w:hAnsi="Consolas" w:cs="Times New Roman"/>
@@ -1688,6 +2281,7 @@
         </w:rPr>
         <w:t>time</w:t>
       </w:r>
+      <w:proofErr w:type="spellEnd"/>
       <w:r>
         <w:rPr>
           <w:rFonts w:ascii="Consolas" w:eastAsia="Times New Roman" w:hAnsi="Consolas" w:cs="Times New Roman"/>
@@ -1771,13 +2365,41 @@
           <w:szCs w:val="20"/>
         </w:rPr>
       </w:pPr>
-      <w:r>
-        <w:rPr>
-          <w:rFonts w:ascii="Consolas" w:eastAsia="Times New Roman" w:hAnsi="Consolas" w:cs="Times New Roman"/>
-          <w:sz w:val="20"/>
-          <w:szCs w:val="20"/>
-        </w:rPr>
-        <w:t>qtime = sprintf(</w:t>
+      <w:proofErr w:type="spellStart"/>
+      <w:r>
+        <w:rPr>
+          <w:rFonts w:ascii="Consolas" w:eastAsia="Times New Roman" w:hAnsi="Consolas" w:cs="Times New Roman"/>
+          <w:sz w:val="20"/>
+          <w:szCs w:val="20"/>
+        </w:rPr>
+        <w:t>qtime</w:t>
+      </w:r>
+      <w:proofErr w:type="spellEnd"/>
+      <w:r>
+        <w:rPr>
+          <w:rFonts w:ascii="Consolas" w:eastAsia="Times New Roman" w:hAnsi="Consolas" w:cs="Times New Roman"/>
+          <w:sz w:val="20"/>
+          <w:szCs w:val="20"/>
+        </w:rPr>
+        <w:t xml:space="preserve"> = </w:t>
+      </w:r>
+      <w:proofErr w:type="spellStart"/>
+      <w:r>
+        <w:rPr>
+          <w:rFonts w:ascii="Consolas" w:eastAsia="Times New Roman" w:hAnsi="Consolas" w:cs="Times New Roman"/>
+          <w:sz w:val="20"/>
+          <w:szCs w:val="20"/>
+        </w:rPr>
+        <w:t>sprintf</w:t>
+      </w:r>
+      <w:proofErr w:type="spellEnd"/>
+      <w:r>
+        <w:rPr>
+          <w:rFonts w:ascii="Consolas" w:eastAsia="Times New Roman" w:hAnsi="Consolas" w:cs="Times New Roman"/>
+          <w:sz w:val="20"/>
+          <w:szCs w:val="20"/>
+        </w:rPr>
+        <w:t>(</w:t>
       </w:r>
       <w:r>
         <w:rPr>
@@ -1995,7 +2617,25 @@
           <w:sz w:val="20"/>
           <w:szCs w:val="20"/>
         </w:rPr>
-        <w:t>y = moving(x,m,fun)</w:t>
+        <w:t>y = moving(</w:t>
+      </w:r>
+      <w:proofErr w:type="spellStart"/>
+      <w:r>
+        <w:rPr>
+          <w:rFonts w:ascii="Consolas" w:eastAsia="Times New Roman" w:hAnsi="Consolas" w:cs="Times New Roman"/>
+          <w:sz w:val="20"/>
+          <w:szCs w:val="20"/>
+        </w:rPr>
+        <w:t>x,m,fun</w:t>
+      </w:r>
+      <w:proofErr w:type="spellEnd"/>
+      <w:r>
+        <w:rPr>
+          <w:rFonts w:ascii="Consolas" w:eastAsia="Times New Roman" w:hAnsi="Consolas" w:cs="Times New Roman"/>
+          <w:sz w:val="20"/>
+          <w:szCs w:val="20"/>
+        </w:rPr>
+        <w:t>)</w:t>
       </w:r>
     </w:p>
     <w:p>
@@ -2017,6 +2657,7 @@
         </w:rPr>
         <w:t>%</w:t>
       </w:r>
+      <w:proofErr w:type="gramStart"/>
       <w:r>
         <w:rPr>
           <w:rFonts w:ascii="Consolas" w:eastAsia="Times New Roman" w:hAnsi="Consolas" w:cs="Times New Roman"/>
@@ -2024,7 +2665,17 @@
           <w:sz w:val="20"/>
           <w:szCs w:val="20"/>
         </w:rPr>
-        <w:t>a single variable is returned with no rows</w:t>
+        <w:t>a</w:t>
+      </w:r>
+      <w:proofErr w:type="gramEnd"/>
+      <w:r>
+        <w:rPr>
+          <w:rFonts w:ascii="Consolas" w:eastAsia="Times New Roman" w:hAnsi="Consolas" w:cs="Times New Roman"/>
+          <w:color w:val="008013"/>
+          <w:sz w:val="20"/>
+          <w:szCs w:val="20"/>
+        </w:rPr>
+        <w:t xml:space="preserve"> single variable is returned with no rows</w:t>
       </w:r>
       <w:r>
         <w:rPr>
@@ -2118,7 +2769,25 @@
           <w:sz w:val="20"/>
           <w:szCs w:val="20"/>
         </w:rPr>
-        <w:t>[x,y,z]</w:t>
+        <w:t>[</w:t>
+      </w:r>
+      <w:proofErr w:type="spellStart"/>
+      <w:r>
+        <w:rPr>
+          <w:rFonts w:ascii="Consolas" w:eastAsia="Times New Roman" w:hAnsi="Consolas" w:cs="Times New Roman"/>
+          <w:sz w:val="20"/>
+          <w:szCs w:val="20"/>
+        </w:rPr>
+        <w:t>x,y,z</w:t>
+      </w:r>
+      <w:proofErr w:type="spellEnd"/>
+      <w:r>
+        <w:rPr>
+          <w:rFonts w:ascii="Consolas" w:eastAsia="Times New Roman" w:hAnsi="Consolas" w:cs="Times New Roman"/>
+          <w:sz w:val="20"/>
+          <w:szCs w:val="20"/>
+        </w:rPr>
+        <w:t>]</w:t>
       </w:r>
       <w:r>
         <w:rPr>
@@ -2128,6 +2797,7 @@
         </w:rPr>
         <w:t xml:space="preserve"> = </w:t>
       </w:r>
+      <w:proofErr w:type="spellStart"/>
       <w:r>
         <w:rPr>
           <w:rFonts w:ascii="Consolas" w:eastAsia="Times New Roman" w:hAnsi="Consolas" w:cs="Times New Roman"/>
@@ -2136,13 +2806,32 @@
         </w:rPr>
         <w:t>afunction</w:t>
       </w:r>
-      <w:r>
-        <w:rPr>
-          <w:rFonts w:ascii="Consolas" w:eastAsia="Times New Roman" w:hAnsi="Consolas" w:cs="Times New Roman"/>
-          <w:sz w:val="20"/>
-          <w:szCs w:val="20"/>
-        </w:rPr>
-        <w:t>(x,m,fun)</w:t>
+      <w:proofErr w:type="spellEnd"/>
+      <w:r>
+        <w:rPr>
+          <w:rFonts w:ascii="Consolas" w:eastAsia="Times New Roman" w:hAnsi="Consolas" w:cs="Times New Roman"/>
+          <w:sz w:val="20"/>
+          <w:szCs w:val="20"/>
+        </w:rPr>
+        <w:t>(</w:t>
+      </w:r>
+      <w:proofErr w:type="spellStart"/>
+      <w:r>
+        <w:rPr>
+          <w:rFonts w:ascii="Consolas" w:eastAsia="Times New Roman" w:hAnsi="Consolas" w:cs="Times New Roman"/>
+          <w:sz w:val="20"/>
+          <w:szCs w:val="20"/>
+        </w:rPr>
+        <w:t>x,m,fun</w:t>
+      </w:r>
+      <w:proofErr w:type="spellEnd"/>
+      <w:r>
+        <w:rPr>
+          <w:rFonts w:ascii="Consolas" w:eastAsia="Times New Roman" w:hAnsi="Consolas" w:cs="Times New Roman"/>
+          <w:sz w:val="20"/>
+          <w:szCs w:val="20"/>
+        </w:rPr>
+        <w:t>)</w:t>
       </w:r>
     </w:p>
     <w:p>
@@ -2291,6 +2980,7 @@
         <w:t>[</w:t>
       </w:r>
       <w:bookmarkStart w:id="16" w:name="_Hlk153637464"/>
+      <w:proofErr w:type="spellStart"/>
       <w:r>
         <w:rPr>
           <w:rFonts w:ascii="Consolas" w:eastAsia="Times New Roman" w:hAnsi="Consolas" w:cs="Times New Roman"/>
@@ -2300,13 +2990,50 @@
         <w:t>trange,range,hwl,lwl</w:t>
       </w:r>
       <w:bookmarkEnd w:id="16"/>
-      <w:r>
-        <w:rPr>
-          <w:rFonts w:ascii="Consolas" w:eastAsia="Times New Roman" w:hAnsi="Consolas" w:cs="Times New Roman"/>
-          <w:sz w:val="20"/>
-          <w:szCs w:val="20"/>
-        </w:rPr>
-        <w:t>] = tidalrange(wl,t,issave,isplot)</w:t>
+      <w:proofErr w:type="spellEnd"/>
+      <w:r>
+        <w:rPr>
+          <w:rFonts w:ascii="Consolas" w:eastAsia="Times New Roman" w:hAnsi="Consolas" w:cs="Times New Roman"/>
+          <w:sz w:val="20"/>
+          <w:szCs w:val="20"/>
+        </w:rPr>
+        <w:t xml:space="preserve">] = </w:t>
+      </w:r>
+      <w:proofErr w:type="spellStart"/>
+      <w:r>
+        <w:rPr>
+          <w:rFonts w:ascii="Consolas" w:eastAsia="Times New Roman" w:hAnsi="Consolas" w:cs="Times New Roman"/>
+          <w:sz w:val="20"/>
+          <w:szCs w:val="20"/>
+        </w:rPr>
+        <w:t>tidalrange</w:t>
+      </w:r>
+      <w:proofErr w:type="spellEnd"/>
+      <w:r>
+        <w:rPr>
+          <w:rFonts w:ascii="Consolas" w:eastAsia="Times New Roman" w:hAnsi="Consolas" w:cs="Times New Roman"/>
+          <w:sz w:val="20"/>
+          <w:szCs w:val="20"/>
+        </w:rPr>
+        <w:t>(</w:t>
+      </w:r>
+      <w:proofErr w:type="spellStart"/>
+      <w:r>
+        <w:rPr>
+          <w:rFonts w:ascii="Consolas" w:eastAsia="Times New Roman" w:hAnsi="Consolas" w:cs="Times New Roman"/>
+          <w:sz w:val="20"/>
+          <w:szCs w:val="20"/>
+        </w:rPr>
+        <w:t>wl,t,issave,isplot</w:t>
+      </w:r>
+      <w:proofErr w:type="spellEnd"/>
+      <w:r>
+        <w:rPr>
+          <w:rFonts w:ascii="Consolas" w:eastAsia="Times New Roman" w:hAnsi="Consolas" w:cs="Times New Roman"/>
+          <w:sz w:val="20"/>
+          <w:szCs w:val="20"/>
+        </w:rPr>
+        <w:t>)</w:t>
       </w:r>
     </w:p>
     <w:p>
@@ -2351,6 +3078,7 @@
       <w:r>
         <w:tab/>
       </w:r>
+      <w:proofErr w:type="spellStart"/>
       <w:r>
         <w:rPr>
           <w:rFonts w:ascii="Consolas" w:eastAsia="Times New Roman" w:hAnsi="Consolas" w:cs="Times New Roman"/>
@@ -2359,14 +3087,25 @@
         </w:rPr>
         <w:t>trange,range,hwl,lwl</w:t>
       </w:r>
-      <w:r>
-        <w:rPr>
-          <w:rFonts w:ascii="Consolas" w:eastAsia="Times New Roman" w:hAnsi="Consolas" w:cs="Times New Roman"/>
-          <w:sz w:val="20"/>
-          <w:szCs w:val="20"/>
-        </w:rPr>
-        <w:t xml:space="preserve"> are vectors or arrays</w:t>
-      </w:r>
+      <w:proofErr w:type="spellEnd"/>
+      <w:r>
+        <w:rPr>
+          <w:rFonts w:ascii="Consolas" w:eastAsia="Times New Roman" w:hAnsi="Consolas" w:cs="Times New Roman"/>
+          <w:sz w:val="20"/>
+          <w:szCs w:val="20"/>
+        </w:rPr>
+        <w:t xml:space="preserve"> are vectors or </w:t>
+      </w:r>
+      <w:proofErr w:type="gramStart"/>
+      <w:r>
+        <w:rPr>
+          <w:rFonts w:ascii="Consolas" w:eastAsia="Times New Roman" w:hAnsi="Consolas" w:cs="Times New Roman"/>
+          <w:sz w:val="20"/>
+          <w:szCs w:val="20"/>
+        </w:rPr>
+        <w:t>arrays</w:t>
+      </w:r>
+      <w:proofErr w:type="gramEnd"/>
     </w:p>
     <w:p>
       <w:pPr>
@@ -2413,25 +3152,62 @@
         <w:pStyle w:val="Heading4"/>
       </w:pPr>
       <w:r>
-        <w:t>Using dstable</w:t>
+        <w:t xml:space="preserve">Using </w:t>
+      </w:r>
+      <w:proofErr w:type="spellStart"/>
+      <w:r>
+        <w:t>dstable</w:t>
       </w:r>
       <w:r>
         <w:t>s</w:t>
       </w:r>
-    </w:p>
-    <w:p>
-      <w:r>
-        <w:t xml:space="preserve">When the output has multiple variables of a defined type it can be more convenient to define the dsproperties within the function and return the data in a dstable. This avoids the need for the user to </w:t>
+      <w:proofErr w:type="spellEnd"/>
+    </w:p>
+    <w:p>
+      <w:r>
+        <w:t xml:space="preserve">When the output has multiple variables of a defined type it can be more convenient to define the </w:t>
+      </w:r>
+      <w:proofErr w:type="spellStart"/>
+      <w:r>
+        <w:t>dsproperties</w:t>
+      </w:r>
+      <w:proofErr w:type="spellEnd"/>
+      <w:r>
+        <w:t xml:space="preserve"> within the function and return the data in a </w:t>
+      </w:r>
+      <w:proofErr w:type="spellStart"/>
+      <w:r>
+        <w:t>dstable</w:t>
+      </w:r>
+      <w:proofErr w:type="spellEnd"/>
+      <w:r>
+        <w:t xml:space="preserve">. This avoids the need for the user to </w:t>
       </w:r>
       <w:r>
         <w:lastRenderedPageBreak/>
-        <w:t>manually input the meta-data properties. In addition, if the function generates multiple dstables, these can be returned as a struct</w:t>
+        <w:t xml:space="preserve">manually input the meta-data properties. In addition, if the function generates multiple </w:t>
+      </w:r>
+      <w:proofErr w:type="spellStart"/>
+      <w:r>
+        <w:t>dstables</w:t>
+      </w:r>
+      <w:proofErr w:type="spellEnd"/>
+      <w:r>
+        <w:t>, these can be returned as a struct</w:t>
       </w:r>
       <w:r>
         <w:t>,</w:t>
       </w:r>
       <w:r>
-        <w:t xml:space="preserve"> where the struct fieldnames define the Dataset name.</w:t>
+        <w:t xml:space="preserve"> where the </w:t>
+      </w:r>
+      <w:proofErr w:type="gramStart"/>
+      <w:r>
+        <w:t>struct</w:t>
+      </w:r>
+      <w:proofErr w:type="gramEnd"/>
+      <w:r>
+        <w:t xml:space="preserve"> fieldnames define the Dataset name.</w:t>
       </w:r>
     </w:p>
     <w:p>
@@ -2453,6 +3229,7 @@
         </w:rPr>
         <w:t xml:space="preserve">function </w:t>
       </w:r>
+      <w:proofErr w:type="spellStart"/>
       <w:r>
         <w:rPr>
           <w:rFonts w:ascii="Consolas" w:eastAsia="Times New Roman" w:hAnsi="Consolas" w:cs="Times New Roman"/>
@@ -2461,13 +3238,50 @@
         </w:rPr>
         <w:t>dst</w:t>
       </w:r>
-      <w:r>
-        <w:rPr>
-          <w:rFonts w:ascii="Consolas" w:eastAsia="Times New Roman" w:hAnsi="Consolas" w:cs="Times New Roman"/>
-          <w:sz w:val="20"/>
-          <w:szCs w:val="20"/>
-        </w:rPr>
-        <w:t xml:space="preserve"> = tidalrange(wl,t,issave,isplot)</w:t>
+      <w:proofErr w:type="spellEnd"/>
+      <w:r>
+        <w:rPr>
+          <w:rFonts w:ascii="Consolas" w:eastAsia="Times New Roman" w:hAnsi="Consolas" w:cs="Times New Roman"/>
+          <w:sz w:val="20"/>
+          <w:szCs w:val="20"/>
+        </w:rPr>
+        <w:t xml:space="preserve"> = </w:t>
+      </w:r>
+      <w:proofErr w:type="spellStart"/>
+      <w:r>
+        <w:rPr>
+          <w:rFonts w:ascii="Consolas" w:eastAsia="Times New Roman" w:hAnsi="Consolas" w:cs="Times New Roman"/>
+          <w:sz w:val="20"/>
+          <w:szCs w:val="20"/>
+        </w:rPr>
+        <w:t>tidalrange</w:t>
+      </w:r>
+      <w:proofErr w:type="spellEnd"/>
+      <w:r>
+        <w:rPr>
+          <w:rFonts w:ascii="Consolas" w:eastAsia="Times New Roman" w:hAnsi="Consolas" w:cs="Times New Roman"/>
+          <w:sz w:val="20"/>
+          <w:szCs w:val="20"/>
+        </w:rPr>
+        <w:t>(</w:t>
+      </w:r>
+      <w:proofErr w:type="spellStart"/>
+      <w:r>
+        <w:rPr>
+          <w:rFonts w:ascii="Consolas" w:eastAsia="Times New Roman" w:hAnsi="Consolas" w:cs="Times New Roman"/>
+          <w:sz w:val="20"/>
+          <w:szCs w:val="20"/>
+        </w:rPr>
+        <w:t>wl,t,issave,isplot</w:t>
+      </w:r>
+      <w:proofErr w:type="spellEnd"/>
+      <w:r>
+        <w:rPr>
+          <w:rFonts w:ascii="Consolas" w:eastAsia="Times New Roman" w:hAnsi="Consolas" w:cs="Times New Roman"/>
+          <w:sz w:val="20"/>
+          <w:szCs w:val="20"/>
+        </w:rPr>
+        <w:t>)</w:t>
       </w:r>
     </w:p>
     <w:p>
@@ -2490,6 +3304,8 @@
         </w:rPr>
         <w:t>%</w:t>
       </w:r>
+      <w:proofErr w:type="spellStart"/>
+      <w:proofErr w:type="gramStart"/>
       <w:r>
         <w:rPr>
           <w:rFonts w:ascii="Consolas" w:eastAsia="Times New Roman" w:hAnsi="Consolas" w:cs="Times New Roman"/>
@@ -2497,7 +3313,58 @@
           <w:sz w:val="20"/>
           <w:szCs w:val="20"/>
         </w:rPr>
-        <w:t xml:space="preserve">dst is a dstable with variables, dimensions and dsproprties assigned </w:t>
+        <w:t>dst</w:t>
+      </w:r>
+      <w:proofErr w:type="spellEnd"/>
+      <w:proofErr w:type="gramEnd"/>
+      <w:r>
+        <w:rPr>
+          <w:rFonts w:ascii="Consolas" w:eastAsia="Times New Roman" w:hAnsi="Consolas" w:cs="Times New Roman"/>
+          <w:color w:val="008013"/>
+          <w:sz w:val="20"/>
+          <w:szCs w:val="20"/>
+        </w:rPr>
+        <w:t xml:space="preserve"> is a </w:t>
+      </w:r>
+      <w:proofErr w:type="spellStart"/>
+      <w:r>
+        <w:rPr>
+          <w:rFonts w:ascii="Consolas" w:eastAsia="Times New Roman" w:hAnsi="Consolas" w:cs="Times New Roman"/>
+          <w:color w:val="008013"/>
+          <w:sz w:val="20"/>
+          <w:szCs w:val="20"/>
+        </w:rPr>
+        <w:t>dstable</w:t>
+      </w:r>
+      <w:proofErr w:type="spellEnd"/>
+      <w:r>
+        <w:rPr>
+          <w:rFonts w:ascii="Consolas" w:eastAsia="Times New Roman" w:hAnsi="Consolas" w:cs="Times New Roman"/>
+          <w:color w:val="008013"/>
+          <w:sz w:val="20"/>
+          <w:szCs w:val="20"/>
+        </w:rPr>
+        <w:t xml:space="preserve"> with variables, dimensions and </w:t>
+      </w:r>
+      <w:proofErr w:type="spellStart"/>
+      <w:r>
+        <w:rPr>
+          <w:rFonts w:ascii="Consolas" w:eastAsia="Times New Roman" w:hAnsi="Consolas" w:cs="Times New Roman"/>
+          <w:color w:val="008013"/>
+          <w:sz w:val="20"/>
+          <w:szCs w:val="20"/>
+        </w:rPr>
+        <w:t>dsproprties</w:t>
+      </w:r>
+      <w:proofErr w:type="spellEnd"/>
+      <w:r>
+        <w:rPr>
+          <w:rFonts w:ascii="Consolas" w:eastAsia="Times New Roman" w:hAnsi="Consolas" w:cs="Times New Roman"/>
+          <w:color w:val="008013"/>
+          <w:sz w:val="20"/>
+          <w:szCs w:val="20"/>
+        </w:rPr>
+        <w:t xml:space="preserve"> assigned </w:t>
       </w:r>
     </w:p>
     <w:p>
@@ -2536,7 +3403,27 @@
           <w:sz w:val="20"/>
           <w:szCs w:val="20"/>
         </w:rPr>
-        <w:t>struct of dstables with the struct fieldnames defining</w:t>
+        <w:t xml:space="preserve">struct of </w:t>
+      </w:r>
+      <w:proofErr w:type="spellStart"/>
+      <w:r>
+        <w:rPr>
+          <w:rFonts w:ascii="Consolas" w:eastAsia="Times New Roman" w:hAnsi="Consolas" w:cs="Times New Roman"/>
+          <w:color w:val="008013"/>
+          <w:sz w:val="20"/>
+          <w:szCs w:val="20"/>
+        </w:rPr>
+        <w:t>dstables</w:t>
+      </w:r>
+      <w:proofErr w:type="spellEnd"/>
+      <w:r>
+        <w:rPr>
+          <w:rFonts w:ascii="Consolas" w:eastAsia="Times New Roman" w:hAnsi="Consolas" w:cs="Times New Roman"/>
+          <w:color w:val="008013"/>
+          <w:sz w:val="20"/>
+          <w:szCs w:val="20"/>
+        </w:rPr>
+        <w:t xml:space="preserve"> with the struct fieldnames defining</w:t>
       </w:r>
     </w:p>
     <w:p>
@@ -2558,6 +3445,7 @@
         </w:rPr>
         <w:t>%</w:t>
       </w:r>
+      <w:proofErr w:type="gramStart"/>
       <w:r>
         <w:rPr>
           <w:rFonts w:ascii="Consolas" w:eastAsia="Times New Roman" w:hAnsi="Consolas" w:cs="Times New Roman"/>
@@ -2565,20 +3453,40 @@
           <w:sz w:val="20"/>
           <w:szCs w:val="20"/>
         </w:rPr>
-        <w:t>each Dataset.</w:t>
+        <w:t>each</w:t>
+      </w:r>
+      <w:proofErr w:type="gramEnd"/>
+      <w:r>
+        <w:rPr>
+          <w:rFonts w:ascii="Consolas" w:eastAsia="Times New Roman" w:hAnsi="Consolas" w:cs="Times New Roman"/>
+          <w:color w:val="008013"/>
+          <w:sz w:val="20"/>
+          <w:szCs w:val="20"/>
+        </w:rPr>
+        <w:t xml:space="preserve"> Dataset.</w:t>
       </w:r>
     </w:p>
     <w:p>
       <w:r>
         <w:tab/>
       </w:r>
-      <w:r>
-        <w:rPr>
-          <w:rFonts w:ascii="Consolas" w:eastAsia="Times New Roman" w:hAnsi="Consolas" w:cs="Times New Roman"/>
-          <w:sz w:val="20"/>
-          <w:szCs w:val="20"/>
-        </w:rPr>
-        <w:t>dst = …</w:t>
+      <w:proofErr w:type="spellStart"/>
+      <w:r>
+        <w:rPr>
+          <w:rFonts w:ascii="Consolas" w:eastAsia="Times New Roman" w:hAnsi="Consolas" w:cs="Times New Roman"/>
+          <w:sz w:val="20"/>
+          <w:szCs w:val="20"/>
+        </w:rPr>
+        <w:t>dst</w:t>
+      </w:r>
+      <w:proofErr w:type="spellEnd"/>
+      <w:r>
+        <w:rPr>
+          <w:rFonts w:ascii="Consolas" w:eastAsia="Times New Roman" w:hAnsi="Consolas" w:cs="Times New Roman"/>
+          <w:sz w:val="20"/>
+          <w:szCs w:val="20"/>
+        </w:rPr>
+        <w:t xml:space="preserve"> = …</w:t>
       </w:r>
     </w:p>
     <w:p>
@@ -2630,7 +3538,15 @@
         <w:t>,</w:t>
       </w:r>
       <w:r>
-        <w:t xml:space="preserve"> if the input is also using dstables, the syntax is as follows:</w:t>
+        <w:t xml:space="preserve"> if the input is also using </w:t>
+      </w:r>
+      <w:proofErr w:type="spellStart"/>
+      <w:r>
+        <w:t>dstables</w:t>
+      </w:r>
+      <w:proofErr w:type="spellEnd"/>
+      <w:r>
+        <w:t>, the syntax is as follows:</w:t>
       </w:r>
     </w:p>
     <w:p>
@@ -2651,6 +3567,7 @@
         </w:rPr>
         <w:t xml:space="preserve">function </w:t>
       </w:r>
+      <w:proofErr w:type="spellStart"/>
       <w:r>
         <w:rPr>
           <w:rFonts w:ascii="Consolas" w:eastAsia="Times New Roman" w:hAnsi="Consolas" w:cs="Times New Roman"/>
@@ -2659,6 +3576,7 @@
         </w:rPr>
         <w:t>dst_out</w:t>
       </w:r>
+      <w:proofErr w:type="spellEnd"/>
       <w:r>
         <w:rPr>
           <w:rFonts w:ascii="Consolas" w:eastAsia="Times New Roman" w:hAnsi="Consolas" w:cs="Times New Roman"/>
@@ -2689,7 +3607,43 @@
           <w:sz w:val="20"/>
           <w:szCs w:val="20"/>
         </w:rPr>
-        <w:t>,'usertext',mobj)</w:t>
+        <w:t>,'</w:t>
+      </w:r>
+      <w:proofErr w:type="spellStart"/>
+      <w:r>
+        <w:rPr>
+          <w:rFonts w:ascii="Consolas" w:eastAsia="Times New Roman" w:hAnsi="Consolas" w:cs="Times New Roman"/>
+          <w:sz w:val="20"/>
+          <w:szCs w:val="20"/>
+        </w:rPr>
+        <w:t>usertext</w:t>
+      </w:r>
+      <w:proofErr w:type="spellEnd"/>
+      <w:r>
+        <w:rPr>
+          <w:rFonts w:ascii="Consolas" w:eastAsia="Times New Roman" w:hAnsi="Consolas" w:cs="Times New Roman"/>
+          <w:sz w:val="20"/>
+          <w:szCs w:val="20"/>
+        </w:rPr>
+        <w:t>',</w:t>
+      </w:r>
+      <w:proofErr w:type="spellStart"/>
+      <w:r>
+        <w:rPr>
+          <w:rFonts w:ascii="Consolas" w:eastAsia="Times New Roman" w:hAnsi="Consolas" w:cs="Times New Roman"/>
+          <w:sz w:val="20"/>
+          <w:szCs w:val="20"/>
+        </w:rPr>
+        <w:t>mobj</w:t>
+      </w:r>
+      <w:proofErr w:type="spellEnd"/>
+      <w:r>
+        <w:rPr>
+          <w:rFonts w:ascii="Consolas" w:eastAsia="Times New Roman" w:hAnsi="Consolas" w:cs="Times New Roman"/>
+          <w:sz w:val="20"/>
+          <w:szCs w:val="20"/>
+        </w:rPr>
+        <w:t>)</w:t>
       </w:r>
     </w:p>
     <w:p>
@@ -2712,6 +3666,8 @@
         </w:rPr>
         <w:t>%</w:t>
       </w:r>
+      <w:proofErr w:type="spellStart"/>
+      <w:proofErr w:type="gramStart"/>
       <w:r>
         <w:rPr>
           <w:rFonts w:ascii="Consolas" w:eastAsia="Times New Roman" w:hAnsi="Consolas" w:cs="Times New Roman"/>
@@ -2719,7 +3675,67 @@
           <w:sz w:val="20"/>
           <w:szCs w:val="20"/>
         </w:rPr>
-        <w:t>dst_in is one or more input dstables, ‘usertext’ is some additional</w:t>
+        <w:t>dst</w:t>
+      </w:r>
+      <w:proofErr w:type="gramEnd"/>
+      <w:r>
+        <w:rPr>
+          <w:rFonts w:ascii="Consolas" w:eastAsia="Times New Roman" w:hAnsi="Consolas" w:cs="Times New Roman"/>
+          <w:color w:val="008013"/>
+          <w:sz w:val="20"/>
+          <w:szCs w:val="20"/>
+        </w:rPr>
+        <w:t>_in</w:t>
+      </w:r>
+      <w:proofErr w:type="spellEnd"/>
+      <w:r>
+        <w:rPr>
+          <w:rFonts w:ascii="Consolas" w:eastAsia="Times New Roman" w:hAnsi="Consolas" w:cs="Times New Roman"/>
+          <w:color w:val="008013"/>
+          <w:sz w:val="20"/>
+          <w:szCs w:val="20"/>
+        </w:rPr>
+        <w:t xml:space="preserve"> is one or more input </w:t>
+      </w:r>
+      <w:proofErr w:type="spellStart"/>
+      <w:r>
+        <w:rPr>
+          <w:rFonts w:ascii="Consolas" w:eastAsia="Times New Roman" w:hAnsi="Consolas" w:cs="Times New Roman"/>
+          <w:color w:val="008013"/>
+          <w:sz w:val="20"/>
+          <w:szCs w:val="20"/>
+        </w:rPr>
+        <w:t>dstables</w:t>
+      </w:r>
+      <w:proofErr w:type="spellEnd"/>
+      <w:r>
+        <w:rPr>
+          <w:rFonts w:ascii="Consolas" w:eastAsia="Times New Roman" w:hAnsi="Consolas" w:cs="Times New Roman"/>
+          <w:color w:val="008013"/>
+          <w:sz w:val="20"/>
+          <w:szCs w:val="20"/>
+        </w:rPr>
+        <w:t>, ‘</w:t>
+      </w:r>
+      <w:proofErr w:type="spellStart"/>
+      <w:r>
+        <w:rPr>
+          <w:rFonts w:ascii="Consolas" w:eastAsia="Times New Roman" w:hAnsi="Consolas" w:cs="Times New Roman"/>
+          <w:color w:val="008013"/>
+          <w:sz w:val="20"/>
+          <w:szCs w:val="20"/>
+        </w:rPr>
+        <w:t>usertext</w:t>
+      </w:r>
+      <w:proofErr w:type="spellEnd"/>
+      <w:r>
+        <w:rPr>
+          <w:rFonts w:ascii="Consolas" w:eastAsia="Times New Roman" w:hAnsi="Consolas" w:cs="Times New Roman"/>
+          <w:color w:val="008013"/>
+          <w:sz w:val="20"/>
+          <w:szCs w:val="20"/>
+        </w:rPr>
+        <w:t>’ is some additional</w:t>
       </w:r>
     </w:p>
     <w:p>
@@ -2740,7 +3756,27 @@
           <w:sz w:val="20"/>
           <w:szCs w:val="20"/>
         </w:rPr>
-        <w:t xml:space="preserve">%instruction to the function and mobj is a handle to the model </w:t>
+        <w:t xml:space="preserve">%instruction to the function and </w:t>
+      </w:r>
+      <w:proofErr w:type="spellStart"/>
+      <w:r>
+        <w:rPr>
+          <w:rFonts w:ascii="Consolas" w:eastAsia="Times New Roman" w:hAnsi="Consolas" w:cs="Times New Roman"/>
+          <w:color w:val="008013"/>
+          <w:sz w:val="20"/>
+          <w:szCs w:val="20"/>
+        </w:rPr>
+        <w:t>mobj</w:t>
+      </w:r>
+      <w:proofErr w:type="spellEnd"/>
+      <w:r>
+        <w:rPr>
+          <w:rFonts w:ascii="Consolas" w:eastAsia="Times New Roman" w:hAnsi="Consolas" w:cs="Times New Roman"/>
+          <w:color w:val="008013"/>
+          <w:sz w:val="20"/>
+          <w:szCs w:val="20"/>
+        </w:rPr>
+        <w:t xml:space="preserve"> is a handle to the model </w:t>
       </w:r>
     </w:p>
     <w:p>
@@ -2761,7 +3797,47 @@
           <w:sz w:val="20"/>
           <w:szCs w:val="20"/>
         </w:rPr>
-        <w:t xml:space="preserve">%allowing access to other datasets. dst_out is either a dstable, or a </w:t>
+        <w:t xml:space="preserve">%allowing access to other datasets. </w:t>
+      </w:r>
+      <w:proofErr w:type="spellStart"/>
+      <w:r>
+        <w:rPr>
+          <w:rFonts w:ascii="Consolas" w:eastAsia="Times New Roman" w:hAnsi="Consolas" w:cs="Times New Roman"/>
+          <w:color w:val="008013"/>
+          <w:sz w:val="20"/>
+          <w:szCs w:val="20"/>
+        </w:rPr>
+        <w:t>dst_out</w:t>
+      </w:r>
+      <w:proofErr w:type="spellEnd"/>
+      <w:r>
+        <w:rPr>
+          <w:rFonts w:ascii="Consolas" w:eastAsia="Times New Roman" w:hAnsi="Consolas" w:cs="Times New Roman"/>
+          <w:color w:val="008013"/>
+          <w:sz w:val="20"/>
+          <w:szCs w:val="20"/>
+        </w:rPr>
+        <w:t xml:space="preserve"> is either a </w:t>
+      </w:r>
+      <w:proofErr w:type="spellStart"/>
+      <w:r>
+        <w:rPr>
+          <w:rFonts w:ascii="Consolas" w:eastAsia="Times New Roman" w:hAnsi="Consolas" w:cs="Times New Roman"/>
+          <w:color w:val="008013"/>
+          <w:sz w:val="20"/>
+          <w:szCs w:val="20"/>
+        </w:rPr>
+        <w:t>dstable</w:t>
+      </w:r>
+      <w:proofErr w:type="spellEnd"/>
+      <w:r>
+        <w:rPr>
+          <w:rFonts w:ascii="Consolas" w:eastAsia="Times New Roman" w:hAnsi="Consolas" w:cs="Times New Roman"/>
+          <w:color w:val="008013"/>
+          <w:sz w:val="20"/>
+          <w:szCs w:val="20"/>
+        </w:rPr>
+        <w:t xml:space="preserve">, or a </w:t>
       </w:r>
     </w:p>
     <w:p>
@@ -2785,6 +3861,7 @@
         <w:t>%</w:t>
       </w:r>
       <w:bookmarkStart w:id="18" w:name="_Hlk153653304"/>
+      <w:proofErr w:type="gramStart"/>
       <w:r>
         <w:rPr>
           <w:rFonts w:ascii="Consolas" w:eastAsia="Times New Roman" w:hAnsi="Consolas" w:cs="Times New Roman"/>
@@ -2792,7 +3869,37 @@
           <w:sz w:val="20"/>
           <w:szCs w:val="20"/>
         </w:rPr>
-        <w:t>struct of dstables with the struct fieldnames defining each Dataset.</w:t>
+        <w:t>struct</w:t>
+      </w:r>
+      <w:proofErr w:type="gramEnd"/>
+      <w:r>
+        <w:rPr>
+          <w:rFonts w:ascii="Consolas" w:eastAsia="Times New Roman" w:hAnsi="Consolas" w:cs="Times New Roman"/>
+          <w:color w:val="008013"/>
+          <w:sz w:val="20"/>
+          <w:szCs w:val="20"/>
+        </w:rPr>
+        <w:t xml:space="preserve"> of </w:t>
+      </w:r>
+      <w:proofErr w:type="spellStart"/>
+      <w:r>
+        <w:rPr>
+          <w:rFonts w:ascii="Consolas" w:eastAsia="Times New Roman" w:hAnsi="Consolas" w:cs="Times New Roman"/>
+          <w:color w:val="008013"/>
+          <w:sz w:val="20"/>
+          <w:szCs w:val="20"/>
+        </w:rPr>
+        <w:t>dstables</w:t>
+      </w:r>
+      <w:proofErr w:type="spellEnd"/>
+      <w:r>
+        <w:rPr>
+          <w:rFonts w:ascii="Consolas" w:eastAsia="Times New Roman" w:hAnsi="Consolas" w:cs="Times New Roman"/>
+          <w:color w:val="008013"/>
+          <w:sz w:val="20"/>
+          <w:szCs w:val="20"/>
+        </w:rPr>
+        <w:t xml:space="preserve"> with the struct fieldnames defining each Dataset.</w:t>
       </w:r>
     </w:p>
     <w:bookmarkEnd w:id="18"/>
@@ -2800,13 +3907,23 @@
       <w:r>
         <w:tab/>
       </w:r>
-      <w:r>
-        <w:rPr>
-          <w:rFonts w:ascii="Consolas" w:eastAsia="Times New Roman" w:hAnsi="Consolas" w:cs="Times New Roman"/>
-          <w:sz w:val="20"/>
-          <w:szCs w:val="20"/>
-        </w:rPr>
-        <w:t>dst = …</w:t>
+      <w:proofErr w:type="spellStart"/>
+      <w:r>
+        <w:rPr>
+          <w:rFonts w:ascii="Consolas" w:eastAsia="Times New Roman" w:hAnsi="Consolas" w:cs="Times New Roman"/>
+          <w:sz w:val="20"/>
+          <w:szCs w:val="20"/>
+        </w:rPr>
+        <w:t>dst</w:t>
+      </w:r>
+      <w:proofErr w:type="spellEnd"/>
+      <w:r>
+        <w:rPr>
+          <w:rFonts w:ascii="Consolas" w:eastAsia="Times New Roman" w:hAnsi="Consolas" w:cs="Times New Roman"/>
+          <w:sz w:val="20"/>
+          <w:szCs w:val="20"/>
+        </w:rPr>
+        <w:t xml:space="preserve"> = …</w:t>
       </w:r>
     </w:p>
     <w:p>
@@ -2859,7 +3976,31 @@
     </w:p>
     <w:p>
       <w:r>
-        <w:t>When saving function results as dstable, it is also possible to save additional parameters as part of the table. The following example puts a table of summary statistics in the dstable UserData property.</w:t>
+        <w:t xml:space="preserve">When saving function results as </w:t>
+      </w:r>
+      <w:proofErr w:type="spellStart"/>
+      <w:r>
+        <w:t>dstable</w:t>
+      </w:r>
+      <w:proofErr w:type="spellEnd"/>
+      <w:r>
+        <w:t xml:space="preserve">, it is also possible to save additional parameters as part of the table. The following example puts a table of summary statistics in the </w:t>
+      </w:r>
+      <w:proofErr w:type="spellStart"/>
+      <w:r>
+        <w:t>dstable</w:t>
+      </w:r>
+      <w:proofErr w:type="spellEnd"/>
+      <w:r>
+        <w:t xml:space="preserve"> </w:t>
+      </w:r>
+      <w:proofErr w:type="spellStart"/>
+      <w:r>
+        <w:t>UserData</w:t>
+      </w:r>
+      <w:proofErr w:type="spellEnd"/>
+      <w:r>
+        <w:t xml:space="preserve"> property.</w:t>
       </w:r>
     </w:p>
     <w:p>
@@ -2880,13 +4021,59 @@
         </w:rPr>
         <w:t xml:space="preserve">function </w:t>
       </w:r>
-      <w:r>
-        <w:rPr>
-          <w:rFonts w:ascii="Consolas" w:eastAsia="Times New Roman" w:hAnsi="Consolas" w:cs="Times New Roman"/>
-          <w:sz w:val="20"/>
-          <w:szCs w:val="20"/>
-        </w:rPr>
-        <w:t>dst = tidalrange(wl,t,issave,isplot)</w:t>
+      <w:proofErr w:type="spellStart"/>
+      <w:r>
+        <w:rPr>
+          <w:rFonts w:ascii="Consolas" w:eastAsia="Times New Roman" w:hAnsi="Consolas" w:cs="Times New Roman"/>
+          <w:sz w:val="20"/>
+          <w:szCs w:val="20"/>
+        </w:rPr>
+        <w:t>dst</w:t>
+      </w:r>
+      <w:proofErr w:type="spellEnd"/>
+      <w:r>
+        <w:rPr>
+          <w:rFonts w:ascii="Consolas" w:eastAsia="Times New Roman" w:hAnsi="Consolas" w:cs="Times New Roman"/>
+          <w:sz w:val="20"/>
+          <w:szCs w:val="20"/>
+        </w:rPr>
+        <w:t xml:space="preserve"> = </w:t>
+      </w:r>
+      <w:proofErr w:type="spellStart"/>
+      <w:r>
+        <w:rPr>
+          <w:rFonts w:ascii="Consolas" w:eastAsia="Times New Roman" w:hAnsi="Consolas" w:cs="Times New Roman"/>
+          <w:sz w:val="20"/>
+          <w:szCs w:val="20"/>
+        </w:rPr>
+        <w:t>tidalrange</w:t>
+      </w:r>
+      <w:proofErr w:type="spellEnd"/>
+      <w:r>
+        <w:rPr>
+          <w:rFonts w:ascii="Consolas" w:eastAsia="Times New Roman" w:hAnsi="Consolas" w:cs="Times New Roman"/>
+          <w:sz w:val="20"/>
+          <w:szCs w:val="20"/>
+        </w:rPr>
+        <w:t>(</w:t>
+      </w:r>
+      <w:proofErr w:type="spellStart"/>
+      <w:r>
+        <w:rPr>
+          <w:rFonts w:ascii="Consolas" w:eastAsia="Times New Roman" w:hAnsi="Consolas" w:cs="Times New Roman"/>
+          <w:sz w:val="20"/>
+          <w:szCs w:val="20"/>
+        </w:rPr>
+        <w:t>wl,t,issave,isplot</w:t>
+      </w:r>
+      <w:proofErr w:type="spellEnd"/>
+      <w:r>
+        <w:rPr>
+          <w:rFonts w:ascii="Consolas" w:eastAsia="Times New Roman" w:hAnsi="Consolas" w:cs="Times New Roman"/>
+          <w:sz w:val="20"/>
+          <w:szCs w:val="20"/>
+        </w:rPr>
+        <w:t>)</w:t>
       </w:r>
     </w:p>
     <w:p>
@@ -2910,7 +4097,43 @@
           <w:sz w:val="20"/>
           <w:szCs w:val="20"/>
         </w:rPr>
-        <w:t xml:space="preserve">       dsp = setDSproperties();</w:t>
+        <w:t xml:space="preserve">       </w:t>
+      </w:r>
+      <w:proofErr w:type="spellStart"/>
+      <w:r>
+        <w:rPr>
+          <w:rFonts w:ascii="Consolas" w:eastAsia="Times New Roman" w:hAnsi="Consolas" w:cs="Times New Roman"/>
+          <w:sz w:val="20"/>
+          <w:szCs w:val="20"/>
+        </w:rPr>
+        <w:t>dsp</w:t>
+      </w:r>
+      <w:proofErr w:type="spellEnd"/>
+      <w:r>
+        <w:rPr>
+          <w:rFonts w:ascii="Consolas" w:eastAsia="Times New Roman" w:hAnsi="Consolas" w:cs="Times New Roman"/>
+          <w:sz w:val="20"/>
+          <w:szCs w:val="20"/>
+        </w:rPr>
+        <w:t xml:space="preserve"> = </w:t>
+      </w:r>
+      <w:proofErr w:type="spellStart"/>
+      <w:r>
+        <w:rPr>
+          <w:rFonts w:ascii="Consolas" w:eastAsia="Times New Roman" w:hAnsi="Consolas" w:cs="Times New Roman"/>
+          <w:sz w:val="20"/>
+          <w:szCs w:val="20"/>
+        </w:rPr>
+        <w:t>setDSproperties</w:t>
+      </w:r>
+      <w:proofErr w:type="spellEnd"/>
+      <w:r>
+        <w:rPr>
+          <w:rFonts w:ascii="Consolas" w:eastAsia="Times New Roman" w:hAnsi="Consolas" w:cs="Times New Roman"/>
+          <w:sz w:val="20"/>
+          <w:szCs w:val="20"/>
+        </w:rPr>
+        <w:t>();</w:t>
       </w:r>
     </w:p>
     <w:p>
@@ -2928,7 +4151,25 @@
           <w:sz w:val="20"/>
           <w:szCs w:val="20"/>
         </w:rPr>
-        <w:t xml:space="preserve">       results = {R,hwl,lwl};</w:t>
+        <w:t xml:space="preserve">       results = {</w:t>
+      </w:r>
+      <w:proofErr w:type="spellStart"/>
+      <w:r>
+        <w:rPr>
+          <w:rFonts w:ascii="Consolas" w:eastAsia="Times New Roman" w:hAnsi="Consolas" w:cs="Times New Roman"/>
+          <w:sz w:val="20"/>
+          <w:szCs w:val="20"/>
+        </w:rPr>
+        <w:t>R,hwl,lwl</w:t>
+      </w:r>
+      <w:proofErr w:type="spellEnd"/>
+      <w:r>
+        <w:rPr>
+          <w:rFonts w:ascii="Consolas" w:eastAsia="Times New Roman" w:hAnsi="Consolas" w:cs="Times New Roman"/>
+          <w:sz w:val="20"/>
+          <w:szCs w:val="20"/>
+        </w:rPr>
+        <w:t>};</w:t>
       </w:r>
     </w:p>
     <w:p>
@@ -2946,7 +4187,43 @@
           <w:sz w:val="20"/>
           <w:szCs w:val="20"/>
         </w:rPr>
-        <w:t xml:space="preserve">       dst = dstable(results{:},</w:t>
+        <w:t xml:space="preserve">       </w:t>
+      </w:r>
+      <w:proofErr w:type="spellStart"/>
+      <w:r>
+        <w:rPr>
+          <w:rFonts w:ascii="Consolas" w:eastAsia="Times New Roman" w:hAnsi="Consolas" w:cs="Times New Roman"/>
+          <w:sz w:val="20"/>
+          <w:szCs w:val="20"/>
+        </w:rPr>
+        <w:t>dst</w:t>
+      </w:r>
+      <w:proofErr w:type="spellEnd"/>
+      <w:r>
+        <w:rPr>
+          <w:rFonts w:ascii="Consolas" w:eastAsia="Times New Roman" w:hAnsi="Consolas" w:cs="Times New Roman"/>
+          <w:sz w:val="20"/>
+          <w:szCs w:val="20"/>
+        </w:rPr>
+        <w:t xml:space="preserve"> = </w:t>
+      </w:r>
+      <w:proofErr w:type="spellStart"/>
+      <w:r>
+        <w:rPr>
+          <w:rFonts w:ascii="Consolas" w:eastAsia="Times New Roman" w:hAnsi="Consolas" w:cs="Times New Roman"/>
+          <w:sz w:val="20"/>
+          <w:szCs w:val="20"/>
+        </w:rPr>
+        <w:t>dstable</w:t>
+      </w:r>
+      <w:proofErr w:type="spellEnd"/>
+      <w:r>
+        <w:rPr>
+          <w:rFonts w:ascii="Consolas" w:eastAsia="Times New Roman" w:hAnsi="Consolas" w:cs="Times New Roman"/>
+          <w:sz w:val="20"/>
+          <w:szCs w:val="20"/>
+        </w:rPr>
+        <w:t>(results{:},</w:t>
       </w:r>
       <w:r>
         <w:rPr>
@@ -2972,15 +4249,53 @@
           <w:sz w:val="20"/>
           <w:szCs w:val="20"/>
         </w:rPr>
-        <w:t>'DSproperties'</w:t>
-      </w:r>
-      <w:r>
-        <w:rPr>
-          <w:rFonts w:ascii="Consolas" w:eastAsia="Times New Roman" w:hAnsi="Consolas" w:cs="Times New Roman"/>
-          <w:sz w:val="20"/>
-          <w:szCs w:val="20"/>
-        </w:rPr>
-        <w:t>,dsp);</w:t>
+        <w:t>'</w:t>
+      </w:r>
+      <w:proofErr w:type="spellStart"/>
+      <w:r>
+        <w:rPr>
+          <w:rFonts w:ascii="Consolas" w:eastAsia="Times New Roman" w:hAnsi="Consolas" w:cs="Times New Roman"/>
+          <w:color w:val="A709F5"/>
+          <w:sz w:val="20"/>
+          <w:szCs w:val="20"/>
+        </w:rPr>
+        <w:t>DSproperties</w:t>
+      </w:r>
+      <w:proofErr w:type="spellEnd"/>
+      <w:r>
+        <w:rPr>
+          <w:rFonts w:ascii="Consolas" w:eastAsia="Times New Roman" w:hAnsi="Consolas" w:cs="Times New Roman"/>
+          <w:color w:val="A709F5"/>
+          <w:sz w:val="20"/>
+          <w:szCs w:val="20"/>
+        </w:rPr>
+        <w:t>'</w:t>
+      </w:r>
+      <w:r>
+        <w:rPr>
+          <w:rFonts w:ascii="Consolas" w:eastAsia="Times New Roman" w:hAnsi="Consolas" w:cs="Times New Roman"/>
+          <w:sz w:val="20"/>
+          <w:szCs w:val="20"/>
+        </w:rPr>
+        <w:t>,</w:t>
+      </w:r>
+      <w:proofErr w:type="spellStart"/>
+      <w:r>
+        <w:rPr>
+          <w:rFonts w:ascii="Consolas" w:eastAsia="Times New Roman" w:hAnsi="Consolas" w:cs="Times New Roman"/>
+          <w:sz w:val="20"/>
+          <w:szCs w:val="20"/>
+        </w:rPr>
+        <w:t>dsp</w:t>
+      </w:r>
+      <w:proofErr w:type="spellEnd"/>
+      <w:r>
+        <w:rPr>
+          <w:rFonts w:ascii="Consolas" w:eastAsia="Times New Roman" w:hAnsi="Consolas" w:cs="Times New Roman"/>
+          <w:sz w:val="20"/>
+          <w:szCs w:val="20"/>
+        </w:rPr>
+        <w:t>);</w:t>
       </w:r>
     </w:p>
     <w:p>
@@ -3007,8 +4322,19 @@
           <w:sz w:val="20"/>
           <w:szCs w:val="20"/>
         </w:rPr>
-        <w:t>%Put fit parameters in UserData</w:t>
-      </w:r>
+        <w:t xml:space="preserve">%Put fit parameters in </w:t>
+      </w:r>
+      <w:proofErr w:type="spellStart"/>
+      <w:r>
+        <w:rPr>
+          <w:rFonts w:ascii="Consolas" w:eastAsia="Times New Roman" w:hAnsi="Consolas" w:cs="Times New Roman"/>
+          <w:color w:val="008013"/>
+          <w:sz w:val="20"/>
+          <w:szCs w:val="20"/>
+        </w:rPr>
+        <w:t>UserData</w:t>
+      </w:r>
+      <w:proofErr w:type="spellEnd"/>
     </w:p>
     <w:p>
       <w:pPr>
@@ -3025,7 +4351,43 @@
           <w:sz w:val="20"/>
           <w:szCs w:val="20"/>
         </w:rPr>
-        <w:t xml:space="preserve">       dst.UserData = summary_stats_table;</w:t>
+        <w:t xml:space="preserve">       </w:t>
+      </w:r>
+      <w:proofErr w:type="spellStart"/>
+      <w:r>
+        <w:rPr>
+          <w:rFonts w:ascii="Consolas" w:eastAsia="Times New Roman" w:hAnsi="Consolas" w:cs="Times New Roman"/>
+          <w:sz w:val="20"/>
+          <w:szCs w:val="20"/>
+        </w:rPr>
+        <w:t>dst.UserData</w:t>
+      </w:r>
+      <w:proofErr w:type="spellEnd"/>
+      <w:r>
+        <w:rPr>
+          <w:rFonts w:ascii="Consolas" w:eastAsia="Times New Roman" w:hAnsi="Consolas" w:cs="Times New Roman"/>
+          <w:sz w:val="20"/>
+          <w:szCs w:val="20"/>
+        </w:rPr>
+        <w:t xml:space="preserve"> = </w:t>
+      </w:r>
+      <w:proofErr w:type="spellStart"/>
+      <w:r>
+        <w:rPr>
+          <w:rFonts w:ascii="Consolas" w:eastAsia="Times New Roman" w:hAnsi="Consolas" w:cs="Times New Roman"/>
+          <w:sz w:val="20"/>
+          <w:szCs w:val="20"/>
+        </w:rPr>
+        <w:t>summary_stats_table</w:t>
+      </w:r>
+      <w:proofErr w:type="spellEnd"/>
+      <w:r>
+        <w:rPr>
+          <w:rFonts w:ascii="Consolas" w:eastAsia="Times New Roman" w:hAnsi="Consolas" w:cs="Times New Roman"/>
+          <w:sz w:val="20"/>
+          <w:szCs w:val="20"/>
+        </w:rPr>
+        <w:t>;</w:t>
       </w:r>
     </w:p>
     <w:p>
@@ -3087,7 +4449,23 @@
     </w:p>
     <w:p>
       <w:r>
-        <w:t>To simplify accessing and using a range of functions that are commonly used in an application, the function syntax can be predefined in the file functionlibrarylist.m which can be found in the utils folder of the muitoolbox.  This defines a struct for library entries that contain:</w:t>
+        <w:t xml:space="preserve">To simplify accessing and using a range of functions that are commonly used in an application, the function syntax can be predefined in the file </w:t>
+      </w:r>
+      <w:proofErr w:type="spellStart"/>
+      <w:r>
+        <w:t>functionlibrarylist.m</w:t>
+      </w:r>
+      <w:proofErr w:type="spellEnd"/>
+      <w:r>
+        <w:t xml:space="preserve"> which can be found in the utils folder of the </w:t>
+      </w:r>
+      <w:proofErr w:type="spellStart"/>
+      <w:r>
+        <w:t>muitoolbox</w:t>
+      </w:r>
+      <w:proofErr w:type="spellEnd"/>
+      <w:r>
+        <w:t>.  This defines a struct for library entries that contain:</w:t>
       </w:r>
     </w:p>
     <w:p>
@@ -3098,8 +4476,13 @@
         </w:numPr>
         <w:contextualSpacing/>
       </w:pPr>
-      <w:r>
-        <w:t>fname - cell array of function call syntax</w:t>
+      <w:proofErr w:type="spellStart"/>
+      <w:r>
+        <w:t>fname</w:t>
+      </w:r>
+      <w:proofErr w:type="spellEnd"/>
+      <w:r>
+        <w:t xml:space="preserve"> - cell array of function call syntax</w:t>
       </w:r>
       <w:r>
         <w:t>;</w:t>
@@ -3113,8 +4496,13 @@
         </w:numPr>
         <w:contextualSpacing/>
       </w:pPr>
-      <w:r>
-        <w:t>fvars - cell array describing the input variables for each function</w:t>
+      <w:proofErr w:type="spellStart"/>
+      <w:r>
+        <w:t>fvars</w:t>
+      </w:r>
+      <w:proofErr w:type="spellEnd"/>
+      <w:r>
+        <w:t xml:space="preserve"> - cell array describing the input variables for each function</w:t>
       </w:r>
       <w:r>
         <w:t>;</w:t>
@@ -3128,8 +4516,13 @@
         </w:numPr>
         <w:contextualSpacing/>
       </w:pPr>
-      <w:r>
-        <w:t>fdesc - cell array with a short description of each function</w:t>
+      <w:proofErr w:type="spellStart"/>
+      <w:r>
+        <w:t>fdesc</w:t>
+      </w:r>
+      <w:proofErr w:type="spellEnd"/>
+      <w:r>
+        <w:t xml:space="preserve"> - cell array with a short description of each function</w:t>
       </w:r>
       <w:r>
         <w:t>.</w:t>
@@ -3143,7 +4536,15 @@
     </w:p>
     <w:p>
       <w:r>
-        <w:t>New functions can be added by simply editing the struct in functionlibrarylist.m, noting that the cell array of each field in the struct must contain an entry for the function being added.</w:t>
+        <w:t xml:space="preserve">New functions can be added by simply editing the struct in </w:t>
+      </w:r>
+      <w:proofErr w:type="spellStart"/>
+      <w:r>
+        <w:t>functionlibrarylist.m</w:t>
+      </w:r>
+      <w:proofErr w:type="spellEnd"/>
+      <w:r>
+        <w:t>, noting that the cell array of each field in the struct must contain an entry for the function being added.</w:t>
       </w:r>
       <w:r>
         <w:t xml:space="preserve"> </w:t>
@@ -3167,8 +4568,13 @@
         <w:t>switch</w:t>
       </w:r>
       <w:r>
-        <w:t xml:space="preserve"> classname</w:t>
-      </w:r>
+        <w:t xml:space="preserve"> </w:t>
+      </w:r>
+      <w:proofErr w:type="spellStart"/>
+      <w:r>
+        <w:t>classname</w:t>
+      </w:r>
+      <w:proofErr w:type="spellEnd"/>
       <w:r>
         <w:t>’ statement towards the end of the function.</w:t>
       </w:r>
@@ -3252,21 +4658,33 @@
           <w:iCs/>
           <w:highlight w:val="yellow"/>
         </w:rPr>
-        <w:t>Select from the following according to the App</w:t>
-      </w:r>
-    </w:p>
-    <w:p/>
-    <w:p>
-      <w:r>
-        <w:t xml:space="preserve">This is illustrated in the Diffusion2D model. The function </w:t>
-      </w:r>
+        <w:t xml:space="preserve">Select from the following according to the </w:t>
+      </w:r>
+      <w:proofErr w:type="gramStart"/>
       <w:r>
         <w:rPr>
           <w:i/>
           <w:iCs/>
+          <w:highlight w:val="yellow"/>
+        </w:rPr>
+        <w:t>App</w:t>
+      </w:r>
+      <w:proofErr w:type="gramEnd"/>
+    </w:p>
+    <w:p/>
+    <w:p>
+      <w:r>
+        <w:t xml:space="preserve">This is illustrated in the Diffusion2D model. The function </w:t>
+      </w:r>
+      <w:proofErr w:type="spellStart"/>
+      <w:r>
+        <w:rPr>
+          <w:i/>
+          <w:iCs/>
         </w:rPr>
         <w:t>userderivedoutput</w:t>
       </w:r>
+      <w:proofErr w:type="spellEnd"/>
       <w:r>
         <w:t xml:space="preserve"> can be called to generate either the integral under the surface at each time step, or the surface gradients at each time step</w:t>
       </w:r>
@@ -3279,6 +4697,7 @@
       <w:r>
         <w:t xml:space="preserve">For the integral option enter &gt; </w:t>
       </w:r>
+      <w:proofErr w:type="spellStart"/>
       <w:r>
         <w:rPr>
           <w:rFonts w:ascii="Courier New" w:hAnsi="Courier New" w:cs="Courier New"/>
@@ -3286,7 +4705,37 @@
           <w:sz w:val="20"/>
           <w:szCs w:val="20"/>
         </w:rPr>
-        <w:t>userderivedoutput(t,x,y,z,’integral’)</w:t>
+        <w:t>userderivedoutput</w:t>
+      </w:r>
+      <w:proofErr w:type="spellEnd"/>
+      <w:r>
+        <w:rPr>
+          <w:rFonts w:ascii="Courier New" w:hAnsi="Courier New" w:cs="Courier New"/>
+          <w:color w:val="000000"/>
+          <w:sz w:val="20"/>
+          <w:szCs w:val="20"/>
+        </w:rPr>
+        <w:t>(</w:t>
+      </w:r>
+      <w:proofErr w:type="spellStart"/>
+      <w:r>
+        <w:rPr>
+          <w:rFonts w:ascii="Courier New" w:hAnsi="Courier New" w:cs="Courier New"/>
+          <w:color w:val="000000"/>
+          <w:sz w:val="20"/>
+          <w:szCs w:val="20"/>
+        </w:rPr>
+        <w:t>t,x,y,z,’integral</w:t>
+      </w:r>
+      <w:proofErr w:type="spellEnd"/>
+      <w:r>
+        <w:rPr>
+          <w:rFonts w:ascii="Courier New" w:hAnsi="Courier New" w:cs="Courier New"/>
+          <w:color w:val="000000"/>
+          <w:sz w:val="20"/>
+          <w:szCs w:val="20"/>
+        </w:rPr>
+        <w:t>’)</w:t>
       </w:r>
     </w:p>
     <w:bookmarkEnd w:id="22"/>
@@ -3294,6 +4743,7 @@
       <w:r>
         <w:t xml:space="preserve">For the gradient option enter &gt; </w:t>
       </w:r>
+      <w:proofErr w:type="spellStart"/>
       <w:r>
         <w:rPr>
           <w:rFonts w:ascii="Courier New" w:hAnsi="Courier New" w:cs="Courier New"/>
@@ -3301,7 +4751,37 @@
           <w:sz w:val="20"/>
           <w:szCs w:val="20"/>
         </w:rPr>
-        <w:t>userderivedoutput(t,x,y,z,’gradient’)</w:t>
+        <w:t>userderivedoutput</w:t>
+      </w:r>
+      <w:proofErr w:type="spellEnd"/>
+      <w:r>
+        <w:rPr>
+          <w:rFonts w:ascii="Courier New" w:hAnsi="Courier New" w:cs="Courier New"/>
+          <w:color w:val="000000"/>
+          <w:sz w:val="20"/>
+          <w:szCs w:val="20"/>
+        </w:rPr>
+        <w:t>(</w:t>
+      </w:r>
+      <w:proofErr w:type="spellStart"/>
+      <w:r>
+        <w:rPr>
+          <w:rFonts w:ascii="Courier New" w:hAnsi="Courier New" w:cs="Courier New"/>
+          <w:color w:val="000000"/>
+          <w:sz w:val="20"/>
+          <w:szCs w:val="20"/>
+        </w:rPr>
+        <w:t>t,x,y,z,’gradient</w:t>
+      </w:r>
+      <w:proofErr w:type="spellEnd"/>
+      <w:r>
+        <w:rPr>
+          <w:rFonts w:ascii="Courier New" w:hAnsi="Courier New" w:cs="Courier New"/>
+          <w:color w:val="000000"/>
+          <w:sz w:val="20"/>
+          <w:szCs w:val="20"/>
+        </w:rPr>
+        <w:t>’)</w:t>
       </w:r>
     </w:p>
     <w:p/>
@@ -3449,7 +4929,15 @@
         <w:t>Moving Average</w:t>
       </w:r>
       <w:r>
-        <w:t xml:space="preserve">. There are several moving average functions available from the Matlab Exchange Forum, such as moving.m. </w:t>
+        <w:t xml:space="preserve">. There are several moving average functions available from the Matlab Exchange Forum, such as </w:t>
+      </w:r>
+      <w:proofErr w:type="spellStart"/>
+      <w:r>
+        <w:t>moving.m</w:t>
+      </w:r>
+      <w:proofErr w:type="spellEnd"/>
+      <w:r>
+        <w:t xml:space="preserve">. </w:t>
       </w:r>
       <w:bookmarkStart w:id="23" w:name="_Hlk487057395"/>
       <w:r>
@@ -3470,7 +4958,27 @@
           <w:sz w:val="20"/>
           <w:szCs w:val="20"/>
         </w:rPr>
-        <w:t>moving(X, n, 'func')</w:t>
+        <w:t>moving(X, n, '</w:t>
+      </w:r>
+      <w:proofErr w:type="spellStart"/>
+      <w:r>
+        <w:rPr>
+          <w:rFonts w:ascii="Courier New" w:hAnsi="Courier New" w:cs="Courier New"/>
+          <w:color w:val="000000"/>
+          <w:sz w:val="20"/>
+          <w:szCs w:val="20"/>
+        </w:rPr>
+        <w:t>func</w:t>
+      </w:r>
+      <w:proofErr w:type="spellEnd"/>
+      <w:r>
+        <w:rPr>
+          <w:rFonts w:ascii="Courier New" w:hAnsi="Courier New" w:cs="Courier New"/>
+          <w:color w:val="000000"/>
+          <w:sz w:val="20"/>
+          <w:szCs w:val="20"/>
+        </w:rPr>
+        <w:t>')</w:t>
       </w:r>
       <w:r>
         <w:t xml:space="preserve"> ,  </w:t>
@@ -3483,6 +4991,7 @@
       <w:r>
         <w:t>n specifies the number of points to average over and ‘</w:t>
       </w:r>
+      <w:proofErr w:type="spellStart"/>
       <w:r>
         <w:rPr>
           <w:i/>
@@ -3490,6 +4999,7 @@
         </w:rPr>
         <w:t>func</w:t>
       </w:r>
+      <w:proofErr w:type="spellEnd"/>
       <w:r>
         <w:t>’ is the statistical function to use (e.g. mean, std, etc). If omitted the</w:t>
       </w:r>
@@ -3545,6 +5055,7 @@
         <w:spacing w:after="120"/>
         <w:ind w:left="357"/>
       </w:pPr>
+      <w:proofErr w:type="spellStart"/>
       <w:r>
         <w:rPr>
           <w:rFonts w:ascii="Courier New" w:hAnsi="Courier New" w:cs="Courier New"/>
@@ -3552,11 +5063,82 @@
           <w:sz w:val="20"/>
           <w:szCs w:val="20"/>
         </w:rPr>
-        <w:t>movingtime(x, t, tdur, tstep, 'func')</w:t>
+        <w:t>movingtime</w:t>
+      </w:r>
+      <w:proofErr w:type="spellEnd"/>
+      <w:r>
+        <w:rPr>
+          <w:rFonts w:ascii="Courier New" w:hAnsi="Courier New" w:cs="Courier New"/>
+          <w:color w:val="000000"/>
+          <w:sz w:val="20"/>
+          <w:szCs w:val="20"/>
+        </w:rPr>
+        <w:t xml:space="preserve">(x, t, </w:t>
+      </w:r>
+      <w:proofErr w:type="spellStart"/>
+      <w:r>
+        <w:rPr>
+          <w:rFonts w:ascii="Courier New" w:hAnsi="Courier New" w:cs="Courier New"/>
+          <w:color w:val="000000"/>
+          <w:sz w:val="20"/>
+          <w:szCs w:val="20"/>
+        </w:rPr>
+        <w:t>tdur</w:t>
+      </w:r>
+      <w:proofErr w:type="spellEnd"/>
+      <w:r>
+        <w:rPr>
+          <w:rFonts w:ascii="Courier New" w:hAnsi="Courier New" w:cs="Courier New"/>
+          <w:color w:val="000000"/>
+          <w:sz w:val="20"/>
+          <w:szCs w:val="20"/>
+        </w:rPr>
+        <w:t xml:space="preserve">, </w:t>
+      </w:r>
+      <w:proofErr w:type="spellStart"/>
+      <w:r>
+        <w:rPr>
+          <w:rFonts w:ascii="Courier New" w:hAnsi="Courier New" w:cs="Courier New"/>
+          <w:color w:val="000000"/>
+          <w:sz w:val="20"/>
+          <w:szCs w:val="20"/>
+        </w:rPr>
+        <w:t>tstep</w:t>
+      </w:r>
+      <w:proofErr w:type="spellEnd"/>
+      <w:r>
+        <w:rPr>
+          <w:rFonts w:ascii="Courier New" w:hAnsi="Courier New" w:cs="Courier New"/>
+          <w:color w:val="000000"/>
+          <w:sz w:val="20"/>
+          <w:szCs w:val="20"/>
+        </w:rPr>
+        <w:t>, '</w:t>
+      </w:r>
+      <w:proofErr w:type="spellStart"/>
+      <w:r>
+        <w:rPr>
+          <w:rFonts w:ascii="Courier New" w:hAnsi="Courier New" w:cs="Courier New"/>
+          <w:color w:val="000000"/>
+          <w:sz w:val="20"/>
+          <w:szCs w:val="20"/>
+        </w:rPr>
+        <w:t>func</w:t>
+      </w:r>
+      <w:proofErr w:type="spellEnd"/>
+      <w:r>
+        <w:rPr>
+          <w:rFonts w:ascii="Courier New" w:hAnsi="Courier New" w:cs="Courier New"/>
+          <w:color w:val="000000"/>
+          <w:sz w:val="20"/>
+          <w:szCs w:val="20"/>
+        </w:rPr>
+        <w:t>')</w:t>
       </w:r>
       <w:r>
         <w:t xml:space="preserve">, where x is the variable to be used and t the associated datetimes (defined by variable selection), </w:t>
       </w:r>
+      <w:proofErr w:type="spellStart"/>
       <w:r>
         <w:rPr>
           <w:i/>
@@ -3564,9 +5146,11 @@
         </w:rPr>
         <w:t>tdur</w:t>
       </w:r>
+      <w:proofErr w:type="spellEnd"/>
       <w:r>
         <w:t xml:space="preserve"> is the duration over which to apply the statistic, </w:t>
       </w:r>
+      <w:proofErr w:type="spellStart"/>
       <w:r>
         <w:rPr>
           <w:i/>
@@ -3574,9 +5158,11 @@
         </w:rPr>
         <w:t>tstep</w:t>
       </w:r>
+      <w:proofErr w:type="spellEnd"/>
       <w:r>
         <w:t xml:space="preserve"> is the interval to advance the start time for the averaging period and ‘</w:t>
       </w:r>
+      <w:proofErr w:type="spellStart"/>
       <w:r>
         <w:rPr>
           <w:i/>
@@ -3584,6 +5170,7 @@
         </w:rPr>
         <w:t>func</w:t>
       </w:r>
+      <w:proofErr w:type="spellEnd"/>
       <w:r>
         <w:t xml:space="preserve">’ is the statistical function to use (e.g. mean, std, etc). If omitted the </w:t>
       </w:r>
@@ -3597,6 +5184,7 @@
       <w:r>
         <w:t xml:space="preserve"> is used. </w:t>
       </w:r>
+      <w:proofErr w:type="spellStart"/>
       <w:r>
         <w:rPr>
           <w:i/>
@@ -3604,9 +5192,11 @@
         </w:rPr>
         <w:t>tdur</w:t>
       </w:r>
+      <w:proofErr w:type="spellEnd"/>
       <w:r>
         <w:t xml:space="preserve"> and </w:t>
       </w:r>
+      <w:proofErr w:type="spellStart"/>
       <w:r>
         <w:rPr>
           <w:i/>
@@ -3614,9 +5204,11 @@
         </w:rPr>
         <w:t>tstep</w:t>
       </w:r>
+      <w:proofErr w:type="spellEnd"/>
       <w:r>
         <w:t xml:space="preserve"> are both duration character strings of form ‘2.5 d’. Any of the following duration intervals ca be used:  y, d, h, m, or s. Returns a time series based on the defined </w:t>
       </w:r>
+      <w:proofErr w:type="spellStart"/>
       <w:r>
         <w:rPr>
           <w:i/>
@@ -3624,9 +5216,11 @@
         </w:rPr>
         <w:t>tstep</w:t>
       </w:r>
+      <w:proofErr w:type="spellEnd"/>
       <w:r>
         <w:t xml:space="preserve">, where the time used is for the beginning of each stepping interval, i.e. every </w:t>
       </w:r>
+      <w:proofErr w:type="spellStart"/>
       <w:r>
         <w:rPr>
           <w:i/>
@@ -3634,9 +5228,11 @@
         </w:rPr>
         <w:t>tstep</w:t>
       </w:r>
+      <w:proofErr w:type="spellEnd"/>
       <w:r>
         <w:t xml:space="preserve"> from the start of the record to the nearest interval that is less than </w:t>
       </w:r>
+      <w:proofErr w:type="spellStart"/>
       <w:r>
         <w:rPr>
           <w:i/>
@@ -3644,6 +5240,7 @@
         </w:rPr>
         <w:t>tdur</w:t>
       </w:r>
+      <w:proofErr w:type="spellEnd"/>
       <w:r>
         <w:t xml:space="preserve"> from the end of the record.</w:t>
       </w:r>
@@ -3685,6 +5282,7 @@
       <w:r>
         <w:t xml:space="preserve"> </w:t>
       </w:r>
+      <w:proofErr w:type="spellStart"/>
       <w:r>
         <w:rPr>
           <w:rFonts w:ascii="Courier New" w:hAnsi="Courier New" w:cs="Courier New"/>
@@ -3692,7 +5290,17 @@
           <w:sz w:val="20"/>
           <w:szCs w:val="20"/>
         </w:rPr>
-        <w:t>downsample(x, t, ’period’, ’method’)</w:t>
+        <w:t>downsample</w:t>
+      </w:r>
+      <w:proofErr w:type="spellEnd"/>
+      <w:r>
+        <w:rPr>
+          <w:rFonts w:ascii="Courier New" w:hAnsi="Courier New" w:cs="Courier New"/>
+          <w:color w:val="000000"/>
+          <w:sz w:val="20"/>
+          <w:szCs w:val="20"/>
+        </w:rPr>
+        <w:t>(x, t, ’period’, ’method’)</w:t>
       </w:r>
       <w:r>
         <w:t xml:space="preserve">, where x is the variable to be resampled, time is the associated time for that variable, period can be ‘year’, ’month’, </w:t>
@@ -3709,7 +5317,15 @@
         <w:ind w:left="357"/>
       </w:pPr>
       <w:r>
-        <w:t>For timeseries with gaps the ‘nanmean’ function is particularly useful but requires the Statistics toolbox.</w:t>
+        <w:t>For timeseries with gaps the ‘</w:t>
+      </w:r>
+      <w:proofErr w:type="spellStart"/>
+      <w:r>
+        <w:t>nanmean</w:t>
+      </w:r>
+      <w:proofErr w:type="spellEnd"/>
+      <w:r>
+        <w:t>’ function is particularly useful but requires the Statistics toolbox.</w:t>
       </w:r>
     </w:p>
     <w:p>
@@ -3734,13 +5350,59 @@
       <w:r>
         <w:t xml:space="preserve">.  To infill a record with additional points and, if required, add some random noise to the interpolated values. This is called using: </w:t>
       </w:r>
-      <w:r>
-        <w:rPr>
-          <w:rFonts w:ascii="Courier New" w:hAnsi="Courier New" w:cs="Courier New"/>
-          <w:sz w:val="20"/>
-          <w:szCs w:val="20"/>
-        </w:rPr>
-        <w:t>interpwithnoise(x, t, npad, scale, method, ispos)</w:t>
+      <w:proofErr w:type="spellStart"/>
+      <w:r>
+        <w:rPr>
+          <w:rFonts w:ascii="Courier New" w:hAnsi="Courier New" w:cs="Courier New"/>
+          <w:sz w:val="20"/>
+          <w:szCs w:val="20"/>
+        </w:rPr>
+        <w:t>interpwithnoise</w:t>
+      </w:r>
+      <w:proofErr w:type="spellEnd"/>
+      <w:r>
+        <w:rPr>
+          <w:rFonts w:ascii="Courier New" w:hAnsi="Courier New" w:cs="Courier New"/>
+          <w:sz w:val="20"/>
+          <w:szCs w:val="20"/>
+        </w:rPr>
+        <w:t>(x, t, </w:t>
+      </w:r>
+      <w:proofErr w:type="spellStart"/>
+      <w:r>
+        <w:rPr>
+          <w:rFonts w:ascii="Courier New" w:hAnsi="Courier New" w:cs="Courier New"/>
+          <w:sz w:val="20"/>
+          <w:szCs w:val="20"/>
+        </w:rPr>
+        <w:t>npad</w:t>
+      </w:r>
+      <w:proofErr w:type="spellEnd"/>
+      <w:r>
+        <w:rPr>
+          <w:rFonts w:ascii="Courier New" w:hAnsi="Courier New" w:cs="Courier New"/>
+          <w:sz w:val="20"/>
+          <w:szCs w:val="20"/>
+        </w:rPr>
+        <w:t>, scale, method, </w:t>
+      </w:r>
+      <w:proofErr w:type="spellStart"/>
+      <w:r>
+        <w:rPr>
+          <w:rFonts w:ascii="Courier New" w:hAnsi="Courier New" w:cs="Courier New"/>
+          <w:sz w:val="20"/>
+          <w:szCs w:val="20"/>
+        </w:rPr>
+        <w:t>ispos</w:t>
+      </w:r>
+      <w:proofErr w:type="spellEnd"/>
+      <w:r>
+        <w:rPr>
+          <w:rFonts w:ascii="Courier New" w:hAnsi="Courier New" w:cs="Courier New"/>
+          <w:sz w:val="20"/>
+          <w:szCs w:val="20"/>
+        </w:rPr>
+        <w:t>)</w:t>
       </w:r>
       <w:r>
         <w:rPr>
@@ -3749,7 +5411,31 @@
         <w:t xml:space="preserve"> </w:t>
       </w:r>
       <w:r>
-        <w:t>, where X is the variable, t is time, npad is the number of points to add between the existing data points, scale determines the magnitude of the random noise (a value of 0 results in an interpolated record with no noise), method is the Matlab algorithm used for the interpolation (the default is linear) and ispos is a true/false flag which sets negative values to zero if true.</w:t>
+        <w:t xml:space="preserve">, where X is the variable, </w:t>
+      </w:r>
+      <w:proofErr w:type="spellStart"/>
+      <w:r>
+        <w:t>t</w:t>
+      </w:r>
+      <w:proofErr w:type="spellEnd"/>
+      <w:r>
+        <w:t xml:space="preserve"> is time, </w:t>
+      </w:r>
+      <w:proofErr w:type="spellStart"/>
+      <w:r>
+        <w:t>npad</w:t>
+      </w:r>
+      <w:proofErr w:type="spellEnd"/>
+      <w:r>
+        <w:t xml:space="preserve"> is the number of points to add between the existing data points, scale determines the magnitude of the random noise (a value of 0 results in an interpolated record with no noise), method is the Matlab algorithm used for the interpolation (the default is linear) and </w:t>
+      </w:r>
+      <w:proofErr w:type="spellStart"/>
+      <w:r>
+        <w:t>ispos</w:t>
+      </w:r>
+      <w:proofErr w:type="spellEnd"/>
+      <w:r>
+        <w:t xml:space="preserve"> is a true/false flag which sets negative values to zero if true.</w:t>
       </w:r>
     </w:p>
     <w:p>
@@ -3778,13 +5464,41 @@
         <w:ind w:left="360"/>
         <w:contextualSpacing/>
       </w:pPr>
-      <w:r>
-        <w:rPr>
-          <w:rFonts w:ascii="Courier New" w:hAnsi="Courier New" w:cs="Courier New"/>
-          <w:sz w:val="20"/>
-          <w:szCs w:val="20"/>
-        </w:rPr>
-        <w:t>subsample_ts(X, t,  mobj)</w:t>
+      <w:proofErr w:type="spellStart"/>
+      <w:r>
+        <w:rPr>
+          <w:rFonts w:ascii="Courier New" w:hAnsi="Courier New" w:cs="Courier New"/>
+          <w:sz w:val="20"/>
+          <w:szCs w:val="20"/>
+        </w:rPr>
+        <w:t>subsample_ts</w:t>
+      </w:r>
+      <w:proofErr w:type="spellEnd"/>
+      <w:r>
+        <w:rPr>
+          <w:rFonts w:ascii="Courier New" w:hAnsi="Courier New" w:cs="Courier New"/>
+          <w:sz w:val="20"/>
+          <w:szCs w:val="20"/>
+        </w:rPr>
+        <w:t xml:space="preserve">(X, t,  </w:t>
+      </w:r>
+      <w:proofErr w:type="spellStart"/>
+      <w:r>
+        <w:rPr>
+          <w:rFonts w:ascii="Courier New" w:hAnsi="Courier New" w:cs="Courier New"/>
+          <w:sz w:val="20"/>
+          <w:szCs w:val="20"/>
+        </w:rPr>
+        <w:t>mobj</w:t>
+      </w:r>
+      <w:proofErr w:type="spellEnd"/>
+      <w:r>
+        <w:rPr>
+          <w:rFonts w:ascii="Courier New" w:hAnsi="Courier New" w:cs="Courier New"/>
+          <w:sz w:val="20"/>
+          <w:szCs w:val="20"/>
+        </w:rPr>
+        <w:t>)</w:t>
       </w:r>
       <w:r>
         <w:t>, where X and t are the variable to be subsampled and</w:t>
@@ -3794,17 +5508,35 @@
           <w:i/>
           <w:iCs/>
         </w:rPr>
-        <w:t xml:space="preserve"> mobj</w:t>
-      </w:r>
-      <w:r>
-        <w:t xml:space="preserve"> is the UI handle (must be </w:t>
-      </w:r>
+        <w:t xml:space="preserve"> </w:t>
+      </w:r>
+      <w:proofErr w:type="spellStart"/>
       <w:r>
         <w:rPr>
           <w:i/>
           <w:iCs/>
         </w:rPr>
-        <w:t>mobj)</w:t>
+        <w:t>mobj</w:t>
+      </w:r>
+      <w:proofErr w:type="spellEnd"/>
+      <w:r>
+        <w:t xml:space="preserve"> is the UI handle (must be </w:t>
+      </w:r>
+      <w:proofErr w:type="spellStart"/>
+      <w:r>
+        <w:rPr>
+          <w:i/>
+          <w:iCs/>
+        </w:rPr>
+        <w:t>mobj</w:t>
+      </w:r>
+      <w:proofErr w:type="spellEnd"/>
+      <w:r>
+        <w:rPr>
+          <w:i/>
+          <w:iCs/>
+        </w:rPr>
+        <w:t>)</w:t>
       </w:r>
       <w:r>
         <w:t>. The user is prompted to select the dataset to be used to define the time intervals. A time series is returned and added as a Derived data set. The user is prompted to define the metadata for the new data set.</w:t>
@@ -3844,31 +5576,67 @@
           <w:sz w:val="20"/>
           <w:szCs w:val="20"/>
         </w:rPr>
-        <w:t>subsample(X, t,  thr, mobj)</w:t>
+        <w:t xml:space="preserve">subsample(X, t,  </w:t>
+      </w:r>
+      <w:proofErr w:type="spellStart"/>
+      <w:r>
+        <w:rPr>
+          <w:rFonts w:ascii="Courier New" w:hAnsi="Courier New" w:cs="Courier New"/>
+          <w:sz w:val="20"/>
+          <w:szCs w:val="20"/>
+        </w:rPr>
+        <w:t>thr</w:t>
+      </w:r>
+      <w:proofErr w:type="spellEnd"/>
+      <w:r>
+        <w:rPr>
+          <w:rFonts w:ascii="Courier New" w:hAnsi="Courier New" w:cs="Courier New"/>
+          <w:sz w:val="20"/>
+          <w:szCs w:val="20"/>
+        </w:rPr>
+        <w:t xml:space="preserve">, </w:t>
+      </w:r>
+      <w:proofErr w:type="spellStart"/>
+      <w:r>
+        <w:rPr>
+          <w:rFonts w:ascii="Courier New" w:hAnsi="Courier New" w:cs="Courier New"/>
+          <w:sz w:val="20"/>
+          <w:szCs w:val="20"/>
+        </w:rPr>
+        <w:t>mobj</w:t>
+      </w:r>
+      <w:proofErr w:type="spellEnd"/>
+      <w:r>
+        <w:rPr>
+          <w:rFonts w:ascii="Courier New" w:hAnsi="Courier New" w:cs="Courier New"/>
+          <w:sz w:val="20"/>
+          <w:szCs w:val="20"/>
+        </w:rPr>
+        <w:t>)</w:t>
       </w:r>
       <w:r>
         <w:t xml:space="preserve">, where X and t are the variable to be subsampled, </w:t>
       </w:r>
+      <w:proofErr w:type="spellStart"/>
       <w:r>
         <w:rPr>
           <w:i/>
           <w:iCs/>
         </w:rPr>
-        <w:t xml:space="preserve">thr </w:t>
-      </w:r>
-      <w:r>
-        <w:t xml:space="preserve">is the threshold value and </w:t>
-      </w:r>
+        <w:t>thr</w:t>
+      </w:r>
+      <w:proofErr w:type="spellEnd"/>
       <w:r>
         <w:rPr>
           <w:i/>
           <w:iCs/>
         </w:rPr>
-        <w:t>mobj</w:t>
-      </w:r>
-      <w:r>
-        <w:t xml:space="preserve"> is the UI handle (must be </w:t>
-      </w:r>
+        <w:t xml:space="preserve"> </w:t>
+      </w:r>
+      <w:r>
+        <w:t xml:space="preserve">is the threshold value and </w:t>
+      </w:r>
+      <w:proofErr w:type="spellStart"/>
       <w:r>
         <w:rPr>
           <w:i/>
@@ -3876,8 +5644,114 @@
         </w:rPr>
         <w:t>mobj</w:t>
       </w:r>
+      <w:proofErr w:type="spellEnd"/>
+      <w:r>
+        <w:t xml:space="preserve"> is the UI handle (must be </w:t>
+      </w:r>
+      <w:proofErr w:type="spellStart"/>
+      <w:r>
+        <w:rPr>
+          <w:i/>
+          <w:iCs/>
+        </w:rPr>
+        <w:t>mobj</w:t>
+      </w:r>
+      <w:proofErr w:type="spellEnd"/>
       <w:r>
         <w:t>). The user is prompted to select the dataset and variable to be used to define the condition and a condition operator (&lt;=, ==, etc). A time series is returned and added as a Derived data set. The user is prompted to define the metadata for the new data set.</w:t>
+      </w:r>
+    </w:p>
+    <w:p>
+      <w:pPr>
+        <w:numPr>
+          <w:ilvl w:val="0"/>
+          <w:numId w:val="3"/>
+        </w:numPr>
+        <w:snapToGrid w:val="0"/>
+        <w:spacing w:after="120"/>
+      </w:pPr>
+      <w:r>
+        <w:rPr>
+          <w:b/>
+          <w:bCs/>
+          <w:i/>
+          <w:iCs/>
+        </w:rPr>
+        <w:t>Scale one or more variables</w:t>
+      </w:r>
+      <w:r>
+        <w:t xml:space="preserve">. </w:t>
+      </w:r>
+      <w:r>
+        <w:t>The call to the function is:</w:t>
+      </w:r>
+    </w:p>
+    <w:p>
+      <w:pPr>
+        <w:snapToGrid w:val="0"/>
+        <w:spacing w:after="120"/>
+        <w:ind w:left="360"/>
+      </w:pPr>
+      <w:proofErr w:type="spellStart"/>
+      <w:r>
+        <w:rPr>
+          <w:rFonts w:ascii="Courier New" w:hAnsi="Courier New" w:cs="Courier New"/>
+          <w:sz w:val="20"/>
+          <w:szCs w:val="20"/>
+        </w:rPr>
+        <w:t>scale_</w:t>
+      </w:r>
+      <w:r>
+        <w:rPr>
+          <w:rFonts w:ascii="Courier New" w:hAnsi="Courier New" w:cs="Courier New"/>
+          <w:sz w:val="20"/>
+          <w:szCs w:val="20"/>
+        </w:rPr>
+        <w:t>variables</w:t>
+      </w:r>
+      <w:proofErr w:type="spellEnd"/>
+      <w:r>
+        <w:rPr>
+          <w:rFonts w:ascii="Courier New" w:hAnsi="Courier New" w:cs="Courier New"/>
+          <w:sz w:val="20"/>
+          <w:szCs w:val="20"/>
+        </w:rPr>
+        <w:t xml:space="preserve"> (</w:t>
+      </w:r>
+      <w:proofErr w:type="spellStart"/>
+      <w:r>
+        <w:rPr>
+          <w:rFonts w:ascii="Courier New" w:hAnsi="Courier New" w:cs="Courier New"/>
+          <w:sz w:val="20"/>
+          <w:szCs w:val="20"/>
+        </w:rPr>
+        <w:t>dst</w:t>
+      </w:r>
+      <w:proofErr w:type="spellEnd"/>
+      <w:r>
+        <w:rPr>
+          <w:rFonts w:ascii="Courier New" w:hAnsi="Courier New" w:cs="Courier New"/>
+          <w:sz w:val="20"/>
+          <w:szCs w:val="20"/>
+        </w:rPr>
+        <w:t>)</w:t>
+      </w:r>
+      <w:r>
+        <w:t xml:space="preserve">, where </w:t>
+      </w:r>
+      <w:proofErr w:type="spellStart"/>
+      <w:r>
+        <w:t>dst</w:t>
+      </w:r>
+      <w:proofErr w:type="spellEnd"/>
+      <w:r>
+        <w:t xml:space="preserve"> is the </w:t>
+      </w:r>
+      <w:r>
+        <w:t>dataset to select variables to scaled from</w:t>
+      </w:r>
+      <w:r>
+        <w:t>.</w:t>
       </w:r>
     </w:p>
     <w:p>
@@ -3909,16 +5783,34 @@
         <w:spacing w:after="120"/>
         <w:ind w:left="357"/>
       </w:pPr>
-      <w:r>
-        <w:rPr>
-          <w:rFonts w:ascii="Courier New" w:hAnsi="Courier New" w:cs="Courier New"/>
-          <w:sz w:val="20"/>
-          <w:szCs w:val="20"/>
-        </w:rPr>
-        <w:t>phaseplot(X, Y , t)</w:t>
-      </w:r>
-      <w:r>
-        <w:t>, where X and Y are the variables assigned to the respective buttons and t is time (this does not need to be assigned to a button and  t can be omitted if a time stamp for the datapoints is not required).</w:t>
+      <w:proofErr w:type="spellStart"/>
+      <w:r>
+        <w:rPr>
+          <w:rFonts w:ascii="Courier New" w:hAnsi="Courier New" w:cs="Courier New"/>
+          <w:sz w:val="20"/>
+          <w:szCs w:val="20"/>
+        </w:rPr>
+        <w:t>phaseplot</w:t>
+      </w:r>
+      <w:proofErr w:type="spellEnd"/>
+      <w:r>
+        <w:rPr>
+          <w:rFonts w:ascii="Courier New" w:hAnsi="Courier New" w:cs="Courier New"/>
+          <w:sz w:val="20"/>
+          <w:szCs w:val="20"/>
+        </w:rPr>
+        <w:t>(X, Y , t)</w:t>
+      </w:r>
+      <w:r>
+        <w:t xml:space="preserve">, where X and Y are the variables assigned to the respective buttons and </w:t>
+      </w:r>
+      <w:proofErr w:type="spellStart"/>
+      <w:r>
+        <w:t>t</w:t>
+      </w:r>
+      <w:proofErr w:type="spellEnd"/>
+      <w:r>
+        <w:t xml:space="preserve"> is time (this does not need to be assigned to a button and  t can be omitted if a time stamp for the datapoints is not required).</w:t>
       </w:r>
     </w:p>
     <w:p>
@@ -3941,7 +5833,15 @@
         <w:t>Recursive plot</w:t>
       </w:r>
       <w:r>
-        <w:t>. Generates a plot of a variable plotted against itself with an offset (e.g. x(i) versus x(i+1) ). This is called from the Derive Output GUI using:</w:t>
+        <w:t>. Generates a plot of a variable plotted against itself with an offset (e.g. x(</w:t>
+      </w:r>
+      <w:proofErr w:type="spellStart"/>
+      <w:r>
+        <w:t>i</w:t>
+      </w:r>
+      <w:proofErr w:type="spellEnd"/>
+      <w:r>
+        <w:t>) versus x(i+1) ). This is called from the Derive Output GUI using:</w:t>
       </w:r>
     </w:p>
     <w:p>
@@ -3950,17 +5850,64 @@
         <w:spacing w:after="120"/>
         <w:ind w:left="357"/>
       </w:pPr>
-      <w:r>
-        <w:rPr>
-          <w:rFonts w:ascii="Courier New" w:hAnsi="Courier New" w:cs="Courier New"/>
-          <w:sz w:val="20"/>
-          <w:szCs w:val="20"/>
-        </w:rPr>
-        <w:t>recursive_plot(x, ’varname’, nint)</w:t>
+      <w:proofErr w:type="spellStart"/>
+      <w:r>
+        <w:rPr>
+          <w:rFonts w:ascii="Courier New" w:hAnsi="Courier New" w:cs="Courier New"/>
+          <w:sz w:val="20"/>
+          <w:szCs w:val="20"/>
+        </w:rPr>
+        <w:t>recursive_plot</w:t>
+      </w:r>
+      <w:proofErr w:type="spellEnd"/>
+      <w:r>
+        <w:rPr>
+          <w:rFonts w:ascii="Courier New" w:hAnsi="Courier New" w:cs="Courier New"/>
+          <w:sz w:val="20"/>
+          <w:szCs w:val="20"/>
+        </w:rPr>
+        <w:t>(x, ’</w:t>
+      </w:r>
+      <w:proofErr w:type="spellStart"/>
+      <w:r>
+        <w:rPr>
+          <w:rFonts w:ascii="Courier New" w:hAnsi="Courier New" w:cs="Courier New"/>
+          <w:sz w:val="20"/>
+          <w:szCs w:val="20"/>
+        </w:rPr>
+        <w:t>varname</w:t>
+      </w:r>
+      <w:proofErr w:type="spellEnd"/>
+      <w:r>
+        <w:rPr>
+          <w:rFonts w:ascii="Courier New" w:hAnsi="Courier New" w:cs="Courier New"/>
+          <w:sz w:val="20"/>
+          <w:szCs w:val="20"/>
+        </w:rPr>
+        <w:t>’, </w:t>
+      </w:r>
+      <w:proofErr w:type="spellStart"/>
+      <w:r>
+        <w:rPr>
+          <w:rFonts w:ascii="Courier New" w:hAnsi="Courier New" w:cs="Courier New"/>
+          <w:sz w:val="20"/>
+          <w:szCs w:val="20"/>
+        </w:rPr>
+        <w:t>nint</w:t>
+      </w:r>
+      <w:proofErr w:type="spellEnd"/>
+      <w:r>
+        <w:rPr>
+          <w:rFonts w:ascii="Courier New" w:hAnsi="Courier New" w:cs="Courier New"/>
+          <w:sz w:val="20"/>
+          <w:szCs w:val="20"/>
+        </w:rPr>
+        <w:t>)</w:t>
       </w:r>
       <w:r>
         <w:t>, where x is the variable, ‘</w:t>
       </w:r>
+      <w:proofErr w:type="spellStart"/>
       <w:r>
         <w:rPr>
           <w:i/>
@@ -3968,9 +5915,11 @@
         </w:rPr>
         <w:t>varname</w:t>
       </w:r>
+      <w:proofErr w:type="spellEnd"/>
       <w:r>
         <w:t xml:space="preserve">’ is a text string in single quotes and </w:t>
       </w:r>
+      <w:proofErr w:type="spellStart"/>
       <w:r>
         <w:rPr>
           <w:i/>
@@ -3978,9 +5927,170 @@
         </w:rPr>
         <w:t>nint</w:t>
       </w:r>
+      <w:proofErr w:type="spellEnd"/>
       <w:r>
         <w:t xml:space="preserve"> is an integer value that defines the size of the offset. </w:t>
       </w:r>
+    </w:p>
+    <w:p>
+      <w:pPr>
+        <w:numPr>
+          <w:ilvl w:val="0"/>
+          <w:numId w:val="3"/>
+        </w:numPr>
+        <w:snapToGrid w:val="0"/>
+        <w:spacing w:after="120"/>
+        <w:rPr>
+          <w:b/>
+          <w:bCs/>
+          <w:i/>
+          <w:iCs/>
+        </w:rPr>
+      </w:pPr>
+      <w:r>
+        <w:rPr>
+          <w:b/>
+          <w:bCs/>
+          <w:i/>
+          <w:iCs/>
+        </w:rPr>
+        <w:t>S</w:t>
+      </w:r>
+      <w:r>
+        <w:rPr>
+          <w:b/>
+          <w:bCs/>
+          <w:i/>
+          <w:iCs/>
+        </w:rPr>
+        <w:t xml:space="preserve">cale </w:t>
+      </w:r>
+      <w:r>
+        <w:rPr>
+          <w:b/>
+          <w:bCs/>
+          <w:i/>
+          <w:iCs/>
+        </w:rPr>
+        <w:t>water</w:t>
+      </w:r>
+      <w:r>
+        <w:rPr>
+          <w:b/>
+          <w:bCs/>
+          <w:i/>
+          <w:iCs/>
+        </w:rPr>
+        <w:t xml:space="preserve"> </w:t>
+      </w:r>
+      <w:r>
+        <w:rPr>
+          <w:b/>
+          <w:bCs/>
+          <w:i/>
+          <w:iCs/>
+        </w:rPr>
+        <w:t>levels</w:t>
+      </w:r>
+      <w:r>
+        <w:rPr>
+          <w:b/>
+          <w:bCs/>
+          <w:i/>
+          <w:iCs/>
+        </w:rPr>
+        <w:t xml:space="preserve">: </w:t>
+      </w:r>
+      <w:r>
+        <w:t>The call to the function is:</w:t>
+      </w:r>
+      <w:bookmarkStart w:id="26" w:name="_Hlk184641387"/>
+    </w:p>
+    <w:p>
+      <w:pPr>
+        <w:snapToGrid w:val="0"/>
+        <w:spacing w:after="120"/>
+        <w:ind w:left="360"/>
+        <w:rPr>
+          <w:b/>
+          <w:bCs/>
+          <w:i/>
+          <w:iCs/>
+        </w:rPr>
+      </w:pPr>
+      <w:r>
+        <w:rPr>
+          <w:rFonts w:ascii="Courier New" w:hAnsi="Courier New" w:cs="Courier New"/>
+          <w:sz w:val="20"/>
+          <w:szCs w:val="20"/>
+        </w:rPr>
+        <w:t>scale_</w:t>
+      </w:r>
+      <w:r>
+        <w:t xml:space="preserve"> </w:t>
+      </w:r>
+      <w:proofErr w:type="spellStart"/>
+      <w:r>
+        <w:rPr>
+          <w:rFonts w:ascii="Courier New" w:hAnsi="Courier New" w:cs="Courier New"/>
+          <w:sz w:val="20"/>
+          <w:szCs w:val="20"/>
+        </w:rPr>
+        <w:t>waterlevels</w:t>
+      </w:r>
+      <w:proofErr w:type="spellEnd"/>
+      <w:r>
+        <w:rPr>
+          <w:rFonts w:ascii="Courier New" w:hAnsi="Courier New" w:cs="Courier New"/>
+          <w:sz w:val="20"/>
+          <w:szCs w:val="20"/>
+        </w:rPr>
+        <w:t xml:space="preserve"> (</w:t>
+      </w:r>
+      <w:proofErr w:type="spellStart"/>
+      <w:r>
+        <w:rPr>
+          <w:rFonts w:ascii="Courier New" w:hAnsi="Courier New" w:cs="Courier New"/>
+          <w:sz w:val="20"/>
+          <w:szCs w:val="20"/>
+        </w:rPr>
+        <w:t>X,t,issave,isplot</w:t>
+      </w:r>
+      <w:proofErr w:type="spellEnd"/>
+      <w:r>
+        <w:rPr>
+          <w:rFonts w:ascii="Courier New" w:hAnsi="Courier New" w:cs="Courier New"/>
+          <w:sz w:val="20"/>
+          <w:szCs w:val="20"/>
+        </w:rPr>
+        <w:t>)</w:t>
+      </w:r>
+      <w:r>
+        <w:t xml:space="preserve">, where X is the </w:t>
+      </w:r>
+      <w:r>
+        <w:t>water level to be scaled</w:t>
+      </w:r>
+      <w:r>
+        <w:t xml:space="preserve"> and t the times of the values. </w:t>
+      </w:r>
+      <w:bookmarkEnd w:id="26"/>
+      <w:r>
+        <w:t xml:space="preserve">User is prompted to give a scaling factor for values </w:t>
+      </w:r>
+      <w:r>
+        <w:t>&gt;</w:t>
+      </w:r>
+      <w:r>
+        <w:t xml:space="preserve"> and &lt;= to 0.</w:t>
+      </w:r>
+    </w:p>
+    <w:p>
+      <w:pPr>
+        <w:snapToGrid w:val="0"/>
+        <w:spacing w:after="120"/>
+        <w:ind w:left="357"/>
+      </w:pPr>
     </w:p>
     <w:p>
       <w:pPr>
@@ -3998,6 +6108,7 @@
           <w:i/>
           <w:iCs/>
         </w:rPr>
+        <w:lastRenderedPageBreak/>
         <w:t>Add sea level rise</w:t>
       </w:r>
       <w:r>
@@ -4013,7 +6124,15 @@
         <w:t>to tidal water levels</w:t>
       </w:r>
       <w:r>
-        <w:t xml:space="preserve"> (ie typically predictions rather than measured water levels). Based on exponential growth from 1900 and zeroed to a defined year using:</w:t>
+        <w:t xml:space="preserve"> (</w:t>
+      </w:r>
+      <w:proofErr w:type="spellStart"/>
+      <w:r>
+        <w:t>ie</w:t>
+      </w:r>
+      <w:proofErr w:type="spellEnd"/>
+      <w:r>
+        <w:t xml:space="preserve"> typically predictions rather than measured water levels). Based on exponential growth from 1900 and zeroed to a defined year using:</w:t>
       </w:r>
     </w:p>
     <w:p>
@@ -4022,17 +6141,72 @@
         <w:spacing w:after="120"/>
         <w:ind w:left="357"/>
       </w:pPr>
-      <w:r>
-        <w:rPr>
-          <w:rFonts w:ascii="Courier New" w:hAnsi="Courier New" w:cs="Courier New"/>
-          <w:sz w:val="20"/>
-          <w:szCs w:val="20"/>
-        </w:rPr>
-        <w:t>addslrtotides(X, t, delta, exprate, pivotyear)</w:t>
-      </w:r>
-      <w:r>
-        <w:t xml:space="preserve">, where X and t relate to the water level variable to be adjusted, delta is a rate for the year 1900 (e.g. 0.001 m/yr), </w:t>
-      </w:r>
+      <w:proofErr w:type="spellStart"/>
+      <w:r>
+        <w:rPr>
+          <w:rFonts w:ascii="Courier New" w:hAnsi="Courier New" w:cs="Courier New"/>
+          <w:sz w:val="20"/>
+          <w:szCs w:val="20"/>
+        </w:rPr>
+        <w:t>addslrtotides</w:t>
+      </w:r>
+      <w:proofErr w:type="spellEnd"/>
+      <w:r>
+        <w:rPr>
+          <w:rFonts w:ascii="Courier New" w:hAnsi="Courier New" w:cs="Courier New"/>
+          <w:sz w:val="20"/>
+          <w:szCs w:val="20"/>
+        </w:rPr>
+        <w:t xml:space="preserve">(X, t, delta, </w:t>
+      </w:r>
+      <w:proofErr w:type="spellStart"/>
+      <w:r>
+        <w:rPr>
+          <w:rFonts w:ascii="Courier New" w:hAnsi="Courier New" w:cs="Courier New"/>
+          <w:sz w:val="20"/>
+          <w:szCs w:val="20"/>
+        </w:rPr>
+        <w:t>exprate</w:t>
+      </w:r>
+      <w:proofErr w:type="spellEnd"/>
+      <w:r>
+        <w:rPr>
+          <w:rFonts w:ascii="Courier New" w:hAnsi="Courier New" w:cs="Courier New"/>
+          <w:sz w:val="20"/>
+          <w:szCs w:val="20"/>
+        </w:rPr>
+        <w:t xml:space="preserve">, </w:t>
+      </w:r>
+      <w:proofErr w:type="spellStart"/>
+      <w:r>
+        <w:rPr>
+          <w:rFonts w:ascii="Courier New" w:hAnsi="Courier New" w:cs="Courier New"/>
+          <w:sz w:val="20"/>
+          <w:szCs w:val="20"/>
+        </w:rPr>
+        <w:t>pivotyear</w:t>
+      </w:r>
+      <w:proofErr w:type="spellEnd"/>
+      <w:r>
+        <w:rPr>
+          <w:rFonts w:ascii="Courier New" w:hAnsi="Courier New" w:cs="Courier New"/>
+          <w:sz w:val="20"/>
+          <w:szCs w:val="20"/>
+        </w:rPr>
+        <w:t>)</w:t>
+      </w:r>
+      <w:r>
+        <w:t>, where X and t relate to the water level variable to be adjusted, delta is a rate for the year 1900 (e.g. 0.001 m/</w:t>
+      </w:r>
+      <w:proofErr w:type="spellStart"/>
+      <w:r>
+        <w:t>yr</w:t>
+      </w:r>
+      <w:proofErr w:type="spellEnd"/>
+      <w:r>
+        <w:t xml:space="preserve">), </w:t>
+      </w:r>
+      <w:proofErr w:type="spellStart"/>
       <w:r>
         <w:rPr>
           <w:i/>
@@ -4040,9 +6214,19 @@
         </w:rPr>
         <w:t>exprate</w:t>
       </w:r>
-      <w:r>
-        <w:t xml:space="preserve"> is the rate of exponential growth (e.g 0.011 for a fit to observations to-date) </w:t>
-      </w:r>
+      <w:proofErr w:type="spellEnd"/>
+      <w:r>
+        <w:t xml:space="preserve"> is the rate of exponential growth (</w:t>
+      </w:r>
+      <w:proofErr w:type="spellStart"/>
+      <w:r>
+        <w:t>e.g</w:t>
+      </w:r>
+      <w:proofErr w:type="spellEnd"/>
+      <w:r>
+        <w:t xml:space="preserve"> 0.011 for a fit to observations to-date) </w:t>
+      </w:r>
+      <w:proofErr w:type="spellStart"/>
       <w:r>
         <w:rPr>
           <w:i/>
@@ -4050,8 +6234,25 @@
         </w:rPr>
         <w:t>pivotyear</w:t>
       </w:r>
-      <w:r>
-        <w:t xml:space="preserve"> is the year to use for zero sea level rise (e.g. 1900 adds slr based on change since 1900, whereas 2000 assumes that the tidal predictions are correct to the datum for the year 2000 and adjusts the record based on the slr function relative to that year).</w:t>
+      <w:proofErr w:type="spellEnd"/>
+      <w:r>
+        <w:t xml:space="preserve"> is the year to use for zero sea level rise (e.g. 1900 adds </w:t>
+      </w:r>
+      <w:proofErr w:type="spellStart"/>
+      <w:r>
+        <w:t>slr</w:t>
+      </w:r>
+      <w:proofErr w:type="spellEnd"/>
+      <w:r>
+        <w:t xml:space="preserve"> based on change since 1900, whereas 2000 assumes that the tidal predictions are correct to the datum for the year 2000 and adjusts the record based on the </w:t>
+      </w:r>
+      <w:proofErr w:type="spellStart"/>
+      <w:r>
+        <w:t>slr</w:t>
+      </w:r>
+      <w:proofErr w:type="spellEnd"/>
+      <w:r>
+        <w:t xml:space="preserve"> function relative to that year).</w:t>
       </w:r>
     </w:p>
     <w:p>
@@ -4071,7 +6272,6 @@
           <w:i/>
           <w:iCs/>
         </w:rPr>
-        <w:lastRenderedPageBreak/>
         <w:t>Tidal range time series from a water level series</w:t>
       </w:r>
       <w:r>
@@ -4084,22 +6284,60 @@
         <w:spacing w:after="120"/>
         <w:ind w:left="357"/>
       </w:pPr>
-      <w:r>
-        <w:rPr>
-          <w:rFonts w:ascii="Courier New" w:hAnsi="Courier New" w:cs="Courier New"/>
-          <w:sz w:val="20"/>
-          <w:szCs w:val="20"/>
-        </w:rPr>
-        <w:t>tidalrange(X, t</w:t>
-      </w:r>
-      <w:r>
-        <w:rPr>
-          <w:rFonts w:ascii="Courier New" w:hAnsi="Courier New" w:cs="Courier New"/>
-          <w:sz w:val="20"/>
-          <w:szCs w:val="20"/>
-        </w:rPr>
-        <w:t>, issave, isplot</w:t>
-      </w:r>
+      <w:proofErr w:type="spellStart"/>
+      <w:r>
+        <w:rPr>
+          <w:rFonts w:ascii="Courier New" w:hAnsi="Courier New" w:cs="Courier New"/>
+          <w:sz w:val="20"/>
+          <w:szCs w:val="20"/>
+        </w:rPr>
+        <w:t>tidalrange</w:t>
+      </w:r>
+      <w:proofErr w:type="spellEnd"/>
+      <w:r>
+        <w:rPr>
+          <w:rFonts w:ascii="Courier New" w:hAnsi="Courier New" w:cs="Courier New"/>
+          <w:sz w:val="20"/>
+          <w:szCs w:val="20"/>
+        </w:rPr>
+        <w:t>(X, t</w:t>
+      </w:r>
+      <w:r>
+        <w:rPr>
+          <w:rFonts w:ascii="Courier New" w:hAnsi="Courier New" w:cs="Courier New"/>
+          <w:sz w:val="20"/>
+          <w:szCs w:val="20"/>
+        </w:rPr>
+        <w:t xml:space="preserve">, </w:t>
+      </w:r>
+      <w:proofErr w:type="spellStart"/>
+      <w:r>
+        <w:rPr>
+          <w:rFonts w:ascii="Courier New" w:hAnsi="Courier New" w:cs="Courier New"/>
+          <w:sz w:val="20"/>
+          <w:szCs w:val="20"/>
+        </w:rPr>
+        <w:t>issave</w:t>
+      </w:r>
+      <w:proofErr w:type="spellEnd"/>
+      <w:r>
+        <w:rPr>
+          <w:rFonts w:ascii="Courier New" w:hAnsi="Courier New" w:cs="Courier New"/>
+          <w:sz w:val="20"/>
+          <w:szCs w:val="20"/>
+        </w:rPr>
+        <w:t xml:space="preserve">, </w:t>
+      </w:r>
+      <w:proofErr w:type="spellStart"/>
+      <w:r>
+        <w:rPr>
+          <w:rFonts w:ascii="Courier New" w:hAnsi="Courier New" w:cs="Courier New"/>
+          <w:sz w:val="20"/>
+          <w:szCs w:val="20"/>
+        </w:rPr>
+        <w:t>isplot</w:t>
+      </w:r>
+      <w:proofErr w:type="spellEnd"/>
       <w:r>
         <w:rPr>
           <w:rFonts w:ascii="Courier New" w:hAnsi="Courier New" w:cs="Courier New"/>
@@ -4118,7 +6356,23 @@
         <w:t xml:space="preserve"> the times of the water level values. Assumes that there are multiple water level values per tide. Also, outputs mean water level and tidal range values as a table.</w:t>
       </w:r>
       <w:r>
-        <w:t xml:space="preserve"> issave = true to save the results as a dataset and isplot = true to generate a plot of the results.</w:t>
+        <w:t xml:space="preserve"> </w:t>
+      </w:r>
+      <w:proofErr w:type="spellStart"/>
+      <w:r>
+        <w:t>issave</w:t>
+      </w:r>
+      <w:proofErr w:type="spellEnd"/>
+      <w:r>
+        <w:t xml:space="preserve"> = true to save the results as a dataset and </w:t>
+      </w:r>
+      <w:proofErr w:type="spellStart"/>
+      <w:r>
+        <w:t>isplot</w:t>
+      </w:r>
+      <w:proofErr w:type="spellEnd"/>
+      <w:r>
+        <w:t xml:space="preserve"> = true to generate a plot of the results.</w:t>
       </w:r>
     </w:p>
     <w:p>
@@ -4130,33 +6384,21 @@
         <w:snapToGrid w:val="0"/>
         <w:spacing w:after="120"/>
         <w:ind w:left="502"/>
+      </w:pPr>
+      <w:r>
         <w:rPr>
           <w:b/>
           <w:bCs/>
           <w:i/>
           <w:iCs/>
         </w:rPr>
-      </w:pPr>
-      <w:r>
-        <w:rPr>
-          <w:b/>
-          <w:bCs/>
-          <w:i/>
-          <w:iCs/>
-        </w:rPr>
-        <w:t>S</w:t>
-      </w:r>
-      <w:r>
-        <w:rPr>
-          <w:b/>
-          <w:bCs/>
-          <w:i/>
-          <w:iCs/>
-        </w:rPr>
-        <w:t xml:space="preserve">cale water levels: </w:t>
-      </w:r>
-      <w:r>
-        <w:t>The call to the function is:</w:t>
+        <w:t>Fit trends and cycles to tidal range or high/low water time series</w:t>
+      </w:r>
+      <w:r>
+        <w:t>:</w:t>
+      </w:r>
+      <w:r>
+        <w:t xml:space="preserve"> The call to the function is:</w:t>
       </w:r>
     </w:p>
     <w:p>
@@ -4164,50 +6406,154 @@
         <w:snapToGrid w:val="0"/>
         <w:spacing w:after="120"/>
         <w:ind w:left="357"/>
-        <w:rPr>
-          <w:rFonts w:ascii="Courier New" w:hAnsi="Courier New" w:cs="Courier New"/>
-          <w:sz w:val="20"/>
-          <w:szCs w:val="20"/>
-        </w:rPr>
-      </w:pPr>
-      <w:r>
-        <w:rPr>
-          <w:rFonts w:ascii="Courier New" w:hAnsi="Courier New" w:cs="Courier New"/>
-          <w:sz w:val="20"/>
-          <w:szCs w:val="20"/>
-        </w:rPr>
-        <w:t>scale_waterlevels (</w:t>
-      </w:r>
-      <w:r>
-        <w:rPr>
-          <w:rFonts w:ascii="Courier New" w:hAnsi="Courier New" w:cs="Courier New"/>
-          <w:sz w:val="20"/>
-          <w:szCs w:val="20"/>
-        </w:rPr>
-        <w:t>X</w:t>
-      </w:r>
-      <w:r>
-        <w:rPr>
-          <w:rFonts w:ascii="Courier New" w:hAnsi="Courier New" w:cs="Courier New"/>
-          <w:sz w:val="20"/>
-          <w:szCs w:val="20"/>
-        </w:rPr>
-        <w:t>,t,issave,isplot)</w:t>
-      </w:r>
-      <w:r>
-        <w:t xml:space="preserve">, where X is the water level and t </w:t>
+      </w:pPr>
+      <w:proofErr w:type="spellStart"/>
+      <w:r>
+        <w:rPr>
+          <w:rFonts w:ascii="Courier New" w:hAnsi="Courier New" w:cs="Courier New"/>
+          <w:sz w:val="20"/>
+          <w:szCs w:val="20"/>
+        </w:rPr>
+        <w:t>t</w:t>
+      </w:r>
+      <w:r>
+        <w:rPr>
+          <w:rFonts w:ascii="Courier New" w:hAnsi="Courier New" w:cs="Courier New"/>
+          <w:sz w:val="20"/>
+          <w:szCs w:val="20"/>
+        </w:rPr>
+        <w:t>idalrange</w:t>
+      </w:r>
+      <w:r>
+        <w:rPr>
+          <w:rFonts w:ascii="Courier New" w:hAnsi="Courier New" w:cs="Courier New"/>
+          <w:sz w:val="20"/>
+          <w:szCs w:val="20"/>
+        </w:rPr>
+        <w:t>_nltc</w:t>
+      </w:r>
+      <w:proofErr w:type="spellEnd"/>
+      <w:r>
+        <w:rPr>
+          <w:rFonts w:ascii="Courier New" w:hAnsi="Courier New" w:cs="Courier New"/>
+          <w:sz w:val="20"/>
+          <w:szCs w:val="20"/>
+        </w:rPr>
+        <w:t>(X, t</w:t>
+      </w:r>
+      <w:r>
+        <w:rPr>
+          <w:rFonts w:ascii="Courier New" w:hAnsi="Courier New" w:cs="Courier New"/>
+          <w:sz w:val="20"/>
+          <w:szCs w:val="20"/>
+        </w:rPr>
+        <w:t>,</w:t>
+      </w:r>
+      <w:r>
+        <w:rPr>
+          <w:rFonts w:ascii="Courier New" w:hAnsi="Courier New" w:cs="Courier New"/>
+          <w:sz w:val="20"/>
+          <w:szCs w:val="20"/>
+        </w:rPr>
+        <w:t xml:space="preserve"> </w:t>
+      </w:r>
+      <w:proofErr w:type="spellStart"/>
+      <w:r>
+        <w:rPr>
+          <w:rFonts w:ascii="Courier New" w:hAnsi="Courier New" w:cs="Courier New"/>
+          <w:sz w:val="20"/>
+          <w:szCs w:val="20"/>
+        </w:rPr>
+        <w:t>issave</w:t>
+      </w:r>
+      <w:proofErr w:type="spellEnd"/>
+      <w:r>
+        <w:rPr>
+          <w:rFonts w:ascii="Courier New" w:hAnsi="Courier New" w:cs="Courier New"/>
+          <w:sz w:val="20"/>
+          <w:szCs w:val="20"/>
+        </w:rPr>
+        <w:t xml:space="preserve">, </w:t>
+      </w:r>
+      <w:proofErr w:type="spellStart"/>
+      <w:r>
+        <w:rPr>
+          <w:rFonts w:ascii="Courier New" w:hAnsi="Courier New" w:cs="Courier New"/>
+          <w:sz w:val="20"/>
+          <w:szCs w:val="20"/>
+        </w:rPr>
+        <w:t>isplot</w:t>
+      </w:r>
+      <w:proofErr w:type="spellEnd"/>
+      <w:r>
+        <w:rPr>
+          <w:rFonts w:ascii="Courier New" w:hAnsi="Courier New" w:cs="Courier New"/>
+          <w:sz w:val="20"/>
+          <w:szCs w:val="20"/>
+        </w:rPr>
+        <w:t>, ‘</w:t>
+      </w:r>
+      <w:proofErr w:type="spellStart"/>
+      <w:r>
+        <w:rPr>
+          <w:rFonts w:ascii="Courier New" w:hAnsi="Courier New" w:cs="Courier New"/>
+          <w:sz w:val="20"/>
+          <w:szCs w:val="20"/>
+        </w:rPr>
+        <w:t>titletxt</w:t>
+      </w:r>
+      <w:proofErr w:type="spellEnd"/>
+      <w:r>
+        <w:rPr>
+          <w:rFonts w:ascii="Courier New" w:hAnsi="Courier New" w:cs="Courier New"/>
+          <w:sz w:val="20"/>
+          <w:szCs w:val="20"/>
+        </w:rPr>
+        <w:t>’</w:t>
+      </w:r>
+      <w:r>
+        <w:rPr>
+          <w:rFonts w:ascii="Courier New" w:hAnsi="Courier New" w:cs="Courier New"/>
+          <w:sz w:val="20"/>
+          <w:szCs w:val="20"/>
+        </w:rPr>
+        <w:t>)</w:t>
+      </w:r>
+      <w:r>
+        <w:t xml:space="preserve">  where X is the water level and t </w:t>
       </w:r>
       <w:r>
         <w:t>are</w:t>
       </w:r>
       <w:r>
-        <w:t xml:space="preserve"> the times of the water level values. User is prompted to give a scaling factor for values </w:t>
-      </w:r>
-      <w:r>
-        <w:t>&gt;</w:t>
-      </w:r>
-      <w:r>
-        <w:t xml:space="preserve"> and &lt;= to 0.</w:t>
+        <w:t xml:space="preserve"> the times of the water level values. Assumes that there are multiple water level values per tide. </w:t>
+      </w:r>
+      <w:r>
+        <w:t xml:space="preserve">When </w:t>
+      </w:r>
+      <w:proofErr w:type="spellStart"/>
+      <w:r>
+        <w:t>issave</w:t>
+      </w:r>
+      <w:proofErr w:type="spellEnd"/>
+      <w:r>
+        <w:t xml:space="preserve"> = true the fit parameters of the selected are also saved. If </w:t>
+      </w:r>
+      <w:proofErr w:type="spellStart"/>
+      <w:r>
+        <w:t>isplot</w:t>
+      </w:r>
+      <w:proofErr w:type="spellEnd"/>
+      <w:r>
+        <w:t xml:space="preserve"> = true the fit plots are generated by the function in addition to the summary table of fit parameters. The ‘</w:t>
+      </w:r>
+      <w:proofErr w:type="spellStart"/>
+      <w:r>
+        <w:t>titletxt</w:t>
+      </w:r>
+      <w:proofErr w:type="spellEnd"/>
+      <w:r>
+        <w:t>’ variable is optional and is used to define the output label used for the dataset.</w:t>
       </w:r>
     </w:p>
     <w:p>
@@ -4218,7 +6564,6 @@
         </w:numPr>
         <w:snapToGrid w:val="0"/>
         <w:spacing w:after="120"/>
-        <w:ind w:left="502"/>
       </w:pPr>
       <w:r>
         <w:rPr>
@@ -4227,107 +6572,8 @@
           <w:i/>
           <w:iCs/>
         </w:rPr>
-        <w:t>Fit trends and cycles to tidal range or high/low water time series</w:t>
-      </w:r>
-      <w:r>
-        <w:t>:</w:t>
-      </w:r>
-      <w:r>
-        <w:t xml:space="preserve"> The call to the function is:</w:t>
-      </w:r>
-    </w:p>
-    <w:p>
-      <w:pPr>
-        <w:snapToGrid w:val="0"/>
-        <w:spacing w:after="120"/>
-        <w:ind w:left="357"/>
-      </w:pPr>
-      <w:r>
-        <w:rPr>
-          <w:rFonts w:ascii="Courier New" w:hAnsi="Courier New" w:cs="Courier New"/>
-          <w:sz w:val="20"/>
-          <w:szCs w:val="20"/>
-        </w:rPr>
-        <w:t>t</w:t>
-      </w:r>
-      <w:r>
-        <w:rPr>
-          <w:rFonts w:ascii="Courier New" w:hAnsi="Courier New" w:cs="Courier New"/>
-          <w:sz w:val="20"/>
-          <w:szCs w:val="20"/>
-        </w:rPr>
-        <w:t>idalrange</w:t>
-      </w:r>
-      <w:r>
-        <w:rPr>
-          <w:rFonts w:ascii="Courier New" w:hAnsi="Courier New" w:cs="Courier New"/>
-          <w:sz w:val="20"/>
-          <w:szCs w:val="20"/>
-        </w:rPr>
-        <w:t>_nltc</w:t>
-      </w:r>
-      <w:r>
-        <w:rPr>
-          <w:rFonts w:ascii="Courier New" w:hAnsi="Courier New" w:cs="Courier New"/>
-          <w:sz w:val="20"/>
-          <w:szCs w:val="20"/>
-        </w:rPr>
-        <w:t>(X, t</w:t>
-      </w:r>
-      <w:r>
-        <w:rPr>
-          <w:rFonts w:ascii="Courier New" w:hAnsi="Courier New" w:cs="Courier New"/>
-          <w:sz w:val="20"/>
-          <w:szCs w:val="20"/>
-        </w:rPr>
-        <w:t>,</w:t>
-      </w:r>
-      <w:r>
-        <w:rPr>
-          <w:rFonts w:ascii="Courier New" w:hAnsi="Courier New" w:cs="Courier New"/>
-          <w:sz w:val="20"/>
-          <w:szCs w:val="20"/>
-        </w:rPr>
-        <w:t xml:space="preserve"> </w:t>
-      </w:r>
-      <w:r>
-        <w:rPr>
-          <w:rFonts w:ascii="Courier New" w:hAnsi="Courier New" w:cs="Courier New"/>
-          <w:sz w:val="20"/>
-          <w:szCs w:val="20"/>
-        </w:rPr>
-        <w:t>issave, isplot, ‘titletxt’</w:t>
-      </w:r>
-      <w:r>
-        <w:rPr>
-          <w:rFonts w:ascii="Courier New" w:hAnsi="Courier New" w:cs="Courier New"/>
-          <w:sz w:val="20"/>
-          <w:szCs w:val="20"/>
-        </w:rPr>
-        <w:t>)</w:t>
-      </w:r>
-      <w:r>
-        <w:t xml:space="preserve">  where X is the water level and t </w:t>
-      </w:r>
-      <w:r>
-        <w:t>are</w:t>
-      </w:r>
-      <w:r>
-        <w:t xml:space="preserve"> the times of the water level values. Assumes that there are multiple water level values per tide. </w:t>
-      </w:r>
-      <w:r>
-        <w:t>When issave = true the fit parameters of the selected are also saved. If isplot = true the fit plots are generated by the function in addition to the summary table of fit parameters. The ‘titletxt’ variable is optional and is used to define the output label used for the dataset.</w:t>
-      </w:r>
-    </w:p>
-    <w:p>
-      <w:pPr>
-        <w:numPr>
-          <w:ilvl w:val="0"/>
-          <w:numId w:val="3"/>
-        </w:numPr>
-        <w:snapToGrid w:val="0"/>
-        <w:spacing w:after="120"/>
-      </w:pPr>
+        <w:t>Selection of plots for water level frequency and duration</w:t>
+      </w:r>
       <w:r>
         <w:rPr>
           <w:b/>
@@ -4335,15 +6581,6 @@
           <w:i/>
           <w:iCs/>
         </w:rPr>
-        <w:t>Selection of plots for water level frequency and duration</w:t>
-      </w:r>
-      <w:r>
-        <w:rPr>
-          <w:b/>
-          <w:bCs/>
-          <w:i/>
-          <w:iCs/>
-        </w:rPr>
         <w:t xml:space="preserve"> </w:t>
       </w:r>
       <w:r>
@@ -4356,13 +6593,23 @@
         <w:spacing w:after="120"/>
         <w:ind w:left="357"/>
       </w:pPr>
-      <w:r>
-        <w:rPr>
-          <w:rFonts w:ascii="Courier New" w:hAnsi="Courier New" w:cs="Courier New"/>
-          <w:sz w:val="20"/>
-          <w:szCs w:val="20"/>
-        </w:rPr>
-        <w:t xml:space="preserve">waterlevelfreqplots </w:t>
+      <w:proofErr w:type="spellStart"/>
+      <w:r>
+        <w:rPr>
+          <w:rFonts w:ascii="Courier New" w:hAnsi="Courier New" w:cs="Courier New"/>
+          <w:sz w:val="20"/>
+          <w:szCs w:val="20"/>
+        </w:rPr>
+        <w:t>waterlevelfreqplots</w:t>
+      </w:r>
+      <w:proofErr w:type="spellEnd"/>
+      <w:r>
+        <w:rPr>
+          <w:rFonts w:ascii="Courier New" w:hAnsi="Courier New" w:cs="Courier New"/>
+          <w:sz w:val="20"/>
+          <w:szCs w:val="20"/>
+        </w:rPr>
+        <w:t xml:space="preserve"> </w:t>
       </w:r>
       <w:r>
         <w:rPr>
@@ -4373,7 +6620,23 @@
         <w:t>(X, t)</w:t>
       </w:r>
       <w:r>
-        <w:t xml:space="preserve"> where X is the variable and t is time. Plot options include Water level elevation frequency, Water level spectrum, Elevations above a threshold, Duration of threshold exceedance, Elevation frequency above threshold. Designed to analyse water levels but could easily be adapted for other variables.</w:t>
+        <w:t xml:space="preserve"> where X is the variable and </w:t>
+      </w:r>
+      <w:proofErr w:type="spellStart"/>
+      <w:r>
+        <w:t>t</w:t>
+      </w:r>
+      <w:proofErr w:type="spellEnd"/>
+      <w:r>
+        <w:t xml:space="preserve"> </w:t>
+      </w:r>
+      <w:proofErr w:type="gramStart"/>
+      <w:r>
+        <w:t>is</w:t>
+      </w:r>
+      <w:proofErr w:type="gramEnd"/>
+      <w:r>
+        <w:t xml:space="preserve"> time. Plot options include Water level elevation frequency, Water level spectrum, Elevations above a threshold, Duration of threshold exceedance, Elevation frequency above threshold. Designed to analyse water levels but could easily be adapted for other variables.</w:t>
       </w:r>
     </w:p>
     <w:p>
@@ -4597,13 +6860,23 @@
         <w:spacing w:after="120"/>
         <w:ind w:left="357"/>
       </w:pPr>
-      <w:r>
-        <w:rPr>
-          <w:rFonts w:ascii="Courier New" w:hAnsi="Courier New" w:cs="Courier New"/>
-          <w:sz w:val="20"/>
-          <w:szCs w:val="20"/>
-        </w:rPr>
-        <w:t>frequencyanalysis(</w:t>
+      <w:proofErr w:type="spellStart"/>
+      <w:r>
+        <w:rPr>
+          <w:rFonts w:ascii="Courier New" w:hAnsi="Courier New" w:cs="Courier New"/>
+          <w:sz w:val="20"/>
+          <w:szCs w:val="20"/>
+        </w:rPr>
+        <w:t>frequencyanalysis</w:t>
+      </w:r>
+      <w:proofErr w:type="spellEnd"/>
+      <w:r>
+        <w:rPr>
+          <w:rFonts w:ascii="Courier New" w:hAnsi="Courier New" w:cs="Courier New"/>
+          <w:sz w:val="20"/>
+          <w:szCs w:val="20"/>
+        </w:rPr>
+        <w:t>(</w:t>
       </w:r>
       <w:r>
         <w:rPr>
@@ -4635,7 +6908,25 @@
           <w:sz w:val="20"/>
           <w:szCs w:val="20"/>
         </w:rPr>
-        <w:t>t,'vardesc'</w:t>
+        <w:t>t,'</w:t>
+      </w:r>
+      <w:proofErr w:type="spellStart"/>
+      <w:r>
+        <w:rPr>
+          <w:rFonts w:ascii="Courier New" w:hAnsi="Courier New" w:cs="Courier New"/>
+          <w:sz w:val="20"/>
+          <w:szCs w:val="20"/>
+        </w:rPr>
+        <w:t>vardesc</w:t>
+      </w:r>
+      <w:proofErr w:type="spellEnd"/>
+      <w:r>
+        <w:rPr>
+          <w:rFonts w:ascii="Courier New" w:hAnsi="Courier New" w:cs="Courier New"/>
+          <w:sz w:val="20"/>
+          <w:szCs w:val="20"/>
+        </w:rPr>
+        <w:t>'</w:t>
       </w:r>
       <w:r>
         <w:rPr>
@@ -4654,8 +6945,17 @@
         <w:t xml:space="preserve"> </w:t>
       </w:r>
       <w:r>
-        <w:t xml:space="preserve">where X is the variable, t is time and </w:t>
-      </w:r>
+        <w:t xml:space="preserve">where X is the variable, </w:t>
+      </w:r>
+      <w:proofErr w:type="spellStart"/>
+      <w:r>
+        <w:t>t</w:t>
+      </w:r>
+      <w:proofErr w:type="spellEnd"/>
+      <w:r>
+        <w:t xml:space="preserve"> is time and </w:t>
+      </w:r>
+      <w:proofErr w:type="spellStart"/>
       <w:r>
         <w:rPr>
           <w:i/>
@@ -4663,6 +6963,7 @@
         </w:rPr>
         <w:t>vardesc</w:t>
       </w:r>
+      <w:proofErr w:type="spellEnd"/>
       <w:r>
         <w:t xml:space="preserve"> is the description of the variable to be used in the plots (optional – defaults to ‘Variable’).</w:t>
       </w:r>
@@ -4709,13 +7010,15 @@
           <w:bCs/>
         </w:rPr>
       </w:pPr>
-      <w:bookmarkStart w:id="26" w:name="_Hlk129452473"/>
-      <w:r>
-        <w:rPr>
-          <w:rFonts w:ascii="Courier New" w:hAnsi="Courier New" w:cs="Courier New"/>
-          <w:sz w:val="20"/>
-          <w:szCs w:val="20"/>
-        </w:rPr>
+      <w:bookmarkStart w:id="27" w:name="_Hlk129452473"/>
+      <w:proofErr w:type="spellStart"/>
+      <w:r>
+        <w:rPr>
+          <w:rFonts w:ascii="Courier New" w:hAnsi="Courier New" w:cs="Courier New"/>
+          <w:sz w:val="20"/>
+          <w:szCs w:val="20"/>
+        </w:rPr>
+        <w:lastRenderedPageBreak/>
         <w:t>w</w:t>
       </w:r>
       <w:r>
@@ -4740,7 +7043,16 @@
           <w:sz w:val="20"/>
           <w:szCs w:val="20"/>
         </w:rPr>
-        <w:t xml:space="preserve">steepness(X, </w:t>
+        <w:t>steepness</w:t>
+      </w:r>
+      <w:proofErr w:type="spellEnd"/>
+      <w:r>
+        <w:rPr>
+          <w:rFonts w:ascii="Courier New" w:hAnsi="Courier New" w:cs="Courier New"/>
+          <w:sz w:val="20"/>
+          <w:szCs w:val="20"/>
+        </w:rPr>
+        <w:t xml:space="preserve">(X, </w:t>
       </w:r>
       <w:r>
         <w:rPr>
@@ -4777,7 +7089,7 @@
       <w:r>
         <w:t xml:space="preserve"> </w:t>
       </w:r>
-      <w:bookmarkEnd w:id="26"/>
+      <w:bookmarkEnd w:id="27"/>
       <w:r>
         <w:t>where X is the wave height, Y the wave period and Z the water depth, with t passing the time associated with the timeseries variables. Note that the water depth data should be a times series of the same length and at the same time intervals as the wave data, or specified as a single constant value (i.e.:</w:t>
       </w:r>
@@ -4789,13 +7101,23 @@
         </w:rPr>
         <w:t xml:space="preserve"> </w:t>
       </w:r>
-      <w:r>
-        <w:rPr>
-          <w:rFonts w:ascii="Courier New" w:hAnsi="Courier New" w:cs="Courier New"/>
-          <w:sz w:val="20"/>
-          <w:szCs w:val="20"/>
-        </w:rPr>
-        <w:t xml:space="preserve">wavesteepness(X, </w:t>
+      <w:proofErr w:type="spellStart"/>
+      <w:r>
+        <w:rPr>
+          <w:rFonts w:ascii="Courier New" w:hAnsi="Courier New" w:cs="Courier New"/>
+          <w:sz w:val="20"/>
+          <w:szCs w:val="20"/>
+        </w:rPr>
+        <w:t>wavesteepness</w:t>
+      </w:r>
+      <w:proofErr w:type="spellEnd"/>
+      <w:r>
+        <w:rPr>
+          <w:rFonts w:ascii="Courier New" w:hAnsi="Courier New" w:cs="Courier New"/>
+          <w:sz w:val="20"/>
+          <w:szCs w:val="20"/>
+        </w:rPr>
+        <w:t xml:space="preserve">(X, </w:t>
       </w:r>
       <w:r>
         <w:rPr>
@@ -4867,13 +7189,13 @@
         <w:spacing w:after="120"/>
         <w:ind w:left="357"/>
       </w:pPr>
-      <w:r>
-        <w:rPr>
-          <w:rFonts w:ascii="Courier New" w:hAnsi="Courier New" w:cs="Courier New"/>
-          <w:sz w:val="20"/>
-          <w:szCs w:val="20"/>
-        </w:rPr>
-        <w:lastRenderedPageBreak/>
+      <w:proofErr w:type="spellStart"/>
+      <w:r>
+        <w:rPr>
+          <w:rFonts w:ascii="Courier New" w:hAnsi="Courier New" w:cs="Courier New"/>
+          <w:sz w:val="20"/>
+          <w:szCs w:val="20"/>
+        </w:rPr>
         <w:t>w</w:t>
       </w:r>
       <w:r>
@@ -4898,8 +7220,18 @@
           <w:sz w:val="20"/>
           <w:szCs w:val="20"/>
         </w:rPr>
-        <w:t>scatter(</w:t>
-      </w:r>
+        <w:t>scatter</w:t>
+      </w:r>
+      <w:proofErr w:type="spellEnd"/>
+      <w:r>
+        <w:rPr>
+          <w:rFonts w:ascii="Courier New" w:hAnsi="Courier New" w:cs="Courier New"/>
+          <w:sz w:val="20"/>
+          <w:szCs w:val="20"/>
+        </w:rPr>
+        <w:t>(</w:t>
+      </w:r>
+      <w:proofErr w:type="spellStart"/>
       <w:r>
         <w:rPr>
           <w:rFonts w:ascii="Courier New" w:hAnsi="Courier New" w:cs="Courier New"/>
@@ -4908,6 +7240,7 @@
         </w:rPr>
         <w:t>dst</w:t>
       </w:r>
+      <w:proofErr w:type="spellEnd"/>
       <w:r>
         <w:rPr>
           <w:rFonts w:ascii="Courier New" w:hAnsi="Courier New" w:cs="Courier New"/>
@@ -4919,6 +7252,7 @@
       <w:r>
         <w:t xml:space="preserve"> where </w:t>
       </w:r>
+      <w:proofErr w:type="spellStart"/>
       <w:r>
         <w:rPr>
           <w:i/>
@@ -4926,8 +7260,17 @@
         </w:rPr>
         <w:t>dst</w:t>
       </w:r>
-      <w:r>
-        <w:t xml:space="preserve"> invokes the option to pass the data as dstables. This requires that the wave height, wave period and water depth time series to be used are assigned to the x, y and x buttons respectively.</w:t>
+      <w:proofErr w:type="spellEnd"/>
+      <w:r>
+        <w:t xml:space="preserve"> invokes the option to pass the data as </w:t>
+      </w:r>
+      <w:proofErr w:type="spellStart"/>
+      <w:r>
+        <w:t>dstables</w:t>
+      </w:r>
+      <w:proofErr w:type="spellEnd"/>
+      <w:r>
+        <w:t>. This requires that the wave height, wave period and water depth time series to be used are assigned to the x, y and x buttons respectively.</w:t>
       </w:r>
     </w:p>
     <w:p>
@@ -4959,16 +7302,60 @@
         <w:spacing w:after="120"/>
         <w:ind w:left="357"/>
       </w:pPr>
-      <w:r>
-        <w:rPr>
-          <w:rFonts w:ascii="Courier New" w:hAnsi="Courier New" w:cs="Courier New"/>
-          <w:sz w:val="20"/>
-          <w:szCs w:val="20"/>
-        </w:rPr>
-        <w:t>beachtransportratio(x,theta)</w:t>
-      </w:r>
-      <w:r>
-        <w:t xml:space="preserve"> where X is the wave direction and theta is the beach or shoreline angle (both in degTN).  </w:t>
+      <w:proofErr w:type="spellStart"/>
+      <w:r>
+        <w:rPr>
+          <w:rFonts w:ascii="Courier New" w:hAnsi="Courier New" w:cs="Courier New"/>
+          <w:sz w:val="20"/>
+          <w:szCs w:val="20"/>
+        </w:rPr>
+        <w:t>beachtransportratio</w:t>
+      </w:r>
+      <w:proofErr w:type="spellEnd"/>
+      <w:r>
+        <w:rPr>
+          <w:rFonts w:ascii="Courier New" w:hAnsi="Courier New" w:cs="Courier New"/>
+          <w:sz w:val="20"/>
+          <w:szCs w:val="20"/>
+        </w:rPr>
+        <w:t>(</w:t>
+      </w:r>
+      <w:proofErr w:type="spellStart"/>
+      <w:r>
+        <w:rPr>
+          <w:rFonts w:ascii="Courier New" w:hAnsi="Courier New" w:cs="Courier New"/>
+          <w:sz w:val="20"/>
+          <w:szCs w:val="20"/>
+        </w:rPr>
+        <w:t>x,theta</w:t>
+      </w:r>
+      <w:proofErr w:type="spellEnd"/>
+      <w:r>
+        <w:rPr>
+          <w:rFonts w:ascii="Courier New" w:hAnsi="Courier New" w:cs="Courier New"/>
+          <w:sz w:val="20"/>
+          <w:szCs w:val="20"/>
+        </w:rPr>
+        <w:t>)</w:t>
+      </w:r>
+      <w:r>
+        <w:t xml:space="preserve"> where X is the wave direction and theta </w:t>
+      </w:r>
+      <w:proofErr w:type="gramStart"/>
+      <w:r>
+        <w:t>is</w:t>
+      </w:r>
+      <w:proofErr w:type="gramEnd"/>
+      <w:r>
+        <w:t xml:space="preserve"> the beach or shoreline angle (both in </w:t>
+      </w:r>
+      <w:proofErr w:type="spellStart"/>
+      <w:r>
+        <w:t>degTN</w:t>
+      </w:r>
+      <w:proofErr w:type="spellEnd"/>
+      <w:r>
+        <w:t xml:space="preserve">).  </w:t>
       </w:r>
     </w:p>
     <w:p>
@@ -5064,13 +7451,23 @@
         <w:spacing w:after="120"/>
         <w:ind w:left="357"/>
       </w:pPr>
-      <w:r>
-        <w:rPr>
-          <w:rFonts w:ascii="Courier New" w:hAnsi="Courier New" w:cs="Courier New"/>
-          <w:sz w:val="20"/>
-          <w:szCs w:val="20"/>
-        </w:rPr>
-        <w:t>littoraldriftstats(X, t, ’period’)</w:t>
+      <w:proofErr w:type="spellStart"/>
+      <w:r>
+        <w:rPr>
+          <w:rFonts w:ascii="Courier New" w:hAnsi="Courier New" w:cs="Courier New"/>
+          <w:sz w:val="20"/>
+          <w:szCs w:val="20"/>
+        </w:rPr>
+        <w:t>littoraldriftstats</w:t>
+      </w:r>
+      <w:proofErr w:type="spellEnd"/>
+      <w:r>
+        <w:rPr>
+          <w:rFonts w:ascii="Courier New" w:hAnsi="Courier New" w:cs="Courier New"/>
+          <w:sz w:val="20"/>
+          <w:szCs w:val="20"/>
+        </w:rPr>
+        <w:t>(X, t, ’period’)</w:t>
       </w:r>
       <w:r>
         <w:t>, where X is the rate of drift, time is the associated time for that variable and</w:t>
@@ -5146,7 +7543,23 @@
         <w:t>Ratio of alongshore to cross-shore transport</w:t>
       </w:r>
       <w:r>
-        <w:t>. The CERC formula for littoral transport is based on the energy flux (P) in the direction of wave advance per unit length of beach. ie: F = P.cos(</w:t>
+        <w:t xml:space="preserve">. The CERC formula for littoral transport is based on the energy flux (P) in the direction of wave advance per unit length of beach. </w:t>
+      </w:r>
+      <w:proofErr w:type="spellStart"/>
+      <w:r>
+        <w:t>ie</w:t>
+      </w:r>
+      <w:proofErr w:type="spellEnd"/>
+      <w:r>
+        <w:t xml:space="preserve">: F = </w:t>
+      </w:r>
+      <w:proofErr w:type="spellStart"/>
+      <w:r>
+        <w:t>P.cos</w:t>
+      </w:r>
+      <w:proofErr w:type="spellEnd"/>
+      <w:r>
+        <w:t>(</w:t>
       </w:r>
       <w:r>
         <w:rPr>
@@ -5164,7 +7577,15 @@
         <w:t></w:t>
       </w:r>
       <w:r>
-        <w:t xml:space="preserve"> is the angle between wave crest and bed contour. The longshore component of energy flux is P.cos(</w:t>
+        <w:t xml:space="preserve"> is the angle between wave crest and bed contour. The longshore component of energy flux is </w:t>
+      </w:r>
+      <w:proofErr w:type="spellStart"/>
+      <w:r>
+        <w:t>P.cos</w:t>
+      </w:r>
+      <w:proofErr w:type="spellEnd"/>
+      <w:r>
+        <w:t>(</w:t>
       </w:r>
       <w:r>
         <w:rPr>
@@ -5211,11 +7632,11 @@
       <w:r>
         <w:t xml:space="preserve">). </w:t>
       </w:r>
-      <w:bookmarkStart w:id="27" w:name="_Hlk77160681"/>
+      <w:bookmarkStart w:id="28" w:name="_Hlk77160681"/>
       <w:r>
         <w:t xml:space="preserve">The call to the function is: </w:t>
       </w:r>
-      <w:bookmarkEnd w:id="27"/>
+      <w:bookmarkEnd w:id="28"/>
     </w:p>
     <w:p>
       <w:pPr>
@@ -5223,13 +7644,32 @@
         <w:spacing w:after="0"/>
         <w:ind w:left="351"/>
       </w:pPr>
-      <w:r>
-        <w:rPr>
-          <w:rFonts w:ascii="Courier New" w:hAnsi="Courier New" w:cs="Courier New"/>
-          <w:sz w:val="20"/>
-          <w:szCs w:val="20"/>
-        </w:rPr>
-        <w:t>beachtransportratio(X,theta</w:t>
+      <w:proofErr w:type="spellStart"/>
+      <w:r>
+        <w:rPr>
+          <w:rFonts w:ascii="Courier New" w:hAnsi="Courier New" w:cs="Courier New"/>
+          <w:sz w:val="20"/>
+          <w:szCs w:val="20"/>
+        </w:rPr>
+        <w:t>beachtransportratio</w:t>
+      </w:r>
+      <w:proofErr w:type="spellEnd"/>
+      <w:r>
+        <w:rPr>
+          <w:rFonts w:ascii="Courier New" w:hAnsi="Courier New" w:cs="Courier New"/>
+          <w:sz w:val="20"/>
+          <w:szCs w:val="20"/>
+        </w:rPr>
+        <w:t>(</w:t>
+      </w:r>
+      <w:proofErr w:type="spellStart"/>
+      <w:r>
+        <w:rPr>
+          <w:rFonts w:ascii="Courier New" w:hAnsi="Courier New" w:cs="Courier New"/>
+          <w:sz w:val="20"/>
+          <w:szCs w:val="20"/>
+        </w:rPr>
+        <w:t>X,theta</w:t>
       </w:r>
       <w:r>
         <w:rPr>
@@ -5239,6 +7679,7 @@
         </w:rPr>
         <w:t>,isvector</w:t>
       </w:r>
+      <w:proofErr w:type="spellEnd"/>
       <w:r>
         <w:rPr>
           <w:rFonts w:ascii="Courier New" w:hAnsi="Courier New" w:cs="Courier New"/>
@@ -5267,7 +7708,15 @@
         <w:t>’ is the angle of the shoreline to True North</w:t>
       </w:r>
       <w:r>
-        <w:t xml:space="preserve"> and ‘isvector’ is optional and is set to 1 or true if the direction is be retained in the output (default if 0/false)</w:t>
+        <w:t xml:space="preserve"> and ‘</w:t>
+      </w:r>
+      <w:proofErr w:type="spellStart"/>
+      <w:r>
+        <w:t>isvector</w:t>
+      </w:r>
+      <w:proofErr w:type="spellEnd"/>
+      <w:r>
+        <w:t>’ is optional and is set to 1 or true if the direction is be retained in the output (default if 0/false)</w:t>
       </w:r>
       <w:r>
         <w:t>.</w:t>
@@ -5291,7 +7740,7 @@
         </w:numPr>
         <w:contextualSpacing/>
       </w:pPr>
-      <w:bookmarkStart w:id="28" w:name="_Toc72232569"/>
+      <w:bookmarkStart w:id="29" w:name="_Toc72232569"/>
       <w:r>
         <w:rPr>
           <w:b/>
@@ -5299,7 +7748,7 @@
         </w:rPr>
         <w:t>Examining the rate of beach profile change (accretion and erosion)</w:t>
       </w:r>
-      <w:bookmarkEnd w:id="28"/>
+      <w:bookmarkEnd w:id="29"/>
       <w:r>
         <w:rPr>
           <w:b/>
@@ -5330,6 +7779,7 @@
         <w:ind w:left="360"/>
       </w:pPr>
       <w:r>
+        <w:lastRenderedPageBreak/>
         <w:t xml:space="preserve">Select a variable X. The variable can be any metric such as beach volume or shoreline position. Use the function:  </w:t>
       </w:r>
     </w:p>
@@ -5337,17 +7787,46 @@
       <w:pPr>
         <w:ind w:left="360"/>
       </w:pPr>
-      <w:r>
-        <w:rPr>
-          <w:rFonts w:ascii="Courier New" w:hAnsi="Courier New" w:cs="Courier New"/>
-          <w:sz w:val="20"/>
-          <w:szCs w:val="20"/>
-        </w:rPr>
-        <w:t>posneg_v_stats(x, t, ’VariableName’)</w:t>
+      <w:proofErr w:type="spellStart"/>
+      <w:r>
+        <w:rPr>
+          <w:rFonts w:ascii="Courier New" w:hAnsi="Courier New" w:cs="Courier New"/>
+          <w:sz w:val="20"/>
+          <w:szCs w:val="20"/>
+        </w:rPr>
+        <w:t>posneg_v_stats</w:t>
+      </w:r>
+      <w:proofErr w:type="spellEnd"/>
+      <w:r>
+        <w:rPr>
+          <w:rFonts w:ascii="Courier New" w:hAnsi="Courier New" w:cs="Courier New"/>
+          <w:sz w:val="20"/>
+          <w:szCs w:val="20"/>
+        </w:rPr>
+        <w:t>(x, t, ’</w:t>
+      </w:r>
+      <w:proofErr w:type="spellStart"/>
+      <w:r>
+        <w:rPr>
+          <w:rFonts w:ascii="Courier New" w:hAnsi="Courier New" w:cs="Courier New"/>
+          <w:sz w:val="20"/>
+          <w:szCs w:val="20"/>
+        </w:rPr>
+        <w:t>VariableName</w:t>
+      </w:r>
+      <w:proofErr w:type="spellEnd"/>
+      <w:r>
+        <w:rPr>
+          <w:rFonts w:ascii="Courier New" w:hAnsi="Courier New" w:cs="Courier New"/>
+          <w:sz w:val="20"/>
+          <w:szCs w:val="20"/>
+        </w:rPr>
+        <w:t>’)</w:t>
       </w:r>
       <w:r>
         <w:t xml:space="preserve">, where x is a time series variable, such as beach volume of shoreline position, with associated time, t (defined by variable selection). The </w:t>
       </w:r>
+      <w:proofErr w:type="spellStart"/>
       <w:r>
         <w:rPr>
           <w:i/>
@@ -5355,9 +7834,11 @@
         </w:rPr>
         <w:t>VariableName</w:t>
       </w:r>
+      <w:proofErr w:type="spellEnd"/>
       <w:r>
         <w:t xml:space="preserve"> is optional but if used should be between single quote marks. The </w:t>
       </w:r>
+      <w:proofErr w:type="spellStart"/>
       <w:r>
         <w:rPr>
           <w:i/>
@@ -5365,13 +7846,13 @@
         </w:rPr>
         <w:t>VariableName</w:t>
       </w:r>
+      <w:proofErr w:type="spellEnd"/>
       <w:r>
         <w:t xml:space="preserve"> is used to label the plot axes. </w:t>
       </w:r>
     </w:p>
     <w:p>
       <w:r>
-        <w:lastRenderedPageBreak/>
         <w:t>The output comprises the following plots and dialogue box:</w:t>
       </w:r>
     </w:p>
@@ -5568,7 +8049,23 @@
           </w:tcPr>
           <w:p>
             <w:r>
-              <w:t>Where dV is the change in the variable (e.g. volume) and dVdt is the rate of change. In the plot above, an exponential pdf has been fitted to the data and the coefficient is reported in the title for each subplot as the ‘mu’ value and listed in the dialogue box (as shown on the left). The probability density function (pdf) is:</w:t>
+              <w:t xml:space="preserve">Where </w:t>
+            </w:r>
+            <w:proofErr w:type="spellStart"/>
+            <w:r>
+              <w:t>dV</w:t>
+            </w:r>
+            <w:proofErr w:type="spellEnd"/>
+            <w:r>
+              <w:t xml:space="preserve"> is the change in the variable (e.g. volume) and </w:t>
+            </w:r>
+            <w:proofErr w:type="spellStart"/>
+            <w:r>
+              <w:t>dVdt</w:t>
+            </w:r>
+            <w:proofErr w:type="spellEnd"/>
+            <w:r>
+              <w:t xml:space="preserve"> is the rate of change. In the plot above, an exponential pdf has been fitted to the data and the coefficient is reported in the title for each subplot as the ‘mu’ value and listed in the dialogue box (as shown on the left). The probability density function (pdf) is:</w:t>
             </w:r>
           </w:p>
           <w:p>
@@ -5629,14 +8126,28 @@
         <w:rPr>
           <w:i/>
         </w:rPr>
-        <w:t>N.B. posneg_dv_stats.m requires the statistics and machine learning toolbox.</w:t>
-      </w:r>
-    </w:p>
-    <w:p>
-      <w:pPr>
+        <w:t xml:space="preserve">N.B. </w:t>
+      </w:r>
+      <w:proofErr w:type="spellStart"/>
+      <w:r>
         <w:rPr>
           <w:i/>
         </w:rPr>
+        <w:t>posneg_dv_stats.m</w:t>
+      </w:r>
+      <w:proofErr w:type="spellEnd"/>
+      <w:r>
+        <w:rPr>
+          <w:i/>
+        </w:rPr>
+        <w:t xml:space="preserve"> requires the statistics and machine learning toolbox.</w:t>
+      </w:r>
+    </w:p>
+    <w:p>
+      <w:pPr>
+        <w:rPr>
+          <w:i/>
+        </w:rPr>
       </w:pPr>
     </w:p>
     <w:p>
@@ -5648,7 +8159,7 @@
       <w:pPr>
         <w:pStyle w:val="Heading3"/>
       </w:pPr>
-      <w:bookmarkStart w:id="29" w:name="_Toc72232568"/>
+      <w:bookmarkStart w:id="30" w:name="_Toc72232568"/>
       <w:r>
         <w:rPr>
           <w:rFonts w:hint="eastAsia"/>
@@ -5656,9 +8167,14 @@
         <w:t>A</w:t>
       </w:r>
       <w:r>
-        <w:t>dding variables to peak and cluster time series</w:t>
-      </w:r>
-      <w:bookmarkEnd w:id="29"/>
+        <w:t xml:space="preserve">dding variables to peak and cluster time </w:t>
+      </w:r>
+      <w:proofErr w:type="gramStart"/>
+      <w:r>
+        <w:t>series</w:t>
+      </w:r>
+      <w:bookmarkEnd w:id="30"/>
+      <w:proofErr w:type="gramEnd"/>
     </w:p>
     <w:p>
       <w:r>
@@ -5892,8 +8408,18 @@
         <w:sz w:val="24"/>
         <w:szCs w:val="24"/>
       </w:rPr>
-      <w:t>Default section text</w:t>
+      <w:t xml:space="preserve">Default section </w:t>
     </w:r>
+    <w:proofErr w:type="gramStart"/>
+    <w:r>
+      <w:rPr>
+        <w:rFonts w:asciiTheme="majorHAnsi" w:hAnsiTheme="majorHAnsi"/>
+        <w:sz w:val="24"/>
+        <w:szCs w:val="24"/>
+      </w:rPr>
+      <w:t>text</w:t>
+    </w:r>
+    <w:proofErr w:type="gramEnd"/>
   </w:p>
   <w:p>
     <w:pPr>
@@ -7562,7 +10088,6 @@
   <w:style w:type="character" w:default="1" w:styleId="DefaultParagraphFont">
     <w:name w:val="Default Paragraph Font"/>
     <w:uiPriority w:val="1"/>
-    <w:semiHidden/>
     <w:unhideWhenUsed/>
   </w:style>
   <w:style w:type="table" w:default="1" w:styleId="TableNormal">

</xml_diff>

<commit_message>
Improve wave scatter plots
ctWaveModel - Add default output if user cancels in selectClassInstance.
wave_scatter - add check that correct data has been loaded
wave_scatter_3d - function added to plot waave height, period and direction as a scatter plot.
</commit_message>
<xml_diff>
--- a/muiAppDocs/Section templates/Sec4.X_DeriveOutput.docx
+++ b/muiAppDocs/Section templates/Sec4.X_DeriveOutput.docx
@@ -1734,14 +1734,9 @@
       </w:pPr>
       <w:bookmarkStart w:id="14" w:name="_Ref153636767"/>
       <w:r>
-        <w:t xml:space="preserve">Input and output format for external </w:t>
-      </w:r>
-      <w:proofErr w:type="gramStart"/>
-      <w:r>
-        <w:t>functions</w:t>
+        <w:t>Input and output format for external functions</w:t>
       </w:r>
       <w:bookmarkEnd w:id="14"/>
-      <w:proofErr w:type="gramEnd"/>
     </w:p>
     <w:p>
       <w:r>
@@ -3094,18 +3089,8 @@
           <w:sz w:val="20"/>
           <w:szCs w:val="20"/>
         </w:rPr>
-        <w:t xml:space="preserve"> are vectors or </w:t>
-      </w:r>
-      <w:proofErr w:type="gramStart"/>
-      <w:r>
-        <w:rPr>
-          <w:rFonts w:ascii="Consolas" w:eastAsia="Times New Roman" w:hAnsi="Consolas" w:cs="Times New Roman"/>
-          <w:sz w:val="20"/>
-          <w:szCs w:val="20"/>
-        </w:rPr>
-        <w:t>arrays</w:t>
-      </w:r>
-      <w:proofErr w:type="gramEnd"/>
+        <w:t xml:space="preserve"> are vectors or arrays</w:t>
+      </w:r>
     </w:p>
     <w:p>
       <w:pPr>
@@ -4457,15 +4442,7 @@
       </w:r>
       <w:proofErr w:type="spellEnd"/>
       <w:r>
-        <w:t xml:space="preserve"> which can be found in the utils folder of the </w:t>
-      </w:r>
-      <w:proofErr w:type="spellStart"/>
-      <w:r>
-        <w:t>muitoolbox</w:t>
-      </w:r>
-      <w:proofErr w:type="spellEnd"/>
-      <w:r>
-        <w:t>.  This defines a struct for library entries that contain:</w:t>
+        <w:t xml:space="preserve"> which can be found in the utils folder of the muitoolbox.  This defines a struct for library entries that contain:</w:t>
       </w:r>
     </w:p>
     <w:p>
@@ -4658,18 +4635,8 @@
           <w:iCs/>
           <w:highlight w:val="yellow"/>
         </w:rPr>
-        <w:t xml:space="preserve">Select from the following according to the </w:t>
-      </w:r>
-      <w:proofErr w:type="gramStart"/>
-      <w:r>
-        <w:rPr>
-          <w:i/>
-          <w:iCs/>
-          <w:highlight w:val="yellow"/>
-        </w:rPr>
-        <w:t>App</w:t>
-      </w:r>
-      <w:proofErr w:type="gramEnd"/>
+        <w:t>Select from the following according to the App</w:t>
+      </w:r>
     </w:p>
     <w:p/>
     <w:p>
@@ -5833,15 +5800,7 @@
         <w:t>Recursive plot</w:t>
       </w:r>
       <w:r>
-        <w:t>. Generates a plot of a variable plotted against itself with an offset (e.g. x(</w:t>
-      </w:r>
-      <w:proofErr w:type="spellStart"/>
-      <w:r>
-        <w:t>i</w:t>
-      </w:r>
-      <w:proofErr w:type="spellEnd"/>
-      <w:r>
-        <w:t>) versus x(i+1) ). This is called from the Derive Output GUI using:</w:t>
+        <w:t>. Generates a plot of a variable plotted against itself with an offset (e.g. x(i) versus x(i+1) ). This is called from the Derive Output GUI using:</w:t>
       </w:r>
     </w:p>
     <w:p>
@@ -6216,15 +6175,7 @@
       </w:r>
       <w:proofErr w:type="spellEnd"/>
       <w:r>
-        <w:t xml:space="preserve"> is the rate of exponential growth (</w:t>
-      </w:r>
-      <w:proofErr w:type="spellStart"/>
-      <w:r>
-        <w:t>e.g</w:t>
-      </w:r>
-      <w:proofErr w:type="spellEnd"/>
-      <w:r>
-        <w:t xml:space="preserve"> 0.011 for a fit to observations to-date) </w:t>
+        <w:t xml:space="preserve"> is the rate of exponential growth (e.g 0.011 for a fit to observations to-date) </w:t>
       </w:r>
       <w:proofErr w:type="spellStart"/>
       <w:r>
@@ -7283,6 +7234,7 @@
         <w:snapToGrid w:val="0"/>
         <w:spacing w:after="120"/>
       </w:pPr>
+      <w:bookmarkStart w:id="28" w:name="_Hlk187914699"/>
       <w:r>
         <w:rPr>
           <w:b/>
@@ -7290,28 +7242,36 @@
           <w:i/>
           <w:iCs/>
         </w:rPr>
-        <w:t>Ratio of alongshore to cross-shore transport</w:t>
+        <w:t>Wave height-period-direction scatter plots</w:t>
       </w:r>
       <w:r>
         <w:t xml:space="preserve"> using the function:</w:t>
       </w:r>
     </w:p>
-    <w:p>
-      <w:pPr>
+    <w:bookmarkEnd w:id="28"/>
+    <w:p>
+      <w:pPr>
+        <w:pStyle w:val="ListParagraph"/>
         <w:snapToGrid w:val="0"/>
         <w:spacing w:after="120"/>
-        <w:ind w:left="357"/>
-      </w:pPr>
-      <w:proofErr w:type="spellStart"/>
-      <w:r>
-        <w:rPr>
-          <w:rFonts w:ascii="Courier New" w:hAnsi="Courier New" w:cs="Courier New"/>
-          <w:sz w:val="20"/>
-          <w:szCs w:val="20"/>
-        </w:rPr>
-        <w:t>beachtransportratio</w:t>
-      </w:r>
-      <w:proofErr w:type="spellEnd"/>
+        <w:ind w:left="502"/>
+      </w:pPr>
+      <w:r>
+        <w:rPr>
+          <w:rFonts w:ascii="Courier New" w:hAnsi="Courier New" w:cs="Courier New"/>
+          <w:sz w:val="20"/>
+          <w:szCs w:val="20"/>
+        </w:rPr>
+        <w:t>wave_scatter</w:t>
+      </w:r>
+      <w:r>
+        <w:rPr>
+          <w:rFonts w:ascii="Courier New" w:hAnsi="Courier New" w:cs="Courier New"/>
+          <w:sz w:val="20"/>
+          <w:szCs w:val="20"/>
+        </w:rPr>
+        <w:t>_3d</w:t>
+      </w:r>
       <w:r>
         <w:rPr>
           <w:rFonts w:ascii="Courier New" w:hAnsi="Courier New" w:cs="Courier New"/>
@@ -7320,16 +7280,14 @@
         </w:rPr>
         <w:t>(</w:t>
       </w:r>
-      <w:proofErr w:type="spellStart"/>
-      <w:r>
-        <w:rPr>
-          <w:rFonts w:ascii="Courier New" w:hAnsi="Courier New" w:cs="Courier New"/>
-          <w:sz w:val="20"/>
-          <w:szCs w:val="20"/>
-        </w:rPr>
-        <w:t>x,theta</w:t>
-      </w:r>
-      <w:proofErr w:type="spellEnd"/>
+      <w:r>
+        <w:rPr>
+          <w:rFonts w:ascii="Courier New" w:hAnsi="Courier New" w:cs="Courier New"/>
+          <w:sz w:val="20"/>
+          <w:szCs w:val="20"/>
+        </w:rPr>
+        <w:t>X, Y , Z, t</w:t>
+      </w:r>
       <w:r>
         <w:rPr>
           <w:rFonts w:ascii="Courier New" w:hAnsi="Courier New" w:cs="Courier New"/>
@@ -7339,24 +7297,25 @@
         <w:t>)</w:t>
       </w:r>
       <w:r>
-        <w:t xml:space="preserve"> where X is the wave direction and theta </w:t>
-      </w:r>
-      <w:proofErr w:type="gramStart"/>
-      <w:r>
-        <w:t>is</w:t>
-      </w:r>
-      <w:proofErr w:type="gramEnd"/>
-      <w:r>
-        <w:t xml:space="preserve"> the beach or shoreline angle (both in </w:t>
-      </w:r>
-      <w:proofErr w:type="spellStart"/>
-      <w:r>
-        <w:t>degTN</w:t>
-      </w:r>
-      <w:proofErr w:type="spellEnd"/>
-      <w:r>
-        <w:t xml:space="preserve">).  </w:t>
-      </w:r>
+        <w:t xml:space="preserve"> </w:t>
+      </w:r>
+      <w:r>
+        <w:t xml:space="preserve">where X is the wave height, Y the wave period and Z the </w:t>
+      </w:r>
+      <w:r>
+        <w:t>wave direction</w:t>
+      </w:r>
+      <w:r>
+        <w:t>, with t passing the time associated with the timeseries variables.</w:t>
+      </w:r>
+    </w:p>
+    <w:p>
+      <w:pPr>
+        <w:pStyle w:val="ListParagraph"/>
+        <w:snapToGrid w:val="0"/>
+        <w:spacing w:after="120"/>
+        <w:ind w:left="502"/>
+      </w:pPr>
     </w:p>
     <w:p>
       <w:pPr>
@@ -7525,6 +7484,12 @@
     </w:p>
     <w:p>
       <w:pPr>
+        <w:snapToGrid w:val="0"/>
+        <w:spacing w:after="0"/>
+      </w:pPr>
+    </w:p>
+    <w:p>
+      <w:pPr>
         <w:numPr>
           <w:ilvl w:val="0"/>
           <w:numId w:val="3"/>
@@ -7632,11 +7597,11 @@
       <w:r>
         <w:t xml:space="preserve">). </w:t>
       </w:r>
-      <w:bookmarkStart w:id="28" w:name="_Hlk77160681"/>
+      <w:bookmarkStart w:id="29" w:name="_Hlk77160681"/>
       <w:r>
         <w:t xml:space="preserve">The call to the function is: </w:t>
       </w:r>
-      <w:bookmarkEnd w:id="28"/>
+      <w:bookmarkEnd w:id="29"/>
     </w:p>
     <w:p>
       <w:pPr>
@@ -7740,7 +7705,7 @@
         </w:numPr>
         <w:contextualSpacing/>
       </w:pPr>
-      <w:bookmarkStart w:id="29" w:name="_Toc72232569"/>
+      <w:bookmarkStart w:id="30" w:name="_Toc72232569"/>
       <w:r>
         <w:rPr>
           <w:b/>
@@ -7748,7 +7713,7 @@
         </w:rPr>
         <w:t>Examining the rate of beach profile change (accretion and erosion)</w:t>
       </w:r>
-      <w:bookmarkEnd w:id="29"/>
+      <w:bookmarkEnd w:id="30"/>
       <w:r>
         <w:rPr>
           <w:b/>
@@ -8159,7 +8124,7 @@
       <w:pPr>
         <w:pStyle w:val="Heading3"/>
       </w:pPr>
-      <w:bookmarkStart w:id="30" w:name="_Toc72232568"/>
+      <w:bookmarkStart w:id="31" w:name="_Toc72232568"/>
       <w:r>
         <w:rPr>
           <w:rFonts w:hint="eastAsia"/>
@@ -8167,14 +8132,9 @@
         <w:t>A</w:t>
       </w:r>
       <w:r>
-        <w:t xml:space="preserve">dding variables to peak and cluster time </w:t>
-      </w:r>
-      <w:proofErr w:type="gramStart"/>
-      <w:r>
-        <w:t>series</w:t>
-      </w:r>
-      <w:bookmarkEnd w:id="30"/>
-      <w:proofErr w:type="gramEnd"/>
+        <w:t>dding variables to peak and cluster time series</w:t>
+      </w:r>
+      <w:bookmarkEnd w:id="31"/>
     </w:p>
     <w:p>
       <w:r>
@@ -8408,18 +8368,8 @@
         <w:sz w:val="24"/>
         <w:szCs w:val="24"/>
       </w:rPr>
-      <w:t xml:space="preserve">Default section </w:t>
+      <w:t>Default section text</w:t>
     </w:r>
-    <w:proofErr w:type="gramStart"/>
-    <w:r>
-      <w:rPr>
-        <w:rFonts w:asciiTheme="majorHAnsi" w:hAnsiTheme="majorHAnsi"/>
-        <w:sz w:val="24"/>
-        <w:szCs w:val="24"/>
-      </w:rPr>
-      <w:t>text</w:t>
-    </w:r>
-    <w:proofErr w:type="gramEnd"/>
   </w:p>
   <w:p>
     <w:pPr>
@@ -9387,6 +9337,92 @@
       </w:pPr>
     </w:lvl>
   </w:abstractNum>
+  <w:abstractNum w:abstractNumId="9" w15:restartNumberingAfterBreak="0">
+    <w:nsid w:val="7AD8734B"/>
+    <w:multiLevelType w:val="hybridMultilevel"/>
+    <w:tmpl w:val="B9047988"/>
+    <w:lvl w:ilvl="0" w:tplc="0809000F">
+      <w:start w:val="1"/>
+      <w:numFmt w:val="decimal"/>
+      <w:lvlText w:val="%1."/>
+      <w:lvlJc w:val="left"/>
+      <w:pPr>
+        <w:ind w:left="1077" w:hanging="360"/>
+      </w:pPr>
+    </w:lvl>
+    <w:lvl w:ilvl="1" w:tplc="08090019" w:tentative="1">
+      <w:start w:val="1"/>
+      <w:numFmt w:val="lowerLetter"/>
+      <w:lvlText w:val="%2."/>
+      <w:lvlJc w:val="left"/>
+      <w:pPr>
+        <w:ind w:left="1797" w:hanging="360"/>
+      </w:pPr>
+    </w:lvl>
+    <w:lvl w:ilvl="2" w:tplc="0809001B" w:tentative="1">
+      <w:start w:val="1"/>
+      <w:numFmt w:val="lowerRoman"/>
+      <w:lvlText w:val="%3."/>
+      <w:lvlJc w:val="right"/>
+      <w:pPr>
+        <w:ind w:left="2517" w:hanging="180"/>
+      </w:pPr>
+    </w:lvl>
+    <w:lvl w:ilvl="3" w:tplc="0809000F" w:tentative="1">
+      <w:start w:val="1"/>
+      <w:numFmt w:val="decimal"/>
+      <w:lvlText w:val="%4."/>
+      <w:lvlJc w:val="left"/>
+      <w:pPr>
+        <w:ind w:left="3237" w:hanging="360"/>
+      </w:pPr>
+    </w:lvl>
+    <w:lvl w:ilvl="4" w:tplc="08090019" w:tentative="1">
+      <w:start w:val="1"/>
+      <w:numFmt w:val="lowerLetter"/>
+      <w:lvlText w:val="%5."/>
+      <w:lvlJc w:val="left"/>
+      <w:pPr>
+        <w:ind w:left="3957" w:hanging="360"/>
+      </w:pPr>
+    </w:lvl>
+    <w:lvl w:ilvl="5" w:tplc="0809001B" w:tentative="1">
+      <w:start w:val="1"/>
+      <w:numFmt w:val="lowerRoman"/>
+      <w:lvlText w:val="%6."/>
+      <w:lvlJc w:val="right"/>
+      <w:pPr>
+        <w:ind w:left="4677" w:hanging="180"/>
+      </w:pPr>
+    </w:lvl>
+    <w:lvl w:ilvl="6" w:tplc="0809000F" w:tentative="1">
+      <w:start w:val="1"/>
+      <w:numFmt w:val="decimal"/>
+      <w:lvlText w:val="%7."/>
+      <w:lvlJc w:val="left"/>
+      <w:pPr>
+        <w:ind w:left="5397" w:hanging="360"/>
+      </w:pPr>
+    </w:lvl>
+    <w:lvl w:ilvl="7" w:tplc="08090019" w:tentative="1">
+      <w:start w:val="1"/>
+      <w:numFmt w:val="lowerLetter"/>
+      <w:lvlText w:val="%8."/>
+      <w:lvlJc w:val="left"/>
+      <w:pPr>
+        <w:ind w:left="6117" w:hanging="360"/>
+      </w:pPr>
+    </w:lvl>
+    <w:lvl w:ilvl="8" w:tplc="0809001B" w:tentative="1">
+      <w:start w:val="1"/>
+      <w:numFmt w:val="lowerRoman"/>
+      <w:lvlText w:val="%9."/>
+      <w:lvlJc w:val="right"/>
+      <w:pPr>
+        <w:ind w:left="6837" w:hanging="180"/>
+      </w:pPr>
+    </w:lvl>
+  </w:abstractNum>
   <w:num w:numId="1" w16cid:durableId="1928923692">
     <w:abstractNumId w:val="5"/>
   </w:num>
@@ -9443,6 +9479,9 @@
   </w:num>
   <w:num w:numId="10" w16cid:durableId="1659502689">
     <w:abstractNumId w:val="0"/>
+  </w:num>
+  <w:num w:numId="11" w16cid:durableId="56708557">
+    <w:abstractNumId w:val="9"/>
   </w:num>
 </w:numbering>
 </file>
@@ -9845,7 +9884,7 @@
   <w:style w:type="paragraph" w:default="1" w:styleId="Normal">
     <w:name w:val="Normal"/>
     <w:qFormat/>
-    <w:rsid w:val="00681823"/>
+    <w:rsid w:val="00A11734"/>
     <w:pPr>
       <w:spacing w:after="80"/>
     </w:pPr>
@@ -10088,6 +10127,7 @@
   <w:style w:type="character" w:default="1" w:styleId="DefaultParagraphFont">
     <w:name w:val="Default Paragraph Font"/>
     <w:uiPriority w:val="1"/>
+    <w:semiHidden/>
     <w:unhideWhenUsed/>
   </w:style>
   <w:style w:type="table" w:default="1" w:styleId="TableNormal">

</xml_diff>

<commit_message>
New utility to get high and low waters minor updates to others
Added:
> copernicus_combine_script - reads netcdf file and derives combined sea state from components
> tidalhighlow - compute tidal high and low waters from water level timeseries
Updates:
> ctBeachProfileData - add option to say Yes to All when loading data and pass this flag between functions
> extract_wave_data - extended to extract as many combination as required (e.g. 3 when using Copernicus data)
> littoraldriftstats - modify inputs so that user can select to plot a subplot on its own rather than all three plots.
>tidalrange - clarified times associated with high and low water
</commit_message>
<xml_diff>
--- a/muiAppDocs/Section templates/Sec4.X_DeriveOutput.docx
+++ b/muiAppDocs/Section templates/Sec4.X_DeriveOutput.docx
@@ -1,6 +1,6 @@
 
 <file path=word/document.xml><?xml version="1.0" encoding="utf-8"?>
-<w:document xmlns:wpc="http://schemas.microsoft.com/office/word/2010/wordprocessingCanvas" xmlns:cx="http://schemas.microsoft.com/office/drawing/2014/chartex" xmlns:cx1="http://schemas.microsoft.com/office/drawing/2015/9/8/chartex" xmlns:cx2="http://schemas.microsoft.com/office/drawing/2015/10/21/chartex" xmlns:cx3="http://schemas.microsoft.com/office/drawing/2016/5/9/chartex" xmlns:cx4="http://schemas.microsoft.com/office/drawing/2016/5/10/chartex" xmlns:cx5="http://schemas.microsoft.com/office/drawing/2016/5/11/chartex" xmlns:cx6="http://schemas.microsoft.com/office/drawing/2016/5/12/chartex" xmlns:cx7="http://schemas.microsoft.com/office/drawing/2016/5/13/chartex" xmlns:cx8="http://schemas.microsoft.com/office/drawing/2016/5/14/chartex" xmlns:mc="http://schemas.openxmlformats.org/markup-compatibility/2006" xmlns:aink="http://schemas.microsoft.com/office/drawing/2016/ink" xmlns:am3d="http://schemas.microsoft.com/office/drawing/2017/model3d" xmlns:o="urn:schemas-microsoft-com:office:office" xmlns:oel="http://schemas.microsoft.com/office/2019/extlst" xmlns:r="http://schemas.openxmlformats.org/officeDocument/2006/relationships" xmlns:m="http://schemas.openxmlformats.org/officeDocument/2006/math" xmlns:v="urn:schemas-microsoft-com:vml" xmlns:wp14="http://schemas.microsoft.com/office/word/2010/wordprocessingDrawing" xmlns:wp="http://schemas.openxmlformats.org/drawingml/2006/wordprocessingDrawing" xmlns:w10="urn:schemas-microsoft-com:office:word" xmlns:w="http://schemas.openxmlformats.org/wordprocessingml/2006/main" xmlns:w14="http://schemas.microsoft.com/office/word/2010/wordml" xmlns:w15="http://schemas.microsoft.com/office/word/2012/wordml" xmlns:w16cex="http://schemas.microsoft.com/office/word/2018/wordml/cex" xmlns:w16cid="http://schemas.microsoft.com/office/word/2016/wordml/cid" xmlns:w16="http://schemas.microsoft.com/office/word/2018/wordml" xmlns:w16sdtdh="http://schemas.microsoft.com/office/word/2020/wordml/sdtdatahash" xmlns:w16se="http://schemas.microsoft.com/office/word/2015/wordml/symex" xmlns:wpg="http://schemas.microsoft.com/office/word/2010/wordprocessingGroup" xmlns:wpi="http://schemas.microsoft.com/office/word/2010/wordprocessingInk" xmlns:wne="http://schemas.microsoft.com/office/word/2006/wordml" xmlns:wps="http://schemas.microsoft.com/office/word/2010/wordprocessingShape" mc:Ignorable="w14 w15 w16se w16cid w16 w16cex w16sdtdh wp14">
+<w:document xmlns:wpc="http://schemas.microsoft.com/office/word/2010/wordprocessingCanvas" xmlns:cx="http://schemas.microsoft.com/office/drawing/2014/chartex" xmlns:cx1="http://schemas.microsoft.com/office/drawing/2015/9/8/chartex" xmlns:cx2="http://schemas.microsoft.com/office/drawing/2015/10/21/chartex" xmlns:cx3="http://schemas.microsoft.com/office/drawing/2016/5/9/chartex" xmlns:cx4="http://schemas.microsoft.com/office/drawing/2016/5/10/chartex" xmlns:cx5="http://schemas.microsoft.com/office/drawing/2016/5/11/chartex" xmlns:cx6="http://schemas.microsoft.com/office/drawing/2016/5/12/chartex" xmlns:cx7="http://schemas.microsoft.com/office/drawing/2016/5/13/chartex" xmlns:cx8="http://schemas.microsoft.com/office/drawing/2016/5/14/chartex" xmlns:mc="http://schemas.openxmlformats.org/markup-compatibility/2006" xmlns:aink="http://schemas.microsoft.com/office/drawing/2016/ink" xmlns:am3d="http://schemas.microsoft.com/office/drawing/2017/model3d" xmlns:o="urn:schemas-microsoft-com:office:office" xmlns:oel="http://schemas.microsoft.com/office/2019/extlst" xmlns:r="http://schemas.openxmlformats.org/officeDocument/2006/relationships" xmlns:m="http://schemas.openxmlformats.org/officeDocument/2006/math" xmlns:v="urn:schemas-microsoft-com:vml" xmlns:wp14="http://schemas.microsoft.com/office/word/2010/wordprocessingDrawing" xmlns:wp="http://schemas.openxmlformats.org/drawingml/2006/wordprocessingDrawing" xmlns:w10="urn:schemas-microsoft-com:office:word" xmlns:w="http://schemas.openxmlformats.org/wordprocessingml/2006/main" xmlns:w14="http://schemas.microsoft.com/office/word/2010/wordml" xmlns:w15="http://schemas.microsoft.com/office/word/2012/wordml" xmlns:w16cex="http://schemas.microsoft.com/office/word/2018/wordml/cex" xmlns:w16cid="http://schemas.microsoft.com/office/word/2016/wordml/cid" xmlns:w16="http://schemas.microsoft.com/office/word/2018/wordml" xmlns:w16du="http://schemas.microsoft.com/office/word/2023/wordml/word16du" xmlns:w16sdtdh="http://schemas.microsoft.com/office/word/2020/wordml/sdtdatahash" xmlns:w16sdtfl="http://schemas.microsoft.com/office/word/2024/wordml/sdtformatlock" xmlns:w16se="http://schemas.microsoft.com/office/word/2015/wordml/symex" xmlns:wpg="http://schemas.microsoft.com/office/word/2010/wordprocessingGroup" xmlns:wpi="http://schemas.microsoft.com/office/word/2010/wordprocessingInk" xmlns:wne="http://schemas.microsoft.com/office/word/2006/wordml" xmlns:wps="http://schemas.microsoft.com/office/word/2010/wordprocessingShape" mc:Ignorable="w14 w15 w16se w16cid w16 w16cex w16sdtdh w16sdtfl w16du wp14">
   <w:body>
     <w:p>
       <w:pPr>
@@ -89,12 +89,10 @@
         <w:t xml:space="preserve"> is set to ‘+N’). To exclude </w:t>
       </w:r>
       <w:proofErr w:type="spellStart"/>
-      <w:proofErr w:type="gramStart"/>
       <w:r>
         <w:t>NaNs</w:t>
       </w:r>
       <w:proofErr w:type="spellEnd"/>
-      <w:proofErr w:type="gramEnd"/>
       <w:r>
         <w:t xml:space="preserve"> press the button so that it displays ‘-N’. The selection is </w:t>
       </w:r>
@@ -1760,15 +1758,7 @@
     </w:p>
     <w:p>
       <w:r>
-        <w:t xml:space="preserve">When using a function that generates a table, plots a figure, or some other </w:t>
-      </w:r>
-      <w:proofErr w:type="spellStart"/>
-      <w:r>
-        <w:t>stand alone</w:t>
-      </w:r>
-      <w:proofErr w:type="spellEnd"/>
-      <w:r>
-        <w:t xml:space="preserve"> operation, where the function does not return data to the main UI, the function should have a single output variable. The output variable can be assigned a text string</w:t>
+        <w:t>When using a function that generates a table, plots a figure, or some other stand alone operation, where the function does not return data to the main UI, the function should have a single output variable. The output variable can be assigned a text string</w:t>
       </w:r>
       <w:r>
         <w:t>,</w:t>
@@ -2652,7 +2642,6 @@
         </w:rPr>
         <w:t>%</w:t>
       </w:r>
-      <w:proofErr w:type="gramStart"/>
       <w:r>
         <w:rPr>
           <w:rFonts w:ascii="Consolas" w:eastAsia="Times New Roman" w:hAnsi="Consolas" w:cs="Times New Roman"/>
@@ -2660,17 +2649,7 @@
           <w:sz w:val="20"/>
           <w:szCs w:val="20"/>
         </w:rPr>
-        <w:t>a</w:t>
-      </w:r>
-      <w:proofErr w:type="gramEnd"/>
-      <w:r>
-        <w:rPr>
-          <w:rFonts w:ascii="Consolas" w:eastAsia="Times New Roman" w:hAnsi="Consolas" w:cs="Times New Roman"/>
-          <w:color w:val="008013"/>
-          <w:sz w:val="20"/>
-          <w:szCs w:val="20"/>
-        </w:rPr>
-        <w:t xml:space="preserve"> single variable is returned with no rows</w:t>
+        <w:t>a single variable is returned with no rows</w:t>
       </w:r>
       <w:r>
         <w:rPr>
@@ -3184,15 +3163,7 @@
         <w:t>,</w:t>
       </w:r>
       <w:r>
-        <w:t xml:space="preserve"> where the </w:t>
-      </w:r>
-      <w:proofErr w:type="gramStart"/>
-      <w:r>
-        <w:t>struct</w:t>
-      </w:r>
-      <w:proofErr w:type="gramEnd"/>
-      <w:r>
-        <w:t xml:space="preserve"> fieldnames define the Dataset name.</w:t>
+        <w:t xml:space="preserve"> where the struct fieldnames define the Dataset name.</w:t>
       </w:r>
     </w:p>
     <w:p>
@@ -3290,7 +3261,6 @@
         <w:t>%</w:t>
       </w:r>
       <w:proofErr w:type="spellStart"/>
-      <w:proofErr w:type="gramStart"/>
       <w:r>
         <w:rPr>
           <w:rFonts w:ascii="Consolas" w:eastAsia="Times New Roman" w:hAnsi="Consolas" w:cs="Times New Roman"/>
@@ -3301,7 +3271,6 @@
         <w:t>dst</w:t>
       </w:r>
       <w:proofErr w:type="spellEnd"/>
-      <w:proofErr w:type="gramEnd"/>
       <w:r>
         <w:rPr>
           <w:rFonts w:ascii="Consolas" w:eastAsia="Times New Roman" w:hAnsi="Consolas" w:cs="Times New Roman"/>
@@ -3430,7 +3399,6 @@
         </w:rPr>
         <w:t>%</w:t>
       </w:r>
-      <w:proofErr w:type="gramStart"/>
       <w:r>
         <w:rPr>
           <w:rFonts w:ascii="Consolas" w:eastAsia="Times New Roman" w:hAnsi="Consolas" w:cs="Times New Roman"/>
@@ -3438,17 +3406,7 @@
           <w:sz w:val="20"/>
           <w:szCs w:val="20"/>
         </w:rPr>
-        <w:t>each</w:t>
-      </w:r>
-      <w:proofErr w:type="gramEnd"/>
-      <w:r>
-        <w:rPr>
-          <w:rFonts w:ascii="Consolas" w:eastAsia="Times New Roman" w:hAnsi="Consolas" w:cs="Times New Roman"/>
-          <w:color w:val="008013"/>
-          <w:sz w:val="20"/>
-          <w:szCs w:val="20"/>
-        </w:rPr>
-        <w:t xml:space="preserve"> Dataset.</w:t>
+        <w:t>each Dataset.</w:t>
       </w:r>
     </w:p>
     <w:p>
@@ -3652,7 +3610,6 @@
         <w:t>%</w:t>
       </w:r>
       <w:proofErr w:type="spellStart"/>
-      <w:proofErr w:type="gramStart"/>
       <w:r>
         <w:rPr>
           <w:rFonts w:ascii="Consolas" w:eastAsia="Times New Roman" w:hAnsi="Consolas" w:cs="Times New Roman"/>
@@ -3660,17 +3617,7 @@
           <w:sz w:val="20"/>
           <w:szCs w:val="20"/>
         </w:rPr>
-        <w:t>dst</w:t>
-      </w:r>
-      <w:proofErr w:type="gramEnd"/>
-      <w:r>
-        <w:rPr>
-          <w:rFonts w:ascii="Consolas" w:eastAsia="Times New Roman" w:hAnsi="Consolas" w:cs="Times New Roman"/>
-          <w:color w:val="008013"/>
-          <w:sz w:val="20"/>
-          <w:szCs w:val="20"/>
-        </w:rPr>
-        <w:t>_in</w:t>
+        <w:t>dst_in</w:t>
       </w:r>
       <w:proofErr w:type="spellEnd"/>
       <w:r>
@@ -3846,7 +3793,6 @@
         <w:t>%</w:t>
       </w:r>
       <w:bookmarkStart w:id="18" w:name="_Hlk153653304"/>
-      <w:proofErr w:type="gramStart"/>
       <w:r>
         <w:rPr>
           <w:rFonts w:ascii="Consolas" w:eastAsia="Times New Roman" w:hAnsi="Consolas" w:cs="Times New Roman"/>
@@ -3854,17 +3800,7 @@
           <w:sz w:val="20"/>
           <w:szCs w:val="20"/>
         </w:rPr>
-        <w:t>struct</w:t>
-      </w:r>
-      <w:proofErr w:type="gramEnd"/>
-      <w:r>
-        <w:rPr>
-          <w:rFonts w:ascii="Consolas" w:eastAsia="Times New Roman" w:hAnsi="Consolas" w:cs="Times New Roman"/>
-          <w:color w:val="008013"/>
-          <w:sz w:val="20"/>
-          <w:szCs w:val="20"/>
-        </w:rPr>
-        <w:t xml:space="preserve"> of </w:t>
+        <w:t xml:space="preserve">struct of </w:t>
       </w:r>
       <w:proofErr w:type="spellStart"/>
       <w:r>
@@ -4082,6 +4018,78 @@
           <w:sz w:val="20"/>
           <w:szCs w:val="20"/>
         </w:rPr>
+        <w:t xml:space="preserve">       dsp = </w:t>
+      </w:r>
+      <w:proofErr w:type="spellStart"/>
+      <w:r>
+        <w:rPr>
+          <w:rFonts w:ascii="Consolas" w:eastAsia="Times New Roman" w:hAnsi="Consolas" w:cs="Times New Roman"/>
+          <w:sz w:val="20"/>
+          <w:szCs w:val="20"/>
+        </w:rPr>
+        <w:t>setDSproperties</w:t>
+      </w:r>
+      <w:proofErr w:type="spellEnd"/>
+      <w:r>
+        <w:rPr>
+          <w:rFonts w:ascii="Consolas" w:eastAsia="Times New Roman" w:hAnsi="Consolas" w:cs="Times New Roman"/>
+          <w:sz w:val="20"/>
+          <w:szCs w:val="20"/>
+        </w:rPr>
+        <w:t>();</w:t>
+      </w:r>
+    </w:p>
+    <w:p>
+      <w:pPr>
+        <w:spacing w:after="0" w:line="240" w:lineRule="auto"/>
+        <w:rPr>
+          <w:rFonts w:ascii="Consolas" w:eastAsia="Times New Roman" w:hAnsi="Consolas" w:cs="Times New Roman"/>
+          <w:sz w:val="20"/>
+          <w:szCs w:val="20"/>
+        </w:rPr>
+      </w:pPr>
+      <w:r>
+        <w:rPr>
+          <w:rFonts w:ascii="Consolas" w:eastAsia="Times New Roman" w:hAnsi="Consolas" w:cs="Times New Roman"/>
+          <w:sz w:val="20"/>
+          <w:szCs w:val="20"/>
+        </w:rPr>
+        <w:t xml:space="preserve">       results = {</w:t>
+      </w:r>
+      <w:proofErr w:type="spellStart"/>
+      <w:r>
+        <w:rPr>
+          <w:rFonts w:ascii="Consolas" w:eastAsia="Times New Roman" w:hAnsi="Consolas" w:cs="Times New Roman"/>
+          <w:sz w:val="20"/>
+          <w:szCs w:val="20"/>
+        </w:rPr>
+        <w:t>R,hwl,lwl</w:t>
+      </w:r>
+      <w:proofErr w:type="spellEnd"/>
+      <w:r>
+        <w:rPr>
+          <w:rFonts w:ascii="Consolas" w:eastAsia="Times New Roman" w:hAnsi="Consolas" w:cs="Times New Roman"/>
+          <w:sz w:val="20"/>
+          <w:szCs w:val="20"/>
+        </w:rPr>
+        <w:t>};</w:t>
+      </w:r>
+    </w:p>
+    <w:p>
+      <w:pPr>
+        <w:spacing w:after="0" w:line="240" w:lineRule="auto"/>
+        <w:rPr>
+          <w:rFonts w:ascii="Consolas" w:eastAsia="Times New Roman" w:hAnsi="Consolas" w:cs="Times New Roman"/>
+          <w:sz w:val="20"/>
+          <w:szCs w:val="20"/>
+        </w:rPr>
+      </w:pPr>
+      <w:r>
+        <w:rPr>
+          <w:rFonts w:ascii="Consolas" w:eastAsia="Times New Roman" w:hAnsi="Consolas" w:cs="Times New Roman"/>
+          <w:sz w:val="20"/>
+          <w:szCs w:val="20"/>
+        </w:rPr>
         <w:t xml:space="preserve">       </w:t>
       </w:r>
       <w:proofErr w:type="spellStart"/>
@@ -4091,7 +4099,7 @@
           <w:sz w:val="20"/>
           <w:szCs w:val="20"/>
         </w:rPr>
-        <w:t>dsp</w:t>
+        <w:t>dst</w:t>
       </w:r>
       <w:proofErr w:type="spellEnd"/>
       <w:r>
@@ -4109,96 +4117,6 @@
           <w:sz w:val="20"/>
           <w:szCs w:val="20"/>
         </w:rPr>
-        <w:t>setDSproperties</w:t>
-      </w:r>
-      <w:proofErr w:type="spellEnd"/>
-      <w:r>
-        <w:rPr>
-          <w:rFonts w:ascii="Consolas" w:eastAsia="Times New Roman" w:hAnsi="Consolas" w:cs="Times New Roman"/>
-          <w:sz w:val="20"/>
-          <w:szCs w:val="20"/>
-        </w:rPr>
-        <w:t>();</w:t>
-      </w:r>
-    </w:p>
-    <w:p>
-      <w:pPr>
-        <w:spacing w:after="0" w:line="240" w:lineRule="auto"/>
-        <w:rPr>
-          <w:rFonts w:ascii="Consolas" w:eastAsia="Times New Roman" w:hAnsi="Consolas" w:cs="Times New Roman"/>
-          <w:sz w:val="20"/>
-          <w:szCs w:val="20"/>
-        </w:rPr>
-      </w:pPr>
-      <w:r>
-        <w:rPr>
-          <w:rFonts w:ascii="Consolas" w:eastAsia="Times New Roman" w:hAnsi="Consolas" w:cs="Times New Roman"/>
-          <w:sz w:val="20"/>
-          <w:szCs w:val="20"/>
-        </w:rPr>
-        <w:t xml:space="preserve">       results = {</w:t>
-      </w:r>
-      <w:proofErr w:type="spellStart"/>
-      <w:r>
-        <w:rPr>
-          <w:rFonts w:ascii="Consolas" w:eastAsia="Times New Roman" w:hAnsi="Consolas" w:cs="Times New Roman"/>
-          <w:sz w:val="20"/>
-          <w:szCs w:val="20"/>
-        </w:rPr>
-        <w:t>R,hwl,lwl</w:t>
-      </w:r>
-      <w:proofErr w:type="spellEnd"/>
-      <w:r>
-        <w:rPr>
-          <w:rFonts w:ascii="Consolas" w:eastAsia="Times New Roman" w:hAnsi="Consolas" w:cs="Times New Roman"/>
-          <w:sz w:val="20"/>
-          <w:szCs w:val="20"/>
-        </w:rPr>
-        <w:t>};</w:t>
-      </w:r>
-    </w:p>
-    <w:p>
-      <w:pPr>
-        <w:spacing w:after="0" w:line="240" w:lineRule="auto"/>
-        <w:rPr>
-          <w:rFonts w:ascii="Consolas" w:eastAsia="Times New Roman" w:hAnsi="Consolas" w:cs="Times New Roman"/>
-          <w:sz w:val="20"/>
-          <w:szCs w:val="20"/>
-        </w:rPr>
-      </w:pPr>
-      <w:r>
-        <w:rPr>
-          <w:rFonts w:ascii="Consolas" w:eastAsia="Times New Roman" w:hAnsi="Consolas" w:cs="Times New Roman"/>
-          <w:sz w:val="20"/>
-          <w:szCs w:val="20"/>
-        </w:rPr>
-        <w:t xml:space="preserve">       </w:t>
-      </w:r>
-      <w:proofErr w:type="spellStart"/>
-      <w:r>
-        <w:rPr>
-          <w:rFonts w:ascii="Consolas" w:eastAsia="Times New Roman" w:hAnsi="Consolas" w:cs="Times New Roman"/>
-          <w:sz w:val="20"/>
-          <w:szCs w:val="20"/>
-        </w:rPr>
-        <w:t>dst</w:t>
-      </w:r>
-      <w:proofErr w:type="spellEnd"/>
-      <w:r>
-        <w:rPr>
-          <w:rFonts w:ascii="Consolas" w:eastAsia="Times New Roman" w:hAnsi="Consolas" w:cs="Times New Roman"/>
-          <w:sz w:val="20"/>
-          <w:szCs w:val="20"/>
-        </w:rPr>
-        <w:t xml:space="preserve"> = </w:t>
-      </w:r>
-      <w:proofErr w:type="spellStart"/>
-      <w:r>
-        <w:rPr>
-          <w:rFonts w:ascii="Consolas" w:eastAsia="Times New Roman" w:hAnsi="Consolas" w:cs="Times New Roman"/>
-          <w:sz w:val="20"/>
-          <w:szCs w:val="20"/>
-        </w:rPr>
         <w:t>dstable</w:t>
       </w:r>
       <w:proofErr w:type="spellEnd"/>
@@ -4262,25 +4180,7 @@
           <w:sz w:val="20"/>
           <w:szCs w:val="20"/>
         </w:rPr>
-        <w:t>,</w:t>
-      </w:r>
-      <w:proofErr w:type="spellStart"/>
-      <w:r>
-        <w:rPr>
-          <w:rFonts w:ascii="Consolas" w:eastAsia="Times New Roman" w:hAnsi="Consolas" w:cs="Times New Roman"/>
-          <w:sz w:val="20"/>
-          <w:szCs w:val="20"/>
-        </w:rPr>
-        <w:t>dsp</w:t>
-      </w:r>
-      <w:proofErr w:type="spellEnd"/>
-      <w:r>
-        <w:rPr>
-          <w:rFonts w:ascii="Consolas" w:eastAsia="Times New Roman" w:hAnsi="Consolas" w:cs="Times New Roman"/>
-          <w:sz w:val="20"/>
-          <w:szCs w:val="20"/>
-        </w:rPr>
-        <w:t>);</w:t>
+        <w:t>,dsp);</w:t>
       </w:r>
     </w:p>
     <w:p>
@@ -5378,15 +5278,7 @@
         <w:t xml:space="preserve"> </w:t>
       </w:r>
       <w:r>
-        <w:t xml:space="preserve">, where X is the variable, </w:t>
-      </w:r>
-      <w:proofErr w:type="spellStart"/>
-      <w:r>
-        <w:t>t</w:t>
-      </w:r>
-      <w:proofErr w:type="spellEnd"/>
-      <w:r>
-        <w:t xml:space="preserve"> is time, </w:t>
+        <w:t xml:space="preserve">, where X is the variable, t is time, </w:t>
       </w:r>
       <w:proofErr w:type="spellStart"/>
       <w:r>
@@ -5428,8 +5320,9 @@
     </w:p>
     <w:p>
       <w:pPr>
+        <w:pStyle w:val="ListParagraph"/>
+        <w:keepNext/>
         <w:ind w:left="360"/>
-        <w:contextualSpacing/>
       </w:pPr>
       <w:proofErr w:type="spellStart"/>
       <w:r>
@@ -5447,7 +5340,7 @@
           <w:sz w:val="20"/>
           <w:szCs w:val="20"/>
         </w:rPr>
-        <w:t xml:space="preserve">(X, t,  </w:t>
+        <w:t xml:space="preserve">(X, t, </w:t>
       </w:r>
       <w:proofErr w:type="spellStart"/>
       <w:r>
@@ -5465,17 +5358,41 @@
           <w:sz w:val="20"/>
           <w:szCs w:val="20"/>
         </w:rPr>
+        <w:t xml:space="preserve">, </w:t>
+      </w:r>
+      <w:r>
+        <w:rPr>
+          <w:rFonts w:ascii="Courier New" w:hAnsi="Courier New" w:cs="Courier New"/>
+          <w:sz w:val="20"/>
+          <w:szCs w:val="20"/>
+        </w:rPr>
+        <w:t>'method'</w:t>
+      </w:r>
+      <w:r>
+        <w:rPr>
+          <w:rFonts w:ascii="Courier New" w:hAnsi="Courier New" w:cs="Courier New"/>
+          <w:sz w:val="20"/>
+          <w:szCs w:val="20"/>
+        </w:rPr>
         <w:t>)</w:t>
       </w:r>
       <w:r>
-        <w:t>, where X and t are the variable to be subsampled and</w:t>
-      </w:r>
+        <w:t>, where X and t are the variable to be subsampled</w:t>
+      </w:r>
+      <w:r>
+        <w:t xml:space="preserve">, </w:t>
+      </w:r>
+      <w:proofErr w:type="spellStart"/>
       <w:r>
         <w:rPr>
           <w:i/>
           <w:iCs/>
         </w:rPr>
-        <w:t xml:space="preserve"> </w:t>
+        <w:t>mobj</w:t>
+      </w:r>
+      <w:proofErr w:type="spellEnd"/>
+      <w:r>
+        <w:t xml:space="preserve"> is the UI handle (must be </w:t>
       </w:r>
       <w:proofErr w:type="spellStart"/>
       <w:r>
@@ -5487,26 +5404,81 @@
       </w:r>
       <w:proofErr w:type="spellEnd"/>
       <w:r>
-        <w:t xml:space="preserve"> is the UI handle (must be </w:t>
-      </w:r>
-      <w:proofErr w:type="spellStart"/>
-      <w:r>
         <w:rPr>
           <w:i/>
           <w:iCs/>
         </w:rPr>
-        <w:t>mobj</w:t>
-      </w:r>
-      <w:proofErr w:type="spellEnd"/>
+        <w:t>)</w:t>
+      </w:r>
       <w:r>
         <w:rPr>
           <w:i/>
           <w:iCs/>
         </w:rPr>
+        <w:t>,</w:t>
+      </w:r>
+      <w:r>
+        <w:t xml:space="preserve"> and</w:t>
+      </w:r>
+      <w:r>
+        <w:rPr>
+          <w:i/>
+          <w:iCs/>
+        </w:rPr>
+        <w:t xml:space="preserve"> method</w:t>
+      </w:r>
+      <w:r>
+        <w:t xml:space="preserve"> is the </w:t>
+      </w:r>
+      <w:r>
+        <w:t>interpolation method (optional, default is linear)</w:t>
+      </w:r>
+      <w:r>
+        <w:t>. The user is prompted to select the dataset to be used to define the time intervals. A time series is returned and added as a Derived data set. The user is prompted to define the metadata for the new data set.</w:t>
+      </w:r>
+      <w:r>
+        <w:t xml:space="preserve"> An additional option is to specify the </w:t>
+      </w:r>
+      <w:r>
+        <w:rPr>
+          <w:i/>
+          <w:iCs/>
+        </w:rPr>
+        <w:t xml:space="preserve">method </w:t>
+      </w:r>
+      <w:r>
+        <w:t xml:space="preserve">as ‘none’. This forces an exact match of times with the dataset used to define the time intervals. A tolerance can also be used with this option to find time matches within the tolerance interval in seconds (e.g. </w:t>
+      </w:r>
+      <w:proofErr w:type="spellStart"/>
+      <w:r>
+        <w:t>subsample_ts</w:t>
+      </w:r>
+      <w:proofErr w:type="spellEnd"/>
+      <w:r>
+        <w:t xml:space="preserve">(X, t, </w:t>
+      </w:r>
+      <w:proofErr w:type="spellStart"/>
+      <w:r>
+        <w:t>mobj</w:t>
+      </w:r>
+      <w:proofErr w:type="spellEnd"/>
+      <w:r>
+        <w:t>, '</w:t>
+      </w:r>
+      <w:r>
+        <w:t>none</w:t>
+      </w:r>
+      <w:r>
+        <w:t>'</w:t>
+      </w:r>
+      <w:r>
+        <w:t>, 3600</w:t>
+      </w:r>
+      <w:r>
         <w:t>)</w:t>
       </w:r>
       <w:r>
-        <w:t>. The user is prompted to select the dataset to be used to define the time intervals. A time series is returned and added as a Derived data set. The user is prompted to define the metadata for the new data set.</w:t>
+        <w:t xml:space="preserve"> finds all matches with 3600 seconds).</w:t>
       </w:r>
     </w:p>
     <w:p>
@@ -5769,15 +5741,7 @@
         <w:t>(X, Y , t)</w:t>
       </w:r>
       <w:r>
-        <w:t xml:space="preserve">, where X and Y are the variables assigned to the respective buttons and </w:t>
-      </w:r>
-      <w:proofErr w:type="spellStart"/>
-      <w:r>
-        <w:t>t</w:t>
-      </w:r>
-      <w:proofErr w:type="spellEnd"/>
-      <w:r>
-        <w:t xml:space="preserve"> is time (this does not need to be assigned to a button and  t can be omitted if a time stamp for the datapoints is not required).</w:t>
+        <w:t>, where X and Y are the variables assigned to the respective buttons and t is time (this does not need to be assigned to a button and  t can be omitted if a time stamp for the datapoints is not required).</w:t>
       </w:r>
     </w:p>
     <w:p>
@@ -5893,28 +5857,162 @@
     </w:p>
     <w:p>
       <w:pPr>
+        <w:snapToGrid w:val="0"/>
+        <w:spacing w:after="120"/>
+        <w:ind w:left="357"/>
+      </w:pPr>
+    </w:p>
+    <w:p>
+      <w:pPr>
         <w:numPr>
           <w:ilvl w:val="0"/>
           <w:numId w:val="3"/>
         </w:numPr>
         <w:snapToGrid w:val="0"/>
         <w:spacing w:after="120"/>
+        <w:ind w:left="357"/>
+      </w:pPr>
+      <w:bookmarkStart w:id="26" w:name="_Hlk221706877"/>
+      <w:r>
         <w:rPr>
           <w:b/>
           <w:bCs/>
           <w:i/>
           <w:iCs/>
         </w:rPr>
-      </w:pPr>
-      <w:r>
+        <w:lastRenderedPageBreak/>
+        <w:t>Plot differences</w:t>
+      </w:r>
+      <w:r>
+        <w:t xml:space="preserve">. </w:t>
+      </w:r>
+      <w:r>
+        <w:t>Compute a vector of differences from the input data and plot the result. When used for the Derive Output UI, assign the variables to be differenced to X and Y buttons (for X-Y) and use the following call:</w:t>
+      </w:r>
+    </w:p>
+    <w:p>
+      <w:pPr>
+        <w:snapToGrid w:val="0"/>
+        <w:spacing w:after="120"/>
+        <w:ind w:left="357"/>
+      </w:pPr>
+      <w:proofErr w:type="spellStart"/>
+      <w:r>
+        <w:rPr>
+          <w:rFonts w:ascii="Courier New" w:hAnsi="Courier New" w:cs="Courier New"/>
+          <w:sz w:val="20"/>
+          <w:szCs w:val="20"/>
+        </w:rPr>
+        <w:t>plot_difference</w:t>
+      </w:r>
+      <w:proofErr w:type="spellEnd"/>
+      <w:r>
+        <w:rPr>
+          <w:rFonts w:ascii="Courier New" w:hAnsi="Courier New" w:cs="Courier New"/>
+          <w:sz w:val="20"/>
+          <w:szCs w:val="20"/>
+        </w:rPr>
+        <w:t>(</w:t>
+      </w:r>
+      <w:proofErr w:type="spellStart"/>
+      <w:r>
+        <w:rPr>
+          <w:rFonts w:ascii="Courier New" w:hAnsi="Courier New" w:cs="Courier New"/>
+          <w:sz w:val="20"/>
+          <w:szCs w:val="20"/>
+        </w:rPr>
+        <w:t>dst</w:t>
+      </w:r>
+      <w:proofErr w:type="spellEnd"/>
+      <w:r>
+        <w:rPr>
+          <w:rFonts w:ascii="Courier New" w:hAnsi="Courier New" w:cs="Courier New"/>
+          <w:sz w:val="20"/>
+          <w:szCs w:val="20"/>
+        </w:rPr>
+        <w:t xml:space="preserve">, </w:t>
+      </w:r>
+      <w:proofErr w:type="spellStart"/>
+      <w:r>
+        <w:rPr>
+          <w:rFonts w:ascii="Courier New" w:hAnsi="Courier New" w:cs="Courier New"/>
+          <w:sz w:val="20"/>
+          <w:szCs w:val="20"/>
+        </w:rPr>
+        <w:t>isangle</w:t>
+      </w:r>
+      <w:proofErr w:type="spellEnd"/>
+      <w:r>
+        <w:rPr>
+          <w:rFonts w:ascii="Courier New" w:hAnsi="Courier New" w:cs="Courier New"/>
+          <w:sz w:val="20"/>
+          <w:szCs w:val="20"/>
+        </w:rPr>
+        <w:t>, 'method'),</w:t>
+      </w:r>
+      <w:r>
+        <w:t xml:space="preserve"> where </w:t>
+      </w:r>
+      <w:proofErr w:type="spellStart"/>
+      <w:r>
+        <w:rPr>
+          <w:i/>
+          <w:iCs/>
+        </w:rPr>
+        <w:t>dst</w:t>
+      </w:r>
+      <w:proofErr w:type="spellEnd"/>
+      <w:r>
+        <w:t xml:space="preserve"> is used to pass the variables to the function, </w:t>
+      </w:r>
+      <w:proofErr w:type="spellStart"/>
+      <w:r>
+        <w:rPr>
+          <w:i/>
+          <w:iCs/>
+        </w:rPr>
+        <w:t>isangle</w:t>
+      </w:r>
+      <w:proofErr w:type="spellEnd"/>
+      <w:r>
+        <w:t xml:space="preserve"> is a logical flag which is true if the data are directions and need to be wrapped across 0-360, and </w:t>
+      </w:r>
+      <w:r>
+        <w:rPr>
+          <w:i/>
+          <w:iCs/>
+        </w:rPr>
+        <w:t>method</w:t>
+      </w:r>
+      <w:r>
+        <w:t xml:space="preserve"> is </w:t>
+      </w:r>
+      <w:r>
+        <w:t>the interpolation method if the variables are different lengths (must be timeseries data variables). The d</w:t>
+      </w:r>
+      <w:r>
+        <w:t>efault is linear</w:t>
+      </w:r>
+      <w:r>
+        <w:t>.</w:t>
+      </w:r>
+    </w:p>
+    <w:bookmarkEnd w:id="26"/>
+    <w:p>
+      <w:pPr>
+        <w:numPr>
+          <w:ilvl w:val="0"/>
+          <w:numId w:val="3"/>
+        </w:numPr>
+        <w:snapToGrid w:val="0"/>
+        <w:spacing w:after="120"/>
         <w:rPr>
           <w:b/>
           <w:bCs/>
           <w:i/>
           <w:iCs/>
         </w:rPr>
-        <w:t>S</w:t>
-      </w:r>
+      </w:pPr>
       <w:r>
         <w:rPr>
           <w:b/>
@@ -5922,7 +6020,7 @@
           <w:i/>
           <w:iCs/>
         </w:rPr>
-        <w:t xml:space="preserve">cale </w:t>
+        <w:t>S</w:t>
       </w:r>
       <w:r>
         <w:rPr>
@@ -5931,7 +6029,7 @@
           <w:i/>
           <w:iCs/>
         </w:rPr>
-        <w:t>water</w:t>
+        <w:t xml:space="preserve">cale </w:t>
       </w:r>
       <w:r>
         <w:rPr>
@@ -5940,7 +6038,7 @@
           <w:i/>
           <w:iCs/>
         </w:rPr>
-        <w:t xml:space="preserve"> </w:t>
+        <w:t>water</w:t>
       </w:r>
       <w:r>
         <w:rPr>
@@ -5949,7 +6047,7 @@
           <w:i/>
           <w:iCs/>
         </w:rPr>
-        <w:t>levels</w:t>
+        <w:t xml:space="preserve"> </w:t>
       </w:r>
       <w:r>
         <w:rPr>
@@ -5958,98 +6056,94 @@
           <w:i/>
           <w:iCs/>
         </w:rPr>
-        <w:t xml:space="preserve">: </w:t>
-      </w:r>
-      <w:r>
-        <w:t>The call to the function is:</w:t>
-      </w:r>
-      <w:bookmarkStart w:id="26" w:name="_Hlk184641387"/>
-    </w:p>
-    <w:p>
-      <w:pPr>
-        <w:snapToGrid w:val="0"/>
-        <w:spacing w:after="120"/>
-        <w:ind w:left="360"/>
+        <w:t>levels</w:t>
+      </w:r>
+      <w:r>
         <w:rPr>
           <w:b/>
           <w:bCs/>
           <w:i/>
           <w:iCs/>
         </w:rPr>
-      </w:pPr>
-      <w:r>
-        <w:rPr>
-          <w:rFonts w:ascii="Courier New" w:hAnsi="Courier New" w:cs="Courier New"/>
-          <w:sz w:val="20"/>
-          <w:szCs w:val="20"/>
-        </w:rPr>
-        <w:t>scale_</w:t>
-      </w:r>
-      <w:r>
-        <w:t xml:space="preserve"> </w:t>
-      </w:r>
-      <w:proofErr w:type="spellStart"/>
-      <w:r>
-        <w:rPr>
-          <w:rFonts w:ascii="Courier New" w:hAnsi="Courier New" w:cs="Courier New"/>
-          <w:sz w:val="20"/>
-          <w:szCs w:val="20"/>
-        </w:rPr>
-        <w:t>waterlevels</w:t>
-      </w:r>
-      <w:proofErr w:type="spellEnd"/>
-      <w:r>
-        <w:rPr>
-          <w:rFonts w:ascii="Courier New" w:hAnsi="Courier New" w:cs="Courier New"/>
-          <w:sz w:val="20"/>
-          <w:szCs w:val="20"/>
-        </w:rPr>
-        <w:t xml:space="preserve"> (</w:t>
-      </w:r>
-      <w:proofErr w:type="spellStart"/>
-      <w:r>
-        <w:rPr>
-          <w:rFonts w:ascii="Courier New" w:hAnsi="Courier New" w:cs="Courier New"/>
-          <w:sz w:val="20"/>
-          <w:szCs w:val="20"/>
-        </w:rPr>
-        <w:t>X,t,issave,isplot</w:t>
-      </w:r>
-      <w:proofErr w:type="spellEnd"/>
-      <w:r>
-        <w:rPr>
-          <w:rFonts w:ascii="Courier New" w:hAnsi="Courier New" w:cs="Courier New"/>
-          <w:sz w:val="20"/>
-          <w:szCs w:val="20"/>
-        </w:rPr>
-        <w:t>)</w:t>
-      </w:r>
-      <w:r>
-        <w:t xml:space="preserve">, where X is the </w:t>
-      </w:r>
-      <w:r>
-        <w:t>water level to be scaled</w:t>
-      </w:r>
-      <w:r>
-        <w:t xml:space="preserve"> and t the times of the values. </w:t>
-      </w:r>
-      <w:bookmarkEnd w:id="26"/>
-      <w:r>
-        <w:t xml:space="preserve">User is prompted to give a scaling factor for values </w:t>
-      </w:r>
-      <w:r>
-        <w:t>&gt;</w:t>
-      </w:r>
-      <w:r>
-        <w:t xml:space="preserve"> and &lt;= to 0.</w:t>
-      </w:r>
+        <w:t xml:space="preserve">: </w:t>
+      </w:r>
+      <w:r>
+        <w:t>The call to the function is:</w:t>
+      </w:r>
+      <w:bookmarkStart w:id="27" w:name="_Hlk184641387"/>
     </w:p>
     <w:p>
       <w:pPr>
         <w:snapToGrid w:val="0"/>
         <w:spacing w:after="120"/>
-        <w:ind w:left="357"/>
-      </w:pPr>
+        <w:ind w:left="360"/>
+      </w:pPr>
+      <w:r>
+        <w:rPr>
+          <w:rFonts w:ascii="Courier New" w:hAnsi="Courier New" w:cs="Courier New"/>
+          <w:sz w:val="20"/>
+          <w:szCs w:val="20"/>
+        </w:rPr>
+        <w:t>scale_</w:t>
+      </w:r>
+      <w:r>
+        <w:t xml:space="preserve"> </w:t>
+      </w:r>
+      <w:proofErr w:type="spellStart"/>
+      <w:r>
+        <w:rPr>
+          <w:rFonts w:ascii="Courier New" w:hAnsi="Courier New" w:cs="Courier New"/>
+          <w:sz w:val="20"/>
+          <w:szCs w:val="20"/>
+        </w:rPr>
+        <w:t>waterlevels</w:t>
+      </w:r>
+      <w:proofErr w:type="spellEnd"/>
+      <w:r>
+        <w:rPr>
+          <w:rFonts w:ascii="Courier New" w:hAnsi="Courier New" w:cs="Courier New"/>
+          <w:sz w:val="20"/>
+          <w:szCs w:val="20"/>
+        </w:rPr>
+        <w:t xml:space="preserve"> (</w:t>
+      </w:r>
+      <w:proofErr w:type="spellStart"/>
+      <w:r>
+        <w:rPr>
+          <w:rFonts w:ascii="Courier New" w:hAnsi="Courier New" w:cs="Courier New"/>
+          <w:sz w:val="20"/>
+          <w:szCs w:val="20"/>
+        </w:rPr>
+        <w:t>X,t,issave,isplot</w:t>
+      </w:r>
+      <w:proofErr w:type="spellEnd"/>
+      <w:r>
+        <w:rPr>
+          <w:rFonts w:ascii="Courier New" w:hAnsi="Courier New" w:cs="Courier New"/>
+          <w:sz w:val="20"/>
+          <w:szCs w:val="20"/>
+        </w:rPr>
+        <w:t>)</w:t>
+      </w:r>
+      <w:r>
+        <w:t xml:space="preserve">, where X is the </w:t>
+      </w:r>
+      <w:r>
+        <w:t>water level to be scaled</w:t>
+      </w:r>
+      <w:r>
+        <w:t xml:space="preserve"> and t the times of the values. </w:t>
+      </w:r>
+      <w:bookmarkEnd w:id="27"/>
+      <w:r>
+        <w:t xml:space="preserve">User is prompted to give a scaling factor for values </w:t>
+      </w:r>
+      <w:r>
+        <w:t>&gt;</w:t>
+      </w:r>
+      <w:r>
+        <w:t xml:space="preserve"> and &lt;= to 0.</w:t>
+      </w:r>
     </w:p>
     <w:p>
       <w:pPr>
@@ -6067,7 +6161,6 @@
           <w:i/>
           <w:iCs/>
         </w:rPr>
-        <w:lastRenderedPageBreak/>
         <w:t>Add sea level rise</w:t>
       </w:r>
       <w:r>
@@ -6155,15 +6248,7 @@
         <w:t>)</w:t>
       </w:r>
       <w:r>
-        <w:t>, where X and t relate to the water level variable to be adjusted, delta is a rate for the year 1900 (e.g. 0.001 m/</w:t>
-      </w:r>
-      <w:proofErr w:type="spellStart"/>
-      <w:r>
-        <w:t>yr</w:t>
-      </w:r>
-      <w:proofErr w:type="spellEnd"/>
-      <w:r>
-        <w:t xml:space="preserve">), </w:t>
+        <w:t xml:space="preserve">, where X and t relate to the water level variable to be adjusted, delta is a rate for the year 1900 (e.g. 0.001 m/yr), </w:t>
       </w:r>
       <w:proofErr w:type="spellStart"/>
       <w:r>
@@ -6214,7 +6299,6 @@
         </w:numPr>
         <w:snapToGrid w:val="0"/>
         <w:spacing w:after="120"/>
-        <w:ind w:left="502"/>
       </w:pPr>
       <w:r>
         <w:rPr>
@@ -6223,107 +6307,68 @@
           <w:i/>
           <w:iCs/>
         </w:rPr>
-        <w:t>Tidal range time series from a water level series</w:t>
-      </w:r>
-      <w:r>
-        <w:t>. The call to the function is:</w:t>
+        <w:t>High and low waters</w:t>
+      </w:r>
+      <w:r>
+        <w:rPr>
+          <w:b/>
+          <w:bCs/>
+          <w:i/>
+          <w:iCs/>
+        </w:rPr>
+        <w:t xml:space="preserve"> from a water level series</w:t>
+      </w:r>
+      <w:r>
+        <w:t>.</w:t>
+      </w:r>
+      <w:r>
+        <w:t xml:space="preserve"> </w:t>
+      </w:r>
+      <w:r>
+        <w:t>The call to the function is:</w:t>
       </w:r>
     </w:p>
     <w:p>
       <w:pPr>
         <w:snapToGrid w:val="0"/>
         <w:spacing w:after="120"/>
-        <w:ind w:left="357"/>
-      </w:pPr>
-      <w:proofErr w:type="spellStart"/>
-      <w:r>
-        <w:rPr>
-          <w:rFonts w:ascii="Courier New" w:hAnsi="Courier New" w:cs="Courier New"/>
-          <w:sz w:val="20"/>
-          <w:szCs w:val="20"/>
-        </w:rPr>
-        <w:t>tidalrange</w:t>
-      </w:r>
-      <w:proofErr w:type="spellEnd"/>
-      <w:r>
-        <w:rPr>
-          <w:rFonts w:ascii="Courier New" w:hAnsi="Courier New" w:cs="Courier New"/>
-          <w:sz w:val="20"/>
-          <w:szCs w:val="20"/>
-        </w:rPr>
-        <w:t>(X, t</w:t>
-      </w:r>
-      <w:r>
-        <w:rPr>
-          <w:rFonts w:ascii="Courier New" w:hAnsi="Courier New" w:cs="Courier New"/>
-          <w:sz w:val="20"/>
-          <w:szCs w:val="20"/>
-        </w:rPr>
-        <w:t xml:space="preserve">, </w:t>
-      </w:r>
-      <w:proofErr w:type="spellStart"/>
-      <w:r>
-        <w:rPr>
-          <w:rFonts w:ascii="Courier New" w:hAnsi="Courier New" w:cs="Courier New"/>
-          <w:sz w:val="20"/>
-          <w:szCs w:val="20"/>
-        </w:rPr>
-        <w:t>issave</w:t>
-      </w:r>
-      <w:proofErr w:type="spellEnd"/>
-      <w:r>
-        <w:rPr>
-          <w:rFonts w:ascii="Courier New" w:hAnsi="Courier New" w:cs="Courier New"/>
-          <w:sz w:val="20"/>
-          <w:szCs w:val="20"/>
-        </w:rPr>
-        <w:t xml:space="preserve">, </w:t>
-      </w:r>
-      <w:proofErr w:type="spellStart"/>
-      <w:r>
-        <w:rPr>
-          <w:rFonts w:ascii="Courier New" w:hAnsi="Courier New" w:cs="Courier New"/>
-          <w:sz w:val="20"/>
-          <w:szCs w:val="20"/>
-        </w:rPr>
-        <w:t>isplot</w:t>
-      </w:r>
-      <w:proofErr w:type="spellEnd"/>
-      <w:r>
-        <w:rPr>
-          <w:rFonts w:ascii="Courier New" w:hAnsi="Courier New" w:cs="Courier New"/>
-          <w:sz w:val="20"/>
-          <w:szCs w:val="20"/>
-        </w:rPr>
-        <w:t>)</w:t>
-      </w:r>
-      <w:r>
-        <w:t xml:space="preserve"> where X is the water level and t </w:t>
-      </w:r>
-      <w:r>
-        <w:t>are</w:t>
-      </w:r>
-      <w:r>
-        <w:t xml:space="preserve"> the times of the water level values. Assumes that there are multiple water level values per tide. Also, outputs mean water level and tidal range values as a table.</w:t>
+        <w:ind w:left="360"/>
+      </w:pPr>
+      <w:proofErr w:type="spellStart"/>
+      <w:r>
+        <w:rPr>
+          <w:rFonts w:ascii="Courier New" w:hAnsi="Courier New" w:cs="Courier New"/>
+          <w:sz w:val="20"/>
+          <w:szCs w:val="20"/>
+        </w:rPr>
+        <w:t>tidalhighlow</w:t>
+      </w:r>
+      <w:proofErr w:type="spellEnd"/>
+      <w:r>
+        <w:rPr>
+          <w:rFonts w:ascii="Courier New" w:hAnsi="Courier New" w:cs="Courier New"/>
+          <w:sz w:val="20"/>
+          <w:szCs w:val="20"/>
+        </w:rPr>
+        <w:t>(x, t),</w:t>
       </w:r>
       <w:r>
         <w:t xml:space="preserve"> </w:t>
       </w:r>
-      <w:proofErr w:type="spellStart"/>
-      <w:r>
-        <w:t>issave</w:t>
-      </w:r>
-      <w:proofErr w:type="spellEnd"/>
-      <w:r>
-        <w:t xml:space="preserve"> = true to save the results as a dataset and </w:t>
-      </w:r>
-      <w:proofErr w:type="spellStart"/>
-      <w:r>
-        <w:t>isplot</w:t>
-      </w:r>
-      <w:proofErr w:type="spellEnd"/>
-      <w:r>
-        <w:t xml:space="preserve"> = true to generate a plot of the results.</w:t>
+      <w:r>
+        <w:t>where X is the water level and t are the times of the water level values.  Assumes that there are multiple water level values per tide</w:t>
+      </w:r>
+      <w:r>
+        <w:t xml:space="preserve"> and finds the highest and lowest values. Creates two datasets for High and Low water with times</w:t>
+      </w:r>
+      <w:r>
+        <w:t xml:space="preserve"> </w:t>
+      </w:r>
+      <w:r>
+        <w:t>defined by their respective peaks.</w:t>
+      </w:r>
+      <w:r>
+        <w:t xml:space="preserve">                         </w:t>
       </w:r>
     </w:p>
     <w:p>
@@ -6334,7 +6379,6 @@
         </w:numPr>
         <w:snapToGrid w:val="0"/>
         <w:spacing w:after="120"/>
-        <w:ind w:left="502"/>
       </w:pPr>
       <w:r>
         <w:rPr>
@@ -6343,168 +6387,121 @@
           <w:i/>
           <w:iCs/>
         </w:rPr>
-        <w:t>Fit trends and cycles to tidal range or high/low water time series</w:t>
-      </w:r>
-      <w:r>
-        <w:t>:</w:t>
-      </w:r>
-      <w:r>
-        <w:t xml:space="preserve"> The call to the function is:</w:t>
+        <w:t>Tidal range time series from a water level series</w:t>
+      </w:r>
+      <w:r>
+        <w:t>. The call to the function is:</w:t>
       </w:r>
     </w:p>
     <w:p>
       <w:pPr>
         <w:snapToGrid w:val="0"/>
         <w:spacing w:after="120"/>
-        <w:ind w:left="357"/>
-      </w:pPr>
-      <w:proofErr w:type="spellStart"/>
-      <w:r>
-        <w:rPr>
-          <w:rFonts w:ascii="Courier New" w:hAnsi="Courier New" w:cs="Courier New"/>
-          <w:sz w:val="20"/>
-          <w:szCs w:val="20"/>
-        </w:rPr>
-        <w:t>t</w:t>
-      </w:r>
-      <w:r>
-        <w:rPr>
-          <w:rFonts w:ascii="Courier New" w:hAnsi="Courier New" w:cs="Courier New"/>
-          <w:sz w:val="20"/>
-          <w:szCs w:val="20"/>
-        </w:rPr>
-        <w:t>idalrange</w:t>
-      </w:r>
-      <w:r>
-        <w:rPr>
-          <w:rFonts w:ascii="Courier New" w:hAnsi="Courier New" w:cs="Courier New"/>
-          <w:sz w:val="20"/>
-          <w:szCs w:val="20"/>
-        </w:rPr>
-        <w:t>_nltc</w:t>
-      </w:r>
-      <w:proofErr w:type="spellEnd"/>
-      <w:r>
-        <w:rPr>
-          <w:rFonts w:ascii="Courier New" w:hAnsi="Courier New" w:cs="Courier New"/>
-          <w:sz w:val="20"/>
-          <w:szCs w:val="20"/>
-        </w:rPr>
-        <w:t>(X, t</w:t>
-      </w:r>
-      <w:r>
-        <w:rPr>
-          <w:rFonts w:ascii="Courier New" w:hAnsi="Courier New" w:cs="Courier New"/>
-          <w:sz w:val="20"/>
-          <w:szCs w:val="20"/>
-        </w:rPr>
-        <w:t>,</w:t>
-      </w:r>
-      <w:r>
-        <w:rPr>
-          <w:rFonts w:ascii="Courier New" w:hAnsi="Courier New" w:cs="Courier New"/>
-          <w:sz w:val="20"/>
-          <w:szCs w:val="20"/>
-        </w:rPr>
+        <w:ind w:left="360"/>
+      </w:pPr>
+      <w:proofErr w:type="spellStart"/>
+      <w:r>
+        <w:rPr>
+          <w:rFonts w:ascii="Courier New" w:hAnsi="Courier New" w:cs="Courier New"/>
+          <w:sz w:val="20"/>
+          <w:szCs w:val="20"/>
+        </w:rPr>
+        <w:t>tidalrange</w:t>
+      </w:r>
+      <w:proofErr w:type="spellEnd"/>
+      <w:r>
+        <w:rPr>
+          <w:rFonts w:ascii="Courier New" w:hAnsi="Courier New" w:cs="Courier New"/>
+          <w:sz w:val="20"/>
+          <w:szCs w:val="20"/>
+        </w:rPr>
+        <w:t xml:space="preserve">(X, t, </w:t>
+      </w:r>
+      <w:proofErr w:type="spellStart"/>
+      <w:r>
+        <w:rPr>
+          <w:rFonts w:ascii="Courier New" w:hAnsi="Courier New" w:cs="Courier New"/>
+          <w:sz w:val="20"/>
+          <w:szCs w:val="20"/>
+        </w:rPr>
+        <w:t>issave</w:t>
+      </w:r>
+      <w:proofErr w:type="spellEnd"/>
+      <w:r>
+        <w:rPr>
+          <w:rFonts w:ascii="Courier New" w:hAnsi="Courier New" w:cs="Courier New"/>
+          <w:sz w:val="20"/>
+          <w:szCs w:val="20"/>
+        </w:rPr>
+        <w:t xml:space="preserve">, </w:t>
+      </w:r>
+      <w:proofErr w:type="spellStart"/>
+      <w:r>
+        <w:rPr>
+          <w:rFonts w:ascii="Courier New" w:hAnsi="Courier New" w:cs="Courier New"/>
+          <w:sz w:val="20"/>
+          <w:szCs w:val="20"/>
+        </w:rPr>
+        <w:t>isplot</w:t>
+      </w:r>
+      <w:proofErr w:type="spellEnd"/>
+      <w:r>
+        <w:rPr>
+          <w:rFonts w:ascii="Courier New" w:hAnsi="Courier New" w:cs="Courier New"/>
+          <w:sz w:val="20"/>
+          <w:szCs w:val="20"/>
+        </w:rPr>
+        <w:t>)</w:t>
+      </w:r>
+      <w:r>
+        <w:t xml:space="preserve"> where X is the water level and t </w:t>
+      </w:r>
+      <w:r>
+        <w:t>are</w:t>
+      </w:r>
+      <w:r>
+        <w:t xml:space="preserve"> the times of the water level values. Assumes that there are multiple water level values per tide. Also, outputs mean water level and tidal range values as a table.</w:t>
+      </w:r>
+      <w:r>
         <w:t xml:space="preserve"> </w:t>
       </w:r>
       <w:proofErr w:type="spellStart"/>
       <w:r>
-        <w:rPr>
-          <w:rFonts w:ascii="Courier New" w:hAnsi="Courier New" w:cs="Courier New"/>
-          <w:sz w:val="20"/>
-          <w:szCs w:val="20"/>
-        </w:rPr>
         <w:t>issave</w:t>
       </w:r>
       <w:proofErr w:type="spellEnd"/>
       <w:r>
-        <w:rPr>
-          <w:rFonts w:ascii="Courier New" w:hAnsi="Courier New" w:cs="Courier New"/>
-          <w:sz w:val="20"/>
-          <w:szCs w:val="20"/>
-        </w:rPr>
-        <w:t xml:space="preserve">, </w:t>
-      </w:r>
-      <w:proofErr w:type="spellStart"/>
-      <w:r>
-        <w:rPr>
-          <w:rFonts w:ascii="Courier New" w:hAnsi="Courier New" w:cs="Courier New"/>
-          <w:sz w:val="20"/>
-          <w:szCs w:val="20"/>
-        </w:rPr>
+        <w:t xml:space="preserve"> = true to save the results as a dataset and </w:t>
+      </w:r>
+      <w:proofErr w:type="spellStart"/>
+      <w:r>
         <w:t>isplot</w:t>
       </w:r>
       <w:proofErr w:type="spellEnd"/>
       <w:r>
-        <w:rPr>
-          <w:rFonts w:ascii="Courier New" w:hAnsi="Courier New" w:cs="Courier New"/>
-          <w:sz w:val="20"/>
-          <w:szCs w:val="20"/>
-        </w:rPr>
-        <w:t>, ‘</w:t>
-      </w:r>
-      <w:proofErr w:type="spellStart"/>
-      <w:r>
-        <w:rPr>
-          <w:rFonts w:ascii="Courier New" w:hAnsi="Courier New" w:cs="Courier New"/>
-          <w:sz w:val="20"/>
-          <w:szCs w:val="20"/>
-        </w:rPr>
-        <w:t>titletxt</w:t>
-      </w:r>
-      <w:proofErr w:type="spellEnd"/>
-      <w:r>
-        <w:rPr>
-          <w:rFonts w:ascii="Courier New" w:hAnsi="Courier New" w:cs="Courier New"/>
-          <w:sz w:val="20"/>
-          <w:szCs w:val="20"/>
-        </w:rPr>
-        <w:t>’</w:t>
-      </w:r>
-      <w:r>
-        <w:rPr>
-          <w:rFonts w:ascii="Courier New" w:hAnsi="Courier New" w:cs="Courier New"/>
-          <w:sz w:val="20"/>
-          <w:szCs w:val="20"/>
-        </w:rPr>
-        <w:t>)</w:t>
-      </w:r>
-      <w:r>
-        <w:t xml:space="preserve">  where X is the water level and t </w:t>
-      </w:r>
-      <w:r>
-        <w:t>are</w:t>
-      </w:r>
-      <w:r>
-        <w:t xml:space="preserve"> the times of the water level values. Assumes that there are multiple water level values per tide. </w:t>
-      </w:r>
-      <w:r>
-        <w:t xml:space="preserve">When </w:t>
-      </w:r>
-      <w:proofErr w:type="spellStart"/>
-      <w:r>
-        <w:t>issave</w:t>
-      </w:r>
-      <w:proofErr w:type="spellEnd"/>
-      <w:r>
-        <w:t xml:space="preserve"> = true the fit parameters of the selected are also saved. If </w:t>
-      </w:r>
-      <w:proofErr w:type="spellStart"/>
-      <w:r>
-        <w:t>isplot</w:t>
-      </w:r>
-      <w:proofErr w:type="spellEnd"/>
-      <w:r>
-        <w:t xml:space="preserve"> = true the fit plots are generated by the function in addition to the summary table of fit parameters. The ‘</w:t>
-      </w:r>
-      <w:proofErr w:type="spellStart"/>
-      <w:r>
-        <w:t>titletxt</w:t>
-      </w:r>
-      <w:proofErr w:type="spellEnd"/>
-      <w:r>
-        <w:t>’ variable is optional and is used to define the output label used for the dataset.</w:t>
+        <w:t xml:space="preserve"> = true to generate a plot of the results.</w:t>
+      </w:r>
+      <w:r>
+        <w:t xml:space="preserve"> </w:t>
+      </w:r>
+      <w:r>
+        <w:t xml:space="preserve">Times are based on the </w:t>
+      </w:r>
+      <w:proofErr w:type="spellStart"/>
+      <w:r>
+        <w:t>centralup</w:t>
+      </w:r>
+      <w:proofErr w:type="spellEnd"/>
+      <w:r>
+        <w:t xml:space="preserve">/down-crossing of mean water level. </w:t>
+      </w:r>
+      <w:proofErr w:type="spellStart"/>
+      <w:r>
+        <w:t>ie</w:t>
+      </w:r>
+      <w:proofErr w:type="spellEnd"/>
+      <w:r>
+        <w:t xml:space="preserve"> NOT explicit HW and LW times. This provides the high and low water values associated with each value of tidal range.</w:t>
       </w:r>
     </w:p>
     <w:p>
@@ -6523,8 +6520,179 @@
           <w:i/>
           <w:iCs/>
         </w:rPr>
-        <w:t>Selection of plots for water level frequency and duration</w:t>
-      </w:r>
+        <w:t>Fit trends and cycles to tidal range or high/low water time series</w:t>
+      </w:r>
+      <w:r>
+        <w:t>:</w:t>
+      </w:r>
+      <w:r>
+        <w:t xml:space="preserve"> The call to the function is:</w:t>
+      </w:r>
+    </w:p>
+    <w:p>
+      <w:pPr>
+        <w:snapToGrid w:val="0"/>
+        <w:spacing w:after="120"/>
+        <w:ind w:left="357"/>
+      </w:pPr>
+      <w:proofErr w:type="spellStart"/>
+      <w:r>
+        <w:rPr>
+          <w:rFonts w:ascii="Courier New" w:hAnsi="Courier New" w:cs="Courier New"/>
+          <w:sz w:val="20"/>
+          <w:szCs w:val="20"/>
+        </w:rPr>
+        <w:t>t</w:t>
+      </w:r>
+      <w:r>
+        <w:rPr>
+          <w:rFonts w:ascii="Courier New" w:hAnsi="Courier New" w:cs="Courier New"/>
+          <w:sz w:val="20"/>
+          <w:szCs w:val="20"/>
+        </w:rPr>
+        <w:t>idalrange</w:t>
+      </w:r>
+      <w:r>
+        <w:rPr>
+          <w:rFonts w:ascii="Courier New" w:hAnsi="Courier New" w:cs="Courier New"/>
+          <w:sz w:val="20"/>
+          <w:szCs w:val="20"/>
+        </w:rPr>
+        <w:t>_nltc</w:t>
+      </w:r>
+      <w:proofErr w:type="spellEnd"/>
+      <w:r>
+        <w:rPr>
+          <w:rFonts w:ascii="Courier New" w:hAnsi="Courier New" w:cs="Courier New"/>
+          <w:sz w:val="20"/>
+          <w:szCs w:val="20"/>
+        </w:rPr>
+        <w:t>(X, t</w:t>
+      </w:r>
+      <w:r>
+        <w:rPr>
+          <w:rFonts w:ascii="Courier New" w:hAnsi="Courier New" w:cs="Courier New"/>
+          <w:sz w:val="20"/>
+          <w:szCs w:val="20"/>
+        </w:rPr>
+        <w:t>,</w:t>
+      </w:r>
+      <w:r>
+        <w:rPr>
+          <w:rFonts w:ascii="Courier New" w:hAnsi="Courier New" w:cs="Courier New"/>
+          <w:sz w:val="20"/>
+          <w:szCs w:val="20"/>
+        </w:rPr>
+        <w:t xml:space="preserve"> </w:t>
+      </w:r>
+      <w:proofErr w:type="spellStart"/>
+      <w:r>
+        <w:rPr>
+          <w:rFonts w:ascii="Courier New" w:hAnsi="Courier New" w:cs="Courier New"/>
+          <w:sz w:val="20"/>
+          <w:szCs w:val="20"/>
+        </w:rPr>
+        <w:t>issave</w:t>
+      </w:r>
+      <w:proofErr w:type="spellEnd"/>
+      <w:r>
+        <w:rPr>
+          <w:rFonts w:ascii="Courier New" w:hAnsi="Courier New" w:cs="Courier New"/>
+          <w:sz w:val="20"/>
+          <w:szCs w:val="20"/>
+        </w:rPr>
+        <w:t xml:space="preserve">, </w:t>
+      </w:r>
+      <w:proofErr w:type="spellStart"/>
+      <w:r>
+        <w:rPr>
+          <w:rFonts w:ascii="Courier New" w:hAnsi="Courier New" w:cs="Courier New"/>
+          <w:sz w:val="20"/>
+          <w:szCs w:val="20"/>
+        </w:rPr>
+        <w:t>isplot</w:t>
+      </w:r>
+      <w:proofErr w:type="spellEnd"/>
+      <w:r>
+        <w:rPr>
+          <w:rFonts w:ascii="Courier New" w:hAnsi="Courier New" w:cs="Courier New"/>
+          <w:sz w:val="20"/>
+          <w:szCs w:val="20"/>
+        </w:rPr>
+        <w:t>, ‘</w:t>
+      </w:r>
+      <w:proofErr w:type="spellStart"/>
+      <w:r>
+        <w:rPr>
+          <w:rFonts w:ascii="Courier New" w:hAnsi="Courier New" w:cs="Courier New"/>
+          <w:sz w:val="20"/>
+          <w:szCs w:val="20"/>
+        </w:rPr>
+        <w:t>titletxt</w:t>
+      </w:r>
+      <w:proofErr w:type="spellEnd"/>
+      <w:r>
+        <w:rPr>
+          <w:rFonts w:ascii="Courier New" w:hAnsi="Courier New" w:cs="Courier New"/>
+          <w:sz w:val="20"/>
+          <w:szCs w:val="20"/>
+        </w:rPr>
+        <w:t>’</w:t>
+      </w:r>
+      <w:r>
+        <w:rPr>
+          <w:rFonts w:ascii="Courier New" w:hAnsi="Courier New" w:cs="Courier New"/>
+          <w:sz w:val="20"/>
+          <w:szCs w:val="20"/>
+        </w:rPr>
+        <w:t>)</w:t>
+      </w:r>
+      <w:r>
+        <w:t xml:space="preserve">  where X is the water level and t </w:t>
+      </w:r>
+      <w:r>
+        <w:t>are</w:t>
+      </w:r>
+      <w:r>
+        <w:t xml:space="preserve"> the times of the water level values. Assumes that there are multiple water level values per tide. </w:t>
+      </w:r>
+      <w:r>
+        <w:t xml:space="preserve">When </w:t>
+      </w:r>
+      <w:proofErr w:type="spellStart"/>
+      <w:r>
+        <w:t>issave</w:t>
+      </w:r>
+      <w:proofErr w:type="spellEnd"/>
+      <w:r>
+        <w:t xml:space="preserve"> = true the fit parameters of the selected are also saved. If </w:t>
+      </w:r>
+      <w:proofErr w:type="spellStart"/>
+      <w:r>
+        <w:t>isplot</w:t>
+      </w:r>
+      <w:proofErr w:type="spellEnd"/>
+      <w:r>
+        <w:t xml:space="preserve"> = true the fit plots are generated by the function in addition to the summary table of fit parameters. The ‘</w:t>
+      </w:r>
+      <w:proofErr w:type="spellStart"/>
+      <w:r>
+        <w:t>titletxt</w:t>
+      </w:r>
+      <w:proofErr w:type="spellEnd"/>
+      <w:r>
+        <w:t>’ variable is optional and is used to define the output label used for the dataset.</w:t>
+      </w:r>
+    </w:p>
+    <w:p>
+      <w:pPr>
+        <w:numPr>
+          <w:ilvl w:val="0"/>
+          <w:numId w:val="3"/>
+        </w:numPr>
+        <w:snapToGrid w:val="0"/>
+        <w:spacing w:after="120"/>
+      </w:pPr>
       <w:r>
         <w:rPr>
           <w:b/>
@@ -6532,6 +6700,15 @@
           <w:i/>
           <w:iCs/>
         </w:rPr>
+        <w:t>Selection of plots for water level frequency and duration</w:t>
+      </w:r>
+      <w:r>
+        <w:rPr>
+          <w:b/>
+          <w:bCs/>
+          <w:i/>
+          <w:iCs/>
+        </w:rPr>
         <w:t xml:space="preserve"> </w:t>
       </w:r>
       <w:r>
@@ -6571,23 +6748,7 @@
         <w:t>(X, t)</w:t>
       </w:r>
       <w:r>
-        <w:t xml:space="preserve"> where X is the variable and </w:t>
-      </w:r>
-      <w:proofErr w:type="spellStart"/>
-      <w:r>
-        <w:t>t</w:t>
-      </w:r>
-      <w:proofErr w:type="spellEnd"/>
-      <w:r>
-        <w:t xml:space="preserve"> </w:t>
-      </w:r>
-      <w:proofErr w:type="gramStart"/>
-      <w:r>
-        <w:t>is</w:t>
-      </w:r>
-      <w:proofErr w:type="gramEnd"/>
-      <w:r>
-        <w:t xml:space="preserve"> time. Plot options include Water level elevation frequency, Water level spectrum, Elevations above a threshold, Duration of threshold exceedance, Elevation frequency above threshold. Designed to analyse water levels but could easily be adapted for other variables.</w:t>
+        <w:t xml:space="preserve"> where X is the variable and t is time. Plot options include Water level elevation frequency, Water level spectrum, Elevations above a threshold, Duration of threshold exceedance, Elevation frequency above threshold. Designed to analyse water levels but could easily be adapted for other variables.</w:t>
       </w:r>
     </w:p>
     <w:p>
@@ -6631,6 +6792,7 @@
               <w:rPr>
                 <w:noProof/>
               </w:rPr>
+              <w:lastRenderedPageBreak/>
               <w:drawing>
                 <wp:inline distT="0" distB="0" distL="0" distR="0" wp14:anchorId="7118A25D" wp14:editId="5919AB0A">
                   <wp:extent cx="2234280" cy="1834243"/>
@@ -6896,15 +7058,7 @@
         <w:t xml:space="preserve"> </w:t>
       </w:r>
       <w:r>
-        <w:t xml:space="preserve">where X is the variable, </w:t>
-      </w:r>
-      <w:proofErr w:type="spellStart"/>
-      <w:r>
-        <w:t>t</w:t>
-      </w:r>
-      <w:proofErr w:type="spellEnd"/>
-      <w:r>
-        <w:t xml:space="preserve"> is time and </w:t>
+        <w:t xml:space="preserve">where X is the variable, t is time and </w:t>
       </w:r>
       <w:proofErr w:type="spellStart"/>
       <w:r>
@@ -6961,15 +7115,14 @@
           <w:bCs/>
         </w:rPr>
       </w:pPr>
-      <w:bookmarkStart w:id="27" w:name="_Hlk129452473"/>
-      <w:proofErr w:type="spellStart"/>
-      <w:r>
-        <w:rPr>
-          <w:rFonts w:ascii="Courier New" w:hAnsi="Courier New" w:cs="Courier New"/>
-          <w:sz w:val="20"/>
-          <w:szCs w:val="20"/>
-        </w:rPr>
-        <w:lastRenderedPageBreak/>
+      <w:bookmarkStart w:id="28" w:name="_Hlk129452473"/>
+      <w:proofErr w:type="spellStart"/>
+      <w:r>
+        <w:rPr>
+          <w:rFonts w:ascii="Courier New" w:hAnsi="Courier New" w:cs="Courier New"/>
+          <w:sz w:val="20"/>
+          <w:szCs w:val="20"/>
+        </w:rPr>
         <w:t>w</w:t>
       </w:r>
       <w:r>
@@ -7040,7 +7193,7 @@
       <w:r>
         <w:t xml:space="preserve"> </w:t>
       </w:r>
-      <w:bookmarkEnd w:id="27"/>
+      <w:bookmarkEnd w:id="28"/>
       <w:r>
         <w:t>where X is the wave height, Y the wave period and Z the water depth, with t passing the time associated with the timeseries variables. Note that the water depth data should be a times series of the same length and at the same time intervals as the wave data, or specified as a single constant value (i.e.:</w:t>
       </w:r>
@@ -7234,7 +7387,7 @@
         <w:snapToGrid w:val="0"/>
         <w:spacing w:after="120"/>
       </w:pPr>
-      <w:bookmarkStart w:id="28" w:name="_Hlk187914699"/>
+      <w:bookmarkStart w:id="29" w:name="_Hlk187914699"/>
       <w:r>
         <w:rPr>
           <w:b/>
@@ -7248,7 +7401,7 @@
         <w:t xml:space="preserve"> using the function:</w:t>
       </w:r>
     </w:p>
-    <w:bookmarkEnd w:id="28"/>
+    <w:bookmarkEnd w:id="29"/>
     <w:p>
       <w:pPr>
         <w:pStyle w:val="ListParagraph"/>
@@ -7481,6 +7634,16 @@
       <w:r>
         <w:t xml:space="preserve"> determines the timeseries interval. In the lower plot, the diamonds denote the start and end of the timeseries.</w:t>
       </w:r>
+      <w:r>
+        <w:t xml:space="preserve"> </w:t>
+      </w:r>
+      <w:r>
+        <w:t xml:space="preserve">Additional optional inputs are (i) a logical value after period which suppresses output if </w:t>
+      </w:r>
+      <w:r>
+        <w:lastRenderedPageBreak/>
+        <w:t>false, or (ii) a numeric value from 0-3. 0 generates the default plot and values of 1 to 3 generate the selected subplot.</w:t>
+      </w:r>
     </w:p>
     <w:p>
       <w:pPr>
@@ -7597,11 +7760,11 @@
       <w:r>
         <w:t xml:space="preserve">). </w:t>
       </w:r>
-      <w:bookmarkStart w:id="29" w:name="_Hlk77160681"/>
+      <w:bookmarkStart w:id="30" w:name="_Hlk77160681"/>
       <w:r>
         <w:t xml:space="preserve">The call to the function is: </w:t>
       </w:r>
-      <w:bookmarkEnd w:id="29"/>
+      <w:bookmarkEnd w:id="30"/>
     </w:p>
     <w:p>
       <w:pPr>
@@ -7705,7 +7868,7 @@
         </w:numPr>
         <w:contextualSpacing/>
       </w:pPr>
-      <w:bookmarkStart w:id="30" w:name="_Toc72232569"/>
+      <w:bookmarkStart w:id="31" w:name="_Toc72232569"/>
       <w:r>
         <w:rPr>
           <w:b/>
@@ -7713,7 +7876,7 @@
         </w:rPr>
         <w:t>Examining the rate of beach profile change (accretion and erosion)</w:t>
       </w:r>
-      <w:bookmarkEnd w:id="30"/>
+      <w:bookmarkEnd w:id="31"/>
       <w:r>
         <w:rPr>
           <w:b/>
@@ -7744,7 +7907,6 @@
         <w:ind w:left="360"/>
       </w:pPr>
       <w:r>
-        <w:lastRenderedPageBreak/>
         <w:t xml:space="preserve">Select a variable X. The variable can be any metric such as beach volume or shoreline position. Use the function:  </w:t>
       </w:r>
     </w:p>
@@ -7960,6 +8122,7 @@
               <w:rPr>
                 <w:noProof/>
               </w:rPr>
+              <w:lastRenderedPageBreak/>
               <w:drawing>
                 <wp:inline distT="0" distB="0" distL="0" distR="0" wp14:anchorId="57641876" wp14:editId="360B4C05">
                   <wp:extent cx="1566545" cy="1444625"/>
@@ -8124,7 +8287,7 @@
       <w:pPr>
         <w:pStyle w:val="Heading3"/>
       </w:pPr>
-      <w:bookmarkStart w:id="31" w:name="_Toc72232568"/>
+      <w:bookmarkStart w:id="32" w:name="_Toc72232568"/>
       <w:r>
         <w:rPr>
           <w:rFonts w:hint="eastAsia"/>
@@ -8134,7 +8297,7 @@
       <w:r>
         <w:t>dding variables to peak and cluster time series</w:t>
       </w:r>
-      <w:bookmarkEnd w:id="31"/>
+      <w:bookmarkEnd w:id="32"/>
     </w:p>
     <w:p>
       <w:r>
@@ -8187,7 +8350,7 @@
 </file>
 
 <file path=word/endnotes.xml><?xml version="1.0" encoding="utf-8"?>
-<w:endnotes xmlns:wpc="http://schemas.microsoft.com/office/word/2010/wordprocessingCanvas" xmlns:cx="http://schemas.microsoft.com/office/drawing/2014/chartex" xmlns:cx1="http://schemas.microsoft.com/office/drawing/2015/9/8/chartex" xmlns:cx2="http://schemas.microsoft.com/office/drawing/2015/10/21/chartex" xmlns:cx3="http://schemas.microsoft.com/office/drawing/2016/5/9/chartex" xmlns:cx4="http://schemas.microsoft.com/office/drawing/2016/5/10/chartex" xmlns:cx5="http://schemas.microsoft.com/office/drawing/2016/5/11/chartex" xmlns:cx6="http://schemas.microsoft.com/office/drawing/2016/5/12/chartex" xmlns:cx7="http://schemas.microsoft.com/office/drawing/2016/5/13/chartex" xmlns:cx8="http://schemas.microsoft.com/office/drawing/2016/5/14/chartex" xmlns:mc="http://schemas.openxmlformats.org/markup-compatibility/2006" xmlns:aink="http://schemas.microsoft.com/office/drawing/2016/ink" xmlns:am3d="http://schemas.microsoft.com/office/drawing/2017/model3d" xmlns:o="urn:schemas-microsoft-com:office:office" xmlns:oel="http://schemas.microsoft.com/office/2019/extlst" xmlns:r="http://schemas.openxmlformats.org/officeDocument/2006/relationships" xmlns:m="http://schemas.openxmlformats.org/officeDocument/2006/math" xmlns:v="urn:schemas-microsoft-com:vml" xmlns:wp14="http://schemas.microsoft.com/office/word/2010/wordprocessingDrawing" xmlns:wp="http://schemas.openxmlformats.org/drawingml/2006/wordprocessingDrawing" xmlns:w10="urn:schemas-microsoft-com:office:word" xmlns:w="http://schemas.openxmlformats.org/wordprocessingml/2006/main" xmlns:w14="http://schemas.microsoft.com/office/word/2010/wordml" xmlns:w15="http://schemas.microsoft.com/office/word/2012/wordml" xmlns:w16cex="http://schemas.microsoft.com/office/word/2018/wordml/cex" xmlns:w16cid="http://schemas.microsoft.com/office/word/2016/wordml/cid" xmlns:w16="http://schemas.microsoft.com/office/word/2018/wordml" xmlns:w16sdtdh="http://schemas.microsoft.com/office/word/2020/wordml/sdtdatahash" xmlns:w16se="http://schemas.microsoft.com/office/word/2015/wordml/symex" xmlns:wpg="http://schemas.microsoft.com/office/word/2010/wordprocessingGroup" xmlns:wpi="http://schemas.microsoft.com/office/word/2010/wordprocessingInk" xmlns:wne="http://schemas.microsoft.com/office/word/2006/wordml" xmlns:wps="http://schemas.microsoft.com/office/word/2010/wordprocessingShape" mc:Ignorable="w14 w15 w16se w16cid w16 w16cex w16sdtdh wp14">
+<w:endnotes xmlns:wpc="http://schemas.microsoft.com/office/word/2010/wordprocessingCanvas" xmlns:cx="http://schemas.microsoft.com/office/drawing/2014/chartex" xmlns:cx1="http://schemas.microsoft.com/office/drawing/2015/9/8/chartex" xmlns:cx2="http://schemas.microsoft.com/office/drawing/2015/10/21/chartex" xmlns:cx3="http://schemas.microsoft.com/office/drawing/2016/5/9/chartex" xmlns:cx4="http://schemas.microsoft.com/office/drawing/2016/5/10/chartex" xmlns:cx5="http://schemas.microsoft.com/office/drawing/2016/5/11/chartex" xmlns:cx6="http://schemas.microsoft.com/office/drawing/2016/5/12/chartex" xmlns:cx7="http://schemas.microsoft.com/office/drawing/2016/5/13/chartex" xmlns:cx8="http://schemas.microsoft.com/office/drawing/2016/5/14/chartex" xmlns:mc="http://schemas.openxmlformats.org/markup-compatibility/2006" xmlns:aink="http://schemas.microsoft.com/office/drawing/2016/ink" xmlns:am3d="http://schemas.microsoft.com/office/drawing/2017/model3d" xmlns:o="urn:schemas-microsoft-com:office:office" xmlns:oel="http://schemas.microsoft.com/office/2019/extlst" xmlns:r="http://schemas.openxmlformats.org/officeDocument/2006/relationships" xmlns:m="http://schemas.openxmlformats.org/officeDocument/2006/math" xmlns:v="urn:schemas-microsoft-com:vml" xmlns:wp14="http://schemas.microsoft.com/office/word/2010/wordprocessingDrawing" xmlns:wp="http://schemas.openxmlformats.org/drawingml/2006/wordprocessingDrawing" xmlns:w10="urn:schemas-microsoft-com:office:word" xmlns:w="http://schemas.openxmlformats.org/wordprocessingml/2006/main" xmlns:w14="http://schemas.microsoft.com/office/word/2010/wordml" xmlns:w15="http://schemas.microsoft.com/office/word/2012/wordml" xmlns:w16cex="http://schemas.microsoft.com/office/word/2018/wordml/cex" xmlns:w16cid="http://schemas.microsoft.com/office/word/2016/wordml/cid" xmlns:w16="http://schemas.microsoft.com/office/word/2018/wordml" xmlns:w16du="http://schemas.microsoft.com/office/word/2023/wordml/word16du" xmlns:w16sdtdh="http://schemas.microsoft.com/office/word/2020/wordml/sdtdatahash" xmlns:w16sdtfl="http://schemas.microsoft.com/office/word/2024/wordml/sdtformatlock" xmlns:w16se="http://schemas.microsoft.com/office/word/2015/wordml/symex" xmlns:wpg="http://schemas.microsoft.com/office/word/2010/wordprocessingGroup" xmlns:wpi="http://schemas.microsoft.com/office/word/2010/wordprocessingInk" xmlns:wne="http://schemas.microsoft.com/office/word/2006/wordml" xmlns:wps="http://schemas.microsoft.com/office/word/2010/wordprocessingShape" mc:Ignorable="w14 w15 w16se w16cid w16 w16cex w16sdtdh w16sdtfl w16du wp14">
   <w:endnote w:type="separator" w:id="-1">
     <w:p>
       <w:r>
@@ -8206,7 +8369,7 @@
 </file>
 
 <file path=word/footer1.xml><?xml version="1.0" encoding="utf-8"?>
-<w:ftr xmlns:wpc="http://schemas.microsoft.com/office/word/2010/wordprocessingCanvas" xmlns:cx="http://schemas.microsoft.com/office/drawing/2014/chartex" xmlns:cx1="http://schemas.microsoft.com/office/drawing/2015/9/8/chartex" xmlns:cx2="http://schemas.microsoft.com/office/drawing/2015/10/21/chartex" xmlns:cx3="http://schemas.microsoft.com/office/drawing/2016/5/9/chartex" xmlns:cx4="http://schemas.microsoft.com/office/drawing/2016/5/10/chartex" xmlns:cx5="http://schemas.microsoft.com/office/drawing/2016/5/11/chartex" xmlns:cx6="http://schemas.microsoft.com/office/drawing/2016/5/12/chartex" xmlns:cx7="http://schemas.microsoft.com/office/drawing/2016/5/13/chartex" xmlns:cx8="http://schemas.microsoft.com/office/drawing/2016/5/14/chartex" xmlns:mc="http://schemas.openxmlformats.org/markup-compatibility/2006" xmlns:aink="http://schemas.microsoft.com/office/drawing/2016/ink" xmlns:am3d="http://schemas.microsoft.com/office/drawing/2017/model3d" xmlns:o="urn:schemas-microsoft-com:office:office" xmlns:oel="http://schemas.microsoft.com/office/2019/extlst" xmlns:r="http://schemas.openxmlformats.org/officeDocument/2006/relationships" xmlns:m="http://schemas.openxmlformats.org/officeDocument/2006/math" xmlns:v="urn:schemas-microsoft-com:vml" xmlns:wp14="http://schemas.microsoft.com/office/word/2010/wordprocessingDrawing" xmlns:wp="http://schemas.openxmlformats.org/drawingml/2006/wordprocessingDrawing" xmlns:w10="urn:schemas-microsoft-com:office:word" xmlns:w="http://schemas.openxmlformats.org/wordprocessingml/2006/main" xmlns:w14="http://schemas.microsoft.com/office/word/2010/wordml" xmlns:w15="http://schemas.microsoft.com/office/word/2012/wordml" xmlns:w16cex="http://schemas.microsoft.com/office/word/2018/wordml/cex" xmlns:w16cid="http://schemas.microsoft.com/office/word/2016/wordml/cid" xmlns:w16="http://schemas.microsoft.com/office/word/2018/wordml" xmlns:w16sdtdh="http://schemas.microsoft.com/office/word/2020/wordml/sdtdatahash" xmlns:w16se="http://schemas.microsoft.com/office/word/2015/wordml/symex" xmlns:wpg="http://schemas.microsoft.com/office/word/2010/wordprocessingGroup" xmlns:wpi="http://schemas.microsoft.com/office/word/2010/wordprocessingInk" xmlns:wne="http://schemas.microsoft.com/office/word/2006/wordml" xmlns:wps="http://schemas.microsoft.com/office/word/2010/wordprocessingShape" mc:Ignorable="w14 w15 w16se w16cid w16 w16cex w16sdtdh wp14">
+<w:ftr xmlns:wpc="http://schemas.microsoft.com/office/word/2010/wordprocessingCanvas" xmlns:cx="http://schemas.microsoft.com/office/drawing/2014/chartex" xmlns:cx1="http://schemas.microsoft.com/office/drawing/2015/9/8/chartex" xmlns:cx2="http://schemas.microsoft.com/office/drawing/2015/10/21/chartex" xmlns:cx3="http://schemas.microsoft.com/office/drawing/2016/5/9/chartex" xmlns:cx4="http://schemas.microsoft.com/office/drawing/2016/5/10/chartex" xmlns:cx5="http://schemas.microsoft.com/office/drawing/2016/5/11/chartex" xmlns:cx6="http://schemas.microsoft.com/office/drawing/2016/5/12/chartex" xmlns:cx7="http://schemas.microsoft.com/office/drawing/2016/5/13/chartex" xmlns:cx8="http://schemas.microsoft.com/office/drawing/2016/5/14/chartex" xmlns:mc="http://schemas.openxmlformats.org/markup-compatibility/2006" xmlns:aink="http://schemas.microsoft.com/office/drawing/2016/ink" xmlns:am3d="http://schemas.microsoft.com/office/drawing/2017/model3d" xmlns:o="urn:schemas-microsoft-com:office:office" xmlns:oel="http://schemas.microsoft.com/office/2019/extlst" xmlns:r="http://schemas.openxmlformats.org/officeDocument/2006/relationships" xmlns:m="http://schemas.openxmlformats.org/officeDocument/2006/math" xmlns:v="urn:schemas-microsoft-com:vml" xmlns:wp14="http://schemas.microsoft.com/office/word/2010/wordprocessingDrawing" xmlns:wp="http://schemas.openxmlformats.org/drawingml/2006/wordprocessingDrawing" xmlns:w10="urn:schemas-microsoft-com:office:word" xmlns:w="http://schemas.openxmlformats.org/wordprocessingml/2006/main" xmlns:w14="http://schemas.microsoft.com/office/word/2010/wordml" xmlns:w15="http://schemas.microsoft.com/office/word/2012/wordml" xmlns:w16cex="http://schemas.microsoft.com/office/word/2018/wordml/cex" xmlns:w16cid="http://schemas.microsoft.com/office/word/2016/wordml/cid" xmlns:w16="http://schemas.microsoft.com/office/word/2018/wordml" xmlns:w16du="http://schemas.microsoft.com/office/word/2023/wordml/word16du" xmlns:w16sdtdh="http://schemas.microsoft.com/office/word/2020/wordml/sdtdatahash" xmlns:w16sdtfl="http://schemas.microsoft.com/office/word/2024/wordml/sdtformatlock" xmlns:w16se="http://schemas.microsoft.com/office/word/2015/wordml/symex" xmlns:wpg="http://schemas.microsoft.com/office/word/2010/wordprocessingGroup" xmlns:wpi="http://schemas.microsoft.com/office/word/2010/wordprocessingInk" xmlns:wne="http://schemas.microsoft.com/office/word/2006/wordml" xmlns:wps="http://schemas.microsoft.com/office/word/2010/wordprocessingShape" mc:Ignorable="w14 w15 w16se w16cid w16 w16cex w16sdtdh w16sdtfl w16du wp14">
   <w:sdt>
     <w:sdtPr>
       <w:id w:val="2007007427"/>
@@ -8259,7 +8422,7 @@
 </file>
 
 <file path=word/footnotes.xml><?xml version="1.0" encoding="utf-8"?>
-<w:footnotes xmlns:wpc="http://schemas.microsoft.com/office/word/2010/wordprocessingCanvas" xmlns:cx="http://schemas.microsoft.com/office/drawing/2014/chartex" xmlns:cx1="http://schemas.microsoft.com/office/drawing/2015/9/8/chartex" xmlns:cx2="http://schemas.microsoft.com/office/drawing/2015/10/21/chartex" xmlns:cx3="http://schemas.microsoft.com/office/drawing/2016/5/9/chartex" xmlns:cx4="http://schemas.microsoft.com/office/drawing/2016/5/10/chartex" xmlns:cx5="http://schemas.microsoft.com/office/drawing/2016/5/11/chartex" xmlns:cx6="http://schemas.microsoft.com/office/drawing/2016/5/12/chartex" xmlns:cx7="http://schemas.microsoft.com/office/drawing/2016/5/13/chartex" xmlns:cx8="http://schemas.microsoft.com/office/drawing/2016/5/14/chartex" xmlns:mc="http://schemas.openxmlformats.org/markup-compatibility/2006" xmlns:aink="http://schemas.microsoft.com/office/drawing/2016/ink" xmlns:am3d="http://schemas.microsoft.com/office/drawing/2017/model3d" xmlns:o="urn:schemas-microsoft-com:office:office" xmlns:oel="http://schemas.microsoft.com/office/2019/extlst" xmlns:r="http://schemas.openxmlformats.org/officeDocument/2006/relationships" xmlns:m="http://schemas.openxmlformats.org/officeDocument/2006/math" xmlns:v="urn:schemas-microsoft-com:vml" xmlns:wp14="http://schemas.microsoft.com/office/word/2010/wordprocessingDrawing" xmlns:wp="http://schemas.openxmlformats.org/drawingml/2006/wordprocessingDrawing" xmlns:w10="urn:schemas-microsoft-com:office:word" xmlns:w="http://schemas.openxmlformats.org/wordprocessingml/2006/main" xmlns:w14="http://schemas.microsoft.com/office/word/2010/wordml" xmlns:w15="http://schemas.microsoft.com/office/word/2012/wordml" xmlns:w16cex="http://schemas.microsoft.com/office/word/2018/wordml/cex" xmlns:w16cid="http://schemas.microsoft.com/office/word/2016/wordml/cid" xmlns:w16="http://schemas.microsoft.com/office/word/2018/wordml" xmlns:w16sdtdh="http://schemas.microsoft.com/office/word/2020/wordml/sdtdatahash" xmlns:w16se="http://schemas.microsoft.com/office/word/2015/wordml/symex" xmlns:wpg="http://schemas.microsoft.com/office/word/2010/wordprocessingGroup" xmlns:wpi="http://schemas.microsoft.com/office/word/2010/wordprocessingInk" xmlns:wne="http://schemas.microsoft.com/office/word/2006/wordml" xmlns:wps="http://schemas.microsoft.com/office/word/2010/wordprocessingShape" mc:Ignorable="w14 w15 w16se w16cid w16 w16cex w16sdtdh wp14">
+<w:footnotes xmlns:wpc="http://schemas.microsoft.com/office/word/2010/wordprocessingCanvas" xmlns:cx="http://schemas.microsoft.com/office/drawing/2014/chartex" xmlns:cx1="http://schemas.microsoft.com/office/drawing/2015/9/8/chartex" xmlns:cx2="http://schemas.microsoft.com/office/drawing/2015/10/21/chartex" xmlns:cx3="http://schemas.microsoft.com/office/drawing/2016/5/9/chartex" xmlns:cx4="http://schemas.microsoft.com/office/drawing/2016/5/10/chartex" xmlns:cx5="http://schemas.microsoft.com/office/drawing/2016/5/11/chartex" xmlns:cx6="http://schemas.microsoft.com/office/drawing/2016/5/12/chartex" xmlns:cx7="http://schemas.microsoft.com/office/drawing/2016/5/13/chartex" xmlns:cx8="http://schemas.microsoft.com/office/drawing/2016/5/14/chartex" xmlns:mc="http://schemas.openxmlformats.org/markup-compatibility/2006" xmlns:aink="http://schemas.microsoft.com/office/drawing/2016/ink" xmlns:am3d="http://schemas.microsoft.com/office/drawing/2017/model3d" xmlns:o="urn:schemas-microsoft-com:office:office" xmlns:oel="http://schemas.microsoft.com/office/2019/extlst" xmlns:r="http://schemas.openxmlformats.org/officeDocument/2006/relationships" xmlns:m="http://schemas.openxmlformats.org/officeDocument/2006/math" xmlns:v="urn:schemas-microsoft-com:vml" xmlns:wp14="http://schemas.microsoft.com/office/word/2010/wordprocessingDrawing" xmlns:wp="http://schemas.openxmlformats.org/drawingml/2006/wordprocessingDrawing" xmlns:w10="urn:schemas-microsoft-com:office:word" xmlns:w="http://schemas.openxmlformats.org/wordprocessingml/2006/main" xmlns:w14="http://schemas.microsoft.com/office/word/2010/wordml" xmlns:w15="http://schemas.microsoft.com/office/word/2012/wordml" xmlns:w16cex="http://schemas.microsoft.com/office/word/2018/wordml/cex" xmlns:w16cid="http://schemas.microsoft.com/office/word/2016/wordml/cid" xmlns:w16="http://schemas.microsoft.com/office/word/2018/wordml" xmlns:w16du="http://schemas.microsoft.com/office/word/2023/wordml/word16du" xmlns:w16sdtdh="http://schemas.microsoft.com/office/word/2020/wordml/sdtdatahash" xmlns:w16sdtfl="http://schemas.microsoft.com/office/word/2024/wordml/sdtformatlock" xmlns:w16se="http://schemas.microsoft.com/office/word/2015/wordml/symex" xmlns:wpg="http://schemas.microsoft.com/office/word/2010/wordprocessingGroup" xmlns:wpi="http://schemas.microsoft.com/office/word/2010/wordprocessingInk" xmlns:wne="http://schemas.microsoft.com/office/word/2006/wordml" xmlns:wps="http://schemas.microsoft.com/office/word/2010/wordprocessingShape" mc:Ignorable="w14 w15 w16se w16cid w16 w16cex w16sdtdh w16sdtfl w16du wp14">
   <w:footnote w:type="separator" w:id="-1">
     <w:p>
       <w:r>
@@ -8278,7 +8441,7 @@
 </file>
 
 <file path=word/header1.xml><?xml version="1.0" encoding="utf-8"?>
-<w:hdr xmlns:wpc="http://schemas.microsoft.com/office/word/2010/wordprocessingCanvas" xmlns:cx="http://schemas.microsoft.com/office/drawing/2014/chartex" xmlns:cx1="http://schemas.microsoft.com/office/drawing/2015/9/8/chartex" xmlns:cx2="http://schemas.microsoft.com/office/drawing/2015/10/21/chartex" xmlns:cx3="http://schemas.microsoft.com/office/drawing/2016/5/9/chartex" xmlns:cx4="http://schemas.microsoft.com/office/drawing/2016/5/10/chartex" xmlns:cx5="http://schemas.microsoft.com/office/drawing/2016/5/11/chartex" xmlns:cx6="http://schemas.microsoft.com/office/drawing/2016/5/12/chartex" xmlns:cx7="http://schemas.microsoft.com/office/drawing/2016/5/13/chartex" xmlns:cx8="http://schemas.microsoft.com/office/drawing/2016/5/14/chartex" xmlns:mc="http://schemas.openxmlformats.org/markup-compatibility/2006" xmlns:aink="http://schemas.microsoft.com/office/drawing/2016/ink" xmlns:am3d="http://schemas.microsoft.com/office/drawing/2017/model3d" xmlns:o="urn:schemas-microsoft-com:office:office" xmlns:oel="http://schemas.microsoft.com/office/2019/extlst" xmlns:r="http://schemas.openxmlformats.org/officeDocument/2006/relationships" xmlns:m="http://schemas.openxmlformats.org/officeDocument/2006/math" xmlns:v="urn:schemas-microsoft-com:vml" xmlns:wp14="http://schemas.microsoft.com/office/word/2010/wordprocessingDrawing" xmlns:wp="http://schemas.openxmlformats.org/drawingml/2006/wordprocessingDrawing" xmlns:w10="urn:schemas-microsoft-com:office:word" xmlns:w="http://schemas.openxmlformats.org/wordprocessingml/2006/main" xmlns:w14="http://schemas.microsoft.com/office/word/2010/wordml" xmlns:w15="http://schemas.microsoft.com/office/word/2012/wordml" xmlns:w16cex="http://schemas.microsoft.com/office/word/2018/wordml/cex" xmlns:w16cid="http://schemas.microsoft.com/office/word/2016/wordml/cid" xmlns:w16="http://schemas.microsoft.com/office/word/2018/wordml" xmlns:w16sdtdh="http://schemas.microsoft.com/office/word/2020/wordml/sdtdatahash" xmlns:w16se="http://schemas.microsoft.com/office/word/2015/wordml/symex" xmlns:wpg="http://schemas.microsoft.com/office/word/2010/wordprocessingGroup" xmlns:wpi="http://schemas.microsoft.com/office/word/2010/wordprocessingInk" xmlns:wne="http://schemas.microsoft.com/office/word/2006/wordml" xmlns:wps="http://schemas.microsoft.com/office/word/2010/wordprocessingShape" mc:Ignorable="w14 w15 w16se w16cid w16 w16cex w16sdtdh wp14">
+<w:hdr xmlns:wpc="http://schemas.microsoft.com/office/word/2010/wordprocessingCanvas" xmlns:cx="http://schemas.microsoft.com/office/drawing/2014/chartex" xmlns:cx1="http://schemas.microsoft.com/office/drawing/2015/9/8/chartex" xmlns:cx2="http://schemas.microsoft.com/office/drawing/2015/10/21/chartex" xmlns:cx3="http://schemas.microsoft.com/office/drawing/2016/5/9/chartex" xmlns:cx4="http://schemas.microsoft.com/office/drawing/2016/5/10/chartex" xmlns:cx5="http://schemas.microsoft.com/office/drawing/2016/5/11/chartex" xmlns:cx6="http://schemas.microsoft.com/office/drawing/2016/5/12/chartex" xmlns:cx7="http://schemas.microsoft.com/office/drawing/2016/5/13/chartex" xmlns:cx8="http://schemas.microsoft.com/office/drawing/2016/5/14/chartex" xmlns:mc="http://schemas.openxmlformats.org/markup-compatibility/2006" xmlns:aink="http://schemas.microsoft.com/office/drawing/2016/ink" xmlns:am3d="http://schemas.microsoft.com/office/drawing/2017/model3d" xmlns:o="urn:schemas-microsoft-com:office:office" xmlns:oel="http://schemas.microsoft.com/office/2019/extlst" xmlns:r="http://schemas.openxmlformats.org/officeDocument/2006/relationships" xmlns:m="http://schemas.openxmlformats.org/officeDocument/2006/math" xmlns:v="urn:schemas-microsoft-com:vml" xmlns:wp14="http://schemas.microsoft.com/office/word/2010/wordprocessingDrawing" xmlns:wp="http://schemas.openxmlformats.org/drawingml/2006/wordprocessingDrawing" xmlns:w10="urn:schemas-microsoft-com:office:word" xmlns:w="http://schemas.openxmlformats.org/wordprocessingml/2006/main" xmlns:w14="http://schemas.microsoft.com/office/word/2010/wordml" xmlns:w15="http://schemas.microsoft.com/office/word/2012/wordml" xmlns:w16cex="http://schemas.microsoft.com/office/word/2018/wordml/cex" xmlns:w16cid="http://schemas.microsoft.com/office/word/2016/wordml/cid" xmlns:w16="http://schemas.microsoft.com/office/word/2018/wordml" xmlns:w16du="http://schemas.microsoft.com/office/word/2023/wordml/word16du" xmlns:w16sdtdh="http://schemas.microsoft.com/office/word/2020/wordml/sdtdatahash" xmlns:w16sdtfl="http://schemas.microsoft.com/office/word/2024/wordml/sdtformatlock" xmlns:w16se="http://schemas.microsoft.com/office/word/2015/wordml/symex" xmlns:wpg="http://schemas.microsoft.com/office/word/2010/wordprocessingGroup" xmlns:wpi="http://schemas.microsoft.com/office/word/2010/wordprocessingInk" xmlns:wne="http://schemas.microsoft.com/office/word/2006/wordml" xmlns:wps="http://schemas.microsoft.com/office/word/2010/wordprocessingShape" mc:Ignorable="w14 w15 w16se w16cid w16 w16cex w16sdtdh w16sdtfl w16du wp14">
   <w:p>
     <w:pPr>
       <w:pStyle w:val="Header"/>
@@ -8481,7 +8644,7 @@
 </file>
 
 <file path=word/numbering.xml><?xml version="1.0" encoding="utf-8"?>
-<w:numbering xmlns:wpc="http://schemas.microsoft.com/office/word/2010/wordprocessingCanvas" xmlns:cx="http://schemas.microsoft.com/office/drawing/2014/chartex" xmlns:cx1="http://schemas.microsoft.com/office/drawing/2015/9/8/chartex" xmlns:cx2="http://schemas.microsoft.com/office/drawing/2015/10/21/chartex" xmlns:cx3="http://schemas.microsoft.com/office/drawing/2016/5/9/chartex" xmlns:cx4="http://schemas.microsoft.com/office/drawing/2016/5/10/chartex" xmlns:cx5="http://schemas.microsoft.com/office/drawing/2016/5/11/chartex" xmlns:cx6="http://schemas.microsoft.com/office/drawing/2016/5/12/chartex" xmlns:cx7="http://schemas.microsoft.com/office/drawing/2016/5/13/chartex" xmlns:cx8="http://schemas.microsoft.com/office/drawing/2016/5/14/chartex" xmlns:mc="http://schemas.openxmlformats.org/markup-compatibility/2006" xmlns:aink="http://schemas.microsoft.com/office/drawing/2016/ink" xmlns:am3d="http://schemas.microsoft.com/office/drawing/2017/model3d" xmlns:o="urn:schemas-microsoft-com:office:office" xmlns:oel="http://schemas.microsoft.com/office/2019/extlst" xmlns:r="http://schemas.openxmlformats.org/officeDocument/2006/relationships" xmlns:m="http://schemas.openxmlformats.org/officeDocument/2006/math" xmlns:v="urn:schemas-microsoft-com:vml" xmlns:wp14="http://schemas.microsoft.com/office/word/2010/wordprocessingDrawing" xmlns:wp="http://schemas.openxmlformats.org/drawingml/2006/wordprocessingDrawing" xmlns:w10="urn:schemas-microsoft-com:office:word" xmlns:w="http://schemas.openxmlformats.org/wordprocessingml/2006/main" xmlns:w14="http://schemas.microsoft.com/office/word/2010/wordml" xmlns:w15="http://schemas.microsoft.com/office/word/2012/wordml" xmlns:w16cex="http://schemas.microsoft.com/office/word/2018/wordml/cex" xmlns:w16cid="http://schemas.microsoft.com/office/word/2016/wordml/cid" xmlns:w16="http://schemas.microsoft.com/office/word/2018/wordml" xmlns:w16sdtdh="http://schemas.microsoft.com/office/word/2020/wordml/sdtdatahash" xmlns:w16se="http://schemas.microsoft.com/office/word/2015/wordml/symex" xmlns:wpg="http://schemas.microsoft.com/office/word/2010/wordprocessingGroup" xmlns:wpi="http://schemas.microsoft.com/office/word/2010/wordprocessingInk" xmlns:wne="http://schemas.microsoft.com/office/word/2006/wordml" xmlns:wps="http://schemas.microsoft.com/office/word/2010/wordprocessingShape" mc:Ignorable="w14 w15 w16se w16cid w16 w16cex w16sdtdh wp14">
+<w:numbering xmlns:wpc="http://schemas.microsoft.com/office/word/2010/wordprocessingCanvas" xmlns:cx="http://schemas.microsoft.com/office/drawing/2014/chartex" xmlns:cx1="http://schemas.microsoft.com/office/drawing/2015/9/8/chartex" xmlns:cx2="http://schemas.microsoft.com/office/drawing/2015/10/21/chartex" xmlns:cx3="http://schemas.microsoft.com/office/drawing/2016/5/9/chartex" xmlns:cx4="http://schemas.microsoft.com/office/drawing/2016/5/10/chartex" xmlns:cx5="http://schemas.microsoft.com/office/drawing/2016/5/11/chartex" xmlns:cx6="http://schemas.microsoft.com/office/drawing/2016/5/12/chartex" xmlns:cx7="http://schemas.microsoft.com/office/drawing/2016/5/13/chartex" xmlns:cx8="http://schemas.microsoft.com/office/drawing/2016/5/14/chartex" xmlns:mc="http://schemas.openxmlformats.org/markup-compatibility/2006" xmlns:aink="http://schemas.microsoft.com/office/drawing/2016/ink" xmlns:am3d="http://schemas.microsoft.com/office/drawing/2017/model3d" xmlns:o="urn:schemas-microsoft-com:office:office" xmlns:oel="http://schemas.microsoft.com/office/2019/extlst" xmlns:r="http://schemas.openxmlformats.org/officeDocument/2006/relationships" xmlns:m="http://schemas.openxmlformats.org/officeDocument/2006/math" xmlns:v="urn:schemas-microsoft-com:vml" xmlns:wp14="http://schemas.microsoft.com/office/word/2010/wordprocessingDrawing" xmlns:wp="http://schemas.openxmlformats.org/drawingml/2006/wordprocessingDrawing" xmlns:w10="urn:schemas-microsoft-com:office:word" xmlns:w="http://schemas.openxmlformats.org/wordprocessingml/2006/main" xmlns:w14="http://schemas.microsoft.com/office/word/2010/wordml" xmlns:w15="http://schemas.microsoft.com/office/word/2012/wordml" xmlns:w16cex="http://schemas.microsoft.com/office/word/2018/wordml/cex" xmlns:w16cid="http://schemas.microsoft.com/office/word/2016/wordml/cid" xmlns:w16="http://schemas.microsoft.com/office/word/2018/wordml" xmlns:w16du="http://schemas.microsoft.com/office/word/2023/wordml/word16du" xmlns:w16sdtdh="http://schemas.microsoft.com/office/word/2020/wordml/sdtdatahash" xmlns:w16sdtfl="http://schemas.microsoft.com/office/word/2024/wordml/sdtformatlock" xmlns:w16se="http://schemas.microsoft.com/office/word/2015/wordml/symex" xmlns:wpg="http://schemas.microsoft.com/office/word/2010/wordprocessingGroup" xmlns:wpi="http://schemas.microsoft.com/office/word/2010/wordprocessingInk" xmlns:wne="http://schemas.microsoft.com/office/word/2006/wordml" xmlns:wps="http://schemas.microsoft.com/office/word/2010/wordprocessingShape" mc:Ignorable="w14 w15 w16se w16cid w16 w16cex w16sdtdh w16sdtfl w16du wp14">
   <w:abstractNum w:abstractNumId="0" w15:restartNumberingAfterBreak="0">
     <w:nsid w:val="0A964B02"/>
     <w:multiLevelType w:val="hybridMultilevel"/>
@@ -8750,6 +8913,92 @@
     </w:lvl>
   </w:abstractNum>
   <w:abstractNum w:abstractNumId="3" w15:restartNumberingAfterBreak="0">
+    <w:nsid w:val="4A4C7DDC"/>
+    <w:multiLevelType w:val="hybridMultilevel"/>
+    <w:tmpl w:val="46C43526"/>
+    <w:lvl w:ilvl="0" w:tplc="0809000F">
+      <w:start w:val="1"/>
+      <w:numFmt w:val="decimal"/>
+      <w:lvlText w:val="%1."/>
+      <w:lvlJc w:val="left"/>
+      <w:pPr>
+        <w:ind w:left="360" w:hanging="360"/>
+      </w:pPr>
+    </w:lvl>
+    <w:lvl w:ilvl="1" w:tplc="08090019" w:tentative="1">
+      <w:start w:val="1"/>
+      <w:numFmt w:val="lowerLetter"/>
+      <w:lvlText w:val="%2."/>
+      <w:lvlJc w:val="left"/>
+      <w:pPr>
+        <w:ind w:left="1080" w:hanging="360"/>
+      </w:pPr>
+    </w:lvl>
+    <w:lvl w:ilvl="2" w:tplc="0809001B" w:tentative="1">
+      <w:start w:val="1"/>
+      <w:numFmt w:val="lowerRoman"/>
+      <w:lvlText w:val="%3."/>
+      <w:lvlJc w:val="right"/>
+      <w:pPr>
+        <w:ind w:left="1800" w:hanging="180"/>
+      </w:pPr>
+    </w:lvl>
+    <w:lvl w:ilvl="3" w:tplc="0809000F" w:tentative="1">
+      <w:start w:val="1"/>
+      <w:numFmt w:val="decimal"/>
+      <w:lvlText w:val="%4."/>
+      <w:lvlJc w:val="left"/>
+      <w:pPr>
+        <w:ind w:left="2520" w:hanging="360"/>
+      </w:pPr>
+    </w:lvl>
+    <w:lvl w:ilvl="4" w:tplc="08090019" w:tentative="1">
+      <w:start w:val="1"/>
+      <w:numFmt w:val="lowerLetter"/>
+      <w:lvlText w:val="%5."/>
+      <w:lvlJc w:val="left"/>
+      <w:pPr>
+        <w:ind w:left="3240" w:hanging="360"/>
+      </w:pPr>
+    </w:lvl>
+    <w:lvl w:ilvl="5" w:tplc="0809001B" w:tentative="1">
+      <w:start w:val="1"/>
+      <w:numFmt w:val="lowerRoman"/>
+      <w:lvlText w:val="%6."/>
+      <w:lvlJc w:val="right"/>
+      <w:pPr>
+        <w:ind w:left="3960" w:hanging="180"/>
+      </w:pPr>
+    </w:lvl>
+    <w:lvl w:ilvl="6" w:tplc="0809000F" w:tentative="1">
+      <w:start w:val="1"/>
+      <w:numFmt w:val="decimal"/>
+      <w:lvlText w:val="%7."/>
+      <w:lvlJc w:val="left"/>
+      <w:pPr>
+        <w:ind w:left="4680" w:hanging="360"/>
+      </w:pPr>
+    </w:lvl>
+    <w:lvl w:ilvl="7" w:tplc="08090019" w:tentative="1">
+      <w:start w:val="1"/>
+      <w:numFmt w:val="lowerLetter"/>
+      <w:lvlText w:val="%8."/>
+      <w:lvlJc w:val="left"/>
+      <w:pPr>
+        <w:ind w:left="5400" w:hanging="360"/>
+      </w:pPr>
+    </w:lvl>
+    <w:lvl w:ilvl="8" w:tplc="0809001B" w:tentative="1">
+      <w:start w:val="1"/>
+      <w:numFmt w:val="lowerRoman"/>
+      <w:lvlText w:val="%9."/>
+      <w:lvlJc w:val="right"/>
+      <w:pPr>
+        <w:ind w:left="6120" w:hanging="180"/>
+      </w:pPr>
+    </w:lvl>
+  </w:abstractNum>
+  <w:abstractNum w:abstractNumId="4" w15:restartNumberingAfterBreak="0">
     <w:nsid w:val="4B437F0D"/>
     <w:multiLevelType w:val="hybridMultilevel"/>
     <w:tmpl w:val="16344B00"/>
@@ -8838,7 +9087,7 @@
       </w:pPr>
     </w:lvl>
   </w:abstractNum>
-  <w:abstractNum w:abstractNumId="4" w15:restartNumberingAfterBreak="0">
+  <w:abstractNum w:abstractNumId="5" w15:restartNumberingAfterBreak="0">
     <w:nsid w:val="52DC7C0D"/>
     <w:multiLevelType w:val="hybridMultilevel"/>
     <w:tmpl w:val="9EC6BF78"/>
@@ -8951,7 +9200,93 @@
       </w:rPr>
     </w:lvl>
   </w:abstractNum>
-  <w:abstractNum w:abstractNumId="5" w15:restartNumberingAfterBreak="0">
+  <w:abstractNum w:abstractNumId="6" w15:restartNumberingAfterBreak="0">
+    <w:nsid w:val="5C531C8F"/>
+    <w:multiLevelType w:val="hybridMultilevel"/>
+    <w:tmpl w:val="2C227AD6"/>
+    <w:lvl w:ilvl="0" w:tplc="0809000F">
+      <w:start w:val="1"/>
+      <w:numFmt w:val="decimal"/>
+      <w:lvlText w:val="%1."/>
+      <w:lvlJc w:val="left"/>
+      <w:pPr>
+        <w:ind w:left="360" w:hanging="360"/>
+      </w:pPr>
+    </w:lvl>
+    <w:lvl w:ilvl="1" w:tplc="08090019" w:tentative="1">
+      <w:start w:val="1"/>
+      <w:numFmt w:val="lowerLetter"/>
+      <w:lvlText w:val="%2."/>
+      <w:lvlJc w:val="left"/>
+      <w:pPr>
+        <w:ind w:left="1080" w:hanging="360"/>
+      </w:pPr>
+    </w:lvl>
+    <w:lvl w:ilvl="2" w:tplc="0809001B" w:tentative="1">
+      <w:start w:val="1"/>
+      <w:numFmt w:val="lowerRoman"/>
+      <w:lvlText w:val="%3."/>
+      <w:lvlJc w:val="right"/>
+      <w:pPr>
+        <w:ind w:left="1800" w:hanging="180"/>
+      </w:pPr>
+    </w:lvl>
+    <w:lvl w:ilvl="3" w:tplc="0809000F" w:tentative="1">
+      <w:start w:val="1"/>
+      <w:numFmt w:val="decimal"/>
+      <w:lvlText w:val="%4."/>
+      <w:lvlJc w:val="left"/>
+      <w:pPr>
+        <w:ind w:left="2520" w:hanging="360"/>
+      </w:pPr>
+    </w:lvl>
+    <w:lvl w:ilvl="4" w:tplc="08090019" w:tentative="1">
+      <w:start w:val="1"/>
+      <w:numFmt w:val="lowerLetter"/>
+      <w:lvlText w:val="%5."/>
+      <w:lvlJc w:val="left"/>
+      <w:pPr>
+        <w:ind w:left="3240" w:hanging="360"/>
+      </w:pPr>
+    </w:lvl>
+    <w:lvl w:ilvl="5" w:tplc="0809001B" w:tentative="1">
+      <w:start w:val="1"/>
+      <w:numFmt w:val="lowerRoman"/>
+      <w:lvlText w:val="%6."/>
+      <w:lvlJc w:val="right"/>
+      <w:pPr>
+        <w:ind w:left="3960" w:hanging="180"/>
+      </w:pPr>
+    </w:lvl>
+    <w:lvl w:ilvl="6" w:tplc="0809000F" w:tentative="1">
+      <w:start w:val="1"/>
+      <w:numFmt w:val="decimal"/>
+      <w:lvlText w:val="%7."/>
+      <w:lvlJc w:val="left"/>
+      <w:pPr>
+        <w:ind w:left="4680" w:hanging="360"/>
+      </w:pPr>
+    </w:lvl>
+    <w:lvl w:ilvl="7" w:tplc="08090019" w:tentative="1">
+      <w:start w:val="1"/>
+      <w:numFmt w:val="lowerLetter"/>
+      <w:lvlText w:val="%8."/>
+      <w:lvlJc w:val="left"/>
+      <w:pPr>
+        <w:ind w:left="5400" w:hanging="360"/>
+      </w:pPr>
+    </w:lvl>
+    <w:lvl w:ilvl="8" w:tplc="0809001B" w:tentative="1">
+      <w:start w:val="1"/>
+      <w:numFmt w:val="lowerRoman"/>
+      <w:lvlText w:val="%9."/>
+      <w:lvlJc w:val="right"/>
+      <w:pPr>
+        <w:ind w:left="6120" w:hanging="180"/>
+      </w:pPr>
+    </w:lvl>
+  </w:abstractNum>
+  <w:abstractNum w:abstractNumId="7" w15:restartNumberingAfterBreak="0">
     <w:nsid w:val="61D62BC7"/>
     <w:multiLevelType w:val="hybridMultilevel"/>
     <w:tmpl w:val="97783AC0"/>
@@ -9037,7 +9372,7 @@
       </w:pPr>
     </w:lvl>
   </w:abstractNum>
-  <w:abstractNum w:abstractNumId="6" w15:restartNumberingAfterBreak="0">
+  <w:abstractNum w:abstractNumId="8" w15:restartNumberingAfterBreak="0">
     <w:nsid w:val="6D3734BA"/>
     <w:multiLevelType w:val="hybridMultilevel"/>
     <w:tmpl w:val="F836D08A"/>
@@ -9150,7 +9485,7 @@
       </w:rPr>
     </w:lvl>
   </w:abstractNum>
-  <w:abstractNum w:abstractNumId="7" w15:restartNumberingAfterBreak="0">
+  <w:abstractNum w:abstractNumId="9" w15:restartNumberingAfterBreak="0">
     <w:nsid w:val="6F9032DC"/>
     <w:multiLevelType w:val="hybridMultilevel"/>
     <w:tmpl w:val="C2BC49DE"/>
@@ -9242,7 +9577,7 @@
       </w:pPr>
     </w:lvl>
   </w:abstractNum>
-  <w:abstractNum w:abstractNumId="8" w15:restartNumberingAfterBreak="0">
+  <w:abstractNum w:abstractNumId="10" w15:restartNumberingAfterBreak="0">
     <w:nsid w:val="72B5653C"/>
     <w:multiLevelType w:val="multilevel"/>
     <w:tmpl w:val="08090025"/>
@@ -9337,7 +9672,7 @@
       </w:pPr>
     </w:lvl>
   </w:abstractNum>
-  <w:abstractNum w:abstractNumId="9" w15:restartNumberingAfterBreak="0">
+  <w:abstractNum w:abstractNumId="11" w15:restartNumberingAfterBreak="0">
     <w:nsid w:val="7AD8734B"/>
     <w:multiLevelType w:val="hybridMultilevel"/>
     <w:tmpl w:val="B9047988"/>
@@ -9424,28 +9759,28 @@
     </w:lvl>
   </w:abstractNum>
   <w:num w:numId="1" w16cid:durableId="1928923692">
+    <w:abstractNumId w:val="7"/>
+  </w:num>
+  <w:num w:numId="2" w16cid:durableId="1467044691">
+    <w:abstractNumId w:val="4"/>
+  </w:num>
+  <w:num w:numId="3" w16cid:durableId="1512526895">
+    <w:abstractNumId w:val="9"/>
+  </w:num>
+  <w:num w:numId="4" w16cid:durableId="1688098036">
+    <w:abstractNumId w:val="10"/>
+  </w:num>
+  <w:num w:numId="5" w16cid:durableId="1066414311">
     <w:abstractNumId w:val="5"/>
   </w:num>
-  <w:num w:numId="2" w16cid:durableId="1467044691">
-    <w:abstractNumId w:val="3"/>
-  </w:num>
-  <w:num w:numId="3" w16cid:durableId="1512526895">
-    <w:abstractNumId w:val="7"/>
-  </w:num>
-  <w:num w:numId="4" w16cid:durableId="1688098036">
+  <w:num w:numId="6" w16cid:durableId="1058817751">
     <w:abstractNumId w:val="8"/>
-  </w:num>
-  <w:num w:numId="5" w16cid:durableId="1066414311">
-    <w:abstractNumId w:val="4"/>
-  </w:num>
-  <w:num w:numId="6" w16cid:durableId="1058817751">
-    <w:abstractNumId w:val="6"/>
   </w:num>
   <w:num w:numId="7" w16cid:durableId="498692840">
     <w:abstractNumId w:val="1"/>
   </w:num>
   <w:num w:numId="8" w16cid:durableId="1198085568">
-    <w:abstractNumId w:val="8"/>
+    <w:abstractNumId w:val="10"/>
     <w:lvlOverride w:ilvl="0">
       <w:startOverride w:val="1"/>
     </w:lvlOverride>
@@ -9481,13 +9816,19 @@
     <w:abstractNumId w:val="0"/>
   </w:num>
   <w:num w:numId="11" w16cid:durableId="56708557">
-    <w:abstractNumId w:val="9"/>
+    <w:abstractNumId w:val="11"/>
+  </w:num>
+  <w:num w:numId="12" w16cid:durableId="1930890238">
+    <w:abstractNumId w:val="3"/>
+  </w:num>
+  <w:num w:numId="13" w16cid:durableId="1522478034">
+    <w:abstractNumId w:val="6"/>
   </w:num>
 </w:numbering>
 </file>
 
 <file path=word/styles.xml><?xml version="1.0" encoding="utf-8"?>
-<w:styles xmlns:mc="http://schemas.openxmlformats.org/markup-compatibility/2006" xmlns:r="http://schemas.openxmlformats.org/officeDocument/2006/relationships" xmlns:w="http://schemas.openxmlformats.org/wordprocessingml/2006/main" xmlns:w14="http://schemas.microsoft.com/office/word/2010/wordml" xmlns:w15="http://schemas.microsoft.com/office/word/2012/wordml" xmlns:w16cex="http://schemas.microsoft.com/office/word/2018/wordml/cex" xmlns:w16cid="http://schemas.microsoft.com/office/word/2016/wordml/cid" xmlns:w16="http://schemas.microsoft.com/office/word/2018/wordml" xmlns:w16sdtdh="http://schemas.microsoft.com/office/word/2020/wordml/sdtdatahash" xmlns:w16se="http://schemas.microsoft.com/office/word/2015/wordml/symex" mc:Ignorable="w14 w15 w16se w16cid w16 w16cex w16sdtdh">
+<w:styles xmlns:mc="http://schemas.openxmlformats.org/markup-compatibility/2006" xmlns:r="http://schemas.openxmlformats.org/officeDocument/2006/relationships" xmlns:w="http://schemas.openxmlformats.org/wordprocessingml/2006/main" xmlns:w14="http://schemas.microsoft.com/office/word/2010/wordml" xmlns:w15="http://schemas.microsoft.com/office/word/2012/wordml" xmlns:w16cex="http://schemas.microsoft.com/office/word/2018/wordml/cex" xmlns:w16cid="http://schemas.microsoft.com/office/word/2016/wordml/cid" xmlns:w16="http://schemas.microsoft.com/office/word/2018/wordml" xmlns:w16du="http://schemas.microsoft.com/office/word/2023/wordml/word16du" xmlns:w16sdtdh="http://schemas.microsoft.com/office/word/2020/wordml/sdtdatahash" xmlns:w16sdtfl="http://schemas.microsoft.com/office/word/2024/wordml/sdtformatlock" xmlns:w16se="http://schemas.microsoft.com/office/word/2015/wordml/symex" mc:Ignorable="w14 w15 w16se w16cid w16 w16cex w16sdtdh w16sdtfl w16du">
   <w:docDefaults>
     <w:rPrDefault>
       <w:rPr>

</xml_diff>